<commit_message>
Mācību materiāla papildināšana, pievienoti jautājumi failā Jautajumi.txt
</commit_message>
<xml_diff>
--- a/Macibu_materials_bokareva.docx
+++ b/Macibu_materials_bokareva.docx
@@ -127,6 +127,15 @@
     </w:p>
     <w:sdt>
       <w:sdtPr>
+        <w:rPr>
+          <w:rFonts w:ascii="Times New Roman" w:eastAsiaTheme="minorHAnsi" w:hAnsi="Times New Roman" w:cstheme="minorBidi"/>
+          <w:color w:val="auto"/>
+          <w:kern w:val="2"/>
+          <w:sz w:val="24"/>
+          <w:szCs w:val="22"/>
+          <w:lang w:val="lv-LV" w:eastAsia="en-US"/>
+          <w14:ligatures w14:val="standardContextual"/>
+        </w:rPr>
         <w:id w:val="-458888719"/>
         <w:docPartObj>
           <w:docPartGallery w:val="Table of Contents"/>
@@ -135,15 +144,8 @@
       </w:sdtPr>
       <w:sdtEndPr>
         <w:rPr>
-          <w:rFonts w:ascii="Times New Roman" w:eastAsiaTheme="minorHAnsi" w:hAnsi="Times New Roman" w:cstheme="minorBidi"/>
           <w:b/>
           <w:bCs/>
-          <w:color w:val="auto"/>
-          <w:kern w:val="2"/>
-          <w:sz w:val="24"/>
-          <w:szCs w:val="22"/>
-          <w:lang w:val="lv-LV" w:eastAsia="en-US"/>
-          <w14:ligatures w14:val="standardContextual"/>
         </w:rPr>
       </w:sdtEndPr>
       <w:sdtContent>
@@ -1043,11 +1045,6 @@
       </w:r>
     </w:p>
     <w:p>
-      <w:pPr>
-        <w:rPr>
-          <w:lang w:val="ru-RU"/>
-        </w:rPr>
-      </w:pPr>
       <w:r>
         <w:t>F</w:t>
       </w:r>
@@ -1064,13 +1061,7 @@
         <w:t xml:space="preserve"> ir cikls, kas ļauj veikt noteiktu darbību noteiktu reižu skaitu, neatkārtojot vienas un tās pašas koda rindas.</w:t>
       </w:r>
     </w:p>
-    <w:p>
-      <w:pPr>
-        <w:rPr>
-          <w:lang w:val="ru-RU"/>
-        </w:rPr>
-      </w:pPr>
-    </w:p>
+    <w:p/>
     <w:p>
       <w:pPr>
         <w:pStyle w:val="2"/>
@@ -1095,7 +1086,7 @@
         <w:t>(</w:t>
       </w:r>
       <w:r>
-        <w:t>skat. pielikums 1.).</w:t>
+        <w:t>sk. pielikums 1.).</w:t>
       </w:r>
     </w:p>
     <w:p>
@@ -1154,18 +1145,9 @@
       <w:pPr>
         <w:pStyle w:val="af5"/>
         <w:jc w:val="center"/>
-        <w:rPr>
-          <w:lang w:val="ru-RU"/>
-        </w:rPr>
-      </w:pPr>
-      <w:r>
-        <w:rPr>
-          <w:lang w:val="ru-RU"/>
-        </w:rPr>
-        <w:t xml:space="preserve">1. </w:t>
-      </w:r>
-      <w:r>
-        <w:t>For cikla algoritms</w:t>
+      </w:pPr>
+      <w:r>
+        <w:t>pielikums 1.</w:t>
       </w:r>
     </w:p>
     <w:p>
@@ -1211,13 +1193,7 @@
         </w:numPr>
       </w:pPr>
       <w:r>
-        <w:t xml:space="preserve">beigu vērtība - cikls beigsies, kad sākotnējā vērtība būs vienāda ar to </w:t>
-      </w:r>
-      <w:r>
-        <w:t>vērtību</w:t>
-      </w:r>
-      <w:r>
-        <w:t>.</w:t>
+        <w:t>beigu vērtība - cikls beigsies, kad sākotnējā vērtība būs vienāda ar to vērtību.</w:t>
       </w:r>
     </w:p>
     <w:p>
@@ -1245,83 +1221,71 @@
     </w:p>
     <w:p>
       <w:pPr>
+        <w:pStyle w:val="a7"/>
+        <w:numPr>
+          <w:ilvl w:val="0"/>
+          <w:numId w:val="6"/>
+        </w:numPr>
+        <w:rPr>
+          <w:lang w:val="en-US"/>
+        </w:rPr>
+      </w:pPr>
+      <w:r>
         <w:rPr>
           <w:b/>
           <w:bCs/>
         </w:rPr>
-      </w:pPr>
-      <w:r>
-        <w:tab/>
+        <w:t>for(&lt;</w:t>
       </w:r>
       <w:r>
         <w:rPr>
           <w:b/>
           <w:bCs/>
         </w:rPr>
-        <w:t>for(&lt;</w:t>
+        <w:t xml:space="preserve">sākuma vērtība </w:t>
       </w:r>
       <w:r>
         <w:rPr>
           <w:b/>
           <w:bCs/>
         </w:rPr>
-        <w:t>sākuma vērtība</w:t>
+        <w:t>&gt;; &lt;</w:t>
       </w:r>
       <w:r>
         <w:rPr>
           <w:b/>
           <w:bCs/>
         </w:rPr>
-        <w:t xml:space="preserve"> </w:t>
+        <w:t>beigu vērtība</w:t>
       </w:r>
       <w:r>
         <w:rPr>
           <w:b/>
           <w:bCs/>
         </w:rPr>
-        <w:t>&gt;; &lt;</w:t>
-      </w:r>
-      <w:r>
+        <w:t>&gt;; &lt;solis&gt;){</w:t>
+      </w:r>
+    </w:p>
+    <w:p>
+      <w:pPr>
         <w:rPr>
           <w:b/>
           <w:bCs/>
         </w:rPr>
-        <w:t>beigu vērtība</w:t>
-      </w:r>
+      </w:pPr>
       <w:r>
         <w:rPr>
           <w:b/>
           <w:bCs/>
         </w:rPr>
-        <w:t>&gt;; &lt;solis&gt;){</w:t>
-      </w:r>
-    </w:p>
-    <w:p>
-      <w:pPr>
+        <w:tab/>
+      </w:r>
+      <w:r>
         <w:rPr>
           <w:b/>
           <w:bCs/>
         </w:rPr>
-      </w:pPr>
-      <w:r>
-        <w:rPr>
-          <w:b/>
-          <w:bCs/>
-        </w:rPr>
         <w:tab/>
-      </w:r>
-      <w:r>
-        <w:rPr>
-          <w:b/>
-          <w:bCs/>
-        </w:rPr>
-        <w:tab/>
-      </w:r>
-      <w:r>
-        <w:rPr>
-          <w:b/>
-          <w:bCs/>
-        </w:rPr>
         <w:t>&lt;izpildāmās komandas&gt;</w:t>
       </w:r>
     </w:p>
@@ -1426,89 +1390,924 @@
       <w:bookmarkEnd w:id="4"/>
     </w:p>
     <w:p>
-      <w:pPr>
-        <w:rPr>
+      <w:r>
+        <w:drawing>
+          <wp:anchor distT="0" distB="0" distL="114300" distR="114300" simplePos="0" relativeHeight="251661312" behindDoc="0" locked="0" layoutInCell="1" allowOverlap="1" wp14:anchorId="7F241388" wp14:editId="6FE2FD88">
+            <wp:simplePos x="0" y="0"/>
+            <wp:positionH relativeFrom="column">
+              <wp:posOffset>-54610</wp:posOffset>
+            </wp:positionH>
+            <wp:positionV relativeFrom="paragraph">
+              <wp:posOffset>852170</wp:posOffset>
+            </wp:positionV>
+            <wp:extent cx="2065020" cy="2033905"/>
+            <wp:effectExtent l="0" t="0" r="0" b="4445"/>
+            <wp:wrapSquare wrapText="bothSides"/>
+            <wp:docPr id="1810916487" name="Рисунок 1"/>
+            <wp:cNvGraphicFramePr>
+              <a:graphicFrameLocks xmlns:a="http://schemas.openxmlformats.org/drawingml/2006/main" noChangeAspect="1"/>
+            </wp:cNvGraphicFramePr>
+            <a:graphic xmlns:a="http://schemas.openxmlformats.org/drawingml/2006/main">
+              <a:graphicData uri="http://schemas.openxmlformats.org/drawingml/2006/picture">
+                <pic:pic xmlns:pic="http://schemas.openxmlformats.org/drawingml/2006/picture">
+                  <pic:nvPicPr>
+                    <pic:cNvPr id="1810916487" name=""/>
+                    <pic:cNvPicPr/>
+                  </pic:nvPicPr>
+                  <pic:blipFill>
+                    <a:blip r:embed="rId12">
+                      <a:extLst>
+                        <a:ext uri="{28A0092B-C50C-407E-A947-70E740481C1C}">
+                          <a14:useLocalDpi xmlns:a14="http://schemas.microsoft.com/office/drawing/2010/main" val="0"/>
+                        </a:ext>
+                      </a:extLst>
+                    </a:blip>
+                    <a:stretch>
+                      <a:fillRect/>
+                    </a:stretch>
+                  </pic:blipFill>
+                  <pic:spPr>
+                    <a:xfrm>
+                      <a:off x="0" y="0"/>
+                      <a:ext cx="2065020" cy="2033905"/>
+                    </a:xfrm>
+                    <a:prstGeom prst="rect">
+                      <a:avLst/>
+                    </a:prstGeom>
+                  </pic:spPr>
+                </pic:pic>
+              </a:graphicData>
+            </a:graphic>
+            <wp14:sizeRelH relativeFrom="margin">
+              <wp14:pctWidth>0</wp14:pctWidth>
+            </wp14:sizeRelH>
+          </wp:anchor>
+        </w:drawing>
+      </w:r>
+      <w:r>
+        <w:tab/>
+      </w:r>
+      <w:r>
+        <w:t xml:space="preserve">Visizplatītākais un ērtākais cikla </w:t>
+      </w:r>
+      <w:r>
+        <w:t xml:space="preserve">ar skaitītāju </w:t>
+      </w:r>
+      <w:r>
+        <w:t>veids. To izmanto, lai atkārtotu kādu darbību</w:t>
+      </w:r>
+      <w:r>
+        <w:t xml:space="preserve"> (sk. pielik</w:t>
+      </w:r>
+      <w:r>
+        <w:t>ums</w:t>
+      </w:r>
+      <w:r>
+        <w:t xml:space="preserve"> 2.)</w:t>
+      </w:r>
+      <w:r>
+        <w:t xml:space="preserve">, </w:t>
+      </w:r>
+      <w:r>
+        <w:t>attēlot skaitļu virkni</w:t>
+      </w:r>
+      <w:r>
+        <w:t xml:space="preserve"> un</w:t>
+      </w:r>
+      <w:r>
+        <w:t>/</w:t>
+      </w:r>
+      <w:r>
+        <w:t>vai aprēķinātu tās summu</w:t>
+      </w:r>
+      <w:r>
+        <w:t xml:space="preserve"> </w:t>
+      </w:r>
+      <w:r>
+        <w:t>(sk. pielik</w:t>
+      </w:r>
+      <w:r>
+        <w:t>ums</w:t>
+      </w:r>
+      <w:r>
+        <w:t xml:space="preserve"> 2.1.)</w:t>
+      </w:r>
+      <w:r>
+        <w:t>, utt</w:t>
+      </w:r>
+      <w:r>
+        <w:t>. Lai to izpildītu, ir jāzina sākuma vērtība, beigu vērtība un solis</w:t>
+      </w:r>
+      <w:r>
+        <w:t xml:space="preserve"> (</w:t>
+      </w:r>
+      <w:r>
+        <w:t>for cikla solis var būt arī dilstošs</w:t>
+      </w:r>
+      <w:r>
+        <w:t>)</w:t>
+      </w:r>
+      <w:r>
+        <w:t>.</w:t>
+      </w:r>
+    </w:p>
+    <w:p>
+      <w:pPr>
+        <w:keepNext/>
+      </w:pPr>
+      <w:r>
+        <w:rPr>
+          <w:noProof/>
+        </w:rPr>
+        <mc:AlternateContent>
+          <mc:Choice Requires="wps">
+            <w:drawing>
+              <wp:anchor distT="0" distB="0" distL="114300" distR="114300" simplePos="0" relativeHeight="251666432" behindDoc="0" locked="0" layoutInCell="1" allowOverlap="1" wp14:anchorId="7B2AF46C" wp14:editId="25D1617B">
+                <wp:simplePos x="0" y="0"/>
+                <wp:positionH relativeFrom="column">
+                  <wp:posOffset>3100070</wp:posOffset>
+                </wp:positionH>
+                <wp:positionV relativeFrom="paragraph">
+                  <wp:posOffset>2164715</wp:posOffset>
+                </wp:positionV>
+                <wp:extent cx="2476500" cy="635"/>
+                <wp:effectExtent l="0" t="0" r="0" b="0"/>
+                <wp:wrapSquare wrapText="bothSides"/>
+                <wp:docPr id="1930960385" name="Надпись 1"/>
+                <wp:cNvGraphicFramePr/>
+                <a:graphic xmlns:a="http://schemas.openxmlformats.org/drawingml/2006/main">
+                  <a:graphicData uri="http://schemas.microsoft.com/office/word/2010/wordprocessingShape">
+                    <wps:wsp>
+                      <wps:cNvSpPr txBox="1"/>
+                      <wps:spPr>
+                        <a:xfrm>
+                          <a:off x="0" y="0"/>
+                          <a:ext cx="2476500" cy="635"/>
+                        </a:xfrm>
+                        <a:prstGeom prst="rect">
+                          <a:avLst/>
+                        </a:prstGeom>
+                        <a:solidFill>
+                          <a:prstClr val="white"/>
+                        </a:solidFill>
+                        <a:ln>
+                          <a:noFill/>
+                        </a:ln>
+                      </wps:spPr>
+                      <wps:txbx>
+                        <w:txbxContent>
+                          <w:p>
+                            <w:pPr>
+                              <w:pStyle w:val="af5"/>
+                              <w:rPr>
+                                <w:noProof/>
+                                <w:szCs w:val="22"/>
+                              </w:rPr>
+                            </w:pPr>
+                            <w:r>
+                              <w:t>pielikums 2.1.</w:t>
+                            </w:r>
+                          </w:p>
+                        </w:txbxContent>
+                      </wps:txbx>
+                      <wps:bodyPr rot="0" spcFirstLastPara="0" vertOverflow="overflow" horzOverflow="overflow" vert="horz" wrap="square" lIns="0" tIns="0" rIns="0" bIns="0" numCol="1" spcCol="0" rtlCol="0" fromWordArt="0" anchor="t" anchorCtr="0" forceAA="0" compatLnSpc="1">
+                        <a:prstTxWarp prst="textNoShape">
+                          <a:avLst/>
+                        </a:prstTxWarp>
+                        <a:spAutoFit/>
+                      </wps:bodyPr>
+                    </wps:wsp>
+                  </a:graphicData>
+                </a:graphic>
+              </wp:anchor>
+            </w:drawing>
+          </mc:Choice>
+          <mc:Fallback>
+            <w:pict>
+              <v:shapetype w14:anchorId="7B2AF46C" id="_x0000_t202" coordsize="21600,21600" o:spt="202" path="m,l,21600r21600,l21600,xe">
+                <v:stroke joinstyle="miter"/>
+                <v:path gradientshapeok="t" o:connecttype="rect"/>
+              </v:shapetype>
+              <v:shape id="Надпись 1" o:spid="_x0000_s1026" type="#_x0000_t202" style="position:absolute;left:0;text-align:left;margin-left:244.1pt;margin-top:170.45pt;width:195pt;height:.05pt;z-index:251666432;visibility:visible;mso-wrap-style:square;mso-wrap-distance-left:9pt;mso-wrap-distance-top:0;mso-wrap-distance-right:9pt;mso-wrap-distance-bottom:0;mso-position-horizontal:absolute;mso-position-horizontal-relative:text;mso-position-vertical:absolute;mso-position-vertical-relative:text;v-text-anchor:top" o:gfxdata="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" stroked="f">
+                <v:textbox style="mso-fit-shape-to-text:t" inset="0,0,0,0">
+                  <w:txbxContent>
+                    <w:p>
+                      <w:pPr>
+                        <w:pStyle w:val="af5"/>
+                        <w:rPr>
+                          <w:noProof/>
+                          <w:szCs w:val="22"/>
+                        </w:rPr>
+                      </w:pPr>
+                      <w:r>
+                        <w:t>pielikums 2.1.</w:t>
+                      </w:r>
+                    </w:p>
+                  </w:txbxContent>
+                </v:textbox>
+                <w10:wrap type="square"/>
+              </v:shape>
+            </w:pict>
+          </mc:Fallback>
+        </mc:AlternateContent>
+      </w:r>
+      <w:r>
+        <w:rPr>
+          <w:noProof/>
+        </w:rPr>
+        <mc:AlternateContent>
+          <mc:Choice Requires="wps">
+            <w:drawing>
+              <wp:anchor distT="0" distB="0" distL="114300" distR="114300" simplePos="0" relativeHeight="251664384" behindDoc="0" locked="0" layoutInCell="1" allowOverlap="1" wp14:anchorId="3B569AEC" wp14:editId="5445EE74">
+                <wp:simplePos x="0" y="0"/>
+                <wp:positionH relativeFrom="column">
+                  <wp:posOffset>204470</wp:posOffset>
+                </wp:positionH>
+                <wp:positionV relativeFrom="paragraph">
+                  <wp:posOffset>2180590</wp:posOffset>
+                </wp:positionV>
+                <wp:extent cx="2065020" cy="635"/>
+                <wp:effectExtent l="0" t="0" r="0" b="0"/>
+                <wp:wrapSquare wrapText="bothSides"/>
+                <wp:docPr id="1078481472" name="Надпись 1"/>
+                <wp:cNvGraphicFramePr/>
+                <a:graphic xmlns:a="http://schemas.openxmlformats.org/drawingml/2006/main">
+                  <a:graphicData uri="http://schemas.microsoft.com/office/word/2010/wordprocessingShape">
+                    <wps:wsp>
+                      <wps:cNvSpPr txBox="1"/>
+                      <wps:spPr>
+                        <a:xfrm>
+                          <a:off x="0" y="0"/>
+                          <a:ext cx="2065020" cy="635"/>
+                        </a:xfrm>
+                        <a:prstGeom prst="rect">
+                          <a:avLst/>
+                        </a:prstGeom>
+                        <a:solidFill>
+                          <a:prstClr val="white"/>
+                        </a:solidFill>
+                        <a:ln>
+                          <a:noFill/>
+                        </a:ln>
+                      </wps:spPr>
+                      <wps:txbx>
+                        <w:txbxContent>
+                          <w:p>
+                            <w:pPr>
+                              <w:pStyle w:val="af5"/>
+                              <w:rPr>
+                                <w:szCs w:val="22"/>
+                              </w:rPr>
+                            </w:pPr>
+                            <w:r>
+                              <w:t>pielikums 2.</w:t>
+                            </w:r>
+                          </w:p>
+                        </w:txbxContent>
+                      </wps:txbx>
+                      <wps:bodyPr rot="0" spcFirstLastPara="0" vertOverflow="overflow" horzOverflow="overflow" vert="horz" wrap="square" lIns="0" tIns="0" rIns="0" bIns="0" numCol="1" spcCol="0" rtlCol="0" fromWordArt="0" anchor="t" anchorCtr="0" forceAA="0" compatLnSpc="1">
+                        <a:prstTxWarp prst="textNoShape">
+                          <a:avLst/>
+                        </a:prstTxWarp>
+                        <a:spAutoFit/>
+                      </wps:bodyPr>
+                    </wps:wsp>
+                  </a:graphicData>
+                </a:graphic>
+              </wp:anchor>
+            </w:drawing>
+          </mc:Choice>
+          <mc:Fallback>
+            <w:pict>
+              <v:shape w14:anchorId="3B569AEC" id="_x0000_s1027" type="#_x0000_t202" style="position:absolute;left:0;text-align:left;margin-left:16.1pt;margin-top:171.7pt;width:162.6pt;height:.05pt;z-index:251664384;visibility:visible;mso-wrap-style:square;mso-wrap-distance-left:9pt;mso-wrap-distance-top:0;mso-wrap-distance-right:9pt;mso-wrap-distance-bottom:0;mso-position-horizontal:absolute;mso-position-horizontal-relative:text;mso-position-vertical:absolute;mso-position-vertical-relative:text;v-text-anchor:top" o:gfxdata="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" stroked="f">
+                <v:textbox style="mso-fit-shape-to-text:t" inset="0,0,0,0">
+                  <w:txbxContent>
+                    <w:p>
+                      <w:pPr>
+                        <w:pStyle w:val="af5"/>
+                        <w:rPr>
+                          <w:szCs w:val="22"/>
+                        </w:rPr>
+                      </w:pPr>
+                      <w:r>
+                        <w:t>pielikums 2.</w:t>
+                      </w:r>
+                    </w:p>
+                  </w:txbxContent>
+                </v:textbox>
+                <w10:wrap type="square"/>
+              </v:shape>
+            </w:pict>
+          </mc:Fallback>
+        </mc:AlternateContent>
+      </w:r>
+      <w:r>
+        <w:drawing>
+          <wp:anchor distT="0" distB="0" distL="114300" distR="114300" simplePos="0" relativeHeight="251662336" behindDoc="0" locked="0" layoutInCell="1" allowOverlap="1" wp14:anchorId="177A663D" wp14:editId="69B48A65">
+            <wp:simplePos x="0" y="0"/>
+            <wp:positionH relativeFrom="column">
+              <wp:posOffset>2688590</wp:posOffset>
+            </wp:positionH>
+            <wp:positionV relativeFrom="paragraph">
+              <wp:posOffset>90170</wp:posOffset>
+            </wp:positionV>
+            <wp:extent cx="2476500" cy="1914525"/>
+            <wp:effectExtent l="0" t="0" r="0" b="9525"/>
+            <wp:wrapSquare wrapText="bothSides"/>
+            <wp:docPr id="897880253" name="Рисунок 1" descr="Изображение выглядит как текст, снимок экрана, Шрифт, число&#10;&#10;Автоматически созданное описание"/>
+            <wp:cNvGraphicFramePr>
+              <a:graphicFrameLocks xmlns:a="http://schemas.openxmlformats.org/drawingml/2006/main" noChangeAspect="1"/>
+            </wp:cNvGraphicFramePr>
+            <a:graphic xmlns:a="http://schemas.openxmlformats.org/drawingml/2006/main">
+              <a:graphicData uri="http://schemas.openxmlformats.org/drawingml/2006/picture">
+                <pic:pic xmlns:pic="http://schemas.openxmlformats.org/drawingml/2006/picture">
+                  <pic:nvPicPr>
+                    <pic:cNvPr id="897880253" name="Рисунок 1" descr="Изображение выглядит как текст, снимок экрана, Шрифт, число&#10;&#10;Автоматически созданное описание"/>
+                    <pic:cNvPicPr/>
+                  </pic:nvPicPr>
+                  <pic:blipFill>
+                    <a:blip r:embed="rId13">
+                      <a:extLst>
+                        <a:ext uri="{28A0092B-C50C-407E-A947-70E740481C1C}">
+                          <a14:useLocalDpi xmlns:a14="http://schemas.microsoft.com/office/drawing/2010/main" val="0"/>
+                        </a:ext>
+                      </a:extLst>
+                    </a:blip>
+                    <a:stretch>
+                      <a:fillRect/>
+                    </a:stretch>
+                  </pic:blipFill>
+                  <pic:spPr>
+                    <a:xfrm>
+                      <a:off x="0" y="0"/>
+                      <a:ext cx="2476500" cy="1914525"/>
+                    </a:xfrm>
+                    <a:prstGeom prst="rect">
+                      <a:avLst/>
+                    </a:prstGeom>
+                  </pic:spPr>
+                </pic:pic>
+              </a:graphicData>
+            </a:graphic>
+            <wp14:sizeRelH relativeFrom="margin">
+              <wp14:pctWidth>0</wp14:pctWidth>
+            </wp14:sizeRelH>
+            <wp14:sizeRelV relativeFrom="margin">
+              <wp14:pctHeight>0</wp14:pctHeight>
+            </wp14:sizeRelV>
+          </wp:anchor>
+        </w:drawing>
+      </w:r>
+    </w:p>
+    <w:p>
+      <w:pPr>
+        <w:pStyle w:val="2"/>
+        <w:jc w:val="center"/>
+      </w:pPr>
+      <w:bookmarkStart w:id="5" w:name="_Toc168162948"/>
+    </w:p>
+    <w:bookmarkEnd w:id="5"/>
+    <w:p>
+      <w:pPr>
+        <w:pStyle w:val="2"/>
+        <w:numPr>
+          <w:ilvl w:val="1"/>
+          <w:numId w:val="2"/>
+        </w:numPr>
+        <w:rPr>
+          <w:lang w:val="ru-RU"/>
+        </w:rPr>
+      </w:pPr>
+      <w:r>
+        <w:t>Cikls</w:t>
+      </w:r>
+      <w:r>
+        <w:t xml:space="preserve"> for-each</w:t>
+      </w:r>
+    </w:p>
+    <w:p>
+      <w:r>
+        <w:rPr>
+          <w:b/>
+          <w:bCs/>
+          <w:sz w:val="22"/>
+          <w:szCs w:val="20"/>
+        </w:rPr>
+        <w:drawing>
+          <wp:anchor distT="0" distB="0" distL="114300" distR="114300" simplePos="0" relativeHeight="251658240" behindDoc="0" locked="0" layoutInCell="1" allowOverlap="1" wp14:anchorId="666F60AB" wp14:editId="0916B75E">
+            <wp:simplePos x="0" y="0"/>
+            <wp:positionH relativeFrom="column">
+              <wp:posOffset>3526790</wp:posOffset>
+            </wp:positionH>
+            <wp:positionV relativeFrom="paragraph">
+              <wp:posOffset>88265</wp:posOffset>
+            </wp:positionV>
+            <wp:extent cx="2885440" cy="2301240"/>
+            <wp:effectExtent l="0" t="0" r="0" b="3810"/>
+            <wp:wrapSquare wrapText="bothSides"/>
+            <wp:docPr id="920194886" name="Рисунок 1" descr="Изображение выглядит как текст, снимок экрана, дисплей, Шрифт&#10;&#10;Автоматически созданное описание"/>
+            <wp:cNvGraphicFramePr>
+              <a:graphicFrameLocks xmlns:a="http://schemas.openxmlformats.org/drawingml/2006/main" noChangeAspect="1"/>
+            </wp:cNvGraphicFramePr>
+            <a:graphic xmlns:a="http://schemas.openxmlformats.org/drawingml/2006/main">
+              <a:graphicData uri="http://schemas.openxmlformats.org/drawingml/2006/picture">
+                <pic:pic xmlns:pic="http://schemas.openxmlformats.org/drawingml/2006/picture">
+                  <pic:nvPicPr>
+                    <pic:cNvPr id="920194886" name="Рисунок 1" descr="Изображение выглядит как текст, снимок экрана, дисплей, Шрифт&#10;&#10;Автоматически созданное описание"/>
+                    <pic:cNvPicPr/>
+                  </pic:nvPicPr>
+                  <pic:blipFill>
+                    <a:blip r:embed="rId14">
+                      <a:extLst>
+                        <a:ext uri="{28A0092B-C50C-407E-A947-70E740481C1C}">
+                          <a14:useLocalDpi xmlns:a14="http://schemas.microsoft.com/office/drawing/2010/main" val="0"/>
+                        </a:ext>
+                      </a:extLst>
+                    </a:blip>
+                    <a:stretch>
+                      <a:fillRect/>
+                    </a:stretch>
+                  </pic:blipFill>
+                  <pic:spPr>
+                    <a:xfrm>
+                      <a:off x="0" y="0"/>
+                      <a:ext cx="2885440" cy="2301240"/>
+                    </a:xfrm>
+                    <a:prstGeom prst="rect">
+                      <a:avLst/>
+                    </a:prstGeom>
+                  </pic:spPr>
+                </pic:pic>
+              </a:graphicData>
+            </a:graphic>
+            <wp14:sizeRelH relativeFrom="margin">
+              <wp14:pctWidth>0</wp14:pctWidth>
+            </wp14:sizeRelH>
+            <wp14:sizeRelV relativeFrom="margin">
+              <wp14:pctHeight>0</wp14:pctHeight>
+            </wp14:sizeRelV>
+          </wp:anchor>
+        </w:drawing>
+      </w:r>
+      <w:r>
+        <w:t>Šāda veida ciklu izmanto tikai tad, ja nepieciešams veikt darbu ar masīva vai kolekcijas elementiem, piemēram, ArrayList. Kad cikls veic savu darbu, katra masīva/kolekcijas elementa vērtība tiek piešķirta cikla skaitītājam, līdz cikls ir izstaigājis visus elementus un izpildījis darbības ar tiem</w:t>
+      </w:r>
+      <w:r>
+        <w:t xml:space="preserve"> (sk. pielikums 2.2)</w:t>
+      </w:r>
+      <w:r>
+        <w:t>.</w:t>
+      </w:r>
+    </w:p>
+    <w:p>
+      <w:pPr>
+        <w:rPr>
+          <w:lang w:val="ru-RU"/>
+        </w:rPr>
+      </w:pPr>
+      <w:r>
+        <w:rPr>
+          <w:noProof/>
+        </w:rPr>
+        <mc:AlternateContent>
+          <mc:Choice Requires="wps">
+            <w:drawing>
+              <wp:anchor distT="0" distB="0" distL="114300" distR="114300" simplePos="0" relativeHeight="251660288" behindDoc="0" locked="0" layoutInCell="1" allowOverlap="1" wp14:anchorId="2F228B27" wp14:editId="193FC004">
+                <wp:simplePos x="0" y="0"/>
+                <wp:positionH relativeFrom="column">
+                  <wp:posOffset>3577590</wp:posOffset>
+                </wp:positionH>
+                <wp:positionV relativeFrom="paragraph">
+                  <wp:posOffset>1167765</wp:posOffset>
+                </wp:positionV>
+                <wp:extent cx="2346960" cy="635"/>
+                <wp:effectExtent l="0" t="0" r="0" b="0"/>
+                <wp:wrapSquare wrapText="bothSides"/>
+                <wp:docPr id="1372334398" name="Надпись 1"/>
+                <wp:cNvGraphicFramePr/>
+                <a:graphic xmlns:a="http://schemas.openxmlformats.org/drawingml/2006/main">
+                  <a:graphicData uri="http://schemas.microsoft.com/office/word/2010/wordprocessingShape">
+                    <wps:wsp>
+                      <wps:cNvSpPr txBox="1"/>
+                      <wps:spPr>
+                        <a:xfrm>
+                          <a:off x="0" y="0"/>
+                          <a:ext cx="2346960" cy="635"/>
+                        </a:xfrm>
+                        <a:prstGeom prst="rect">
+                          <a:avLst/>
+                        </a:prstGeom>
+                        <a:solidFill>
+                          <a:prstClr val="white"/>
+                        </a:solidFill>
+                        <a:ln>
+                          <a:noFill/>
+                        </a:ln>
+                      </wps:spPr>
+                      <wps:txbx>
+                        <w:txbxContent>
+                          <w:p>
+                            <w:pPr>
+                              <w:pStyle w:val="af5"/>
+                              <w:jc w:val="center"/>
+                              <w:rPr>
+                                <w:b/>
+                                <w:bCs/>
+                                <w:sz w:val="22"/>
+                                <w:szCs w:val="20"/>
+                              </w:rPr>
+                            </w:pPr>
+                            <w:r>
+                              <w:t>pielikums 2.2.</w:t>
+                            </w:r>
+                          </w:p>
+                        </w:txbxContent>
+                      </wps:txbx>
+                      <wps:bodyPr rot="0" spcFirstLastPara="0" vertOverflow="overflow" horzOverflow="overflow" vert="horz" wrap="square" lIns="0" tIns="0" rIns="0" bIns="0" numCol="1" spcCol="0" rtlCol="0" fromWordArt="0" anchor="t" anchorCtr="0" forceAA="0" compatLnSpc="1">
+                        <a:prstTxWarp prst="textNoShape">
+                          <a:avLst/>
+                        </a:prstTxWarp>
+                        <a:spAutoFit/>
+                      </wps:bodyPr>
+                    </wps:wsp>
+                  </a:graphicData>
+                </a:graphic>
+              </wp:anchor>
+            </w:drawing>
+          </mc:Choice>
+          <mc:Fallback>
+            <w:pict>
+              <v:shape w14:anchorId="2F228B27" id="_x0000_s1028" type="#_x0000_t202" style="position:absolute;left:0;text-align:left;margin-left:281.7pt;margin-top:91.95pt;width:184.8pt;height:.05pt;z-index:251660288;visibility:visible;mso-wrap-style:square;mso-wrap-distance-left:9pt;mso-wrap-distance-top:0;mso-wrap-distance-right:9pt;mso-wrap-distance-bottom:0;mso-position-horizontal:absolute;mso-position-horizontal-relative:text;mso-position-vertical:absolute;mso-position-vertical-relative:text;v-text-anchor:top" o:gfxdata="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" stroked="f">
+                <v:textbox style="mso-fit-shape-to-text:t" inset="0,0,0,0">
+                  <w:txbxContent>
+                    <w:p>
+                      <w:pPr>
+                        <w:pStyle w:val="af5"/>
+                        <w:jc w:val="center"/>
+                        <w:rPr>
+                          <w:b/>
+                          <w:bCs/>
+                          <w:sz w:val="22"/>
+                          <w:szCs w:val="20"/>
+                        </w:rPr>
+                      </w:pPr>
+                      <w:r>
+                        <w:t>pielikums 2.2.</w:t>
+                      </w:r>
+                    </w:p>
+                  </w:txbxContent>
+                </v:textbox>
+                <w10:wrap type="square"/>
+              </v:shape>
+            </w:pict>
+          </mc:Fallback>
+        </mc:AlternateContent>
+      </w:r>
+      <w:r>
+        <w:t>Atšķirība starp for-each ciklu un parasto for ciklu ir tāda, ka for-each var strādāt tikai ar masīviem un kolekcijām</w:t>
+      </w:r>
+      <w:r>
+        <w:t xml:space="preserve"> </w:t>
+      </w:r>
+      <w:r>
+        <w:t>un neļauj mainīt to elementus</w:t>
+      </w:r>
+      <w:r>
+        <w:t xml:space="preserve">. </w:t>
+      </w:r>
+      <w:r>
+        <w:t>T</w:t>
+      </w:r>
+      <w:r>
+        <w:t xml:space="preserve">as nozīmē, ka, mēģinot ar to apstrādāt cita veida mainīgos, programma izraisīs kļūdu. </w:t>
+      </w:r>
+      <w:r>
+        <w:t>F</w:t>
+      </w:r>
+      <w:r>
+        <w:t>or-each ciklam nav nepieciešams norādīt soli, jo tas to izdara pats, pēc noklusējuma tā solis ir 1.</w:t>
+      </w:r>
+    </w:p>
+    <w:p/>
+    <w:p>
+      <w:r>
+        <w:t>For-each cikla sintakse ir sekojoša:</w:t>
+      </w:r>
+    </w:p>
+    <w:p>
+      <w:pPr>
+        <w:pStyle w:val="a7"/>
+        <w:numPr>
+          <w:ilvl w:val="0"/>
+          <w:numId w:val="4"/>
+        </w:numPr>
+        <w:rPr>
+          <w:b/>
+          <w:bCs/>
+          <w:sz w:val="22"/>
+          <w:szCs w:val="20"/>
+        </w:rPr>
+      </w:pPr>
+      <w:r>
+        <w:rPr>
+          <w:b/>
+          <w:bCs/>
+          <w:sz w:val="22"/>
+          <w:szCs w:val="20"/>
+        </w:rPr>
+        <w:t>for (&lt;</w:t>
+      </w:r>
+      <w:r>
+        <w:rPr>
+          <w:b/>
+          <w:bCs/>
+          <w:sz w:val="22"/>
+          <w:szCs w:val="20"/>
+        </w:rPr>
+        <w:t>skaitītāja tips un nosaukums</w:t>
+      </w:r>
+      <w:r>
+        <w:rPr>
+          <w:b/>
+          <w:bCs/>
+          <w:sz w:val="22"/>
+          <w:szCs w:val="20"/>
+        </w:rPr>
+        <w:t xml:space="preserve">&gt; : &lt; </w:t>
+      </w:r>
+      <w:r>
+        <w:rPr>
+          <w:b/>
+          <w:bCs/>
+          <w:sz w:val="22"/>
+          <w:szCs w:val="20"/>
+        </w:rPr>
+        <w:t>masīva vai kolekcijas nosaukums</w:t>
+      </w:r>
+      <w:r>
+        <w:rPr>
+          <w:b/>
+          <w:bCs/>
+          <w:sz w:val="22"/>
+          <w:szCs w:val="20"/>
+        </w:rPr>
+        <w:t>&gt;</w:t>
+      </w:r>
+      <w:r>
+        <w:rPr>
+          <w:b/>
+          <w:bCs/>
+          <w:sz w:val="22"/>
+          <w:szCs w:val="20"/>
           <w:lang w:val="en-US"/>
         </w:rPr>
-      </w:pPr>
-      <w:r>
+        <w:t>)</w:t>
+      </w:r>
+      <w:r>
+        <w:rPr>
+          <w:b/>
+          <w:bCs/>
+          <w:sz w:val="22"/>
+          <w:szCs w:val="20"/>
+        </w:rPr>
+        <w:t>{</w:t>
+      </w:r>
+    </w:p>
+    <w:p>
+      <w:pPr>
+        <w:pStyle w:val="a7"/>
+        <w:ind w:left="1571" w:firstLine="553"/>
+        <w:rPr>
+          <w:b/>
+          <w:bCs/>
+          <w:sz w:val="22"/>
+          <w:szCs w:val="20"/>
+        </w:rPr>
+      </w:pPr>
+      <w:r>
+        <w:rPr>
+          <w:b/>
+          <w:bCs/>
+          <w:sz w:val="22"/>
+          <w:szCs w:val="20"/>
+        </w:rPr>
+        <w:t>&lt;izpildāmās komandas&gt;</w:t>
+      </w:r>
+    </w:p>
+    <w:p>
+      <w:pPr>
+        <w:pStyle w:val="a7"/>
+        <w:ind w:left="1571" w:firstLine="0"/>
+        <w:rPr>
+          <w:b/>
+          <w:bCs/>
+          <w:sz w:val="22"/>
+          <w:szCs w:val="20"/>
+          <w:lang w:val="ru-RU"/>
+        </w:rPr>
+      </w:pPr>
+      <w:r>
+        <w:rPr>
+          <w:b/>
+          <w:bCs/>
+          <w:sz w:val="22"/>
+          <w:szCs w:val="20"/>
+        </w:rPr>
+        <w:t>};</w:t>
+      </w:r>
+    </w:p>
+    <w:p>
+      <w:pPr>
+        <w:pStyle w:val="2"/>
+        <w:ind w:firstLine="0"/>
+        <w:rPr>
+          <w:lang w:val="ru-RU"/>
+        </w:rPr>
+      </w:pPr>
+      <w:bookmarkStart w:id="6" w:name="_Toc168162949"/>
+    </w:p>
+    <w:p>
+      <w:pPr>
+        <w:pStyle w:val="2"/>
+        <w:rPr>
+          <w:lang w:val="ru-RU"/>
+        </w:rPr>
+      </w:pPr>
+    </w:p>
+    <w:p>
+      <w:pPr>
+        <w:pStyle w:val="2"/>
+        <w:numPr>
+          <w:ilvl w:val="1"/>
+          <w:numId w:val="2"/>
+        </w:numPr>
+        <w:rPr>
+          <w:lang w:val="ru-RU"/>
+        </w:rPr>
+      </w:pPr>
+      <w:r>
+        <w:t>Cikls ciklā</w:t>
+      </w:r>
+      <w:bookmarkEnd w:id="6"/>
+    </w:p>
+    <w:p>
+      <w:pPr>
+        <w:pStyle w:val="a7"/>
+        <w:ind w:left="1271" w:firstLine="0"/>
+        <w:rPr>
+          <w:lang w:val="ru-RU"/>
+        </w:rPr>
+      </w:pPr>
+    </w:p>
+    <w:p>
+      <w:pPr>
+        <w:pStyle w:val="2"/>
+        <w:numPr>
+          <w:ilvl w:val="1"/>
+          <w:numId w:val="2"/>
+        </w:numPr>
+        <w:rPr>
+          <w:lang w:val="ru-RU"/>
+        </w:rPr>
+      </w:pPr>
+      <w:bookmarkStart w:id="7" w:name="_Toc168162950"/>
+      <w:r>
+        <w:t>Bezgalīgs cikls</w:t>
+      </w:r>
+      <w:bookmarkEnd w:id="7"/>
+    </w:p>
+    <w:p>
+      <w:r>
+        <w:t>For ciklu var izveidot arī bezgalīgu. To var izmantot, lai programma darbotos bezgalīgi vai lai veiktu kādu uzdevumu, līdz programma pārtrauc savu darbu. Ir divi veidi, kā padarīt ciklu bezgalīgu:</w:t>
+      </w:r>
+    </w:p>
+    <w:p>
+      <w:pPr>
+        <w:pStyle w:val="a7"/>
+        <w:numPr>
+          <w:ilvl w:val="0"/>
+          <w:numId w:val="9"/>
+        </w:numPr>
+      </w:pPr>
+      <w:r>
+        <w:t>Nenoteikt parametrus</w:t>
+      </w:r>
+      <w:r>
+        <w:rPr>
+          <w:lang w:val="ru-RU"/>
+        </w:rPr>
+        <w:t xml:space="preserve"> </w:t>
+      </w:r>
+    </w:p>
+    <w:p>
+      <w:pPr>
+        <w:pStyle w:val="a7"/>
+        <w:numPr>
+          <w:ilvl w:val="0"/>
+          <w:numId w:val="4"/>
+        </w:numPr>
+        <w:rPr>
+          <w:b/>
+          <w:bCs/>
+        </w:rPr>
+      </w:pPr>
+      <w:r>
+        <w:rPr>
+          <w:b/>
+          <w:bCs/>
+        </w:rPr>
+        <w:t>for ( ; ; ){</w:t>
+      </w:r>
+    </w:p>
+    <w:p>
+      <w:pPr>
+        <w:ind w:left="708"/>
+        <w:rPr>
+          <w:b/>
+          <w:bCs/>
+        </w:rPr>
+      </w:pPr>
+      <w:r>
+        <w:rPr>
+          <w:b/>
+          <w:bCs/>
+        </w:rPr>
         <w:tab/>
-      </w:r>
-      <w:r>
-        <w:t xml:space="preserve">Visizplatītākais un ērtākais cikla </w:t>
-      </w:r>
-      <w:r>
-        <w:t xml:space="preserve">ar skaitītāju </w:t>
-      </w:r>
-      <w:r>
-        <w:t>veids. To izmanto, lai atkārtotu kādu darbību</w:t>
-      </w:r>
-      <w:r>
-        <w:t xml:space="preserve"> (sk. pielik. 2.)</w:t>
-      </w:r>
-      <w:r>
-        <w:t>, aprēķinātu summu noteiktos gadījumos</w:t>
-      </w:r>
-      <w:r>
-        <w:t xml:space="preserve"> </w:t>
-      </w:r>
-      <w:r>
-        <w:t>(sk. pielik. 2.</w:t>
-      </w:r>
-      <w:r>
-        <w:t>1.</w:t>
-      </w:r>
-      <w:r>
-        <w:t>)</w:t>
-      </w:r>
-      <w:r>
-        <w:t>, saskaitītu elementus utt. Lai to izpildītu, ir jāzina sākuma vērtība, beigu vērtība un solis.</w:t>
-      </w:r>
-    </w:p>
-    <w:p>
-      <w:pPr>
-        <w:pStyle w:val="2"/>
-      </w:pPr>
-      <w:bookmarkStart w:id="5" w:name="_Toc168162948"/>
-      <w:r>
-        <w:t xml:space="preserve">2.2 </w:t>
-      </w:r>
-      <w:bookmarkEnd w:id="5"/>
-      <w:r>
-        <w:t>Cikls</w:t>
-      </w:r>
-      <w:r>
-        <w:t xml:space="preserve"> for-each</w:t>
-      </w:r>
-    </w:p>
-    <w:p>
-      <w:pPr>
-        <w:pStyle w:val="2"/>
-      </w:pPr>
-      <w:bookmarkStart w:id="6" w:name="_Toc168162949"/>
-      <w:r>
-        <w:t xml:space="preserve">2.3 </w:t>
-      </w:r>
-      <w:r>
-        <w:t>Cikls ciklā</w:t>
-      </w:r>
-      <w:bookmarkEnd w:id="6"/>
-    </w:p>
-    <w:p>
-      <w:pPr>
-        <w:pStyle w:val="2"/>
-      </w:pPr>
-      <w:bookmarkStart w:id="7" w:name="_Toc168162950"/>
-      <w:r>
-        <w:t>2.4</w:t>
-      </w:r>
-      <w:r>
-        <w:t xml:space="preserve"> </w:t>
-      </w:r>
-      <w:r>
-        <w:t>Bezgalīgs cikls</w:t>
-      </w:r>
-      <w:bookmarkEnd w:id="7"/>
+        <w:t>&lt;izpild</w:t>
+      </w:r>
+      <w:r>
+        <w:rPr>
+          <w:rFonts w:cs="Calibri"/>
+          <w:b/>
+          <w:bCs/>
+        </w:rPr>
+        <w:t>ā</w:t>
+      </w:r>
+      <w:r>
+        <w:rPr>
+          <w:b/>
+          <w:bCs/>
+        </w:rPr>
+        <w:t>m</w:t>
+      </w:r>
+      <w:r>
+        <w:rPr>
+          <w:rFonts w:cs="Calibri"/>
+          <w:b/>
+          <w:bCs/>
+        </w:rPr>
+        <w:t>ā</w:t>
+      </w:r>
+      <w:r>
+        <w:rPr>
+          <w:b/>
+          <w:bCs/>
+        </w:rPr>
+        <w:t>s kom</w:t>
+      </w:r>
+      <w:r>
+        <w:rPr>
+          <w:rFonts w:cs="Calibri"/>
+          <w:b/>
+          <w:bCs/>
+        </w:rPr>
+        <w:t>a</w:t>
+      </w:r>
+      <w:r>
+        <w:rPr>
+          <w:b/>
+          <w:bCs/>
+        </w:rPr>
+        <w:t>ndas&gt;</w:t>
+      </w:r>
+    </w:p>
+    <w:p>
+      <w:pPr>
+        <w:ind w:left="708"/>
+        <w:rPr>
+          <w:b/>
+          <w:bCs/>
+        </w:rPr>
+      </w:pPr>
+      <w:r>
+        <w:rPr>
+          <w:b/>
+          <w:bCs/>
+        </w:rPr>
+        <w:t>};</w:t>
+      </w:r>
+    </w:p>
+    <w:p>
+      <w:pPr>
+        <w:pStyle w:val="a7"/>
+        <w:numPr>
+          <w:ilvl w:val="0"/>
+          <w:numId w:val="9"/>
+        </w:numPr>
+      </w:pPr>
+      <w:r>
+        <w:t>Sākuma punkta iestatīšana uz mainīgo, kas vienmēr būs true.</w:t>
+      </w:r>
     </w:p>
     <w:p>
       <w:pPr>
@@ -1546,23 +2345,41 @@
     <w:p>
       <w:pPr>
         <w:pStyle w:val="1"/>
+        <w:numPr>
+          <w:ilvl w:val="0"/>
+          <w:numId w:val="2"/>
+        </w:numPr>
+        <w:rPr>
+          <w:lang w:val="ru-RU"/>
+        </w:rPr>
+      </w:pPr>
+      <w:r>
+        <w:lastRenderedPageBreak/>
+        <w:t>Operatori darbam ar ciklu</w:t>
+      </w:r>
+    </w:p>
+    <w:p>
+      <w:pPr>
+        <w:pStyle w:val="a7"/>
+        <w:numPr>
+          <w:ilvl w:val="0"/>
+          <w:numId w:val="2"/>
+        </w:numPr>
+        <w:rPr>
+          <w:lang w:val="ru-RU"/>
+        </w:rPr>
+      </w:pPr>
+    </w:p>
+    <w:p>
+      <w:pPr>
+        <w:pStyle w:val="1"/>
+        <w:ind w:left="1211" w:firstLine="0"/>
         <w:jc w:val="both"/>
         <w:rPr>
-          <w:lang w:val="en-US"/>
-        </w:rPr>
-      </w:pPr>
-    </w:p>
-    <w:p>
-      <w:pPr>
-        <w:spacing w:after="160" w:line="259" w:lineRule="auto"/>
-        <w:ind w:firstLine="0"/>
-        <w:jc w:val="left"/>
-        <w:rPr>
-          <w:rFonts w:eastAsiaTheme="majorEastAsia" w:cstheme="majorBidi"/>
-          <w:b/>
+          <w:b w:val="0"/>
           <w:sz w:val="28"/>
           <w:szCs w:val="32"/>
-          <w:lang w:val="ru-RU"/>
+          <w:lang w:val="en-US"/>
         </w:rPr>
       </w:pPr>
       <w:r>
@@ -1591,7 +2408,7 @@
           <w:numId w:val="1"/>
         </w:numPr>
       </w:pPr>
-      <w:hyperlink r:id="rId12" w:history="1">
+      <w:hyperlink r:id="rId15" w:history="1">
         <w:r>
           <w:rPr>
             <w:rStyle w:val="af3"/>
@@ -1620,9 +2437,29 @@
           <w:numId w:val="1"/>
         </w:numPr>
       </w:pPr>
+      <w:hyperlink r:id="rId16" w:history="1">
+        <w:r>
+          <w:rPr>
+            <w:rStyle w:val="af3"/>
+          </w:rPr>
+          <w:t>https://itproger.com/course/java/7</w:t>
+        </w:r>
+      </w:hyperlink>
+    </w:p>
+    <w:p>
+      <w:pPr>
+        <w:pStyle w:val="a7"/>
+        <w:numPr>
+          <w:ilvl w:val="0"/>
+          <w:numId w:val="1"/>
+        </w:numPr>
+      </w:pPr>
+      <w:r>
+        <w:t>https://vertex-academy.com/tutorials/ru/cikl-for-each/</w:t>
+      </w:r>
     </w:p>
     <w:sectPr>
-      <w:footerReference w:type="default" r:id="rId13"/>
+      <w:footerReference w:type="default" r:id="rId17"/>
       <w:type w:val="continuous"/>
       <w:pgSz w:w="11906" w:h="16838"/>
       <w:pgMar w:top="1418" w:right="1418" w:bottom="1418" w:left="1418" w:header="709" w:footer="709" w:gutter="0"/>
@@ -1694,6 +2531,7 @@
         <w:docPartUnique/>
       </w:docPartObj>
     </w:sdtPr>
+    <w:sdtEndPr/>
     <w:sdtContent>
       <w:p>
         <w:pPr>
@@ -1768,6 +2606,606 @@
 <file path=word/numbering.xml><?xml version="1.0" encoding="utf-8"?>
 <w:numbering xmlns:wpc="http://schemas.microsoft.com/office/word/2010/wordprocessingCanvas" xmlns:cx="http://schemas.microsoft.com/office/drawing/2014/chartex" xmlns:cx1="http://schemas.microsoft.com/office/drawing/2015/9/8/chartex" xmlns:cx2="http://schemas.microsoft.com/office/drawing/2015/10/21/chartex" xmlns:cx3="http://schemas.microsoft.com/office/drawing/2016/5/9/chartex" xmlns:cx4="http://schemas.microsoft.com/office/drawing/2016/5/10/chartex" xmlns:cx5="http://schemas.microsoft.com/office/drawing/2016/5/11/chartex" xmlns:cx6="http://schemas.microsoft.com/office/drawing/2016/5/12/chartex" xmlns:cx7="http://schemas.microsoft.com/office/drawing/2016/5/13/chartex" xmlns:cx8="http://schemas.microsoft.com/office/drawing/2016/5/14/chartex" xmlns:mc="http://schemas.openxmlformats.org/markup-compatibility/2006" xmlns:aink="http://schemas.microsoft.com/office/drawing/2016/ink" xmlns:am3d="http://schemas.microsoft.com/office/drawing/2017/model3d" xmlns:o="urn:schemas-microsoft-com:office:office" xmlns:oel="http://schemas.microsoft.com/office/2019/extlst" xmlns:r="http://schemas.openxmlformats.org/officeDocument/2006/relationships" xmlns:m="http://schemas.openxmlformats.org/officeDocument/2006/math" xmlns:v="urn:schemas-microsoft-com:vml" xmlns:wp14="http://schemas.microsoft.com/office/word/2010/wordprocessingDrawing" xmlns:wp="http://schemas.openxmlformats.org/drawingml/2006/wordprocessingDrawing" xmlns:w10="urn:schemas-microsoft-com:office:word" xmlns:w="http://schemas.openxmlformats.org/wordprocessingml/2006/main" xmlns:w14="http://schemas.microsoft.com/office/word/2010/wordml" xmlns:w15="http://schemas.microsoft.com/office/word/2012/wordml" xmlns:w16cex="http://schemas.microsoft.com/office/word/2018/wordml/cex" xmlns:w16cid="http://schemas.microsoft.com/office/word/2016/wordml/cid" xmlns:w16="http://schemas.microsoft.com/office/word/2018/wordml" xmlns:w16du="http://schemas.microsoft.com/office/word/2023/wordml/word16du" xmlns:w16sdtdh="http://schemas.microsoft.com/office/word/2020/wordml/sdtdatahash" xmlns:w16se="http://schemas.microsoft.com/office/word/2015/wordml/symex" xmlns:wpg="http://schemas.microsoft.com/office/word/2010/wordprocessingGroup" xmlns:wpi="http://schemas.microsoft.com/office/word/2010/wordprocessingInk" xmlns:wne="http://schemas.microsoft.com/office/word/2006/wordml" xmlns:wps="http://schemas.microsoft.com/office/word/2010/wordprocessingShape" mc:Ignorable="w14 w15 w16se w16cid w16 w16cex w16sdtdh w16du wp14">
   <w:abstractNum w:abstractNumId="0" w15:restartNumberingAfterBreak="0">
+    <w:nsid w:val="1C977E86"/>
+    <w:multiLevelType w:val="hybridMultilevel"/>
+    <w:tmpl w:val="4358F672"/>
+    <w:lvl w:ilvl="0" w:tplc="0419000B">
+      <w:start w:val="1"/>
+      <w:numFmt w:val="bullet"/>
+      <w:lvlText w:val=""/>
+      <w:lvlJc w:val="left"/>
+      <w:pPr>
+        <w:ind w:left="2136" w:hanging="360"/>
+      </w:pPr>
+      <w:rPr>
+        <w:rFonts w:ascii="Wingdings" w:hAnsi="Wingdings" w:hint="default"/>
+      </w:rPr>
+    </w:lvl>
+    <w:lvl w:ilvl="1" w:tplc="04190003" w:tentative="1">
+      <w:start w:val="1"/>
+      <w:numFmt w:val="bullet"/>
+      <w:lvlText w:val="o"/>
+      <w:lvlJc w:val="left"/>
+      <w:pPr>
+        <w:ind w:left="2856" w:hanging="360"/>
+      </w:pPr>
+      <w:rPr>
+        <w:rFonts w:ascii="Courier New" w:hAnsi="Courier New" w:cs="Courier New" w:hint="default"/>
+      </w:rPr>
+    </w:lvl>
+    <w:lvl w:ilvl="2" w:tplc="04190005" w:tentative="1">
+      <w:start w:val="1"/>
+      <w:numFmt w:val="bullet"/>
+      <w:lvlText w:val=""/>
+      <w:lvlJc w:val="left"/>
+      <w:pPr>
+        <w:ind w:left="3576" w:hanging="360"/>
+      </w:pPr>
+      <w:rPr>
+        <w:rFonts w:ascii="Wingdings" w:hAnsi="Wingdings" w:hint="default"/>
+      </w:rPr>
+    </w:lvl>
+    <w:lvl w:ilvl="3" w:tplc="04190001" w:tentative="1">
+      <w:start w:val="1"/>
+      <w:numFmt w:val="bullet"/>
+      <w:lvlText w:val=""/>
+      <w:lvlJc w:val="left"/>
+      <w:pPr>
+        <w:ind w:left="4296" w:hanging="360"/>
+      </w:pPr>
+      <w:rPr>
+        <w:rFonts w:ascii="Symbol" w:hAnsi="Symbol" w:hint="default"/>
+      </w:rPr>
+    </w:lvl>
+    <w:lvl w:ilvl="4" w:tplc="04190003" w:tentative="1">
+      <w:start w:val="1"/>
+      <w:numFmt w:val="bullet"/>
+      <w:lvlText w:val="o"/>
+      <w:lvlJc w:val="left"/>
+      <w:pPr>
+        <w:ind w:left="5016" w:hanging="360"/>
+      </w:pPr>
+      <w:rPr>
+        <w:rFonts w:ascii="Courier New" w:hAnsi="Courier New" w:cs="Courier New" w:hint="default"/>
+      </w:rPr>
+    </w:lvl>
+    <w:lvl w:ilvl="5" w:tplc="04190005" w:tentative="1">
+      <w:start w:val="1"/>
+      <w:numFmt w:val="bullet"/>
+      <w:lvlText w:val=""/>
+      <w:lvlJc w:val="left"/>
+      <w:pPr>
+        <w:ind w:left="5736" w:hanging="360"/>
+      </w:pPr>
+      <w:rPr>
+        <w:rFonts w:ascii="Wingdings" w:hAnsi="Wingdings" w:hint="default"/>
+      </w:rPr>
+    </w:lvl>
+    <w:lvl w:ilvl="6" w:tplc="04190001" w:tentative="1">
+      <w:start w:val="1"/>
+      <w:numFmt w:val="bullet"/>
+      <w:lvlText w:val=""/>
+      <w:lvlJc w:val="left"/>
+      <w:pPr>
+        <w:ind w:left="6456" w:hanging="360"/>
+      </w:pPr>
+      <w:rPr>
+        <w:rFonts w:ascii="Symbol" w:hAnsi="Symbol" w:hint="default"/>
+      </w:rPr>
+    </w:lvl>
+    <w:lvl w:ilvl="7" w:tplc="04190003" w:tentative="1">
+      <w:start w:val="1"/>
+      <w:numFmt w:val="bullet"/>
+      <w:lvlText w:val="o"/>
+      <w:lvlJc w:val="left"/>
+      <w:pPr>
+        <w:ind w:left="7176" w:hanging="360"/>
+      </w:pPr>
+      <w:rPr>
+        <w:rFonts w:ascii="Courier New" w:hAnsi="Courier New" w:cs="Courier New" w:hint="default"/>
+      </w:rPr>
+    </w:lvl>
+    <w:lvl w:ilvl="8" w:tplc="04190005" w:tentative="1">
+      <w:start w:val="1"/>
+      <w:numFmt w:val="bullet"/>
+      <w:lvlText w:val=""/>
+      <w:lvlJc w:val="left"/>
+      <w:pPr>
+        <w:ind w:left="7896" w:hanging="360"/>
+      </w:pPr>
+      <w:rPr>
+        <w:rFonts w:ascii="Wingdings" w:hAnsi="Wingdings" w:hint="default"/>
+      </w:rPr>
+    </w:lvl>
+  </w:abstractNum>
+  <w:abstractNum w:abstractNumId="1" w15:restartNumberingAfterBreak="0">
+    <w:nsid w:val="221232E3"/>
+    <w:multiLevelType w:val="hybridMultilevel"/>
+    <w:tmpl w:val="BE5A13B2"/>
+    <w:lvl w:ilvl="0" w:tplc="0419000B">
+      <w:start w:val="1"/>
+      <w:numFmt w:val="bullet"/>
+      <w:lvlText w:val=""/>
+      <w:lvlJc w:val="left"/>
+      <w:pPr>
+        <w:ind w:left="1571" w:hanging="360"/>
+      </w:pPr>
+      <w:rPr>
+        <w:rFonts w:ascii="Wingdings" w:hAnsi="Wingdings" w:hint="default"/>
+      </w:rPr>
+    </w:lvl>
+    <w:lvl w:ilvl="1" w:tplc="04190003" w:tentative="1">
+      <w:start w:val="1"/>
+      <w:numFmt w:val="bullet"/>
+      <w:lvlText w:val="o"/>
+      <w:lvlJc w:val="left"/>
+      <w:pPr>
+        <w:ind w:left="2291" w:hanging="360"/>
+      </w:pPr>
+      <w:rPr>
+        <w:rFonts w:ascii="Courier New" w:hAnsi="Courier New" w:cs="Courier New" w:hint="default"/>
+      </w:rPr>
+    </w:lvl>
+    <w:lvl w:ilvl="2" w:tplc="04190005" w:tentative="1">
+      <w:start w:val="1"/>
+      <w:numFmt w:val="bullet"/>
+      <w:lvlText w:val=""/>
+      <w:lvlJc w:val="left"/>
+      <w:pPr>
+        <w:ind w:left="3011" w:hanging="360"/>
+      </w:pPr>
+      <w:rPr>
+        <w:rFonts w:ascii="Wingdings" w:hAnsi="Wingdings" w:hint="default"/>
+      </w:rPr>
+    </w:lvl>
+    <w:lvl w:ilvl="3" w:tplc="04190001" w:tentative="1">
+      <w:start w:val="1"/>
+      <w:numFmt w:val="bullet"/>
+      <w:lvlText w:val=""/>
+      <w:lvlJc w:val="left"/>
+      <w:pPr>
+        <w:ind w:left="3731" w:hanging="360"/>
+      </w:pPr>
+      <w:rPr>
+        <w:rFonts w:ascii="Symbol" w:hAnsi="Symbol" w:hint="default"/>
+      </w:rPr>
+    </w:lvl>
+    <w:lvl w:ilvl="4" w:tplc="04190003" w:tentative="1">
+      <w:start w:val="1"/>
+      <w:numFmt w:val="bullet"/>
+      <w:lvlText w:val="o"/>
+      <w:lvlJc w:val="left"/>
+      <w:pPr>
+        <w:ind w:left="4451" w:hanging="360"/>
+      </w:pPr>
+      <w:rPr>
+        <w:rFonts w:ascii="Courier New" w:hAnsi="Courier New" w:cs="Courier New" w:hint="default"/>
+      </w:rPr>
+    </w:lvl>
+    <w:lvl w:ilvl="5" w:tplc="04190005" w:tentative="1">
+      <w:start w:val="1"/>
+      <w:numFmt w:val="bullet"/>
+      <w:lvlText w:val=""/>
+      <w:lvlJc w:val="left"/>
+      <w:pPr>
+        <w:ind w:left="5171" w:hanging="360"/>
+      </w:pPr>
+      <w:rPr>
+        <w:rFonts w:ascii="Wingdings" w:hAnsi="Wingdings" w:hint="default"/>
+      </w:rPr>
+    </w:lvl>
+    <w:lvl w:ilvl="6" w:tplc="04190001" w:tentative="1">
+      <w:start w:val="1"/>
+      <w:numFmt w:val="bullet"/>
+      <w:lvlText w:val=""/>
+      <w:lvlJc w:val="left"/>
+      <w:pPr>
+        <w:ind w:left="5891" w:hanging="360"/>
+      </w:pPr>
+      <w:rPr>
+        <w:rFonts w:ascii="Symbol" w:hAnsi="Symbol" w:hint="default"/>
+      </w:rPr>
+    </w:lvl>
+    <w:lvl w:ilvl="7" w:tplc="04190003" w:tentative="1">
+      <w:start w:val="1"/>
+      <w:numFmt w:val="bullet"/>
+      <w:lvlText w:val="o"/>
+      <w:lvlJc w:val="left"/>
+      <w:pPr>
+        <w:ind w:left="6611" w:hanging="360"/>
+      </w:pPr>
+      <w:rPr>
+        <w:rFonts w:ascii="Courier New" w:hAnsi="Courier New" w:cs="Courier New" w:hint="default"/>
+      </w:rPr>
+    </w:lvl>
+    <w:lvl w:ilvl="8" w:tplc="04190005" w:tentative="1">
+      <w:start w:val="1"/>
+      <w:numFmt w:val="bullet"/>
+      <w:lvlText w:val=""/>
+      <w:lvlJc w:val="left"/>
+      <w:pPr>
+        <w:ind w:left="7331" w:hanging="360"/>
+      </w:pPr>
+      <w:rPr>
+        <w:rFonts w:ascii="Wingdings" w:hAnsi="Wingdings" w:hint="default"/>
+      </w:rPr>
+    </w:lvl>
+  </w:abstractNum>
+  <w:abstractNum w:abstractNumId="2" w15:restartNumberingAfterBreak="0">
+    <w:nsid w:val="34C77E88"/>
+    <w:multiLevelType w:val="hybridMultilevel"/>
+    <w:tmpl w:val="01428AA8"/>
+    <w:lvl w:ilvl="0" w:tplc="0419000F">
+      <w:start w:val="1"/>
+      <w:numFmt w:val="decimal"/>
+      <w:lvlText w:val="%1."/>
+      <w:lvlJc w:val="left"/>
+      <w:pPr>
+        <w:ind w:left="720" w:hanging="360"/>
+      </w:pPr>
+      <w:rPr>
+        <w:rFonts w:hint="default"/>
+      </w:rPr>
+    </w:lvl>
+    <w:lvl w:ilvl="1" w:tplc="04190019" w:tentative="1">
+      <w:start w:val="1"/>
+      <w:numFmt w:val="lowerLetter"/>
+      <w:lvlText w:val="%2."/>
+      <w:lvlJc w:val="left"/>
+      <w:pPr>
+        <w:ind w:left="1440" w:hanging="360"/>
+      </w:pPr>
+    </w:lvl>
+    <w:lvl w:ilvl="2" w:tplc="0419001B" w:tentative="1">
+      <w:start w:val="1"/>
+      <w:numFmt w:val="lowerRoman"/>
+      <w:lvlText w:val="%3."/>
+      <w:lvlJc w:val="right"/>
+      <w:pPr>
+        <w:ind w:left="2160" w:hanging="180"/>
+      </w:pPr>
+    </w:lvl>
+    <w:lvl w:ilvl="3" w:tplc="0419000F" w:tentative="1">
+      <w:start w:val="1"/>
+      <w:numFmt w:val="decimal"/>
+      <w:lvlText w:val="%4."/>
+      <w:lvlJc w:val="left"/>
+      <w:pPr>
+        <w:ind w:left="2880" w:hanging="360"/>
+      </w:pPr>
+    </w:lvl>
+    <w:lvl w:ilvl="4" w:tplc="04190019" w:tentative="1">
+      <w:start w:val="1"/>
+      <w:numFmt w:val="lowerLetter"/>
+      <w:lvlText w:val="%5."/>
+      <w:lvlJc w:val="left"/>
+      <w:pPr>
+        <w:ind w:left="3600" w:hanging="360"/>
+      </w:pPr>
+    </w:lvl>
+    <w:lvl w:ilvl="5" w:tplc="0419001B" w:tentative="1">
+      <w:start w:val="1"/>
+      <w:numFmt w:val="lowerRoman"/>
+      <w:lvlText w:val="%6."/>
+      <w:lvlJc w:val="right"/>
+      <w:pPr>
+        <w:ind w:left="4320" w:hanging="180"/>
+      </w:pPr>
+    </w:lvl>
+    <w:lvl w:ilvl="6" w:tplc="0419000F" w:tentative="1">
+      <w:start w:val="1"/>
+      <w:numFmt w:val="decimal"/>
+      <w:lvlText w:val="%7."/>
+      <w:lvlJc w:val="left"/>
+      <w:pPr>
+        <w:ind w:left="5040" w:hanging="360"/>
+      </w:pPr>
+    </w:lvl>
+    <w:lvl w:ilvl="7" w:tplc="04190019" w:tentative="1">
+      <w:start w:val="1"/>
+      <w:numFmt w:val="lowerLetter"/>
+      <w:lvlText w:val="%8."/>
+      <w:lvlJc w:val="left"/>
+      <w:pPr>
+        <w:ind w:left="5760" w:hanging="360"/>
+      </w:pPr>
+    </w:lvl>
+    <w:lvl w:ilvl="8" w:tplc="0419001B" w:tentative="1">
+      <w:start w:val="1"/>
+      <w:numFmt w:val="lowerRoman"/>
+      <w:lvlText w:val="%9."/>
+      <w:lvlJc w:val="right"/>
+      <w:pPr>
+        <w:ind w:left="6480" w:hanging="180"/>
+      </w:pPr>
+    </w:lvl>
+  </w:abstractNum>
+  <w:abstractNum w:abstractNumId="3" w15:restartNumberingAfterBreak="0">
+    <w:nsid w:val="37643451"/>
+    <w:multiLevelType w:val="hybridMultilevel"/>
+    <w:tmpl w:val="A928DC4A"/>
+    <w:lvl w:ilvl="0" w:tplc="0419000B">
+      <w:start w:val="1"/>
+      <w:numFmt w:val="bullet"/>
+      <w:lvlText w:val=""/>
+      <w:lvlJc w:val="left"/>
+      <w:pPr>
+        <w:ind w:left="1571" w:hanging="360"/>
+      </w:pPr>
+      <w:rPr>
+        <w:rFonts w:ascii="Wingdings" w:hAnsi="Wingdings" w:hint="default"/>
+      </w:rPr>
+    </w:lvl>
+    <w:lvl w:ilvl="1" w:tplc="04190003" w:tentative="1">
+      <w:start w:val="1"/>
+      <w:numFmt w:val="bullet"/>
+      <w:lvlText w:val="o"/>
+      <w:lvlJc w:val="left"/>
+      <w:pPr>
+        <w:ind w:left="2291" w:hanging="360"/>
+      </w:pPr>
+      <w:rPr>
+        <w:rFonts w:ascii="Courier New" w:hAnsi="Courier New" w:cs="Courier New" w:hint="default"/>
+      </w:rPr>
+    </w:lvl>
+    <w:lvl w:ilvl="2" w:tplc="04190005" w:tentative="1">
+      <w:start w:val="1"/>
+      <w:numFmt w:val="bullet"/>
+      <w:lvlText w:val=""/>
+      <w:lvlJc w:val="left"/>
+      <w:pPr>
+        <w:ind w:left="3011" w:hanging="360"/>
+      </w:pPr>
+      <w:rPr>
+        <w:rFonts w:ascii="Wingdings" w:hAnsi="Wingdings" w:hint="default"/>
+      </w:rPr>
+    </w:lvl>
+    <w:lvl w:ilvl="3" w:tplc="04190001" w:tentative="1">
+      <w:start w:val="1"/>
+      <w:numFmt w:val="bullet"/>
+      <w:lvlText w:val=""/>
+      <w:lvlJc w:val="left"/>
+      <w:pPr>
+        <w:ind w:left="3731" w:hanging="360"/>
+      </w:pPr>
+      <w:rPr>
+        <w:rFonts w:ascii="Symbol" w:hAnsi="Symbol" w:hint="default"/>
+      </w:rPr>
+    </w:lvl>
+    <w:lvl w:ilvl="4" w:tplc="04190003" w:tentative="1">
+      <w:start w:val="1"/>
+      <w:numFmt w:val="bullet"/>
+      <w:lvlText w:val="o"/>
+      <w:lvlJc w:val="left"/>
+      <w:pPr>
+        <w:ind w:left="4451" w:hanging="360"/>
+      </w:pPr>
+      <w:rPr>
+        <w:rFonts w:ascii="Courier New" w:hAnsi="Courier New" w:cs="Courier New" w:hint="default"/>
+      </w:rPr>
+    </w:lvl>
+    <w:lvl w:ilvl="5" w:tplc="04190005" w:tentative="1">
+      <w:start w:val="1"/>
+      <w:numFmt w:val="bullet"/>
+      <w:lvlText w:val=""/>
+      <w:lvlJc w:val="left"/>
+      <w:pPr>
+        <w:ind w:left="5171" w:hanging="360"/>
+      </w:pPr>
+      <w:rPr>
+        <w:rFonts w:ascii="Wingdings" w:hAnsi="Wingdings" w:hint="default"/>
+      </w:rPr>
+    </w:lvl>
+    <w:lvl w:ilvl="6" w:tplc="04190001" w:tentative="1">
+      <w:start w:val="1"/>
+      <w:numFmt w:val="bullet"/>
+      <w:lvlText w:val=""/>
+      <w:lvlJc w:val="left"/>
+      <w:pPr>
+        <w:ind w:left="5891" w:hanging="360"/>
+      </w:pPr>
+      <w:rPr>
+        <w:rFonts w:ascii="Symbol" w:hAnsi="Symbol" w:hint="default"/>
+      </w:rPr>
+    </w:lvl>
+    <w:lvl w:ilvl="7" w:tplc="04190003" w:tentative="1">
+      <w:start w:val="1"/>
+      <w:numFmt w:val="bullet"/>
+      <w:lvlText w:val="o"/>
+      <w:lvlJc w:val="left"/>
+      <w:pPr>
+        <w:ind w:left="6611" w:hanging="360"/>
+      </w:pPr>
+      <w:rPr>
+        <w:rFonts w:ascii="Courier New" w:hAnsi="Courier New" w:cs="Courier New" w:hint="default"/>
+      </w:rPr>
+    </w:lvl>
+    <w:lvl w:ilvl="8" w:tplc="04190005" w:tentative="1">
+      <w:start w:val="1"/>
+      <w:numFmt w:val="bullet"/>
+      <w:lvlText w:val=""/>
+      <w:lvlJc w:val="left"/>
+      <w:pPr>
+        <w:ind w:left="7331" w:hanging="360"/>
+      </w:pPr>
+      <w:rPr>
+        <w:rFonts w:ascii="Wingdings" w:hAnsi="Wingdings" w:hint="default"/>
+      </w:rPr>
+    </w:lvl>
+  </w:abstractNum>
+  <w:abstractNum w:abstractNumId="4" w15:restartNumberingAfterBreak="0">
+    <w:nsid w:val="402F061C"/>
+    <w:multiLevelType w:val="hybridMultilevel"/>
+    <w:tmpl w:val="6E18113C"/>
+    <w:lvl w:ilvl="0" w:tplc="0419000F">
+      <w:start w:val="1"/>
+      <w:numFmt w:val="decimal"/>
+      <w:lvlText w:val="%1."/>
+      <w:lvlJc w:val="left"/>
+      <w:pPr>
+        <w:ind w:left="1571" w:hanging="360"/>
+      </w:pPr>
+    </w:lvl>
+    <w:lvl w:ilvl="1" w:tplc="04190019" w:tentative="1">
+      <w:start w:val="1"/>
+      <w:numFmt w:val="lowerLetter"/>
+      <w:lvlText w:val="%2."/>
+      <w:lvlJc w:val="left"/>
+      <w:pPr>
+        <w:ind w:left="2291" w:hanging="360"/>
+      </w:pPr>
+    </w:lvl>
+    <w:lvl w:ilvl="2" w:tplc="0419001B" w:tentative="1">
+      <w:start w:val="1"/>
+      <w:numFmt w:val="lowerRoman"/>
+      <w:lvlText w:val="%3."/>
+      <w:lvlJc w:val="right"/>
+      <w:pPr>
+        <w:ind w:left="3011" w:hanging="180"/>
+      </w:pPr>
+    </w:lvl>
+    <w:lvl w:ilvl="3" w:tplc="0419000F" w:tentative="1">
+      <w:start w:val="1"/>
+      <w:numFmt w:val="decimal"/>
+      <w:lvlText w:val="%4."/>
+      <w:lvlJc w:val="left"/>
+      <w:pPr>
+        <w:ind w:left="3731" w:hanging="360"/>
+      </w:pPr>
+    </w:lvl>
+    <w:lvl w:ilvl="4" w:tplc="04190019" w:tentative="1">
+      <w:start w:val="1"/>
+      <w:numFmt w:val="lowerLetter"/>
+      <w:lvlText w:val="%5."/>
+      <w:lvlJc w:val="left"/>
+      <w:pPr>
+        <w:ind w:left="4451" w:hanging="360"/>
+      </w:pPr>
+    </w:lvl>
+    <w:lvl w:ilvl="5" w:tplc="0419001B" w:tentative="1">
+      <w:start w:val="1"/>
+      <w:numFmt w:val="lowerRoman"/>
+      <w:lvlText w:val="%6."/>
+      <w:lvlJc w:val="right"/>
+      <w:pPr>
+        <w:ind w:left="5171" w:hanging="180"/>
+      </w:pPr>
+    </w:lvl>
+    <w:lvl w:ilvl="6" w:tplc="0419000F" w:tentative="1">
+      <w:start w:val="1"/>
+      <w:numFmt w:val="decimal"/>
+      <w:lvlText w:val="%7."/>
+      <w:lvlJc w:val="left"/>
+      <w:pPr>
+        <w:ind w:left="5891" w:hanging="360"/>
+      </w:pPr>
+    </w:lvl>
+    <w:lvl w:ilvl="7" w:tplc="04190019" w:tentative="1">
+      <w:start w:val="1"/>
+      <w:numFmt w:val="lowerLetter"/>
+      <w:lvlText w:val="%8."/>
+      <w:lvlJc w:val="left"/>
+      <w:pPr>
+        <w:ind w:left="6611" w:hanging="360"/>
+      </w:pPr>
+    </w:lvl>
+    <w:lvl w:ilvl="8" w:tplc="0419001B" w:tentative="1">
+      <w:start w:val="1"/>
+      <w:numFmt w:val="lowerRoman"/>
+      <w:lvlText w:val="%9."/>
+      <w:lvlJc w:val="right"/>
+      <w:pPr>
+        <w:ind w:left="7331" w:hanging="180"/>
+      </w:pPr>
+    </w:lvl>
+  </w:abstractNum>
+  <w:abstractNum w:abstractNumId="5" w15:restartNumberingAfterBreak="0">
+    <w:nsid w:val="49EE7BEC"/>
+    <w:multiLevelType w:val="hybridMultilevel"/>
+    <w:tmpl w:val="D9949A2E"/>
+    <w:lvl w:ilvl="0" w:tplc="0419000F">
+      <w:start w:val="1"/>
+      <w:numFmt w:val="decimal"/>
+      <w:lvlText w:val="%1."/>
+      <w:lvlJc w:val="left"/>
+      <w:pPr>
+        <w:ind w:left="720" w:hanging="360"/>
+      </w:pPr>
+    </w:lvl>
+    <w:lvl w:ilvl="1" w:tplc="04190019" w:tentative="1">
+      <w:start w:val="1"/>
+      <w:numFmt w:val="lowerLetter"/>
+      <w:lvlText w:val="%2."/>
+      <w:lvlJc w:val="left"/>
+      <w:pPr>
+        <w:ind w:left="1440" w:hanging="360"/>
+      </w:pPr>
+    </w:lvl>
+    <w:lvl w:ilvl="2" w:tplc="0419001B" w:tentative="1">
+      <w:start w:val="1"/>
+      <w:numFmt w:val="lowerRoman"/>
+      <w:lvlText w:val="%3."/>
+      <w:lvlJc w:val="right"/>
+      <w:pPr>
+        <w:ind w:left="2160" w:hanging="180"/>
+      </w:pPr>
+    </w:lvl>
+    <w:lvl w:ilvl="3" w:tplc="0419000F" w:tentative="1">
+      <w:start w:val="1"/>
+      <w:numFmt w:val="decimal"/>
+      <w:lvlText w:val="%4."/>
+      <w:lvlJc w:val="left"/>
+      <w:pPr>
+        <w:ind w:left="2880" w:hanging="360"/>
+      </w:pPr>
+    </w:lvl>
+    <w:lvl w:ilvl="4" w:tplc="04190019" w:tentative="1">
+      <w:start w:val="1"/>
+      <w:numFmt w:val="lowerLetter"/>
+      <w:lvlText w:val="%5."/>
+      <w:lvlJc w:val="left"/>
+      <w:pPr>
+        <w:ind w:left="3600" w:hanging="360"/>
+      </w:pPr>
+    </w:lvl>
+    <w:lvl w:ilvl="5" w:tplc="0419001B" w:tentative="1">
+      <w:start w:val="1"/>
+      <w:numFmt w:val="lowerRoman"/>
+      <w:lvlText w:val="%6."/>
+      <w:lvlJc w:val="right"/>
+      <w:pPr>
+        <w:ind w:left="4320" w:hanging="180"/>
+      </w:pPr>
+    </w:lvl>
+    <w:lvl w:ilvl="6" w:tplc="0419000F" w:tentative="1">
+      <w:start w:val="1"/>
+      <w:numFmt w:val="decimal"/>
+      <w:lvlText w:val="%7."/>
+      <w:lvlJc w:val="left"/>
+      <w:pPr>
+        <w:ind w:left="5040" w:hanging="360"/>
+      </w:pPr>
+    </w:lvl>
+    <w:lvl w:ilvl="7" w:tplc="04190019" w:tentative="1">
+      <w:start w:val="1"/>
+      <w:numFmt w:val="lowerLetter"/>
+      <w:lvlText w:val="%8."/>
+      <w:lvlJc w:val="left"/>
+      <w:pPr>
+        <w:ind w:left="5760" w:hanging="360"/>
+      </w:pPr>
+    </w:lvl>
+    <w:lvl w:ilvl="8" w:tplc="0419001B" w:tentative="1">
+      <w:start w:val="1"/>
+      <w:numFmt w:val="lowerRoman"/>
+      <w:lvlText w:val="%9."/>
+      <w:lvlJc w:val="right"/>
+      <w:pPr>
+        <w:ind w:left="6480" w:hanging="180"/>
+      </w:pPr>
+    </w:lvl>
+  </w:abstractNum>
+  <w:abstractNum w:abstractNumId="6" w15:restartNumberingAfterBreak="0">
     <w:nsid w:val="4E2471CB"/>
     <w:multiLevelType w:val="hybridMultilevel"/>
     <w:tmpl w:val="DF848940"/>
@@ -1856,7 +3294,7 @@
       </w:pPr>
     </w:lvl>
   </w:abstractNum>
-  <w:abstractNum w:abstractNumId="1" w15:restartNumberingAfterBreak="0">
+  <w:abstractNum w:abstractNumId="7" w15:restartNumberingAfterBreak="0">
     <w:nsid w:val="761733A1"/>
     <w:multiLevelType w:val="multilevel"/>
     <w:tmpl w:val="EEF02F9A"/>
@@ -1977,7 +3415,7 @@
       </w:rPr>
     </w:lvl>
   </w:abstractNum>
-  <w:abstractNum w:abstractNumId="2" w15:restartNumberingAfterBreak="0">
+  <w:abstractNum w:abstractNumId="8" w15:restartNumberingAfterBreak="0">
     <w:nsid w:val="7C0E7F4C"/>
     <w:multiLevelType w:val="hybridMultilevel"/>
     <w:tmpl w:val="29A62656"/>
@@ -2091,13 +3529,31 @@
     </w:lvl>
   </w:abstractNum>
   <w:num w:numId="1" w16cid:durableId="404186444">
+    <w:abstractNumId w:val="6"/>
+  </w:num>
+  <w:num w:numId="2" w16cid:durableId="1517814219">
+    <w:abstractNumId w:val="7"/>
+  </w:num>
+  <w:num w:numId="3" w16cid:durableId="1399672923">
+    <w:abstractNumId w:val="8"/>
+  </w:num>
+  <w:num w:numId="4" w16cid:durableId="1489663532">
+    <w:abstractNumId w:val="3"/>
+  </w:num>
+  <w:num w:numId="5" w16cid:durableId="1495874367">
     <w:abstractNumId w:val="0"/>
   </w:num>
-  <w:num w:numId="2" w16cid:durableId="1517814219">
+  <w:num w:numId="6" w16cid:durableId="385491673">
     <w:abstractNumId w:val="1"/>
   </w:num>
-  <w:num w:numId="3" w16cid:durableId="1399672923">
+  <w:num w:numId="7" w16cid:durableId="423693083">
+    <w:abstractNumId w:val="5"/>
+  </w:num>
+  <w:num w:numId="8" w16cid:durableId="221794142">
     <w:abstractNumId w:val="2"/>
+  </w:num>
+  <w:num w:numId="9" w16cid:durableId="905534911">
+    <w:abstractNumId w:val="4"/>
   </w:num>
 </w:numbering>
 </file>
@@ -2502,7 +3958,7 @@
   <w:style w:type="paragraph" w:default="1" w:styleId="a">
     <w:name w:val="Normal"/>
     <w:qFormat/>
-    <w:rsid w:val="00CA664C"/>
+    <w:rsid w:val="003B5B6B"/>
     <w:pPr>
       <w:spacing w:after="0" w:line="240" w:lineRule="auto"/>
       <w:ind w:firstLine="851"/>
@@ -3212,6 +4668,19 @@
       <w:bCs/>
     </w:rPr>
   </w:style>
+  <w:style w:type="character" w:styleId="HTML">
+    <w:name w:val="HTML Code"/>
+    <w:basedOn w:val="a0"/>
+    <w:uiPriority w:val="99"/>
+    <w:semiHidden/>
+    <w:unhideWhenUsed/>
+    <w:rsid w:val="008B2742"/>
+    <w:rPr>
+      <w:rFonts w:ascii="Courier New" w:eastAsia="Times New Roman" w:hAnsi="Courier New" w:cs="Courier New"/>
+      <w:sz w:val="20"/>
+      <w:szCs w:val="20"/>
+    </w:rPr>
+  </w:style>
 </w:styles>
 </file>
 

</xml_diff>

<commit_message>
Turpināju stradāt ar macību materiālu un jautājumiem, papildināju sadaļu par ciklu veidiem
</commit_message>
<xml_diff>
--- a/Macibu_materials_bokareva.docx
+++ b/Macibu_materials_bokareva.docx
@@ -92,10 +92,18 @@
     <w:p>
       <w:pPr>
         <w:jc w:val="right"/>
-      </w:pPr>
-      <w:r>
-        <w:t>Darba autors: Alina Bokareva</w:t>
-      </w:r>
+        <w:rPr>
+          <w:lang w:val="en-US"/>
+        </w:rPr>
+      </w:pPr>
+      <w:r>
+        <w:t xml:space="preserve">Darba autors: Alina </w:t>
+      </w:r>
+      <w:proofErr w:type="spellStart"/>
+      <w:r>
+        <w:t>Bokareva</w:t>
+      </w:r>
+      <w:proofErr w:type="spellEnd"/>
     </w:p>
     <w:p>
       <w:pPr>
@@ -154,14 +162,14 @@
             <w:pStyle w:val="af2"/>
             <w:jc w:val="center"/>
             <w:rPr>
-              <w:rStyle w:val="10"/>
+              <w:rStyle w:val="11"/>
               <w:color w:val="auto"/>
               <w:lang w:val="lv-LV"/>
             </w:rPr>
           </w:pPr>
           <w:r>
             <w:rPr>
-              <w:rStyle w:val="10"/>
+              <w:rStyle w:val="11"/>
               <w:color w:val="auto"/>
             </w:rPr>
             <w:t>Saturs</w:t>
@@ -169,7 +177,7 @@
         </w:p>
         <w:p>
           <w:pPr>
-            <w:pStyle w:val="11"/>
+            <w:pStyle w:val="12"/>
             <w:tabs>
               <w:tab w:val="left" w:pos="1440"/>
               <w:tab w:val="right" w:leader="dot" w:pos="9060"/>
@@ -190,7 +198,7 @@
           <w:r>
             <w:fldChar w:fldCharType="separate"/>
           </w:r>
-          <w:hyperlink w:anchor="_Toc168162943" w:history="1">
+          <w:hyperlink w:anchor="_Toc168253981" w:history="1">
             <w:r>
               <w:rPr>
                 <w:rStyle w:val="af3"/>
@@ -233,7 +241,7 @@
                 <w:noProof/>
                 <w:webHidden/>
               </w:rPr>
-              <w:instrText xml:space="preserve"> PAGEREF _Toc168162943 \h </w:instrText>
+              <w:instrText xml:space="preserve"> PAGEREF _Toc168253981 \h </w:instrText>
             </w:r>
             <w:r>
               <w:rPr>
@@ -277,7 +285,7 @@
               <w:lang w:val="ru-RU" w:eastAsia="ru-RU"/>
             </w:rPr>
           </w:pPr>
-          <w:hyperlink w:anchor="_Toc168162944" w:history="1">
+          <w:hyperlink w:anchor="_Toc168253982" w:history="1">
             <w:r>
               <w:rPr>
                 <w:rStyle w:val="af3"/>
@@ -304,7 +312,7 @@
                 <w:noProof/>
                 <w:webHidden/>
               </w:rPr>
-              <w:instrText xml:space="preserve"> PAGEREF _Toc168162944 \h </w:instrText>
+              <w:instrText xml:space="preserve"> PAGEREF _Toc168253982 \h </w:instrText>
             </w:r>
             <w:r>
               <w:rPr>
@@ -349,7 +357,7 @@
               <w:lang w:val="ru-RU" w:eastAsia="ru-RU"/>
             </w:rPr>
           </w:pPr>
-          <w:hyperlink w:anchor="_Toc168162945" w:history="1">
+          <w:hyperlink w:anchor="_Toc168253983" w:history="1">
             <w:r>
               <w:rPr>
                 <w:rStyle w:val="af3"/>
@@ -393,7 +401,7 @@
                 <w:noProof/>
                 <w:webHidden/>
               </w:rPr>
-              <w:instrText xml:space="preserve"> PAGEREF _Toc168162945 \h </w:instrText>
+              <w:instrText xml:space="preserve"> PAGEREF _Toc168253983 \h </w:instrText>
             </w:r>
             <w:r>
               <w:rPr>
@@ -426,7 +434,7 @@
         </w:p>
         <w:p>
           <w:pPr>
-            <w:pStyle w:val="11"/>
+            <w:pStyle w:val="12"/>
             <w:tabs>
               <w:tab w:val="left" w:pos="1440"/>
               <w:tab w:val="right" w:leader="dot" w:pos="9060"/>
@@ -438,7 +446,7 @@
               <w:lang w:val="ru-RU" w:eastAsia="ru-RU"/>
             </w:rPr>
           </w:pPr>
-          <w:hyperlink w:anchor="_Toc168162946" w:history="1">
+          <w:hyperlink w:anchor="_Toc168253984" w:history="1">
             <w:r>
               <w:rPr>
                 <w:rStyle w:val="af3"/>
@@ -497,7 +505,7 @@
                 <w:noProof/>
                 <w:webHidden/>
               </w:rPr>
-              <w:instrText xml:space="preserve"> PAGEREF _Toc168162946 \h </w:instrText>
+              <w:instrText xml:space="preserve"> PAGEREF _Toc168253984 \h </w:instrText>
             </w:r>
             <w:r>
               <w:rPr>
@@ -541,7 +549,7 @@
               <w:lang w:val="ru-RU" w:eastAsia="ru-RU"/>
             </w:rPr>
           </w:pPr>
-          <w:hyperlink w:anchor="_Toc168162947" w:history="1">
+          <w:hyperlink w:anchor="_Toc168253985" w:history="1">
             <w:r>
               <w:rPr>
                 <w:rStyle w:val="af3"/>
@@ -568,7 +576,7 @@
                 <w:noProof/>
                 <w:webHidden/>
               </w:rPr>
-              <w:instrText xml:space="preserve"> PAGEREF _Toc168162947 \h </w:instrText>
+              <w:instrText xml:space="preserve"> PAGEREF _Toc168253985 \h </w:instrText>
             </w:r>
             <w:r>
               <w:rPr>
@@ -603,6 +611,7 @@
           <w:pPr>
             <w:pStyle w:val="23"/>
             <w:tabs>
+              <w:tab w:val="left" w:pos="1680"/>
               <w:tab w:val="right" w:leader="dot" w:pos="9060"/>
             </w:tabs>
             <w:rPr>
@@ -612,23 +621,40 @@
               <w:lang w:val="ru-RU" w:eastAsia="ru-RU"/>
             </w:rPr>
           </w:pPr>
-          <w:hyperlink w:anchor="_Toc168162948" w:history="1">
+          <w:hyperlink w:anchor="_Toc168253986" w:history="1">
             <w:r>
               <w:rPr>
                 <w:rStyle w:val="af3"/>
                 <w:noProof/>
-              </w:rPr>
-              <w:t>2.2 Reversais For cikls</w:t>
-            </w:r>
-            <w:r>
-              <w:rPr>
-                <w:noProof/>
-                <w:webHidden/>
+                <w:lang w:val="ru-RU"/>
+              </w:rPr>
+              <w:t>2.2</w:t>
+            </w:r>
+            <w:r>
+              <w:rPr>
+                <w:rFonts w:asciiTheme="minorHAnsi" w:eastAsiaTheme="minorEastAsia" w:hAnsiTheme="minorHAnsi"/>
+                <w:noProof/>
+                <w:szCs w:val="24"/>
+                <w:lang w:val="ru-RU" w:eastAsia="ru-RU"/>
               </w:rPr>
               <w:tab/>
             </w:r>
             <w:r>
               <w:rPr>
+                <w:rStyle w:val="af3"/>
+                <w:noProof/>
+              </w:rPr>
+              <w:t>Cikls for-each</w:t>
+            </w:r>
+            <w:r>
+              <w:rPr>
+                <w:noProof/>
+                <w:webHidden/>
+              </w:rPr>
+              <w:tab/>
+            </w:r>
+            <w:r>
+              <w:rPr>
                 <w:noProof/>
                 <w:webHidden/>
               </w:rPr>
@@ -639,7 +665,7 @@
                 <w:noProof/>
                 <w:webHidden/>
               </w:rPr>
-              <w:instrText xml:space="preserve"> PAGEREF _Toc168162948 \h </w:instrText>
+              <w:instrText xml:space="preserve"> PAGEREF _Toc168253986 \h </w:instrText>
             </w:r>
             <w:r>
               <w:rPr>
@@ -674,6 +700,7 @@
           <w:pPr>
             <w:pStyle w:val="23"/>
             <w:tabs>
+              <w:tab w:val="left" w:pos="1680"/>
               <w:tab w:val="right" w:leader="dot" w:pos="9060"/>
             </w:tabs>
             <w:rPr>
@@ -683,23 +710,40 @@
               <w:lang w:val="ru-RU" w:eastAsia="ru-RU"/>
             </w:rPr>
           </w:pPr>
-          <w:hyperlink w:anchor="_Toc168162949" w:history="1">
+          <w:hyperlink w:anchor="_Toc168253987" w:history="1">
             <w:r>
               <w:rPr>
                 <w:rStyle w:val="af3"/>
                 <w:noProof/>
-              </w:rPr>
-              <w:t>2.3 Cikls ciklā</w:t>
-            </w:r>
-            <w:r>
-              <w:rPr>
-                <w:noProof/>
-                <w:webHidden/>
+                <w:lang w:val="ru-RU"/>
+              </w:rPr>
+              <w:t>2.3</w:t>
+            </w:r>
+            <w:r>
+              <w:rPr>
+                <w:rFonts w:asciiTheme="minorHAnsi" w:eastAsiaTheme="minorEastAsia" w:hAnsiTheme="minorHAnsi"/>
+                <w:noProof/>
+                <w:szCs w:val="24"/>
+                <w:lang w:val="ru-RU" w:eastAsia="ru-RU"/>
               </w:rPr>
               <w:tab/>
             </w:r>
             <w:r>
               <w:rPr>
+                <w:rStyle w:val="af3"/>
+                <w:noProof/>
+              </w:rPr>
+              <w:t>Cikls ciklā</w:t>
+            </w:r>
+            <w:r>
+              <w:rPr>
+                <w:noProof/>
+                <w:webHidden/>
+              </w:rPr>
+              <w:tab/>
+            </w:r>
+            <w:r>
+              <w:rPr>
                 <w:noProof/>
                 <w:webHidden/>
               </w:rPr>
@@ -710,7 +754,7 @@
                 <w:noProof/>
                 <w:webHidden/>
               </w:rPr>
-              <w:instrText xml:space="preserve"> PAGEREF _Toc168162949 \h </w:instrText>
+              <w:instrText xml:space="preserve"> PAGEREF _Toc168253987 \h </w:instrText>
             </w:r>
             <w:r>
               <w:rPr>
@@ -730,7 +774,7 @@
                 <w:noProof/>
                 <w:webHidden/>
               </w:rPr>
-              <w:t>2</w:t>
+              <w:t>3</w:t>
             </w:r>
             <w:r>
               <w:rPr>
@@ -745,6 +789,7 @@
           <w:pPr>
             <w:pStyle w:val="23"/>
             <w:tabs>
+              <w:tab w:val="left" w:pos="1680"/>
               <w:tab w:val="right" w:leader="dot" w:pos="9060"/>
             </w:tabs>
             <w:rPr>
@@ -754,23 +799,40 @@
               <w:lang w:val="ru-RU" w:eastAsia="ru-RU"/>
             </w:rPr>
           </w:pPr>
-          <w:hyperlink w:anchor="_Toc168162950" w:history="1">
+          <w:hyperlink w:anchor="_Toc168253988" w:history="1">
             <w:r>
               <w:rPr>
                 <w:rStyle w:val="af3"/>
                 <w:noProof/>
-              </w:rPr>
-              <w:t>2.4Bezgalīgs cikls</w:t>
-            </w:r>
-            <w:r>
-              <w:rPr>
-                <w:noProof/>
-                <w:webHidden/>
+                <w:lang w:val="ru-RU"/>
+              </w:rPr>
+              <w:t>2.4</w:t>
+            </w:r>
+            <w:r>
+              <w:rPr>
+                <w:rFonts w:asciiTheme="minorHAnsi" w:eastAsiaTheme="minorEastAsia" w:hAnsiTheme="minorHAnsi"/>
+                <w:noProof/>
+                <w:szCs w:val="24"/>
+                <w:lang w:val="ru-RU" w:eastAsia="ru-RU"/>
               </w:rPr>
               <w:tab/>
             </w:r>
             <w:r>
               <w:rPr>
+                <w:rStyle w:val="af3"/>
+                <w:noProof/>
+              </w:rPr>
+              <w:t>Bezgalīgs cikls</w:t>
+            </w:r>
+            <w:r>
+              <w:rPr>
+                <w:noProof/>
+                <w:webHidden/>
+              </w:rPr>
+              <w:tab/>
+            </w:r>
+            <w:r>
+              <w:rPr>
                 <w:noProof/>
                 <w:webHidden/>
               </w:rPr>
@@ -781,7 +843,7 @@
                 <w:noProof/>
                 <w:webHidden/>
               </w:rPr>
-              <w:instrText xml:space="preserve"> PAGEREF _Toc168162950 \h </w:instrText>
+              <w:instrText xml:space="preserve"> PAGEREF _Toc168253988 \h </w:instrText>
             </w:r>
             <w:r>
               <w:rPr>
@@ -801,7 +863,7 @@
                 <w:noProof/>
                 <w:webHidden/>
               </w:rPr>
-              <w:t>2</w:t>
+              <w:t>3</w:t>
             </w:r>
             <w:r>
               <w:rPr>
@@ -814,8 +876,9 @@
         </w:p>
         <w:p>
           <w:pPr>
-            <w:pStyle w:val="11"/>
+            <w:pStyle w:val="12"/>
             <w:tabs>
+              <w:tab w:val="left" w:pos="1440"/>
               <w:tab w:val="right" w:leader="dot" w:pos="9060"/>
             </w:tabs>
             <w:rPr>
@@ -825,23 +888,39 @@
               <w:lang w:val="ru-RU" w:eastAsia="ru-RU"/>
             </w:rPr>
           </w:pPr>
-          <w:hyperlink w:anchor="_Toc168162951" w:history="1">
+          <w:hyperlink w:anchor="_Toc168253989" w:history="1">
             <w:r>
               <w:rPr>
                 <w:rStyle w:val="af3"/>
                 <w:noProof/>
               </w:rPr>
-              <w:t>3. Piemēri</w:t>
-            </w:r>
-            <w:r>
-              <w:rPr>
-                <w:noProof/>
-                <w:webHidden/>
+              <w:t>3.</w:t>
+            </w:r>
+            <w:r>
+              <w:rPr>
+                <w:rFonts w:asciiTheme="minorHAnsi" w:eastAsiaTheme="minorEastAsia" w:hAnsiTheme="minorHAnsi"/>
+                <w:noProof/>
+                <w:szCs w:val="24"/>
+                <w:lang w:val="ru-RU" w:eastAsia="ru-RU"/>
               </w:rPr>
               <w:tab/>
             </w:r>
             <w:r>
               <w:rPr>
+                <w:rStyle w:val="af3"/>
+                <w:noProof/>
+              </w:rPr>
+              <w:t>Piemēri</w:t>
+            </w:r>
+            <w:r>
+              <w:rPr>
+                <w:noProof/>
+                <w:webHidden/>
+              </w:rPr>
+              <w:tab/>
+            </w:r>
+            <w:r>
+              <w:rPr>
                 <w:noProof/>
                 <w:webHidden/>
               </w:rPr>
@@ -852,7 +931,7 @@
                 <w:noProof/>
                 <w:webHidden/>
               </w:rPr>
-              <w:instrText xml:space="preserve"> PAGEREF _Toc168162951 \h </w:instrText>
+              <w:instrText xml:space="preserve"> PAGEREF _Toc168253989 \h </w:instrText>
             </w:r>
             <w:r>
               <w:rPr>
@@ -872,7 +951,7 @@
                 <w:noProof/>
                 <w:webHidden/>
               </w:rPr>
-              <w:t>3</w:t>
+              <w:t>4</w:t>
             </w:r>
             <w:r>
               <w:rPr>
@@ -885,8 +964,9 @@
         </w:p>
         <w:p>
           <w:pPr>
-            <w:pStyle w:val="11"/>
+            <w:pStyle w:val="12"/>
             <w:tabs>
+              <w:tab w:val="left" w:pos="1440"/>
               <w:tab w:val="right" w:leader="dot" w:pos="9060"/>
             </w:tabs>
             <w:rPr>
@@ -896,23 +976,40 @@
               <w:lang w:val="ru-RU" w:eastAsia="ru-RU"/>
             </w:rPr>
           </w:pPr>
-          <w:hyperlink w:anchor="_Toc168162952" w:history="1">
+          <w:hyperlink w:anchor="_Toc168253990" w:history="1">
             <w:r>
               <w:rPr>
                 <w:rStyle w:val="af3"/>
                 <w:noProof/>
-              </w:rPr>
-              <w:t>4. Avoti</w:t>
-            </w:r>
-            <w:r>
-              <w:rPr>
-                <w:noProof/>
-                <w:webHidden/>
+                <w:lang w:val="ru-RU"/>
+              </w:rPr>
+              <w:t>4.</w:t>
+            </w:r>
+            <w:r>
+              <w:rPr>
+                <w:rFonts w:asciiTheme="minorHAnsi" w:eastAsiaTheme="minorEastAsia" w:hAnsiTheme="minorHAnsi"/>
+                <w:noProof/>
+                <w:szCs w:val="24"/>
+                <w:lang w:val="ru-RU" w:eastAsia="ru-RU"/>
               </w:rPr>
               <w:tab/>
             </w:r>
             <w:r>
               <w:rPr>
+                <w:rStyle w:val="af3"/>
+                <w:noProof/>
+              </w:rPr>
+              <w:t>Operatori darbam ar ciklu</w:t>
+            </w:r>
+            <w:r>
+              <w:rPr>
+                <w:noProof/>
+                <w:webHidden/>
+              </w:rPr>
+              <w:tab/>
+            </w:r>
+            <w:r>
+              <w:rPr>
                 <w:noProof/>
                 <w:webHidden/>
               </w:rPr>
@@ -923,7 +1020,7 @@
                 <w:noProof/>
                 <w:webHidden/>
               </w:rPr>
-              <w:instrText xml:space="preserve"> PAGEREF _Toc168162952 \h </w:instrText>
+              <w:instrText xml:space="preserve"> PAGEREF _Toc168253990 \h </w:instrText>
             </w:r>
             <w:r>
               <w:rPr>
@@ -944,6 +1041,94 @@
                 <w:webHidden/>
               </w:rPr>
               <w:t>5</w:t>
+            </w:r>
+            <w:r>
+              <w:rPr>
+                <w:noProof/>
+                <w:webHidden/>
+              </w:rPr>
+              <w:fldChar w:fldCharType="end"/>
+            </w:r>
+          </w:hyperlink>
+        </w:p>
+        <w:p>
+          <w:pPr>
+            <w:pStyle w:val="12"/>
+            <w:tabs>
+              <w:tab w:val="left" w:pos="1440"/>
+              <w:tab w:val="right" w:leader="dot" w:pos="9060"/>
+            </w:tabs>
+            <w:rPr>
+              <w:rFonts w:asciiTheme="minorHAnsi" w:eastAsiaTheme="minorEastAsia" w:hAnsiTheme="minorHAnsi"/>
+              <w:noProof/>
+              <w:szCs w:val="24"/>
+              <w:lang w:val="ru-RU" w:eastAsia="ru-RU"/>
+            </w:rPr>
+          </w:pPr>
+          <w:hyperlink w:anchor="_Toc168253991" w:history="1">
+            <w:r>
+              <w:rPr>
+                <w:rStyle w:val="af3"/>
+                <w:noProof/>
+              </w:rPr>
+              <w:t>5.</w:t>
+            </w:r>
+            <w:r>
+              <w:rPr>
+                <w:rFonts w:asciiTheme="minorHAnsi" w:eastAsiaTheme="minorEastAsia" w:hAnsiTheme="minorHAnsi"/>
+                <w:noProof/>
+                <w:szCs w:val="24"/>
+                <w:lang w:val="ru-RU" w:eastAsia="ru-RU"/>
+              </w:rPr>
+              <w:tab/>
+            </w:r>
+            <w:r>
+              <w:rPr>
+                <w:rStyle w:val="af3"/>
+                <w:noProof/>
+              </w:rPr>
+              <w:t>Avoti</w:t>
+            </w:r>
+            <w:r>
+              <w:rPr>
+                <w:noProof/>
+                <w:webHidden/>
+              </w:rPr>
+              <w:tab/>
+            </w:r>
+            <w:r>
+              <w:rPr>
+                <w:noProof/>
+                <w:webHidden/>
+              </w:rPr>
+              <w:fldChar w:fldCharType="begin"/>
+            </w:r>
+            <w:r>
+              <w:rPr>
+                <w:noProof/>
+                <w:webHidden/>
+              </w:rPr>
+              <w:instrText xml:space="preserve"> PAGEREF _Toc168253991 \h </w:instrText>
+            </w:r>
+            <w:r>
+              <w:rPr>
+                <w:noProof/>
+                <w:webHidden/>
+              </w:rPr>
+            </w:r>
+            <w:r>
+              <w:rPr>
+                <w:noProof/>
+                <w:webHidden/>
+              </w:rPr>
+              <w:fldChar w:fldCharType="separate"/>
+            </w:r>
+            <w:r>
+              <w:rPr>
+                <w:noProof/>
+                <w:webHidden/>
+              </w:rPr>
+              <w:t>6</w:t>
             </w:r>
             <w:r>
               <w:rPr>
@@ -981,7 +1166,7 @@
     <w:p/>
     <w:p>
       <w:pPr>
-        <w:pStyle w:val="1"/>
+        <w:pStyle w:val="10"/>
         <w:numPr>
           <w:ilvl w:val="0"/>
           <w:numId w:val="2"/>
@@ -990,7 +1175,7 @@
       <w:r>
         <w:br w:type="column"/>
       </w:r>
-      <w:bookmarkStart w:id="0" w:name="_Toc168162943"/>
+      <w:bookmarkStart w:id="0" w:name="_Toc168253981"/>
       <w:r>
         <w:lastRenderedPageBreak/>
         <w:t>Kas ir cikls ar skaitītāju?</w:t>
@@ -1066,7 +1251,7 @@
       <w:pPr>
         <w:pStyle w:val="2"/>
       </w:pPr>
-      <w:bookmarkStart w:id="1" w:name="_Toc168162944"/>
+      <w:bookmarkStart w:id="1" w:name="_Toc168253982"/>
       <w:r>
         <w:t xml:space="preserve">1.1 </w:t>
       </w:r>
@@ -1083,10 +1268,14 @@
         <w:t xml:space="preserve"> </w:t>
       </w:r>
       <w:r>
-        <w:t>(</w:t>
-      </w:r>
-      <w:r>
-        <w:t>sk. pielikums 1.).</w:t>
+        <w:rPr>
+          <w:i/>
+          <w:iCs/>
+        </w:rPr>
+        <w:t>(sk. pielikums 1.)</w:t>
+      </w:r>
+      <w:r>
+        <w:t>.</w:t>
       </w:r>
     </w:p>
     <w:p>
@@ -1161,7 +1350,7 @@
           <w:lang w:val="ru-RU"/>
         </w:rPr>
       </w:pPr>
-      <w:bookmarkStart w:id="2" w:name="_Toc168162945"/>
+      <w:bookmarkStart w:id="2" w:name="_Toc168253983"/>
       <w:r>
         <w:t>Sintakse</w:t>
       </w:r>
@@ -1352,7 +1541,7 @@
     </w:p>
     <w:p>
       <w:pPr>
-        <w:pStyle w:val="1"/>
+        <w:pStyle w:val="10"/>
         <w:numPr>
           <w:ilvl w:val="0"/>
           <w:numId w:val="2"/>
@@ -1361,7 +1550,7 @@
           <w:lang w:val="en-US"/>
         </w:rPr>
       </w:pPr>
-      <w:bookmarkStart w:id="3" w:name="_Toc168162946"/>
+      <w:bookmarkStart w:id="3" w:name="_Toc168253984"/>
       <w:r>
         <w:t>For</w:t>
       </w:r>
@@ -1380,7 +1569,7 @@
       <w:pPr>
         <w:pStyle w:val="2"/>
       </w:pPr>
-      <w:bookmarkStart w:id="4" w:name="_Toc168162947"/>
+      <w:bookmarkStart w:id="4" w:name="_Toc168253985"/>
       <w:r>
         <w:t xml:space="preserve">2.1 Parastais </w:t>
       </w:r>
@@ -1391,6 +1580,9 @@
     </w:p>
     <w:p>
       <w:r>
+        <w:rPr>
+          <w:noProof/>
+        </w:rPr>
         <w:drawing>
           <wp:anchor distT="0" distB="0" distL="114300" distR="114300" simplePos="0" relativeHeight="251661312" behindDoc="0" locked="0" layoutInCell="1" allowOverlap="1" wp14:anchorId="7F241388" wp14:editId="6FE2FD88">
             <wp:simplePos x="0" y="0"/>
@@ -1457,12 +1649,27 @@
         <w:t>veids. To izmanto, lai atkārtotu kādu darbību</w:t>
       </w:r>
       <w:r>
-        <w:t xml:space="preserve"> (sk. pielik</w:t>
-      </w:r>
-      <w:r>
+        <w:t xml:space="preserve"> </w:t>
+      </w:r>
+      <w:r>
+        <w:rPr>
+          <w:i/>
+          <w:iCs/>
+        </w:rPr>
+        <w:t>(sk. pielik</w:t>
+      </w:r>
+      <w:r>
+        <w:rPr>
+          <w:i/>
+          <w:iCs/>
+        </w:rPr>
         <w:t>ums</w:t>
       </w:r>
       <w:r>
+        <w:rPr>
+          <w:i/>
+          <w:iCs/>
+        </w:rPr>
         <w:t xml:space="preserve"> 2.)</w:t>
       </w:r>
       <w:r>
@@ -1475,21 +1682,27 @@
         <w:t xml:space="preserve"> un</w:t>
       </w:r>
       <w:r>
-        <w:t>/</w:t>
-      </w:r>
-      <w:r>
-        <w:t>vai aprēķinātu tās summu</w:t>
-      </w:r>
-      <w:r>
-        <w:t xml:space="preserve"> </w:t>
-      </w:r>
-      <w:r>
+        <w:t xml:space="preserve">/vai aprēķinātu tās summu </w:t>
+      </w:r>
+      <w:r>
+        <w:rPr>
+          <w:i/>
+          <w:iCs/>
+        </w:rPr>
         <w:t>(sk. pielik</w:t>
       </w:r>
       <w:r>
+        <w:rPr>
+          <w:i/>
+          <w:iCs/>
+        </w:rPr>
         <w:t>ums</w:t>
       </w:r>
       <w:r>
+        <w:rPr>
+          <w:i/>
+          <w:iCs/>
+        </w:rPr>
         <w:t xml:space="preserve"> 2.1.)</w:t>
       </w:r>
       <w:r>
@@ -1588,7 +1801,7 @@
                 <v:stroke joinstyle="miter"/>
                 <v:path gradientshapeok="t" o:connecttype="rect"/>
               </v:shapetype>
-              <v:shape id="Надпись 1" o:spid="_x0000_s1026" type="#_x0000_t202" style="position:absolute;left:0;text-align:left;margin-left:244.1pt;margin-top:170.45pt;width:195pt;height:.05pt;z-index:251666432;visibility:visible;mso-wrap-style:square;mso-wrap-distance-left:9pt;mso-wrap-distance-top:0;mso-wrap-distance-right:9pt;mso-wrap-distance-bottom:0;mso-position-horizontal:absolute;mso-position-horizontal-relative:text;mso-position-vertical:absolute;mso-position-vertical-relative:text;v-text-anchor:top" o:gfxdata="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" stroked="f">
+              <v:shape id="Надпись 1" o:spid="_x0000_s1026" type="#_x0000_t202" style="position:absolute;left:0;text-align:left;margin-left:244.1pt;margin-top:170.45pt;width:195pt;height:.05pt;z-index:251666432;visibility:visible;mso-wrap-style:square;mso-wrap-distance-left:9pt;mso-wrap-distance-top:0;mso-wrap-distance-right:9pt;mso-wrap-distance-bottom:0;mso-position-horizontal:absolute;mso-position-horizontal-relative:text;mso-position-vertical:absolute;mso-position-vertical-relative:text;v-text-anchor:top" o:gfxdata="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" stroked="f">
                 <v:textbox style="mso-fit-shape-to-text:t" inset="0,0,0,0">
                   <w:txbxContent>
                     <w:p>
@@ -1702,6 +1915,9 @@
         </mc:AlternateContent>
       </w:r>
       <w:r>
+        <w:rPr>
+          <w:noProof/>
+        </w:rPr>
         <w:drawing>
           <wp:anchor distT="0" distB="0" distL="114300" distR="114300" simplePos="0" relativeHeight="251662336" behindDoc="0" locked="0" layoutInCell="1" allowOverlap="1" wp14:anchorId="177A663D" wp14:editId="69B48A65">
             <wp:simplePos x="0" y="0"/>
@@ -1764,9 +1980,7 @@
         <w:pStyle w:val="2"/>
         <w:jc w:val="center"/>
       </w:pPr>
-      <w:bookmarkStart w:id="5" w:name="_Toc168162948"/>
-    </w:p>
-    <w:bookmarkEnd w:id="5"/>
+    </w:p>
     <w:p>
       <w:pPr>
         <w:pStyle w:val="2"/>
@@ -1778,18 +1992,27 @@
           <w:lang w:val="ru-RU"/>
         </w:rPr>
       </w:pPr>
+      <w:bookmarkStart w:id="5" w:name="_Toc168253986"/>
       <w:r>
         <w:t>Cikls</w:t>
       </w:r>
       <w:r>
         <w:t xml:space="preserve"> for-each</w:t>
       </w:r>
-    </w:p>
-    <w:p>
+      <w:bookmarkEnd w:id="5"/>
+    </w:p>
+    <w:p>
+      <w:pPr>
+        <w:rPr>
+          <w:i/>
+          <w:iCs/>
+        </w:rPr>
+      </w:pPr>
       <w:r>
         <w:rPr>
           <w:b/>
           <w:bCs/>
+          <w:noProof/>
           <w:sz w:val="22"/>
           <w:szCs w:val="20"/>
         </w:rPr>
@@ -1853,16 +2076,27 @@
         <w:t>Šāda veida ciklu izmanto tikai tad, ja nepieciešams veikt darbu ar masīva vai kolekcijas elementiem, piemēram, ArrayList. Kad cikls veic savu darbu, katra masīva/kolekcijas elementa vērtība tiek piešķirta cikla skaitītājam, līdz cikls ir izstaigājis visus elementus un izpildījis darbības ar tiem</w:t>
       </w:r>
       <w:r>
-        <w:t xml:space="preserve"> (sk. pielikums 2.2)</w:t>
-      </w:r>
-      <w:r>
+        <w:t xml:space="preserve"> </w:t>
+      </w:r>
+      <w:r>
+        <w:rPr>
+          <w:i/>
+          <w:iCs/>
+        </w:rPr>
+        <w:t>(sk. pielikums 2.2)</w:t>
+      </w:r>
+      <w:r>
+        <w:rPr>
+          <w:i/>
+          <w:iCs/>
+        </w:rPr>
         <w:t>.</w:t>
       </w:r>
     </w:p>
     <w:p>
       <w:pPr>
         <w:rPr>
-          <w:lang w:val="ru-RU"/>
+          <w:lang w:val="en-US"/>
         </w:rPr>
       </w:pPr>
       <w:r>
@@ -1937,7 +2171,7 @@
           </mc:Choice>
           <mc:Fallback>
             <w:pict>
-              <v:shape w14:anchorId="2F228B27" id="_x0000_s1028" type="#_x0000_t202" style="position:absolute;left:0;text-align:left;margin-left:281.7pt;margin-top:91.95pt;width:184.8pt;height:.05pt;z-index:251660288;visibility:visible;mso-wrap-style:square;mso-wrap-distance-left:9pt;mso-wrap-distance-top:0;mso-wrap-distance-right:9pt;mso-wrap-distance-bottom:0;mso-position-horizontal:absolute;mso-position-horizontal-relative:text;mso-position-vertical:absolute;mso-position-vertical-relative:text;v-text-anchor:top" o:gfxdata="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" stroked="f">
+              <v:shape w14:anchorId="2F228B27" id="_x0000_s1028" type="#_x0000_t202" style="position:absolute;left:0;text-align:left;margin-left:281.7pt;margin-top:91.95pt;width:184.8pt;height:.05pt;z-index:251660288;visibility:visible;mso-wrap-style:square;mso-wrap-distance-left:9pt;mso-wrap-distance-top:0;mso-wrap-distance-right:9pt;mso-wrap-distance-bottom:0;mso-position-horizontal:absolute;mso-position-horizontal-relative:text;mso-position-vertical:absolute;mso-position-vertical-relative:text;v-text-anchor:top" o:gfxdata="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" stroked="f">
                 <v:textbox style="mso-fit-shape-to-text:t" inset="0,0,0,0">
                   <w:txbxContent>
                     <w:p>
@@ -1967,13 +2201,7 @@
         <w:t>Atšķirība starp for-each ciklu un parasto for ciklu ir tāda, ka for-each var strādāt tikai ar masīviem un kolekcijām</w:t>
       </w:r>
       <w:r>
-        <w:t xml:space="preserve"> </w:t>
-      </w:r>
-      <w:r>
-        <w:t>un neļauj mainīt to elementus</w:t>
-      </w:r>
-      <w:r>
-        <w:t xml:space="preserve">. </w:t>
+        <w:t xml:space="preserve"> un neļauj mainīt to elementus. </w:t>
       </w:r>
       <w:r>
         <w:t>T</w:t>
@@ -2015,43 +2243,7 @@
           <w:sz w:val="22"/>
           <w:szCs w:val="20"/>
         </w:rPr>
-        <w:t>for (&lt;</w:t>
-      </w:r>
-      <w:r>
-        <w:rPr>
-          <w:b/>
-          <w:bCs/>
-          <w:sz w:val="22"/>
-          <w:szCs w:val="20"/>
-        </w:rPr>
-        <w:t>skaitītāja tips un nosaukums</w:t>
-      </w:r>
-      <w:r>
-        <w:rPr>
-          <w:b/>
-          <w:bCs/>
-          <w:sz w:val="22"/>
-          <w:szCs w:val="20"/>
-        </w:rPr>
-        <w:t xml:space="preserve">&gt; : &lt; </w:t>
-      </w:r>
-      <w:r>
-        <w:rPr>
-          <w:b/>
-          <w:bCs/>
-          <w:sz w:val="22"/>
-          <w:szCs w:val="20"/>
-        </w:rPr>
-        <w:t>masīva vai kolekcijas nosaukums</w:t>
-      </w:r>
-      <w:r>
-        <w:rPr>
-          <w:b/>
-          <w:bCs/>
-          <w:sz w:val="22"/>
-          <w:szCs w:val="20"/>
-        </w:rPr>
-        <w:t>&gt;</w:t>
+        <w:t>for (&lt;skaitītāja tips un nosaukums&gt; : &lt; masīva vai kolekcijas nosaukums&gt;</w:t>
       </w:r>
       <w:r>
         <w:rPr>
@@ -2124,7 +2316,6 @@
           <w:lang w:val="ru-RU"/>
         </w:rPr>
       </w:pPr>
-      <w:bookmarkStart w:id="6" w:name="_Toc168162949"/>
     </w:p>
     <w:p>
       <w:pPr>
@@ -2145,6 +2336,7 @@
           <w:lang w:val="ru-RU"/>
         </w:rPr>
       </w:pPr>
+      <w:bookmarkStart w:id="6" w:name="_Toc168253987"/>
       <w:r>
         <w:t>Cikls ciklā</w:t>
       </w:r>
@@ -2170,9 +2362,15 @@
           <w:lang w:val="ru-RU"/>
         </w:rPr>
       </w:pPr>
-      <w:bookmarkStart w:id="7" w:name="_Toc168162950"/>
-      <w:r>
-        <w:t>Bezgalīgs cikls</w:t>
+      <w:bookmarkStart w:id="7" w:name="_Toc168253988"/>
+      <w:r>
+        <w:t xml:space="preserve">Bezgalīgs </w:t>
+      </w:r>
+      <w:r>
+        <w:t xml:space="preserve">for </w:t>
+      </w:r>
+      <w:r>
+        <w:t>cikls</w:t>
       </w:r>
       <w:bookmarkEnd w:id="7"/>
     </w:p>
@@ -2188,113 +2386,74 @@
           <w:ilvl w:val="0"/>
           <w:numId w:val="9"/>
         </w:numPr>
+        <w:rPr>
+          <w:i/>
+          <w:iCs/>
+        </w:rPr>
       </w:pPr>
       <w:r>
         <w:t>Nenoteikt parametrus</w:t>
       </w:r>
       <w:r>
-        <w:rPr>
-          <w:lang w:val="ru-RU"/>
-        </w:rPr>
         <w:t xml:space="preserve"> </w:t>
       </w:r>
+      <w:r>
+        <w:rPr>
+          <w:i/>
+          <w:iCs/>
+        </w:rPr>
+        <w:t>(sk. pielikums 2.3.)</w:t>
+      </w:r>
+      <w:r>
+        <w:rPr>
+          <w:i/>
+          <w:iCs/>
+        </w:rPr>
+        <w:t>.</w:t>
+      </w:r>
     </w:p>
     <w:p>
       <w:pPr>
         <w:pStyle w:val="a7"/>
-        <w:numPr>
-          <w:ilvl w:val="0"/>
-          <w:numId w:val="4"/>
-        </w:numPr>
-        <w:rPr>
-          <w:b/>
-          <w:bCs/>
-        </w:rPr>
-      </w:pPr>
-      <w:r>
-        <w:rPr>
-          <w:b/>
-          <w:bCs/>
-        </w:rPr>
-        <w:t>for ( ; ; ){</w:t>
-      </w:r>
-    </w:p>
-    <w:p>
-      <w:pPr>
-        <w:ind w:left="708"/>
-        <w:rPr>
-          <w:b/>
-          <w:bCs/>
-        </w:rPr>
-      </w:pPr>
-      <w:r>
-        <w:rPr>
-          <w:b/>
-          <w:bCs/>
-        </w:rPr>
-        <w:tab/>
-        <w:t>&lt;izpild</w:t>
-      </w:r>
-      <w:r>
-        <w:rPr>
-          <w:rFonts w:cs="Calibri"/>
-          <w:b/>
-          <w:bCs/>
-        </w:rPr>
-        <w:t>ā</w:t>
-      </w:r>
-      <w:r>
-        <w:rPr>
-          <w:b/>
-          <w:bCs/>
-        </w:rPr>
-        <w:t>m</w:t>
-      </w:r>
-      <w:r>
-        <w:rPr>
-          <w:rFonts w:cs="Calibri"/>
-          <w:b/>
-          <w:bCs/>
-        </w:rPr>
-        <w:t>ā</w:t>
-      </w:r>
-      <w:r>
-        <w:rPr>
-          <w:b/>
-          <w:bCs/>
-        </w:rPr>
-        <w:t>s kom</w:t>
-      </w:r>
-      <w:r>
-        <w:rPr>
-          <w:rFonts w:cs="Calibri"/>
-          <w:b/>
-          <w:bCs/>
-        </w:rPr>
-        <w:t>a</w:t>
-      </w:r>
-      <w:r>
-        <w:rPr>
-          <w:b/>
-          <w:bCs/>
-        </w:rPr>
-        <w:t>ndas&gt;</w:t>
-      </w:r>
-    </w:p>
-    <w:p>
-      <w:pPr>
-        <w:ind w:left="708"/>
-        <w:rPr>
-          <w:b/>
-          <w:bCs/>
-        </w:rPr>
-      </w:pPr>
-      <w:r>
-        <w:rPr>
-          <w:b/>
-          <w:bCs/>
-        </w:rPr>
-        <w:t>};</w:t>
+        <w:ind w:left="1571" w:firstLine="0"/>
+        <w:jc w:val="center"/>
+      </w:pPr>
+      <w:r>
+        <w:drawing>
+          <wp:inline distT="0" distB="0" distL="0" distR="0" wp14:anchorId="5C633A0C" wp14:editId="034F9A0D">
+            <wp:extent cx="2667000" cy="1075929"/>
+            <wp:effectExtent l="0" t="0" r="0" b="0"/>
+            <wp:docPr id="617819485" name="Рисунок 1" descr="Изображение выглядит как текст, снимок экрана, Шрифт, линия&#10;&#10;Автоматически созданное описание"/>
+            <wp:cNvGraphicFramePr>
+              <a:graphicFrameLocks xmlns:a="http://schemas.openxmlformats.org/drawingml/2006/main" noChangeAspect="1"/>
+            </wp:cNvGraphicFramePr>
+            <a:graphic xmlns:a="http://schemas.openxmlformats.org/drawingml/2006/main">
+              <a:graphicData uri="http://schemas.openxmlformats.org/drawingml/2006/picture">
+                <pic:pic xmlns:pic="http://schemas.openxmlformats.org/drawingml/2006/picture">
+                  <pic:nvPicPr>
+                    <pic:cNvPr id="617819485" name="Рисунок 1" descr="Изображение выглядит как текст, снимок экрана, Шрифт, линия&#10;&#10;Автоматически созданное описание"/>
+                    <pic:cNvPicPr/>
+                  </pic:nvPicPr>
+                  <pic:blipFill>
+                    <a:blip r:embed="rId15"/>
+                    <a:stretch>
+                      <a:fillRect/>
+                    </a:stretch>
+                  </pic:blipFill>
+                  <pic:spPr>
+                    <a:xfrm>
+                      <a:off x="0" y="0"/>
+                      <a:ext cx="2683527" cy="1082596"/>
+                    </a:xfrm>
+                    <a:prstGeom prst="rect">
+                      <a:avLst/>
+                    </a:prstGeom>
+                  </pic:spPr>
+                </pic:pic>
+              </a:graphicData>
+            </a:graphic>
+          </wp:inline>
+        </w:drawing>
       </w:r>
     </w:p>
     <w:p>
@@ -2306,17 +2465,226 @@
         </w:numPr>
       </w:pPr>
       <w:r>
-        <w:t>Sākuma punkta iestatīšana uz mainīgo, kas vienmēr būs true.</w:t>
-      </w:r>
-    </w:p>
-    <w:p>
-      <w:pPr>
-        <w:pStyle w:val="1"/>
+        <w:drawing>
+          <wp:anchor distT="0" distB="0" distL="114300" distR="114300" simplePos="0" relativeHeight="251667456" behindDoc="0" locked="0" layoutInCell="1" allowOverlap="1" wp14:anchorId="3B10CF46" wp14:editId="1279A669">
+            <wp:simplePos x="0" y="0"/>
+            <wp:positionH relativeFrom="column">
+              <wp:posOffset>3153410</wp:posOffset>
+            </wp:positionH>
+            <wp:positionV relativeFrom="paragraph">
+              <wp:posOffset>398780</wp:posOffset>
+            </wp:positionV>
+            <wp:extent cx="2354580" cy="1144905"/>
+            <wp:effectExtent l="0" t="0" r="7620" b="0"/>
+            <wp:wrapSquare wrapText="bothSides"/>
+            <wp:docPr id="649438550" name="Рисунок 1" descr="Изображение выглядит как текст, Шрифт, снимок экрана, линия&#10;&#10;Автоматически созданное описание"/>
+            <wp:cNvGraphicFramePr>
+              <a:graphicFrameLocks xmlns:a="http://schemas.openxmlformats.org/drawingml/2006/main" noChangeAspect="1"/>
+            </wp:cNvGraphicFramePr>
+            <a:graphic xmlns:a="http://schemas.openxmlformats.org/drawingml/2006/main">
+              <a:graphicData uri="http://schemas.openxmlformats.org/drawingml/2006/picture">
+                <pic:pic xmlns:pic="http://schemas.openxmlformats.org/drawingml/2006/picture">
+                  <pic:nvPicPr>
+                    <pic:cNvPr id="649438550" name="Рисунок 1" descr="Изображение выглядит как текст, Шрифт, снимок экрана, линия&#10;&#10;Автоматически созданное описание"/>
+                    <pic:cNvPicPr/>
+                  </pic:nvPicPr>
+                  <pic:blipFill>
+                    <a:blip r:embed="rId16">
+                      <a:extLst>
+                        <a:ext uri="{28A0092B-C50C-407E-A947-70E740481C1C}">
+                          <a14:useLocalDpi xmlns:a14="http://schemas.microsoft.com/office/drawing/2010/main" val="0"/>
+                        </a:ext>
+                      </a:extLst>
+                    </a:blip>
+                    <a:stretch>
+                      <a:fillRect/>
+                    </a:stretch>
+                  </pic:blipFill>
+                  <pic:spPr>
+                    <a:xfrm>
+                      <a:off x="0" y="0"/>
+                      <a:ext cx="2354580" cy="1144905"/>
+                    </a:xfrm>
+                    <a:prstGeom prst="rect">
+                      <a:avLst/>
+                    </a:prstGeom>
+                  </pic:spPr>
+                </pic:pic>
+              </a:graphicData>
+            </a:graphic>
+            <wp14:sizeRelH relativeFrom="margin">
+              <wp14:pctWidth>0</wp14:pctWidth>
+            </wp14:sizeRelH>
+            <wp14:sizeRelV relativeFrom="margin">
+              <wp14:pctHeight>0</wp14:pctHeight>
+            </wp14:sizeRelV>
+          </wp:anchor>
+        </w:drawing>
+      </w:r>
+      <w:r>
+        <w:drawing>
+          <wp:anchor distT="0" distB="0" distL="114300" distR="114300" simplePos="0" relativeHeight="251668480" behindDoc="0" locked="0" layoutInCell="1" allowOverlap="1" wp14:anchorId="6A935503" wp14:editId="461218B7">
+            <wp:simplePos x="0" y="0"/>
+            <wp:positionH relativeFrom="column">
+              <wp:posOffset>135890</wp:posOffset>
+            </wp:positionH>
+            <wp:positionV relativeFrom="paragraph">
+              <wp:posOffset>398780</wp:posOffset>
+            </wp:positionV>
+            <wp:extent cx="2973796" cy="1127760"/>
+            <wp:effectExtent l="0" t="0" r="0" b="0"/>
+            <wp:wrapSquare wrapText="bothSides"/>
+            <wp:docPr id="2089098322" name="Рисунок 1"/>
+            <wp:cNvGraphicFramePr>
+              <a:graphicFrameLocks xmlns:a="http://schemas.openxmlformats.org/drawingml/2006/main" noChangeAspect="1"/>
+            </wp:cNvGraphicFramePr>
+            <a:graphic xmlns:a="http://schemas.openxmlformats.org/drawingml/2006/main">
+              <a:graphicData uri="http://schemas.openxmlformats.org/drawingml/2006/picture">
+                <pic:pic xmlns:pic="http://schemas.openxmlformats.org/drawingml/2006/picture">
+                  <pic:nvPicPr>
+                    <pic:cNvPr id="2089098322" name=""/>
+                    <pic:cNvPicPr/>
+                  </pic:nvPicPr>
+                  <pic:blipFill>
+                    <a:blip r:embed="rId17">
+                      <a:extLst>
+                        <a:ext uri="{28A0092B-C50C-407E-A947-70E740481C1C}">
+                          <a14:useLocalDpi xmlns:a14="http://schemas.microsoft.com/office/drawing/2010/main" val="0"/>
+                        </a:ext>
+                      </a:extLst>
+                    </a:blip>
+                    <a:stretch>
+                      <a:fillRect/>
+                    </a:stretch>
+                  </pic:blipFill>
+                  <pic:spPr>
+                    <a:xfrm>
+                      <a:off x="0" y="0"/>
+                      <a:ext cx="2973796" cy="1127760"/>
+                    </a:xfrm>
+                    <a:prstGeom prst="rect">
+                      <a:avLst/>
+                    </a:prstGeom>
+                  </pic:spPr>
+                </pic:pic>
+              </a:graphicData>
+            </a:graphic>
+          </wp:anchor>
+        </w:drawing>
+      </w:r>
+      <w:r>
+        <w:t xml:space="preserve">Sākuma </w:t>
+      </w:r>
+      <w:r>
+        <w:t>vērtību</w:t>
+      </w:r>
+      <w:r>
+        <w:t xml:space="preserve"> iestatīšana uz mainīgo, kas vienmēr būs true</w:t>
+      </w:r>
+      <w:r>
+        <w:t xml:space="preserve"> </w:t>
+      </w:r>
+      <w:r>
+        <w:rPr>
+          <w:i/>
+          <w:iCs/>
+        </w:rPr>
+        <w:t>(sk. pielikums 2.4.</w:t>
+      </w:r>
+      <w:r>
+        <w:rPr>
+          <w:i/>
+          <w:iCs/>
+        </w:rPr>
+        <w:t xml:space="preserve"> un pielikums 2.5.</w:t>
+      </w:r>
+      <w:r>
+        <w:rPr>
+          <w:i/>
+          <w:iCs/>
+        </w:rPr>
+        <w:t>)</w:t>
+      </w:r>
+      <w:r>
+        <w:rPr>
+          <w:i/>
+          <w:iCs/>
+        </w:rPr>
+        <w:t>.</w:t>
+      </w:r>
+    </w:p>
+    <w:p>
+      <w:pPr>
+        <w:pStyle w:val="a7"/>
+        <w:ind w:left="1571" w:firstLine="0"/>
+      </w:pPr>
+    </w:p>
+    <w:p>
+      <w:r>
+        <w:t xml:space="preserve">Šajos piemēros ir redzams, ka </w:t>
+      </w:r>
+      <w:r>
+        <w:t>noteiktajā</w:t>
+      </w:r>
+      <w:r>
+        <w:t xml:space="preserve"> </w:t>
+      </w:r>
+      <w:r>
+        <w:t xml:space="preserve">iemesla dēļ galīgais nosacījums vienmēr paliek patiess: </w:t>
+      </w:r>
+      <w:r>
+        <w:t>pirmajā</w:t>
+      </w:r>
+      <w:r>
+        <w:t xml:space="preserve"> piemērā </w:t>
+      </w:r>
+      <w:r>
+        <w:rPr>
+          <w:i/>
+          <w:iCs/>
+        </w:rPr>
+        <w:t>(pielikums 2.3.)</w:t>
+      </w:r>
+      <w:r>
+        <w:t xml:space="preserve"> cikls turpinās tik ilgi, kamēr sākotnējā vērtība ir lielāka par nulli, bet, tā kā cikla solis ir viens, sākumvērtība vienmēr ir lielāka par nulli, savukārt otrajā gadījumā</w:t>
+      </w:r>
+      <w:r>
+        <w:t xml:space="preserve"> </w:t>
+      </w:r>
+      <w:r>
+        <w:rPr>
+          <w:i/>
+          <w:iCs/>
+        </w:rPr>
+        <w:t>(pielikums 2.4</w:t>
+      </w:r>
+      <w:r>
+        <w:rPr>
+          <w:i/>
+          <w:iCs/>
+        </w:rPr>
+        <w:t>.</w:t>
+      </w:r>
+      <w:r>
+        <w:rPr>
+          <w:i/>
+          <w:iCs/>
+        </w:rPr>
+        <w:t>)</w:t>
+      </w:r>
+      <w:r>
+        <w:t xml:space="preserve"> cikls apstājas vienā punktā, jo pirms sākumvērtības palielināšanas par vienu no tās tiek atņemts tāds pats skaitlis, kas neļauj ciklam virzīties uz priekšu.</w:t>
+      </w:r>
+    </w:p>
+    <w:p>
+      <w:pPr>
+        <w:pStyle w:val="10"/>
+        <w:ind w:left="1211" w:firstLine="0"/>
       </w:pPr>
       <w:r>
         <w:br w:type="column"/>
       </w:r>
-      <w:bookmarkStart w:id="8" w:name="_Toc168162951"/>
+      <w:bookmarkStart w:id="8" w:name="_Toc168253989"/>
       <w:r>
         <w:lastRenderedPageBreak/>
         <w:t xml:space="preserve">3. </w:t>
@@ -2344,35 +2712,25 @@
     </w:p>
     <w:p>
       <w:pPr>
-        <w:pStyle w:val="1"/>
+        <w:pStyle w:val="10"/>
         <w:numPr>
           <w:ilvl w:val="0"/>
-          <w:numId w:val="2"/>
+          <w:numId w:val="9"/>
         </w:numPr>
         <w:rPr>
           <w:lang w:val="ru-RU"/>
         </w:rPr>
       </w:pPr>
+      <w:bookmarkStart w:id="9" w:name="_Toc168253990"/>
       <w:r>
         <w:lastRenderedPageBreak/>
         <w:t>Operatori darbam ar ciklu</w:t>
       </w:r>
-    </w:p>
-    <w:p>
-      <w:pPr>
-        <w:pStyle w:val="a7"/>
-        <w:numPr>
-          <w:ilvl w:val="0"/>
-          <w:numId w:val="2"/>
-        </w:numPr>
-        <w:rPr>
-          <w:lang w:val="ru-RU"/>
-        </w:rPr>
-      </w:pPr>
-    </w:p>
-    <w:p>
-      <w:pPr>
-        <w:pStyle w:val="1"/>
+      <w:bookmarkEnd w:id="9"/>
+    </w:p>
+    <w:p>
+      <w:pPr>
+        <w:pStyle w:val="10"/>
         <w:ind w:left="1211" w:firstLine="0"/>
         <w:jc w:val="both"/>
         <w:rPr>
@@ -2388,17 +2746,21 @@
     </w:p>
     <w:p>
       <w:pPr>
-        <w:pStyle w:val="1"/>
-      </w:pPr>
-      <w:bookmarkStart w:id="9" w:name="_Toc168162952"/>
+        <w:pStyle w:val="10"/>
+        <w:numPr>
+          <w:ilvl w:val="0"/>
+          <w:numId w:val="9"/>
+        </w:numPr>
+      </w:pPr>
       <w:r>
         <w:lastRenderedPageBreak/>
-        <w:t xml:space="preserve">4. </w:t>
-      </w:r>
+        <w:t xml:space="preserve"> </w:t>
+      </w:r>
+      <w:bookmarkStart w:id="10" w:name="_Toc168253991"/>
       <w:r>
         <w:t>Avoti</w:t>
       </w:r>
-      <w:bookmarkEnd w:id="9"/>
+      <w:bookmarkEnd w:id="10"/>
     </w:p>
     <w:p>
       <w:pPr>
@@ -2408,7 +2770,7 @@
           <w:numId w:val="1"/>
         </w:numPr>
       </w:pPr>
-      <w:hyperlink r:id="rId15" w:history="1">
+      <w:hyperlink r:id="rId18" w:history="1">
         <w:r>
           <w:rPr>
             <w:rStyle w:val="af3"/>
@@ -2437,7 +2799,7 @@
           <w:numId w:val="1"/>
         </w:numPr>
       </w:pPr>
-      <w:hyperlink r:id="rId16" w:history="1">
+      <w:hyperlink r:id="rId19" w:history="1">
         <w:r>
           <w:rPr>
             <w:rStyle w:val="af3"/>
@@ -2459,7 +2821,7 @@
       </w:r>
     </w:p>
     <w:sectPr>
-      <w:footerReference w:type="default" r:id="rId17"/>
+      <w:footerReference w:type="default" r:id="rId20"/>
       <w:type w:val="continuous"/>
       <w:pgSz w:w="11906" w:h="16838"/>
       <w:pgMar w:top="1418" w:right="1418" w:bottom="1418" w:left="1418" w:header="709" w:footer="709" w:gutter="0"/>
@@ -3036,8 +3398,8 @@
   <w:abstractNum w:abstractNumId="4" w15:restartNumberingAfterBreak="0">
     <w:nsid w:val="402F061C"/>
     <w:multiLevelType w:val="hybridMultilevel"/>
-    <w:tmpl w:val="6E18113C"/>
-    <w:lvl w:ilvl="0" w:tplc="0419000F">
+    <w:tmpl w:val="C51C70F8"/>
+    <w:lvl w:ilvl="0" w:tplc="43CA13EC">
       <w:start w:val="1"/>
       <w:numFmt w:val="decimal"/>
       <w:lvlText w:val="%1."/>
@@ -3045,6 +3407,10 @@
       <w:pPr>
         <w:ind w:left="1571" w:hanging="360"/>
       </w:pPr>
+      <w:rPr>
+        <w:i w:val="0"/>
+        <w:iCs w:val="0"/>
+      </w:rPr>
     </w:lvl>
     <w:lvl w:ilvl="1" w:tplc="04190019" w:tentative="1">
       <w:start w:val="1"/>
@@ -3120,184 +3486,10 @@
     </w:lvl>
   </w:abstractNum>
   <w:abstractNum w:abstractNumId="5" w15:restartNumberingAfterBreak="0">
-    <w:nsid w:val="49EE7BEC"/>
-    <w:multiLevelType w:val="hybridMultilevel"/>
-    <w:tmpl w:val="D9949A2E"/>
-    <w:lvl w:ilvl="0" w:tplc="0419000F">
-      <w:start w:val="1"/>
-      <w:numFmt w:val="decimal"/>
-      <w:lvlText w:val="%1."/>
-      <w:lvlJc w:val="left"/>
-      <w:pPr>
-        <w:ind w:left="720" w:hanging="360"/>
-      </w:pPr>
-    </w:lvl>
-    <w:lvl w:ilvl="1" w:tplc="04190019" w:tentative="1">
-      <w:start w:val="1"/>
-      <w:numFmt w:val="lowerLetter"/>
-      <w:lvlText w:val="%2."/>
-      <w:lvlJc w:val="left"/>
-      <w:pPr>
-        <w:ind w:left="1440" w:hanging="360"/>
-      </w:pPr>
-    </w:lvl>
-    <w:lvl w:ilvl="2" w:tplc="0419001B" w:tentative="1">
-      <w:start w:val="1"/>
-      <w:numFmt w:val="lowerRoman"/>
-      <w:lvlText w:val="%3."/>
-      <w:lvlJc w:val="right"/>
-      <w:pPr>
-        <w:ind w:left="2160" w:hanging="180"/>
-      </w:pPr>
-    </w:lvl>
-    <w:lvl w:ilvl="3" w:tplc="0419000F" w:tentative="1">
-      <w:start w:val="1"/>
-      <w:numFmt w:val="decimal"/>
-      <w:lvlText w:val="%4."/>
-      <w:lvlJc w:val="left"/>
-      <w:pPr>
-        <w:ind w:left="2880" w:hanging="360"/>
-      </w:pPr>
-    </w:lvl>
-    <w:lvl w:ilvl="4" w:tplc="04190019" w:tentative="1">
-      <w:start w:val="1"/>
-      <w:numFmt w:val="lowerLetter"/>
-      <w:lvlText w:val="%5."/>
-      <w:lvlJc w:val="left"/>
-      <w:pPr>
-        <w:ind w:left="3600" w:hanging="360"/>
-      </w:pPr>
-    </w:lvl>
-    <w:lvl w:ilvl="5" w:tplc="0419001B" w:tentative="1">
-      <w:start w:val="1"/>
-      <w:numFmt w:val="lowerRoman"/>
-      <w:lvlText w:val="%6."/>
-      <w:lvlJc w:val="right"/>
-      <w:pPr>
-        <w:ind w:left="4320" w:hanging="180"/>
-      </w:pPr>
-    </w:lvl>
-    <w:lvl w:ilvl="6" w:tplc="0419000F" w:tentative="1">
-      <w:start w:val="1"/>
-      <w:numFmt w:val="decimal"/>
-      <w:lvlText w:val="%7."/>
-      <w:lvlJc w:val="left"/>
-      <w:pPr>
-        <w:ind w:left="5040" w:hanging="360"/>
-      </w:pPr>
-    </w:lvl>
-    <w:lvl w:ilvl="7" w:tplc="04190019" w:tentative="1">
-      <w:start w:val="1"/>
-      <w:numFmt w:val="lowerLetter"/>
-      <w:lvlText w:val="%8."/>
-      <w:lvlJc w:val="left"/>
-      <w:pPr>
-        <w:ind w:left="5760" w:hanging="360"/>
-      </w:pPr>
-    </w:lvl>
-    <w:lvl w:ilvl="8" w:tplc="0419001B" w:tentative="1">
-      <w:start w:val="1"/>
-      <w:numFmt w:val="lowerRoman"/>
-      <w:lvlText w:val="%9."/>
-      <w:lvlJc w:val="right"/>
-      <w:pPr>
-        <w:ind w:left="6480" w:hanging="180"/>
-      </w:pPr>
-    </w:lvl>
-  </w:abstractNum>
-  <w:abstractNum w:abstractNumId="6" w15:restartNumberingAfterBreak="0">
-    <w:nsid w:val="4E2471CB"/>
-    <w:multiLevelType w:val="hybridMultilevel"/>
-    <w:tmpl w:val="DF848940"/>
-    <w:lvl w:ilvl="0" w:tplc="C23E6316">
-      <w:start w:val="1"/>
-      <w:numFmt w:val="decimal"/>
-      <w:lvlText w:val="%1)"/>
-      <w:lvlJc w:val="left"/>
-      <w:pPr>
-        <w:ind w:left="1211" w:hanging="360"/>
-      </w:pPr>
-      <w:rPr>
-        <w:rFonts w:hint="default"/>
-      </w:rPr>
-    </w:lvl>
-    <w:lvl w:ilvl="1" w:tplc="04190019" w:tentative="1">
-      <w:start w:val="1"/>
-      <w:numFmt w:val="lowerLetter"/>
-      <w:lvlText w:val="%2."/>
-      <w:lvlJc w:val="left"/>
-      <w:pPr>
-        <w:ind w:left="1931" w:hanging="360"/>
-      </w:pPr>
-    </w:lvl>
-    <w:lvl w:ilvl="2" w:tplc="0419001B" w:tentative="1">
-      <w:start w:val="1"/>
-      <w:numFmt w:val="lowerRoman"/>
-      <w:lvlText w:val="%3."/>
-      <w:lvlJc w:val="right"/>
-      <w:pPr>
-        <w:ind w:left="2651" w:hanging="180"/>
-      </w:pPr>
-    </w:lvl>
-    <w:lvl w:ilvl="3" w:tplc="0419000F" w:tentative="1">
-      <w:start w:val="1"/>
-      <w:numFmt w:val="decimal"/>
-      <w:lvlText w:val="%4."/>
-      <w:lvlJc w:val="left"/>
-      <w:pPr>
-        <w:ind w:left="3371" w:hanging="360"/>
-      </w:pPr>
-    </w:lvl>
-    <w:lvl w:ilvl="4" w:tplc="04190019" w:tentative="1">
-      <w:start w:val="1"/>
-      <w:numFmt w:val="lowerLetter"/>
-      <w:lvlText w:val="%5."/>
-      <w:lvlJc w:val="left"/>
-      <w:pPr>
-        <w:ind w:left="4091" w:hanging="360"/>
-      </w:pPr>
-    </w:lvl>
-    <w:lvl w:ilvl="5" w:tplc="0419001B" w:tentative="1">
-      <w:start w:val="1"/>
-      <w:numFmt w:val="lowerRoman"/>
-      <w:lvlText w:val="%6."/>
-      <w:lvlJc w:val="right"/>
-      <w:pPr>
-        <w:ind w:left="4811" w:hanging="180"/>
-      </w:pPr>
-    </w:lvl>
-    <w:lvl w:ilvl="6" w:tplc="0419000F" w:tentative="1">
-      <w:start w:val="1"/>
-      <w:numFmt w:val="decimal"/>
-      <w:lvlText w:val="%7."/>
-      <w:lvlJc w:val="left"/>
-      <w:pPr>
-        <w:ind w:left="5531" w:hanging="360"/>
-      </w:pPr>
-    </w:lvl>
-    <w:lvl w:ilvl="7" w:tplc="04190019" w:tentative="1">
-      <w:start w:val="1"/>
-      <w:numFmt w:val="lowerLetter"/>
-      <w:lvlText w:val="%8."/>
-      <w:lvlJc w:val="left"/>
-      <w:pPr>
-        <w:ind w:left="6251" w:hanging="360"/>
-      </w:pPr>
-    </w:lvl>
-    <w:lvl w:ilvl="8" w:tplc="0419001B" w:tentative="1">
-      <w:start w:val="1"/>
-      <w:numFmt w:val="lowerRoman"/>
-      <w:lvlText w:val="%9."/>
-      <w:lvlJc w:val="right"/>
-      <w:pPr>
-        <w:ind w:left="6971" w:hanging="180"/>
-      </w:pPr>
-    </w:lvl>
-  </w:abstractNum>
-  <w:abstractNum w:abstractNumId="7" w15:restartNumberingAfterBreak="0">
-    <w:nsid w:val="761733A1"/>
+    <w:nsid w:val="436076AA"/>
     <w:multiLevelType w:val="multilevel"/>
     <w:tmpl w:val="EEF02F9A"/>
+    <w:styleLink w:val="1"/>
     <w:lvl w:ilvl="0">
       <w:start w:val="1"/>
       <w:numFmt w:val="decimal"/>
@@ -3415,7 +3607,303 @@
       </w:rPr>
     </w:lvl>
   </w:abstractNum>
+  <w:abstractNum w:abstractNumId="6" w15:restartNumberingAfterBreak="0">
+    <w:nsid w:val="49EE7BEC"/>
+    <w:multiLevelType w:val="hybridMultilevel"/>
+    <w:tmpl w:val="D9949A2E"/>
+    <w:lvl w:ilvl="0" w:tplc="0419000F">
+      <w:start w:val="1"/>
+      <w:numFmt w:val="decimal"/>
+      <w:lvlText w:val="%1."/>
+      <w:lvlJc w:val="left"/>
+      <w:pPr>
+        <w:ind w:left="720" w:hanging="360"/>
+      </w:pPr>
+    </w:lvl>
+    <w:lvl w:ilvl="1" w:tplc="04190019" w:tentative="1">
+      <w:start w:val="1"/>
+      <w:numFmt w:val="lowerLetter"/>
+      <w:lvlText w:val="%2."/>
+      <w:lvlJc w:val="left"/>
+      <w:pPr>
+        <w:ind w:left="1440" w:hanging="360"/>
+      </w:pPr>
+    </w:lvl>
+    <w:lvl w:ilvl="2" w:tplc="0419001B" w:tentative="1">
+      <w:start w:val="1"/>
+      <w:numFmt w:val="lowerRoman"/>
+      <w:lvlText w:val="%3."/>
+      <w:lvlJc w:val="right"/>
+      <w:pPr>
+        <w:ind w:left="2160" w:hanging="180"/>
+      </w:pPr>
+    </w:lvl>
+    <w:lvl w:ilvl="3" w:tplc="0419000F" w:tentative="1">
+      <w:start w:val="1"/>
+      <w:numFmt w:val="decimal"/>
+      <w:lvlText w:val="%4."/>
+      <w:lvlJc w:val="left"/>
+      <w:pPr>
+        <w:ind w:left="2880" w:hanging="360"/>
+      </w:pPr>
+    </w:lvl>
+    <w:lvl w:ilvl="4" w:tplc="04190019" w:tentative="1">
+      <w:start w:val="1"/>
+      <w:numFmt w:val="lowerLetter"/>
+      <w:lvlText w:val="%5."/>
+      <w:lvlJc w:val="left"/>
+      <w:pPr>
+        <w:ind w:left="3600" w:hanging="360"/>
+      </w:pPr>
+    </w:lvl>
+    <w:lvl w:ilvl="5" w:tplc="0419001B" w:tentative="1">
+      <w:start w:val="1"/>
+      <w:numFmt w:val="lowerRoman"/>
+      <w:lvlText w:val="%6."/>
+      <w:lvlJc w:val="right"/>
+      <w:pPr>
+        <w:ind w:left="4320" w:hanging="180"/>
+      </w:pPr>
+    </w:lvl>
+    <w:lvl w:ilvl="6" w:tplc="0419000F" w:tentative="1">
+      <w:start w:val="1"/>
+      <w:numFmt w:val="decimal"/>
+      <w:lvlText w:val="%7."/>
+      <w:lvlJc w:val="left"/>
+      <w:pPr>
+        <w:ind w:left="5040" w:hanging="360"/>
+      </w:pPr>
+    </w:lvl>
+    <w:lvl w:ilvl="7" w:tplc="04190019" w:tentative="1">
+      <w:start w:val="1"/>
+      <w:numFmt w:val="lowerLetter"/>
+      <w:lvlText w:val="%8."/>
+      <w:lvlJc w:val="left"/>
+      <w:pPr>
+        <w:ind w:left="5760" w:hanging="360"/>
+      </w:pPr>
+    </w:lvl>
+    <w:lvl w:ilvl="8" w:tplc="0419001B" w:tentative="1">
+      <w:start w:val="1"/>
+      <w:numFmt w:val="lowerRoman"/>
+      <w:lvlText w:val="%9."/>
+      <w:lvlJc w:val="right"/>
+      <w:pPr>
+        <w:ind w:left="6480" w:hanging="180"/>
+      </w:pPr>
+    </w:lvl>
+  </w:abstractNum>
+  <w:abstractNum w:abstractNumId="7" w15:restartNumberingAfterBreak="0">
+    <w:nsid w:val="4E2471CB"/>
+    <w:multiLevelType w:val="hybridMultilevel"/>
+    <w:tmpl w:val="DF848940"/>
+    <w:lvl w:ilvl="0" w:tplc="C23E6316">
+      <w:start w:val="1"/>
+      <w:numFmt w:val="decimal"/>
+      <w:lvlText w:val="%1)"/>
+      <w:lvlJc w:val="left"/>
+      <w:pPr>
+        <w:ind w:left="1211" w:hanging="360"/>
+      </w:pPr>
+      <w:rPr>
+        <w:rFonts w:hint="default"/>
+      </w:rPr>
+    </w:lvl>
+    <w:lvl w:ilvl="1" w:tplc="04190019" w:tentative="1">
+      <w:start w:val="1"/>
+      <w:numFmt w:val="lowerLetter"/>
+      <w:lvlText w:val="%2."/>
+      <w:lvlJc w:val="left"/>
+      <w:pPr>
+        <w:ind w:left="1931" w:hanging="360"/>
+      </w:pPr>
+    </w:lvl>
+    <w:lvl w:ilvl="2" w:tplc="0419001B" w:tentative="1">
+      <w:start w:val="1"/>
+      <w:numFmt w:val="lowerRoman"/>
+      <w:lvlText w:val="%3."/>
+      <w:lvlJc w:val="right"/>
+      <w:pPr>
+        <w:ind w:left="2651" w:hanging="180"/>
+      </w:pPr>
+    </w:lvl>
+    <w:lvl w:ilvl="3" w:tplc="0419000F" w:tentative="1">
+      <w:start w:val="1"/>
+      <w:numFmt w:val="decimal"/>
+      <w:lvlText w:val="%4."/>
+      <w:lvlJc w:val="left"/>
+      <w:pPr>
+        <w:ind w:left="3371" w:hanging="360"/>
+      </w:pPr>
+    </w:lvl>
+    <w:lvl w:ilvl="4" w:tplc="04190019" w:tentative="1">
+      <w:start w:val="1"/>
+      <w:numFmt w:val="lowerLetter"/>
+      <w:lvlText w:val="%5."/>
+      <w:lvlJc w:val="left"/>
+      <w:pPr>
+        <w:ind w:left="4091" w:hanging="360"/>
+      </w:pPr>
+    </w:lvl>
+    <w:lvl w:ilvl="5" w:tplc="0419001B" w:tentative="1">
+      <w:start w:val="1"/>
+      <w:numFmt w:val="lowerRoman"/>
+      <w:lvlText w:val="%6."/>
+      <w:lvlJc w:val="right"/>
+      <w:pPr>
+        <w:ind w:left="4811" w:hanging="180"/>
+      </w:pPr>
+    </w:lvl>
+    <w:lvl w:ilvl="6" w:tplc="0419000F" w:tentative="1">
+      <w:start w:val="1"/>
+      <w:numFmt w:val="decimal"/>
+      <w:lvlText w:val="%7."/>
+      <w:lvlJc w:val="left"/>
+      <w:pPr>
+        <w:ind w:left="5531" w:hanging="360"/>
+      </w:pPr>
+    </w:lvl>
+    <w:lvl w:ilvl="7" w:tplc="04190019" w:tentative="1">
+      <w:start w:val="1"/>
+      <w:numFmt w:val="lowerLetter"/>
+      <w:lvlText w:val="%8."/>
+      <w:lvlJc w:val="left"/>
+      <w:pPr>
+        <w:ind w:left="6251" w:hanging="360"/>
+      </w:pPr>
+    </w:lvl>
+    <w:lvl w:ilvl="8" w:tplc="0419001B" w:tentative="1">
+      <w:start w:val="1"/>
+      <w:numFmt w:val="lowerRoman"/>
+      <w:lvlText w:val="%9."/>
+      <w:lvlJc w:val="right"/>
+      <w:pPr>
+        <w:ind w:left="6971" w:hanging="180"/>
+      </w:pPr>
+    </w:lvl>
+  </w:abstractNum>
   <w:abstractNum w:abstractNumId="8" w15:restartNumberingAfterBreak="0">
+    <w:nsid w:val="761733A1"/>
+    <w:multiLevelType w:val="multilevel"/>
+    <w:tmpl w:val="EEF02F9A"/>
+    <w:lvl w:ilvl="0">
+      <w:start w:val="1"/>
+      <w:numFmt w:val="decimal"/>
+      <w:lvlText w:val="%1."/>
+      <w:lvlJc w:val="left"/>
+      <w:pPr>
+        <w:ind w:left="1211" w:hanging="360"/>
+      </w:pPr>
+      <w:rPr>
+        <w:rFonts w:hint="default"/>
+      </w:rPr>
+    </w:lvl>
+    <w:lvl w:ilvl="1">
+      <w:start w:val="2"/>
+      <w:numFmt w:val="decimal"/>
+      <w:isLgl/>
+      <w:lvlText w:val="%1.%2"/>
+      <w:lvlJc w:val="left"/>
+      <w:pPr>
+        <w:ind w:left="1271" w:hanging="420"/>
+      </w:pPr>
+      <w:rPr>
+        <w:rFonts w:hint="default"/>
+      </w:rPr>
+    </w:lvl>
+    <w:lvl w:ilvl="2">
+      <w:start w:val="1"/>
+      <w:numFmt w:val="decimal"/>
+      <w:isLgl/>
+      <w:lvlText w:val="%1.%2.%3"/>
+      <w:lvlJc w:val="left"/>
+      <w:pPr>
+        <w:ind w:left="1571" w:hanging="720"/>
+      </w:pPr>
+      <w:rPr>
+        <w:rFonts w:hint="default"/>
+      </w:rPr>
+    </w:lvl>
+    <w:lvl w:ilvl="3">
+      <w:start w:val="1"/>
+      <w:numFmt w:val="decimal"/>
+      <w:isLgl/>
+      <w:lvlText w:val="%1.%2.%3.%4"/>
+      <w:lvlJc w:val="left"/>
+      <w:pPr>
+        <w:ind w:left="1571" w:hanging="720"/>
+      </w:pPr>
+      <w:rPr>
+        <w:rFonts w:hint="default"/>
+      </w:rPr>
+    </w:lvl>
+    <w:lvl w:ilvl="4">
+      <w:start w:val="1"/>
+      <w:numFmt w:val="decimal"/>
+      <w:isLgl/>
+      <w:lvlText w:val="%1.%2.%3.%4.%5"/>
+      <w:lvlJc w:val="left"/>
+      <w:pPr>
+        <w:ind w:left="1931" w:hanging="1080"/>
+      </w:pPr>
+      <w:rPr>
+        <w:rFonts w:hint="default"/>
+      </w:rPr>
+    </w:lvl>
+    <w:lvl w:ilvl="5">
+      <w:start w:val="1"/>
+      <w:numFmt w:val="decimal"/>
+      <w:isLgl/>
+      <w:lvlText w:val="%1.%2.%3.%4.%5.%6"/>
+      <w:lvlJc w:val="left"/>
+      <w:pPr>
+        <w:ind w:left="1931" w:hanging="1080"/>
+      </w:pPr>
+      <w:rPr>
+        <w:rFonts w:hint="default"/>
+      </w:rPr>
+    </w:lvl>
+    <w:lvl w:ilvl="6">
+      <w:start w:val="1"/>
+      <w:numFmt w:val="decimal"/>
+      <w:isLgl/>
+      <w:lvlText w:val="%1.%2.%3.%4.%5.%6.%7"/>
+      <w:lvlJc w:val="left"/>
+      <w:pPr>
+        <w:ind w:left="2291" w:hanging="1440"/>
+      </w:pPr>
+      <w:rPr>
+        <w:rFonts w:hint="default"/>
+      </w:rPr>
+    </w:lvl>
+    <w:lvl w:ilvl="7">
+      <w:start w:val="1"/>
+      <w:numFmt w:val="decimal"/>
+      <w:isLgl/>
+      <w:lvlText w:val="%1.%2.%3.%4.%5.%6.%7.%8"/>
+      <w:lvlJc w:val="left"/>
+      <w:pPr>
+        <w:ind w:left="2291" w:hanging="1440"/>
+      </w:pPr>
+      <w:rPr>
+        <w:rFonts w:hint="default"/>
+      </w:rPr>
+    </w:lvl>
+    <w:lvl w:ilvl="8">
+      <w:start w:val="1"/>
+      <w:numFmt w:val="decimal"/>
+      <w:isLgl/>
+      <w:lvlText w:val="%1.%2.%3.%4.%5.%6.%7.%8.%9"/>
+      <w:lvlJc w:val="left"/>
+      <w:pPr>
+        <w:ind w:left="2651" w:hanging="1800"/>
+      </w:pPr>
+      <w:rPr>
+        <w:rFonts w:hint="default"/>
+      </w:rPr>
+    </w:lvl>
+  </w:abstractNum>
+  <w:abstractNum w:abstractNumId="9" w15:restartNumberingAfterBreak="0">
     <w:nsid w:val="7C0E7F4C"/>
     <w:multiLevelType w:val="hybridMultilevel"/>
     <w:tmpl w:val="29A62656"/>
@@ -3529,13 +4017,13 @@
     </w:lvl>
   </w:abstractNum>
   <w:num w:numId="1" w16cid:durableId="404186444">
-    <w:abstractNumId w:val="6"/>
+    <w:abstractNumId w:val="7"/>
   </w:num>
   <w:num w:numId="2" w16cid:durableId="1517814219">
-    <w:abstractNumId w:val="7"/>
+    <w:abstractNumId w:val="8"/>
   </w:num>
   <w:num w:numId="3" w16cid:durableId="1399672923">
-    <w:abstractNumId w:val="8"/>
+    <w:abstractNumId w:val="9"/>
   </w:num>
   <w:num w:numId="4" w16cid:durableId="1489663532">
     <w:abstractNumId w:val="3"/>
@@ -3547,13 +4035,16 @@
     <w:abstractNumId w:val="1"/>
   </w:num>
   <w:num w:numId="7" w16cid:durableId="423693083">
-    <w:abstractNumId w:val="5"/>
+    <w:abstractNumId w:val="6"/>
   </w:num>
   <w:num w:numId="8" w16cid:durableId="221794142">
     <w:abstractNumId w:val="2"/>
   </w:num>
   <w:num w:numId="9" w16cid:durableId="905534911">
     <w:abstractNumId w:val="4"/>
+  </w:num>
+  <w:num w:numId="10" w16cid:durableId="664354755">
+    <w:abstractNumId w:val="5"/>
   </w:num>
 </w:numbering>
 </file>
@@ -3970,11 +4461,11 @@
       <w:lang w:val="lv-LV"/>
     </w:rPr>
   </w:style>
-  <w:style w:type="paragraph" w:styleId="1">
+  <w:style w:type="paragraph" w:styleId="10">
     <w:name w:val="heading 1"/>
     <w:basedOn w:val="a"/>
     <w:next w:val="a"/>
-    <w:link w:val="10"/>
+    <w:link w:val="11"/>
     <w:uiPriority w:val="9"/>
     <w:qFormat/>
     <w:rsid w:val="00241A73"/>
@@ -4171,6 +4662,7 @@
   <w:style w:type="character" w:default="1" w:styleId="a0">
     <w:name w:val="Default Paragraph Font"/>
     <w:uiPriority w:val="1"/>
+    <w:semiHidden/>
     <w:unhideWhenUsed/>
   </w:style>
   <w:style w:type="table" w:default="1" w:styleId="a1">
@@ -4194,10 +4686,10 @@
     <w:semiHidden/>
     <w:unhideWhenUsed/>
   </w:style>
-  <w:style w:type="character" w:customStyle="1" w:styleId="10">
+  <w:style w:type="character" w:customStyle="1" w:styleId="11">
     <w:name w:val="Заголовок 1 Знак"/>
     <w:basedOn w:val="a0"/>
-    <w:link w:val="1"/>
+    <w:link w:val="10"/>
     <w:uiPriority w:val="9"/>
     <w:rsid w:val="00241A73"/>
     <w:rPr>
@@ -4567,7 +5059,7 @@
   </w:style>
   <w:style w:type="paragraph" w:styleId="af2">
     <w:name w:val="TOC Heading"/>
-    <w:basedOn w:val="1"/>
+    <w:basedOn w:val="10"/>
     <w:next w:val="a"/>
     <w:uiPriority w:val="39"/>
     <w:unhideWhenUsed/>
@@ -4590,7 +5082,7 @@
       <w14:ligatures w14:val="none"/>
     </w:rPr>
   </w:style>
-  <w:style w:type="paragraph" w:styleId="11">
+  <w:style w:type="paragraph" w:styleId="12">
     <w:name w:val="toc 1"/>
     <w:basedOn w:val="a"/>
     <w:next w:val="a"/>
@@ -4680,6 +5172,16 @@
       <w:sz w:val="20"/>
       <w:szCs w:val="20"/>
     </w:rPr>
+  </w:style>
+  <w:style w:type="numbering" w:customStyle="1" w:styleId="1">
+    <w:name w:val="Текущий список1"/>
+    <w:uiPriority w:val="99"/>
+    <w:rsid w:val="00E146FC"/>
+    <w:pPr>
+      <w:numPr>
+        <w:numId w:val="10"/>
+      </w:numPr>
+    </w:pPr>
   </w:style>
 </w:styles>
 </file>

</xml_diff>

<commit_message>
Pabeidzu stradāt pie For ciklu veidiem sadāļas
</commit_message>
<xml_diff>
--- a/Macibu_materials_bokareva.docx
+++ b/Macibu_materials_bokareva.docx
@@ -198,7 +198,7 @@
           <w:r>
             <w:fldChar w:fldCharType="separate"/>
           </w:r>
-          <w:hyperlink w:anchor="_Toc168253981" w:history="1">
+          <w:hyperlink w:anchor="_Toc168342353" w:history="1">
             <w:r>
               <w:rPr>
                 <w:rStyle w:val="af3"/>
@@ -241,7 +241,7 @@
                 <w:noProof/>
                 <w:webHidden/>
               </w:rPr>
-              <w:instrText xml:space="preserve"> PAGEREF _Toc168253981 \h </w:instrText>
+              <w:instrText xml:space="preserve"> PAGEREF _Toc168342353 \h </w:instrText>
             </w:r>
             <w:r>
               <w:rPr>
@@ -285,7 +285,7 @@
               <w:lang w:val="ru-RU" w:eastAsia="ru-RU"/>
             </w:rPr>
           </w:pPr>
-          <w:hyperlink w:anchor="_Toc168253982" w:history="1">
+          <w:hyperlink w:anchor="_Toc168342354" w:history="1">
             <w:r>
               <w:rPr>
                 <w:rStyle w:val="af3"/>
@@ -312,7 +312,7 @@
                 <w:noProof/>
                 <w:webHidden/>
               </w:rPr>
-              <w:instrText xml:space="preserve"> PAGEREF _Toc168253982 \h </w:instrText>
+              <w:instrText xml:space="preserve"> PAGEREF _Toc168342354 \h </w:instrText>
             </w:r>
             <w:r>
               <w:rPr>
@@ -357,7 +357,7 @@
               <w:lang w:val="ru-RU" w:eastAsia="ru-RU"/>
             </w:rPr>
           </w:pPr>
-          <w:hyperlink w:anchor="_Toc168253983" w:history="1">
+          <w:hyperlink w:anchor="_Toc168342355" w:history="1">
             <w:r>
               <w:rPr>
                 <w:rStyle w:val="af3"/>
@@ -401,7 +401,7 @@
                 <w:noProof/>
                 <w:webHidden/>
               </w:rPr>
-              <w:instrText xml:space="preserve"> PAGEREF _Toc168253983 \h </w:instrText>
+              <w:instrText xml:space="preserve"> PAGEREF _Toc168342355 \h </w:instrText>
             </w:r>
             <w:r>
               <w:rPr>
@@ -446,7 +446,7 @@
               <w:lang w:val="ru-RU" w:eastAsia="ru-RU"/>
             </w:rPr>
           </w:pPr>
-          <w:hyperlink w:anchor="_Toc168253984" w:history="1">
+          <w:hyperlink w:anchor="_Toc168342356" w:history="1">
             <w:r>
               <w:rPr>
                 <w:rStyle w:val="af3"/>
@@ -505,7 +505,7 @@
                 <w:noProof/>
                 <w:webHidden/>
               </w:rPr>
-              <w:instrText xml:space="preserve"> PAGEREF _Toc168253984 \h </w:instrText>
+              <w:instrText xml:space="preserve"> PAGEREF _Toc168342356 \h </w:instrText>
             </w:r>
             <w:r>
               <w:rPr>
@@ -549,7 +549,7 @@
               <w:lang w:val="ru-RU" w:eastAsia="ru-RU"/>
             </w:rPr>
           </w:pPr>
-          <w:hyperlink w:anchor="_Toc168253985" w:history="1">
+          <w:hyperlink w:anchor="_Toc168342357" w:history="1">
             <w:r>
               <w:rPr>
                 <w:rStyle w:val="af3"/>
@@ -576,7 +576,7 @@
                 <w:noProof/>
                 <w:webHidden/>
               </w:rPr>
-              <w:instrText xml:space="preserve"> PAGEREF _Toc168253985 \h </w:instrText>
+              <w:instrText xml:space="preserve"> PAGEREF _Toc168342357 \h </w:instrText>
             </w:r>
             <w:r>
               <w:rPr>
@@ -621,7 +621,7 @@
               <w:lang w:val="ru-RU" w:eastAsia="ru-RU"/>
             </w:rPr>
           </w:pPr>
-          <w:hyperlink w:anchor="_Toc168253986" w:history="1">
+          <w:hyperlink w:anchor="_Toc168342358" w:history="1">
             <w:r>
               <w:rPr>
                 <w:rStyle w:val="af3"/>
@@ -665,7 +665,7 @@
                 <w:noProof/>
                 <w:webHidden/>
               </w:rPr>
-              <w:instrText xml:space="preserve"> PAGEREF _Toc168253986 \h </w:instrText>
+              <w:instrText xml:space="preserve"> PAGEREF _Toc168342358 \h </w:instrText>
             </w:r>
             <w:r>
               <w:rPr>
@@ -710,7 +710,7 @@
               <w:lang w:val="ru-RU" w:eastAsia="ru-RU"/>
             </w:rPr>
           </w:pPr>
-          <w:hyperlink w:anchor="_Toc168253987" w:history="1">
+          <w:hyperlink w:anchor="_Toc168342359" w:history="1">
             <w:r>
               <w:rPr>
                 <w:rStyle w:val="af3"/>
@@ -754,7 +754,7 @@
                 <w:noProof/>
                 <w:webHidden/>
               </w:rPr>
-              <w:instrText xml:space="preserve"> PAGEREF _Toc168253987 \h </w:instrText>
+              <w:instrText xml:space="preserve"> PAGEREF _Toc168342359 \h </w:instrText>
             </w:r>
             <w:r>
               <w:rPr>
@@ -799,7 +799,7 @@
               <w:lang w:val="ru-RU" w:eastAsia="ru-RU"/>
             </w:rPr>
           </w:pPr>
-          <w:hyperlink w:anchor="_Toc168253988" w:history="1">
+          <w:hyperlink w:anchor="_Toc168342360" w:history="1">
             <w:r>
               <w:rPr>
                 <w:rStyle w:val="af3"/>
@@ -822,7 +822,7 @@
                 <w:rStyle w:val="af3"/>
                 <w:noProof/>
               </w:rPr>
-              <w:t>Bezgalīgs cikls</w:t>
+              <w:t>Bezgalīgs for cikls</w:t>
             </w:r>
             <w:r>
               <w:rPr>
@@ -843,7 +843,7 @@
                 <w:noProof/>
                 <w:webHidden/>
               </w:rPr>
-              <w:instrText xml:space="preserve"> PAGEREF _Toc168253988 \h </w:instrText>
+              <w:instrText xml:space="preserve"> PAGEREF _Toc168342360 \h </w:instrText>
             </w:r>
             <w:r>
               <w:rPr>
@@ -863,7 +863,7 @@
                 <w:noProof/>
                 <w:webHidden/>
               </w:rPr>
-              <w:t>3</w:t>
+              <w:t>4</w:t>
             </w:r>
             <w:r>
               <w:rPr>
@@ -878,7 +878,6 @@
           <w:pPr>
             <w:pStyle w:val="12"/>
             <w:tabs>
-              <w:tab w:val="left" w:pos="1440"/>
               <w:tab w:val="right" w:leader="dot" w:pos="9060"/>
             </w:tabs>
             <w:rPr>
@@ -888,39 +887,23 @@
               <w:lang w:val="ru-RU" w:eastAsia="ru-RU"/>
             </w:rPr>
           </w:pPr>
-          <w:hyperlink w:anchor="_Toc168253989" w:history="1">
+          <w:hyperlink w:anchor="_Toc168342361" w:history="1">
             <w:r>
               <w:rPr>
                 <w:rStyle w:val="af3"/>
                 <w:noProof/>
               </w:rPr>
-              <w:t>3.</w:t>
-            </w:r>
-            <w:r>
-              <w:rPr>
-                <w:rFonts w:asciiTheme="minorHAnsi" w:eastAsiaTheme="minorEastAsia" w:hAnsiTheme="minorHAnsi"/>
-                <w:noProof/>
-                <w:szCs w:val="24"/>
-                <w:lang w:val="ru-RU" w:eastAsia="ru-RU"/>
+              <w:t>3. Piemēri</w:t>
+            </w:r>
+            <w:r>
+              <w:rPr>
+                <w:noProof/>
+                <w:webHidden/>
               </w:rPr>
               <w:tab/>
             </w:r>
             <w:r>
               <w:rPr>
-                <w:rStyle w:val="af3"/>
-                <w:noProof/>
-              </w:rPr>
-              <w:t>Piemēri</w:t>
-            </w:r>
-            <w:r>
-              <w:rPr>
-                <w:noProof/>
-                <w:webHidden/>
-              </w:rPr>
-              <w:tab/>
-            </w:r>
-            <w:r>
-              <w:rPr>
                 <w:noProof/>
                 <w:webHidden/>
               </w:rPr>
@@ -931,7 +914,7 @@
                 <w:noProof/>
                 <w:webHidden/>
               </w:rPr>
-              <w:instrText xml:space="preserve"> PAGEREF _Toc168253989 \h </w:instrText>
+              <w:instrText xml:space="preserve"> PAGEREF _Toc168342361 \h </w:instrText>
             </w:r>
             <w:r>
               <w:rPr>
@@ -951,7 +934,7 @@
                 <w:noProof/>
                 <w:webHidden/>
               </w:rPr>
-              <w:t>4</w:t>
+              <w:t>5</w:t>
             </w:r>
             <w:r>
               <w:rPr>
@@ -966,7 +949,6 @@
           <w:pPr>
             <w:pStyle w:val="12"/>
             <w:tabs>
-              <w:tab w:val="left" w:pos="1440"/>
               <w:tab w:val="right" w:leader="dot" w:pos="9060"/>
             </w:tabs>
             <w:rPr>
@@ -976,40 +958,31 @@
               <w:lang w:val="ru-RU" w:eastAsia="ru-RU"/>
             </w:rPr>
           </w:pPr>
-          <w:hyperlink w:anchor="_Toc168253990" w:history="1">
+          <w:hyperlink w:anchor="_Toc168342362" w:history="1">
             <w:r>
               <w:rPr>
                 <w:rStyle w:val="af3"/>
                 <w:noProof/>
-                <w:lang w:val="ru-RU"/>
-              </w:rPr>
-              <w:t>4.</w:t>
-            </w:r>
-            <w:r>
-              <w:rPr>
-                <w:rFonts w:asciiTheme="minorHAnsi" w:eastAsiaTheme="minorEastAsia" w:hAnsiTheme="minorHAnsi"/>
-                <w:noProof/>
-                <w:szCs w:val="24"/>
-                <w:lang w:val="ru-RU" w:eastAsia="ru-RU"/>
+                <w:lang w:val="en-US"/>
+              </w:rPr>
+              <w:t xml:space="preserve">4. </w:t>
+            </w:r>
+            <w:r>
+              <w:rPr>
+                <w:rStyle w:val="af3"/>
+                <w:noProof/>
+              </w:rPr>
+              <w:t>Operatori darbam ar ciklu</w:t>
+            </w:r>
+            <w:r>
+              <w:rPr>
+                <w:noProof/>
+                <w:webHidden/>
               </w:rPr>
               <w:tab/>
             </w:r>
             <w:r>
               <w:rPr>
-                <w:rStyle w:val="af3"/>
-                <w:noProof/>
-              </w:rPr>
-              <w:t>Operatori darbam ar ciklu</w:t>
-            </w:r>
-            <w:r>
-              <w:rPr>
-                <w:noProof/>
-                <w:webHidden/>
-              </w:rPr>
-              <w:tab/>
-            </w:r>
-            <w:r>
-              <w:rPr>
                 <w:noProof/>
                 <w:webHidden/>
               </w:rPr>
@@ -1020,7 +993,7 @@
                 <w:noProof/>
                 <w:webHidden/>
               </w:rPr>
-              <w:instrText xml:space="preserve"> PAGEREF _Toc168253990 \h </w:instrText>
+              <w:instrText xml:space="preserve"> PAGEREF _Toc168342362 \h </w:instrText>
             </w:r>
             <w:r>
               <w:rPr>
@@ -1040,7 +1013,7 @@
                 <w:noProof/>
                 <w:webHidden/>
               </w:rPr>
-              <w:t>5</w:t>
+              <w:t>6</w:t>
             </w:r>
             <w:r>
               <w:rPr>
@@ -1055,7 +1028,6 @@
           <w:pPr>
             <w:pStyle w:val="12"/>
             <w:tabs>
-              <w:tab w:val="left" w:pos="1440"/>
               <w:tab w:val="right" w:leader="dot" w:pos="9060"/>
             </w:tabs>
             <w:rPr>
@@ -1065,39 +1037,23 @@
               <w:lang w:val="ru-RU" w:eastAsia="ru-RU"/>
             </w:rPr>
           </w:pPr>
-          <w:hyperlink w:anchor="_Toc168253991" w:history="1">
+          <w:hyperlink w:anchor="_Toc168342363" w:history="1">
             <w:r>
               <w:rPr>
                 <w:rStyle w:val="af3"/>
                 <w:noProof/>
               </w:rPr>
-              <w:t>5.</w:t>
-            </w:r>
-            <w:r>
-              <w:rPr>
-                <w:rFonts w:asciiTheme="minorHAnsi" w:eastAsiaTheme="minorEastAsia" w:hAnsiTheme="minorHAnsi"/>
-                <w:noProof/>
-                <w:szCs w:val="24"/>
-                <w:lang w:val="ru-RU" w:eastAsia="ru-RU"/>
+              <w:t>5. Avoti</w:t>
+            </w:r>
+            <w:r>
+              <w:rPr>
+                <w:noProof/>
+                <w:webHidden/>
               </w:rPr>
               <w:tab/>
             </w:r>
             <w:r>
               <w:rPr>
-                <w:rStyle w:val="af3"/>
-                <w:noProof/>
-              </w:rPr>
-              <w:t>Avoti</w:t>
-            </w:r>
-            <w:r>
-              <w:rPr>
-                <w:noProof/>
-                <w:webHidden/>
-              </w:rPr>
-              <w:tab/>
-            </w:r>
-            <w:r>
-              <w:rPr>
                 <w:noProof/>
                 <w:webHidden/>
               </w:rPr>
@@ -1108,7 +1064,7 @@
                 <w:noProof/>
                 <w:webHidden/>
               </w:rPr>
-              <w:instrText xml:space="preserve"> PAGEREF _Toc168253991 \h </w:instrText>
+              <w:instrText xml:space="preserve"> PAGEREF _Toc168342363 \h </w:instrText>
             </w:r>
             <w:r>
               <w:rPr>
@@ -1128,7 +1084,7 @@
                 <w:noProof/>
                 <w:webHidden/>
               </w:rPr>
-              <w:t>6</w:t>
+              <w:t>7</w:t>
             </w:r>
             <w:r>
               <w:rPr>
@@ -1175,7 +1131,7 @@
       <w:r>
         <w:br w:type="column"/>
       </w:r>
-      <w:bookmarkStart w:id="0" w:name="_Toc168253981"/>
+      <w:bookmarkStart w:id="0" w:name="_Toc168342353"/>
       <w:r>
         <w:lastRenderedPageBreak/>
         <w:t>Kas ir cikls ar skaitītāju?</w:t>
@@ -1251,7 +1207,7 @@
       <w:pPr>
         <w:pStyle w:val="2"/>
       </w:pPr>
-      <w:bookmarkStart w:id="1" w:name="_Toc168253982"/>
+      <w:bookmarkStart w:id="1" w:name="_Toc168342354"/>
       <w:r>
         <w:t xml:space="preserve">1.1 </w:t>
       </w:r>
@@ -1350,7 +1306,7 @@
           <w:lang w:val="ru-RU"/>
         </w:rPr>
       </w:pPr>
-      <w:bookmarkStart w:id="2" w:name="_Toc168253983"/>
+      <w:bookmarkStart w:id="2" w:name="_Toc168342355"/>
       <w:r>
         <w:t>Sintakse</w:t>
       </w:r>
@@ -1550,7 +1506,7 @@
           <w:lang w:val="en-US"/>
         </w:rPr>
       </w:pPr>
-      <w:bookmarkStart w:id="3" w:name="_Toc168253984"/>
+      <w:bookmarkStart w:id="3" w:name="_Toc168342356"/>
       <w:r>
         <w:t>For</w:t>
       </w:r>
@@ -1569,7 +1525,7 @@
       <w:pPr>
         <w:pStyle w:val="2"/>
       </w:pPr>
-      <w:bookmarkStart w:id="4" w:name="_Toc168253985"/>
+      <w:bookmarkStart w:id="4" w:name="_Toc168342357"/>
       <w:r>
         <w:t xml:space="preserve">2.1 Parastais </w:t>
       </w:r>
@@ -1992,7 +1948,7 @@
           <w:lang w:val="ru-RU"/>
         </w:rPr>
       </w:pPr>
-      <w:bookmarkStart w:id="5" w:name="_Toc168253986"/>
+      <w:bookmarkStart w:id="5" w:name="_Toc168342358"/>
       <w:r>
         <w:t>Cikls</w:t>
       </w:r>
@@ -2336,21 +2292,315 @@
           <w:lang w:val="ru-RU"/>
         </w:rPr>
       </w:pPr>
-      <w:bookmarkStart w:id="6" w:name="_Toc168253987"/>
+      <w:bookmarkStart w:id="6" w:name="_Toc168342359"/>
       <w:r>
         <w:t>Cikls ciklā</w:t>
       </w:r>
       <w:bookmarkEnd w:id="6"/>
     </w:p>
     <w:p>
-      <w:pPr>
-        <w:pStyle w:val="a7"/>
-        <w:ind w:left="1271" w:firstLine="0"/>
+      <w:r>
+        <w:t>Cikla veids, kurā viens cikls tiek izpildīts citā ciklā, ļaujot veikt dažas darbības, kamēr tiek veiktas citas darbības. Šo veidu izmanto, lai aizpildītu un pārvietotos pa divdimensiju masīvu, lai izveidotu šķirošanas algoritmus</w:t>
+      </w:r>
+      <w:r>
+        <w:t xml:space="preserve"> (Bubble Sort, Selection Sort) </w:t>
+      </w:r>
+      <w:r>
+        <w:t>un citiem mērķiem. Cikla ciklā darbības principu var labāk izprast, aplūkojot piemēru:</w:t>
+      </w:r>
+    </w:p>
+    <w:p>
+      <w:r>
+        <w:rPr>
+          <w:noProof/>
+        </w:rPr>
+        <mc:AlternateContent>
+          <mc:Choice Requires="wps">
+            <w:drawing>
+              <wp:anchor distT="0" distB="0" distL="114300" distR="114300" simplePos="0" relativeHeight="251671552" behindDoc="0" locked="0" layoutInCell="1" allowOverlap="1" wp14:anchorId="368D2EE1" wp14:editId="071F66B1">
+                <wp:simplePos x="0" y="0"/>
+                <wp:positionH relativeFrom="column">
+                  <wp:posOffset>2894330</wp:posOffset>
+                </wp:positionH>
+                <wp:positionV relativeFrom="paragraph">
+                  <wp:posOffset>2626995</wp:posOffset>
+                </wp:positionV>
+                <wp:extent cx="3413125" cy="635"/>
+                <wp:effectExtent l="0" t="0" r="0" b="0"/>
+                <wp:wrapSquare wrapText="bothSides"/>
+                <wp:docPr id="1492961820" name="Надпись 1"/>
+                <wp:cNvGraphicFramePr/>
+                <a:graphic xmlns:a="http://schemas.openxmlformats.org/drawingml/2006/main">
+                  <a:graphicData uri="http://schemas.microsoft.com/office/word/2010/wordprocessingShape">
+                    <wps:wsp>
+                      <wps:cNvSpPr txBox="1"/>
+                      <wps:spPr>
+                        <a:xfrm>
+                          <a:off x="0" y="0"/>
+                          <a:ext cx="3413125" cy="635"/>
+                        </a:xfrm>
+                        <a:prstGeom prst="rect">
+                          <a:avLst/>
+                        </a:prstGeom>
+                        <a:solidFill>
+                          <a:prstClr val="white"/>
+                        </a:solidFill>
+                        <a:ln>
+                          <a:noFill/>
+                        </a:ln>
+                      </wps:spPr>
+                      <wps:txbx>
+                        <w:txbxContent>
+                          <w:p>
+                            <w:pPr>
+                              <w:pStyle w:val="af5"/>
+                              <w:jc w:val="center"/>
+                              <w:rPr>
+                                <w:szCs w:val="22"/>
+                              </w:rPr>
+                            </w:pPr>
+                            <w:r>
+                              <w:t>pielikums 2.3.</w:t>
+                            </w:r>
+                          </w:p>
+                        </w:txbxContent>
+                      </wps:txbx>
+                      <wps:bodyPr rot="0" spcFirstLastPara="0" vertOverflow="overflow" horzOverflow="overflow" vert="horz" wrap="square" lIns="0" tIns="0" rIns="0" bIns="0" numCol="1" spcCol="0" rtlCol="0" fromWordArt="0" anchor="t" anchorCtr="0" forceAA="0" compatLnSpc="1">
+                        <a:prstTxWarp prst="textNoShape">
+                          <a:avLst/>
+                        </a:prstTxWarp>
+                        <a:spAutoFit/>
+                      </wps:bodyPr>
+                    </wps:wsp>
+                  </a:graphicData>
+                </a:graphic>
+              </wp:anchor>
+            </w:drawing>
+          </mc:Choice>
+          <mc:Fallback>
+            <w:pict>
+              <v:shape w14:anchorId="368D2EE1" id="_x0000_s1029" type="#_x0000_t202" style="position:absolute;left:0;text-align:left;margin-left:227.9pt;margin-top:206.85pt;width:268.75pt;height:.05pt;z-index:251671552;visibility:visible;mso-wrap-style:square;mso-wrap-distance-left:9pt;mso-wrap-distance-top:0;mso-wrap-distance-right:9pt;mso-wrap-distance-bottom:0;mso-position-horizontal:absolute;mso-position-horizontal-relative:text;mso-position-vertical:absolute;mso-position-vertical-relative:text;v-text-anchor:top" o:gfxdata="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" stroked="f">
+                <v:textbox style="mso-fit-shape-to-text:t" inset="0,0,0,0">
+                  <w:txbxContent>
+                    <w:p>
+                      <w:pPr>
+                        <w:pStyle w:val="af5"/>
+                        <w:jc w:val="center"/>
+                        <w:rPr>
+                          <w:szCs w:val="22"/>
+                        </w:rPr>
+                      </w:pPr>
+                      <w:r>
+                        <w:t>pielikums 2.3.</w:t>
+                      </w:r>
+                    </w:p>
+                  </w:txbxContent>
+                </v:textbox>
+                <w10:wrap type="square"/>
+              </v:shape>
+            </w:pict>
+          </mc:Fallback>
+        </mc:AlternateContent>
+      </w:r>
+      <w:r>
         <w:rPr>
           <w:lang w:val="ru-RU"/>
         </w:rPr>
-      </w:pPr>
-    </w:p>
+        <w:drawing>
+          <wp:anchor distT="0" distB="0" distL="114300" distR="114300" simplePos="0" relativeHeight="251669504" behindDoc="0" locked="0" layoutInCell="1" allowOverlap="1" wp14:anchorId="02927269" wp14:editId="17344C30">
+            <wp:simplePos x="0" y="0"/>
+            <wp:positionH relativeFrom="column">
+              <wp:posOffset>2894330</wp:posOffset>
+            </wp:positionH>
+            <wp:positionV relativeFrom="paragraph">
+              <wp:posOffset>124460</wp:posOffset>
+            </wp:positionV>
+            <wp:extent cx="3413125" cy="2445385"/>
+            <wp:effectExtent l="0" t="0" r="0" b="0"/>
+            <wp:wrapSquare wrapText="bothSides"/>
+            <wp:docPr id="579015385" name="Рисунок 1"/>
+            <wp:cNvGraphicFramePr>
+              <a:graphicFrameLocks xmlns:a="http://schemas.openxmlformats.org/drawingml/2006/main" noChangeAspect="1"/>
+            </wp:cNvGraphicFramePr>
+            <a:graphic xmlns:a="http://schemas.openxmlformats.org/drawingml/2006/main">
+              <a:graphicData uri="http://schemas.openxmlformats.org/drawingml/2006/picture">
+                <pic:pic xmlns:pic="http://schemas.openxmlformats.org/drawingml/2006/picture">
+                  <pic:nvPicPr>
+                    <pic:cNvPr id="579015385" name=""/>
+                    <pic:cNvPicPr/>
+                  </pic:nvPicPr>
+                  <pic:blipFill rotWithShape="1">
+                    <a:blip r:embed="rId15">
+                      <a:extLst>
+                        <a:ext uri="{28A0092B-C50C-407E-A947-70E740481C1C}">
+                          <a14:useLocalDpi xmlns:a14="http://schemas.microsoft.com/office/drawing/2010/main" val="0"/>
+                        </a:ext>
+                      </a:extLst>
+                    </a:blip>
+                    <a:srcRect l="1104"/>
+                    <a:stretch/>
+                  </pic:blipFill>
+                  <pic:spPr bwMode="auto">
+                    <a:xfrm>
+                      <a:off x="0" y="0"/>
+                      <a:ext cx="3413125" cy="2445385"/>
+                    </a:xfrm>
+                    <a:prstGeom prst="rect">
+                      <a:avLst/>
+                    </a:prstGeom>
+                    <a:ln>
+                      <a:noFill/>
+                    </a:ln>
+                    <a:extLst>
+                      <a:ext uri="{53640926-AAD7-44D8-BBD7-CCE9431645EC}">
+                        <a14:shadowObscured xmlns:a14="http://schemas.microsoft.com/office/drawing/2010/main"/>
+                      </a:ext>
+                    </a:extLst>
+                  </pic:spPr>
+                </pic:pic>
+              </a:graphicData>
+            </a:graphic>
+            <wp14:sizeRelH relativeFrom="margin">
+              <wp14:pctWidth>0</wp14:pctWidth>
+            </wp14:sizeRelH>
+          </wp:anchor>
+        </w:drawing>
+      </w:r>
+      <w:r>
+        <w:t>Aplūkosim piemēru par divdimensiju masīva piepildīšanu ar skaitļiem.</w:t>
+      </w:r>
+      <w:r>
+        <w:t xml:space="preserve"> (</w:t>
+      </w:r>
+      <w:r>
+        <w:rPr>
+          <w:i/>
+          <w:iCs/>
+        </w:rPr>
+        <w:t>sk. pielikum</w:t>
+      </w:r>
+      <w:r>
+        <w:rPr>
+          <w:i/>
+          <w:iCs/>
+        </w:rPr>
+        <w:t>s</w:t>
+      </w:r>
+      <w:r>
+        <w:rPr>
+          <w:i/>
+          <w:iCs/>
+        </w:rPr>
+        <w:t xml:space="preserve"> 2.3.</w:t>
+      </w:r>
+      <w:r>
+        <w:t>)</w:t>
+      </w:r>
+      <w:r>
+        <w:t xml:space="preserve"> Pirms cikla izveides tiek izveidots divdimensiju masīvs ar nosaukumu “masivs”, kā arī klase Random, lai nākotnē masīvu piepildītu ar nejaušiem skaitļiem. Pēc tam tiek izveidots ārējais cikls, kas iet cauri visiem elementiem masīva rindās, un vēl viens for cikls, kas iet cauri elementiem masīva kolonnās. Abi cikli sākas no indeksa nulle un turpināsies, līdz beigsies masīva elementi. Ņemot vērā, ka masīva lielums ir trīs rindas un trīs kolonnas un ka ārējās un iekšējās ciklas atkārtojumu skaits ir jāreizina, šis cikls kopumā tiks izpildīts 9 reizes.</w:t>
+      </w:r>
+      <w:r>
+        <w:t xml:space="preserve"> </w:t>
+      </w:r>
+      <w:r>
+        <w:t xml:space="preserve">Katram masīva elementam tiek nejauši izveidots skaitlis no 1 līdz 9, un tas pats elements tiek parādīts ekrānā. Pēc katras rindas programma veic rindas </w:t>
+      </w:r>
+      <w:r>
+        <w:t>pārcelšanu</w:t>
+      </w:r>
+      <w:r>
+        <w:t>, lai masīvs izdrukātā formā būtu pārskatāmāks.</w:t>
+      </w:r>
+    </w:p>
+    <w:p>
+      <w:r>
+        <w:t>Konsole izvades rezultāts pēc programmas palaišanas</w:t>
+      </w:r>
+      <w:r>
+        <w:t xml:space="preserve"> (</w:t>
+      </w:r>
+      <w:r>
+        <w:rPr>
+          <w:i/>
+          <w:iCs/>
+        </w:rPr>
+        <w:t>sk. pielikums 2.4.</w:t>
+      </w:r>
+      <w:r>
+        <w:t>)</w:t>
+      </w:r>
+      <w:r>
+        <w:t>:</w:t>
+      </w:r>
+    </w:p>
+    <w:p>
+      <w:pPr>
+        <w:keepNext/>
+        <w:jc w:val="center"/>
+      </w:pPr>
+      <w:r>
+        <w:drawing>
+          <wp:inline distT="0" distB="0" distL="0" distR="0" wp14:anchorId="7B0DD03F" wp14:editId="5BFAEF8E">
+            <wp:extent cx="1838582" cy="1190791"/>
+            <wp:effectExtent l="0" t="0" r="9525" b="9525"/>
+            <wp:docPr id="1319112255" name="Рисунок 1"/>
+            <wp:cNvGraphicFramePr>
+              <a:graphicFrameLocks xmlns:a="http://schemas.openxmlformats.org/drawingml/2006/main" noChangeAspect="1"/>
+            </wp:cNvGraphicFramePr>
+            <a:graphic xmlns:a="http://schemas.openxmlformats.org/drawingml/2006/main">
+              <a:graphicData uri="http://schemas.openxmlformats.org/drawingml/2006/picture">
+                <pic:pic xmlns:pic="http://schemas.openxmlformats.org/drawingml/2006/picture">
+                  <pic:nvPicPr>
+                    <pic:cNvPr id="1319112255" name=""/>
+                    <pic:cNvPicPr/>
+                  </pic:nvPicPr>
+                  <pic:blipFill>
+                    <a:blip r:embed="rId16"/>
+                    <a:stretch>
+                      <a:fillRect/>
+                    </a:stretch>
+                  </pic:blipFill>
+                  <pic:spPr>
+                    <a:xfrm>
+                      <a:off x="0" y="0"/>
+                      <a:ext cx="1838582" cy="1190791"/>
+                    </a:xfrm>
+                    <a:prstGeom prst="rect">
+                      <a:avLst/>
+                    </a:prstGeom>
+                  </pic:spPr>
+                </pic:pic>
+              </a:graphicData>
+            </a:graphic>
+          </wp:inline>
+        </w:drawing>
+      </w:r>
+    </w:p>
+    <w:p>
+      <w:pPr>
+        <w:pStyle w:val="af5"/>
+        <w:jc w:val="center"/>
+      </w:pPr>
+      <w:r>
+        <w:t>pielikums 2.4.</w:t>
+      </w:r>
+    </w:p>
+    <w:p>
+      <w:pPr>
+        <w:jc w:val="center"/>
+        <w:rPr>
+          <w:lang w:val="en-US"/>
+        </w:rPr>
+      </w:pPr>
+    </w:p>
+    <w:p/>
+    <w:p/>
+    <w:p/>
+    <w:p/>
+    <w:p/>
+    <w:p/>
+    <w:p/>
+    <w:p/>
     <w:p>
       <w:pPr>
         <w:pStyle w:val="2"/>
@@ -2362,8 +2612,9 @@
           <w:lang w:val="ru-RU"/>
         </w:rPr>
       </w:pPr>
-      <w:bookmarkStart w:id="7" w:name="_Toc168253988"/>
-      <w:r>
+      <w:bookmarkStart w:id="7" w:name="_Toc168342360"/>
+      <w:r>
+        <w:lastRenderedPageBreak/>
         <w:t xml:space="preserve">Bezgalīgs </w:t>
       </w:r>
       <w:r>
@@ -2402,23 +2653,41 @@
           <w:i/>
           <w:iCs/>
         </w:rPr>
-        <w:t>(sk. pielikums 2.3.)</w:t>
+        <w:t>(sk. pielikums 2.</w:t>
       </w:r>
       <w:r>
         <w:rPr>
           <w:i/>
           <w:iCs/>
         </w:rPr>
+        <w:t>5</w:t>
+      </w:r>
+      <w:r>
+        <w:rPr>
+          <w:i/>
+          <w:iCs/>
+        </w:rPr>
+        <w:t>.)</w:t>
+      </w:r>
+      <w:r>
+        <w:rPr>
+          <w:i/>
+          <w:iCs/>
+        </w:rPr>
         <w:t>.</w:t>
       </w:r>
     </w:p>
     <w:p>
       <w:pPr>
         <w:pStyle w:val="a7"/>
+        <w:keepNext/>
         <w:ind w:left="1571" w:firstLine="0"/>
         <w:jc w:val="center"/>
       </w:pPr>
       <w:r>
+        <w:rPr>
+          <w:noProof/>
+        </w:rPr>
         <w:drawing>
           <wp:inline distT="0" distB="0" distL="0" distR="0" wp14:anchorId="5C633A0C" wp14:editId="034F9A0D">
             <wp:extent cx="2667000" cy="1075929"/>
@@ -2435,7 +2704,7 @@
                     <pic:cNvPicPr/>
                   </pic:nvPicPr>
                   <pic:blipFill>
-                    <a:blip r:embed="rId15"/>
+                    <a:blip r:embed="rId17"/>
                     <a:stretch>
                       <a:fillRect/>
                     </a:stretch>
@@ -2458,6 +2727,15 @@
     </w:p>
     <w:p>
       <w:pPr>
+        <w:pStyle w:val="af5"/>
+        <w:jc w:val="center"/>
+      </w:pPr>
+      <w:r>
+        <w:t>pielikums 2.5</w:t>
+      </w:r>
+    </w:p>
+    <w:p>
+      <w:pPr>
         <w:pStyle w:val="a7"/>
         <w:numPr>
           <w:ilvl w:val="0"/>
@@ -2465,8 +2743,207 @@
         </w:numPr>
       </w:pPr>
       <w:r>
+        <w:rPr>
+          <w:noProof/>
+        </w:rPr>
+        <mc:AlternateContent>
+          <mc:Choice Requires="wps">
+            <w:drawing>
+              <wp:anchor distT="0" distB="0" distL="114300" distR="114300" simplePos="0" relativeHeight="251675648" behindDoc="0" locked="0" layoutInCell="1" allowOverlap="1" wp14:anchorId="658E079E" wp14:editId="2C2CE471">
+                <wp:simplePos x="0" y="0"/>
+                <wp:positionH relativeFrom="column">
+                  <wp:posOffset>3641090</wp:posOffset>
+                </wp:positionH>
+                <wp:positionV relativeFrom="paragraph">
+                  <wp:posOffset>1499235</wp:posOffset>
+                </wp:positionV>
+                <wp:extent cx="1562100" cy="190500"/>
+                <wp:effectExtent l="0" t="0" r="0" b="0"/>
+                <wp:wrapSquare wrapText="bothSides"/>
+                <wp:docPr id="311659737" name="Надпись 1"/>
+                <wp:cNvGraphicFramePr/>
+                <a:graphic xmlns:a="http://schemas.openxmlformats.org/drawingml/2006/main">
+                  <a:graphicData uri="http://schemas.microsoft.com/office/word/2010/wordprocessingShape">
+                    <wps:wsp>
+                      <wps:cNvSpPr txBox="1"/>
+                      <wps:spPr>
+                        <a:xfrm>
+                          <a:off x="0" y="0"/>
+                          <a:ext cx="1562100" cy="190500"/>
+                        </a:xfrm>
+                        <a:prstGeom prst="rect">
+                          <a:avLst/>
+                        </a:prstGeom>
+                        <a:solidFill>
+                          <a:prstClr val="white"/>
+                        </a:solidFill>
+                        <a:ln>
+                          <a:noFill/>
+                        </a:ln>
+                      </wps:spPr>
+                      <wps:txbx>
+                        <w:txbxContent>
+                          <w:p>
+                            <w:pPr>
+                              <w:pStyle w:val="af5"/>
+                              <w:rPr>
+                                <w:noProof/>
+                                <w:szCs w:val="22"/>
+                              </w:rPr>
+                            </w:pPr>
+                            <w:r>
+                              <w:t>pielikums 2.7.</w:t>
+                            </w:r>
+                          </w:p>
+                        </w:txbxContent>
+                      </wps:txbx>
+                      <wps:bodyPr rot="0" spcFirstLastPara="0" vertOverflow="overflow" horzOverflow="overflow" vert="horz" wrap="square" lIns="0" tIns="0" rIns="0" bIns="0" numCol="1" spcCol="0" rtlCol="0" fromWordArt="0" anchor="t" anchorCtr="0" forceAA="0" compatLnSpc="1">
+                        <a:prstTxWarp prst="textNoShape">
+                          <a:avLst/>
+                        </a:prstTxWarp>
+                        <a:noAutofit/>
+                      </wps:bodyPr>
+                    </wps:wsp>
+                  </a:graphicData>
+                </a:graphic>
+                <wp14:sizeRelH relativeFrom="margin">
+                  <wp14:pctWidth>0</wp14:pctWidth>
+                </wp14:sizeRelH>
+                <wp14:sizeRelV relativeFrom="margin">
+                  <wp14:pctHeight>0</wp14:pctHeight>
+                </wp14:sizeRelV>
+              </wp:anchor>
+            </w:drawing>
+          </mc:Choice>
+          <mc:Fallback>
+            <w:pict>
+              <v:shape w14:anchorId="658E079E" id="_x0000_s1030" type="#_x0000_t202" style="position:absolute;left:0;text-align:left;margin-left:286.7pt;margin-top:118.05pt;width:123pt;height:15pt;z-index:251675648;visibility:visible;mso-wrap-style:square;mso-width-percent:0;mso-height-percent:0;mso-wrap-distance-left:9pt;mso-wrap-distance-top:0;mso-wrap-distance-right:9pt;mso-wrap-distance-bottom:0;mso-position-horizontal:absolute;mso-position-horizontal-relative:text;mso-position-vertical:absolute;mso-position-vertical-relative:text;mso-width-percent:0;mso-height-percent:0;mso-width-relative:margin;mso-height-relative:margin;v-text-anchor:top" o:gfxdata="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" stroked="f">
+                <v:textbox inset="0,0,0,0">
+                  <w:txbxContent>
+                    <w:p>
+                      <w:pPr>
+                        <w:pStyle w:val="af5"/>
+                        <w:rPr>
+                          <w:noProof/>
+                          <w:szCs w:val="22"/>
+                        </w:rPr>
+                      </w:pPr>
+                      <w:r>
+                        <w:t>pielikums 2.7.</w:t>
+                      </w:r>
+                    </w:p>
+                  </w:txbxContent>
+                </v:textbox>
+                <w10:wrap type="square"/>
+              </v:shape>
+            </w:pict>
+          </mc:Fallback>
+        </mc:AlternateContent>
+      </w:r>
+      <w:r>
+        <w:rPr>
+          <w:noProof/>
+        </w:rPr>
+        <mc:AlternateContent>
+          <mc:Choice Requires="wps">
+            <w:drawing>
+              <wp:anchor distT="0" distB="0" distL="114300" distR="114300" simplePos="0" relativeHeight="251673600" behindDoc="0" locked="0" layoutInCell="1" allowOverlap="1" wp14:anchorId="2353D2EE" wp14:editId="0434D1D5">
+                <wp:simplePos x="0" y="0"/>
+                <wp:positionH relativeFrom="column">
+                  <wp:posOffset>676910</wp:posOffset>
+                </wp:positionH>
+                <wp:positionV relativeFrom="paragraph">
+                  <wp:posOffset>1514475</wp:posOffset>
+                </wp:positionV>
+                <wp:extent cx="1592580" cy="175260"/>
+                <wp:effectExtent l="0" t="0" r="7620" b="0"/>
+                <wp:wrapSquare wrapText="bothSides"/>
+                <wp:docPr id="1304270710" name="Надпись 1"/>
+                <wp:cNvGraphicFramePr/>
+                <a:graphic xmlns:a="http://schemas.openxmlformats.org/drawingml/2006/main">
+                  <a:graphicData uri="http://schemas.microsoft.com/office/word/2010/wordprocessingShape">
+                    <wps:wsp>
+                      <wps:cNvSpPr txBox="1"/>
+                      <wps:spPr>
+                        <a:xfrm>
+                          <a:off x="0" y="0"/>
+                          <a:ext cx="1592580" cy="175260"/>
+                        </a:xfrm>
+                        <a:prstGeom prst="rect">
+                          <a:avLst/>
+                        </a:prstGeom>
+                        <a:solidFill>
+                          <a:prstClr val="white"/>
+                        </a:solidFill>
+                        <a:ln>
+                          <a:noFill/>
+                        </a:ln>
+                      </wps:spPr>
+                      <wps:txbx>
+                        <w:txbxContent>
+                          <w:p>
+                            <w:pPr>
+                              <w:pStyle w:val="af5"/>
+                              <w:rPr>
+                                <w:noProof/>
+                                <w:szCs w:val="22"/>
+                              </w:rPr>
+                            </w:pPr>
+                            <w:r>
+                              <w:t>pielikums 2.6.</w:t>
+                            </w:r>
+                          </w:p>
+                        </w:txbxContent>
+                      </wps:txbx>
+                      <wps:bodyPr rot="0" spcFirstLastPara="0" vertOverflow="overflow" horzOverflow="overflow" vert="horz" wrap="square" lIns="0" tIns="0" rIns="0" bIns="0" numCol="1" spcCol="0" rtlCol="0" fromWordArt="0" anchor="t" anchorCtr="0" forceAA="0" compatLnSpc="1">
+                        <a:prstTxWarp prst="textNoShape">
+                          <a:avLst/>
+                        </a:prstTxWarp>
+                        <a:noAutofit/>
+                      </wps:bodyPr>
+                    </wps:wsp>
+                  </a:graphicData>
+                </a:graphic>
+                <wp14:sizeRelH relativeFrom="margin">
+                  <wp14:pctWidth>0</wp14:pctWidth>
+                </wp14:sizeRelH>
+                <wp14:sizeRelV relativeFrom="margin">
+                  <wp14:pctHeight>0</wp14:pctHeight>
+                </wp14:sizeRelV>
+              </wp:anchor>
+            </w:drawing>
+          </mc:Choice>
+          <mc:Fallback>
+            <w:pict>
+              <v:shape w14:anchorId="2353D2EE" id="_x0000_s1031" type="#_x0000_t202" style="position:absolute;left:0;text-align:left;margin-left:53.3pt;margin-top:119.25pt;width:125.4pt;height:13.8pt;z-index:251673600;visibility:visible;mso-wrap-style:square;mso-width-percent:0;mso-height-percent:0;mso-wrap-distance-left:9pt;mso-wrap-distance-top:0;mso-wrap-distance-right:9pt;mso-wrap-distance-bottom:0;mso-position-horizontal:absolute;mso-position-horizontal-relative:text;mso-position-vertical:absolute;mso-position-vertical-relative:text;mso-width-percent:0;mso-height-percent:0;mso-width-relative:margin;mso-height-relative:margin;v-text-anchor:top" o:gfxdata="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" stroked="f">
+                <v:textbox inset="0,0,0,0">
+                  <w:txbxContent>
+                    <w:p>
+                      <w:pPr>
+                        <w:pStyle w:val="af5"/>
+                        <w:rPr>
+                          <w:noProof/>
+                          <w:szCs w:val="22"/>
+                        </w:rPr>
+                      </w:pPr>
+                      <w:r>
+                        <w:t>pielikums 2.6.</w:t>
+                      </w:r>
+                    </w:p>
+                  </w:txbxContent>
+                </v:textbox>
+                <w10:wrap type="square"/>
+              </v:shape>
+            </w:pict>
+          </mc:Fallback>
+        </mc:AlternateContent>
+      </w:r>
+      <w:r>
+        <w:rPr>
+          <w:noProof/>
+        </w:rPr>
         <w:drawing>
-          <wp:anchor distT="0" distB="0" distL="114300" distR="114300" simplePos="0" relativeHeight="251667456" behindDoc="0" locked="0" layoutInCell="1" allowOverlap="1" wp14:anchorId="3B10CF46" wp14:editId="1279A669">
+          <wp:anchor distT="0" distB="0" distL="114300" distR="114300" simplePos="0" relativeHeight="251667456" behindDoc="0" locked="0" layoutInCell="1" allowOverlap="1" wp14:anchorId="3B10CF46" wp14:editId="123F6D90">
             <wp:simplePos x="0" y="0"/>
             <wp:positionH relativeFrom="column">
               <wp:posOffset>3153410</wp:posOffset>
@@ -2489,7 +2966,7 @@
                     <pic:cNvPicPr/>
                   </pic:nvPicPr>
                   <pic:blipFill>
-                    <a:blip r:embed="rId16">
+                    <a:blip r:embed="rId18">
                       <a:extLst>
                         <a:ext uri="{28A0092B-C50C-407E-A947-70E740481C1C}">
                           <a14:useLocalDpi xmlns:a14="http://schemas.microsoft.com/office/drawing/2010/main" val="0"/>
@@ -2522,6 +2999,9 @@
         </w:drawing>
       </w:r>
       <w:r>
+        <w:rPr>
+          <w:noProof/>
+        </w:rPr>
         <w:drawing>
           <wp:anchor distT="0" distB="0" distL="114300" distR="114300" simplePos="0" relativeHeight="251668480" behindDoc="0" locked="0" layoutInCell="1" allowOverlap="1" wp14:anchorId="6A935503" wp14:editId="461218B7">
             <wp:simplePos x="0" y="0"/>
@@ -2546,7 +3026,7 @@
                     <pic:cNvPicPr/>
                   </pic:nvPicPr>
                   <pic:blipFill>
-                    <a:blip r:embed="rId17">
+                    <a:blip r:embed="rId19">
                       <a:extLst>
                         <a:ext uri="{28A0092B-C50C-407E-A947-70E740481C1C}">
                           <a14:useLocalDpi xmlns:a14="http://schemas.microsoft.com/office/drawing/2010/main" val="0"/>
@@ -2589,27 +3069,55 @@
           <w:i/>
           <w:iCs/>
         </w:rPr>
-        <w:t>(sk. pielikums 2.4.</w:t>
+        <w:t>(sk. pielikums 2.</w:t>
       </w:r>
       <w:r>
         <w:rPr>
           <w:i/>
           <w:iCs/>
         </w:rPr>
-        <w:t xml:space="preserve"> un pielikums 2.5.</w:t>
+        <w:t>6</w:t>
       </w:r>
       <w:r>
         <w:rPr>
           <w:i/>
           <w:iCs/>
         </w:rPr>
-        <w:t>)</w:t>
+        <w:t>.</w:t>
       </w:r>
       <w:r>
         <w:rPr>
           <w:i/>
           <w:iCs/>
         </w:rPr>
+        <w:t xml:space="preserve"> un pielikums 2.</w:t>
+      </w:r>
+      <w:r>
+        <w:rPr>
+          <w:i/>
+          <w:iCs/>
+        </w:rPr>
+        <w:t>7</w:t>
+      </w:r>
+      <w:r>
+        <w:rPr>
+          <w:i/>
+          <w:iCs/>
+        </w:rPr>
+        <w:t>.</w:t>
+      </w:r>
+      <w:r>
+        <w:rPr>
+          <w:i/>
+          <w:iCs/>
+        </w:rPr>
+        <w:t>)</w:t>
+      </w:r>
+      <w:r>
+        <w:rPr>
+          <w:i/>
+          <w:iCs/>
+        </w:rPr>
         <w:t>.</w:t>
       </w:r>
     </w:p>
@@ -2621,22 +3129,13 @@
     </w:p>
     <w:p>
       <w:r>
-        <w:t xml:space="preserve">Šajos piemēros ir redzams, ka </w:t>
-      </w:r>
-      <w:r>
-        <w:t>noteiktajā</w:t>
+        <w:t>Šajos piemēros ir redzams, ka noteiktajā</w:t>
       </w:r>
       <w:r>
         <w:t xml:space="preserve"> </w:t>
       </w:r>
       <w:r>
-        <w:t xml:space="preserve">iemesla dēļ galīgais nosacījums vienmēr paliek patiess: </w:t>
-      </w:r>
-      <w:r>
-        <w:t>pirmajā</w:t>
-      </w:r>
-      <w:r>
-        <w:t xml:space="preserve"> piemērā </w:t>
+        <w:t xml:space="preserve">iemesla dēļ galīgais nosacījums vienmēr paliek patiess: pirmajā piemērā </w:t>
       </w:r>
       <w:r>
         <w:rPr>
@@ -2684,7 +3183,7 @@
       <w:r>
         <w:br w:type="column"/>
       </w:r>
-      <w:bookmarkStart w:id="8" w:name="_Toc168253989"/>
+      <w:bookmarkStart w:id="8" w:name="_Toc168342361"/>
       <w:r>
         <w:lastRenderedPageBreak/>
         <w:t xml:space="preserve">3. </w:t>
@@ -2713,17 +3212,20 @@
     <w:p>
       <w:pPr>
         <w:pStyle w:val="10"/>
-        <w:numPr>
-          <w:ilvl w:val="0"/>
-          <w:numId w:val="9"/>
-        </w:numPr>
-        <w:rPr>
-          <w:lang w:val="ru-RU"/>
-        </w:rPr>
-      </w:pPr>
-      <w:bookmarkStart w:id="9" w:name="_Toc168253990"/>
-      <w:r>
+        <w:ind w:left="1211" w:firstLine="0"/>
+        <w:rPr>
+          <w:lang w:val="en-US"/>
+        </w:rPr>
+      </w:pPr>
+      <w:bookmarkStart w:id="9" w:name="_Toc168342362"/>
+      <w:r>
+        <w:rPr>
+          <w:lang w:val="en-US"/>
+        </w:rPr>
         <w:lastRenderedPageBreak/>
+        <w:t xml:space="preserve">4. </w:t>
+      </w:r>
+      <w:r>
         <w:t>Operatori darbam ar ciklu</w:t>
       </w:r>
       <w:bookmarkEnd w:id="9"/>
@@ -2747,16 +3249,16 @@
     <w:p>
       <w:pPr>
         <w:pStyle w:val="10"/>
-        <w:numPr>
-          <w:ilvl w:val="0"/>
-          <w:numId w:val="9"/>
-        </w:numPr>
-      </w:pPr>
+        <w:ind w:left="1211" w:firstLine="0"/>
+      </w:pPr>
+      <w:bookmarkStart w:id="10" w:name="_Toc168342363"/>
       <w:r>
         <w:lastRenderedPageBreak/>
+        <w:t>5.</w:t>
+      </w:r>
+      <w:r>
         <w:t xml:space="preserve"> </w:t>
       </w:r>
-      <w:bookmarkStart w:id="10" w:name="_Toc168253991"/>
       <w:r>
         <w:t>Avoti</w:t>
       </w:r>
@@ -2770,7 +3272,7 @@
           <w:numId w:val="1"/>
         </w:numPr>
       </w:pPr>
-      <w:hyperlink r:id="rId18" w:history="1">
+      <w:hyperlink r:id="rId20" w:history="1">
         <w:r>
           <w:rPr>
             <w:rStyle w:val="af3"/>
@@ -2799,7 +3301,7 @@
           <w:numId w:val="1"/>
         </w:numPr>
       </w:pPr>
-      <w:hyperlink r:id="rId19" w:history="1">
+      <w:hyperlink r:id="rId21" w:history="1">
         <w:r>
           <w:rPr>
             <w:rStyle w:val="af3"/>
@@ -2816,12 +3318,29 @@
           <w:numId w:val="1"/>
         </w:numPr>
       </w:pPr>
-      <w:r>
-        <w:t>https://vertex-academy.com/tutorials/ru/cikl-for-each/</w:t>
+      <w:hyperlink r:id="rId22" w:history="1">
+        <w:r>
+          <w:rPr>
+            <w:rStyle w:val="af3"/>
+          </w:rPr>
+          <w:t>https://vertex-academy.com/tutorials/ru/cikl-for-each/</w:t>
+        </w:r>
+      </w:hyperlink>
+    </w:p>
+    <w:p>
+      <w:pPr>
+        <w:pStyle w:val="a7"/>
+        <w:numPr>
+          <w:ilvl w:val="0"/>
+          <w:numId w:val="1"/>
+        </w:numPr>
+      </w:pPr>
+      <w:r>
+        <w:t>https://gb.ru/blog/czikly-v-java-kak-sozdat-i-prervat/</w:t>
       </w:r>
     </w:p>
     <w:sectPr>
-      <w:footerReference w:type="default" r:id="rId20"/>
+      <w:footerReference w:type="default" r:id="rId23"/>
       <w:type w:val="continuous"/>
       <w:pgSz w:w="11906" w:h="16838"/>
       <w:pgMar w:top="1418" w:right="1418" w:bottom="1418" w:left="1418" w:header="709" w:footer="709" w:gutter="0"/>

</xml_diff>

<commit_message>
Pabeidzu stradāt pie Operatoru sadāļas
</commit_message>
<xml_diff>
--- a/Macibu_materials_bokareva.docx
+++ b/Macibu_materials_bokareva.docx
@@ -198,7 +198,7 @@
           <w:r>
             <w:fldChar w:fldCharType="separate"/>
           </w:r>
-          <w:hyperlink w:anchor="_Toc168342353" w:history="1">
+          <w:hyperlink w:anchor="_Toc168347878" w:history="1">
             <w:r>
               <w:rPr>
                 <w:rStyle w:val="af3"/>
@@ -241,7 +241,7 @@
                 <w:noProof/>
                 <w:webHidden/>
               </w:rPr>
-              <w:instrText xml:space="preserve"> PAGEREF _Toc168342353 \h </w:instrText>
+              <w:instrText xml:space="preserve"> PAGEREF _Toc168347878 \h </w:instrText>
             </w:r>
             <w:r>
               <w:rPr>
@@ -285,7 +285,7 @@
               <w:lang w:val="ru-RU" w:eastAsia="ru-RU"/>
             </w:rPr>
           </w:pPr>
-          <w:hyperlink w:anchor="_Toc168342354" w:history="1">
+          <w:hyperlink w:anchor="_Toc168347879" w:history="1">
             <w:r>
               <w:rPr>
                 <w:rStyle w:val="af3"/>
@@ -312,7 +312,7 @@
                 <w:noProof/>
                 <w:webHidden/>
               </w:rPr>
-              <w:instrText xml:space="preserve"> PAGEREF _Toc168342354 \h </w:instrText>
+              <w:instrText xml:space="preserve"> PAGEREF _Toc168347879 \h </w:instrText>
             </w:r>
             <w:r>
               <w:rPr>
@@ -357,7 +357,7 @@
               <w:lang w:val="ru-RU" w:eastAsia="ru-RU"/>
             </w:rPr>
           </w:pPr>
-          <w:hyperlink w:anchor="_Toc168342355" w:history="1">
+          <w:hyperlink w:anchor="_Toc168347880" w:history="1">
             <w:r>
               <w:rPr>
                 <w:rStyle w:val="af3"/>
@@ -401,7 +401,7 @@
                 <w:noProof/>
                 <w:webHidden/>
               </w:rPr>
-              <w:instrText xml:space="preserve"> PAGEREF _Toc168342355 \h </w:instrText>
+              <w:instrText xml:space="preserve"> PAGEREF _Toc168347880 \h </w:instrText>
             </w:r>
             <w:r>
               <w:rPr>
@@ -446,7 +446,7 @@
               <w:lang w:val="ru-RU" w:eastAsia="ru-RU"/>
             </w:rPr>
           </w:pPr>
-          <w:hyperlink w:anchor="_Toc168342356" w:history="1">
+          <w:hyperlink w:anchor="_Toc168347881" w:history="1">
             <w:r>
               <w:rPr>
                 <w:rStyle w:val="af3"/>
@@ -505,7 +505,7 @@
                 <w:noProof/>
                 <w:webHidden/>
               </w:rPr>
-              <w:instrText xml:space="preserve"> PAGEREF _Toc168342356 \h </w:instrText>
+              <w:instrText xml:space="preserve"> PAGEREF _Toc168347881 \h </w:instrText>
             </w:r>
             <w:r>
               <w:rPr>
@@ -549,7 +549,7 @@
               <w:lang w:val="ru-RU" w:eastAsia="ru-RU"/>
             </w:rPr>
           </w:pPr>
-          <w:hyperlink w:anchor="_Toc168342357" w:history="1">
+          <w:hyperlink w:anchor="_Toc168347882" w:history="1">
             <w:r>
               <w:rPr>
                 <w:rStyle w:val="af3"/>
@@ -576,7 +576,7 @@
                 <w:noProof/>
                 <w:webHidden/>
               </w:rPr>
-              <w:instrText xml:space="preserve"> PAGEREF _Toc168342357 \h </w:instrText>
+              <w:instrText xml:space="preserve"> PAGEREF _Toc168347882 \h </w:instrText>
             </w:r>
             <w:r>
               <w:rPr>
@@ -621,7 +621,7 @@
               <w:lang w:val="ru-RU" w:eastAsia="ru-RU"/>
             </w:rPr>
           </w:pPr>
-          <w:hyperlink w:anchor="_Toc168342358" w:history="1">
+          <w:hyperlink w:anchor="_Toc168347883" w:history="1">
             <w:r>
               <w:rPr>
                 <w:rStyle w:val="af3"/>
@@ -665,7 +665,7 @@
                 <w:noProof/>
                 <w:webHidden/>
               </w:rPr>
-              <w:instrText xml:space="preserve"> PAGEREF _Toc168342358 \h </w:instrText>
+              <w:instrText xml:space="preserve"> PAGEREF _Toc168347883 \h </w:instrText>
             </w:r>
             <w:r>
               <w:rPr>
@@ -710,7 +710,7 @@
               <w:lang w:val="ru-RU" w:eastAsia="ru-RU"/>
             </w:rPr>
           </w:pPr>
-          <w:hyperlink w:anchor="_Toc168342359" w:history="1">
+          <w:hyperlink w:anchor="_Toc168347884" w:history="1">
             <w:r>
               <w:rPr>
                 <w:rStyle w:val="af3"/>
@@ -754,7 +754,7 @@
                 <w:noProof/>
                 <w:webHidden/>
               </w:rPr>
-              <w:instrText xml:space="preserve"> PAGEREF _Toc168342359 \h </w:instrText>
+              <w:instrText xml:space="preserve"> PAGEREF _Toc168347884 \h </w:instrText>
             </w:r>
             <w:r>
               <w:rPr>
@@ -799,7 +799,7 @@
               <w:lang w:val="ru-RU" w:eastAsia="ru-RU"/>
             </w:rPr>
           </w:pPr>
-          <w:hyperlink w:anchor="_Toc168342360" w:history="1">
+          <w:hyperlink w:anchor="_Toc168347885" w:history="1">
             <w:r>
               <w:rPr>
                 <w:rStyle w:val="af3"/>
@@ -843,7 +843,7 @@
                 <w:noProof/>
                 <w:webHidden/>
               </w:rPr>
-              <w:instrText xml:space="preserve"> PAGEREF _Toc168342360 \h </w:instrText>
+              <w:instrText xml:space="preserve"> PAGEREF _Toc168347885 \h </w:instrText>
             </w:r>
             <w:r>
               <w:rPr>
@@ -864,6 +864,95 @@
                 <w:webHidden/>
               </w:rPr>
               <w:t>4</w:t>
+            </w:r>
+            <w:r>
+              <w:rPr>
+                <w:noProof/>
+                <w:webHidden/>
+              </w:rPr>
+              <w:fldChar w:fldCharType="end"/>
+            </w:r>
+          </w:hyperlink>
+        </w:p>
+        <w:p>
+          <w:pPr>
+            <w:pStyle w:val="12"/>
+            <w:tabs>
+              <w:tab w:val="left" w:pos="1440"/>
+              <w:tab w:val="right" w:leader="dot" w:pos="9060"/>
+            </w:tabs>
+            <w:rPr>
+              <w:rFonts w:asciiTheme="minorHAnsi" w:eastAsiaTheme="minorEastAsia" w:hAnsiTheme="minorHAnsi"/>
+              <w:noProof/>
+              <w:szCs w:val="24"/>
+              <w:lang w:val="ru-RU" w:eastAsia="ru-RU"/>
+            </w:rPr>
+          </w:pPr>
+          <w:hyperlink w:anchor="_Toc168347886" w:history="1">
+            <w:r>
+              <w:rPr>
+                <w:rStyle w:val="af3"/>
+                <w:noProof/>
+                <w:lang w:val="ru-RU"/>
+              </w:rPr>
+              <w:t>3.</w:t>
+            </w:r>
+            <w:r>
+              <w:rPr>
+                <w:rFonts w:asciiTheme="minorHAnsi" w:eastAsiaTheme="minorEastAsia" w:hAnsiTheme="minorHAnsi"/>
+                <w:noProof/>
+                <w:szCs w:val="24"/>
+                <w:lang w:val="ru-RU" w:eastAsia="ru-RU"/>
+              </w:rPr>
+              <w:tab/>
+            </w:r>
+            <w:r>
+              <w:rPr>
+                <w:rStyle w:val="af3"/>
+                <w:noProof/>
+              </w:rPr>
+              <w:t>Operatori darbam ar ciklu</w:t>
+            </w:r>
+            <w:r>
+              <w:rPr>
+                <w:noProof/>
+                <w:webHidden/>
+              </w:rPr>
+              <w:tab/>
+            </w:r>
+            <w:r>
+              <w:rPr>
+                <w:noProof/>
+                <w:webHidden/>
+              </w:rPr>
+              <w:fldChar w:fldCharType="begin"/>
+            </w:r>
+            <w:r>
+              <w:rPr>
+                <w:noProof/>
+                <w:webHidden/>
+              </w:rPr>
+              <w:instrText xml:space="preserve"> PAGEREF _Toc168347886 \h </w:instrText>
+            </w:r>
+            <w:r>
+              <w:rPr>
+                <w:noProof/>
+                <w:webHidden/>
+              </w:rPr>
+            </w:r>
+            <w:r>
+              <w:rPr>
+                <w:noProof/>
+                <w:webHidden/>
+              </w:rPr>
+              <w:fldChar w:fldCharType="separate"/>
+            </w:r>
+            <w:r>
+              <w:rPr>
+                <w:noProof/>
+                <w:webHidden/>
+              </w:rPr>
+              <w:t>5</w:t>
             </w:r>
             <w:r>
               <w:rPr>
@@ -887,13 +976,13 @@
               <w:lang w:val="ru-RU" w:eastAsia="ru-RU"/>
             </w:rPr>
           </w:pPr>
-          <w:hyperlink w:anchor="_Toc168342361" w:history="1">
+          <w:hyperlink w:anchor="_Toc168347887" w:history="1">
             <w:r>
               <w:rPr>
                 <w:rStyle w:val="af3"/>
                 <w:noProof/>
               </w:rPr>
-              <w:t>3. Piemēri</w:t>
+              <w:t>4. Piemēri</w:t>
             </w:r>
             <w:r>
               <w:rPr>
@@ -914,7 +1003,7 @@
                 <w:noProof/>
                 <w:webHidden/>
               </w:rPr>
-              <w:instrText xml:space="preserve"> PAGEREF _Toc168342361 \h </w:instrText>
+              <w:instrText xml:space="preserve"> PAGEREF _Toc168347887 \h </w:instrText>
             </w:r>
             <w:r>
               <w:rPr>
@@ -934,7 +1023,7 @@
                 <w:noProof/>
                 <w:webHidden/>
               </w:rPr>
-              <w:t>5</w:t>
+              <w:t>6</w:t>
             </w:r>
             <w:r>
               <w:rPr>
@@ -958,21 +1047,13 @@
               <w:lang w:val="ru-RU" w:eastAsia="ru-RU"/>
             </w:rPr>
           </w:pPr>
-          <w:hyperlink w:anchor="_Toc168342362" w:history="1">
+          <w:hyperlink w:anchor="_Toc168347888" w:history="1">
             <w:r>
               <w:rPr>
                 <w:rStyle w:val="af3"/>
                 <w:noProof/>
-                <w:lang w:val="en-US"/>
-              </w:rPr>
-              <w:t xml:space="preserve">4. </w:t>
-            </w:r>
-            <w:r>
-              <w:rPr>
-                <w:rStyle w:val="af3"/>
-                <w:noProof/>
-              </w:rPr>
-              <w:t>Operatori darbam ar ciklu</w:t>
+              </w:rPr>
+              <w:t>5. Avoti</w:t>
             </w:r>
             <w:r>
               <w:rPr>
@@ -993,78 +1074,7 @@
                 <w:noProof/>
                 <w:webHidden/>
               </w:rPr>
-              <w:instrText xml:space="preserve"> PAGEREF _Toc168342362 \h </w:instrText>
-            </w:r>
-            <w:r>
-              <w:rPr>
-                <w:noProof/>
-                <w:webHidden/>
-              </w:rPr>
-            </w:r>
-            <w:r>
-              <w:rPr>
-                <w:noProof/>
-                <w:webHidden/>
-              </w:rPr>
-              <w:fldChar w:fldCharType="separate"/>
-            </w:r>
-            <w:r>
-              <w:rPr>
-                <w:noProof/>
-                <w:webHidden/>
-              </w:rPr>
-              <w:t>6</w:t>
-            </w:r>
-            <w:r>
-              <w:rPr>
-                <w:noProof/>
-                <w:webHidden/>
-              </w:rPr>
-              <w:fldChar w:fldCharType="end"/>
-            </w:r>
-          </w:hyperlink>
-        </w:p>
-        <w:p>
-          <w:pPr>
-            <w:pStyle w:val="12"/>
-            <w:tabs>
-              <w:tab w:val="right" w:leader="dot" w:pos="9060"/>
-            </w:tabs>
-            <w:rPr>
-              <w:rFonts w:asciiTheme="minorHAnsi" w:eastAsiaTheme="minorEastAsia" w:hAnsiTheme="minorHAnsi"/>
-              <w:noProof/>
-              <w:szCs w:val="24"/>
-              <w:lang w:val="ru-RU" w:eastAsia="ru-RU"/>
-            </w:rPr>
-          </w:pPr>
-          <w:hyperlink w:anchor="_Toc168342363" w:history="1">
-            <w:r>
-              <w:rPr>
-                <w:rStyle w:val="af3"/>
-                <w:noProof/>
-              </w:rPr>
-              <w:t>5. Avoti</w:t>
-            </w:r>
-            <w:r>
-              <w:rPr>
-                <w:noProof/>
-                <w:webHidden/>
-              </w:rPr>
-              <w:tab/>
-            </w:r>
-            <w:r>
-              <w:rPr>
-                <w:noProof/>
-                <w:webHidden/>
-              </w:rPr>
-              <w:fldChar w:fldCharType="begin"/>
-            </w:r>
-            <w:r>
-              <w:rPr>
-                <w:noProof/>
-                <w:webHidden/>
-              </w:rPr>
-              <w:instrText xml:space="preserve"> PAGEREF _Toc168342363 \h </w:instrText>
+              <w:instrText xml:space="preserve"> PAGEREF _Toc168347888 \h </w:instrText>
             </w:r>
             <w:r>
               <w:rPr>
@@ -1131,7 +1141,7 @@
       <w:r>
         <w:br w:type="column"/>
       </w:r>
-      <w:bookmarkStart w:id="0" w:name="_Toc168342353"/>
+      <w:bookmarkStart w:id="0" w:name="_Toc168347878"/>
       <w:r>
         <w:lastRenderedPageBreak/>
         <w:t>Kas ir cikls ar skaitītāju?</w:t>
@@ -1207,7 +1217,7 @@
       <w:pPr>
         <w:pStyle w:val="2"/>
       </w:pPr>
-      <w:bookmarkStart w:id="1" w:name="_Toc168342354"/>
+      <w:bookmarkStart w:id="1" w:name="_Toc168347879"/>
       <w:r>
         <w:t xml:space="preserve">1.1 </w:t>
       </w:r>
@@ -1306,7 +1316,7 @@
           <w:lang w:val="ru-RU"/>
         </w:rPr>
       </w:pPr>
-      <w:bookmarkStart w:id="2" w:name="_Toc168342355"/>
+      <w:bookmarkStart w:id="2" w:name="_Toc168347880"/>
       <w:r>
         <w:t>Sintakse</w:t>
       </w:r>
@@ -1506,7 +1516,7 @@
           <w:lang w:val="en-US"/>
         </w:rPr>
       </w:pPr>
-      <w:bookmarkStart w:id="3" w:name="_Toc168342356"/>
+      <w:bookmarkStart w:id="3" w:name="_Toc168347881"/>
       <w:r>
         <w:t>For</w:t>
       </w:r>
@@ -1525,7 +1535,7 @@
       <w:pPr>
         <w:pStyle w:val="2"/>
       </w:pPr>
-      <w:bookmarkStart w:id="4" w:name="_Toc168342357"/>
+      <w:bookmarkStart w:id="4" w:name="_Toc168347882"/>
       <w:r>
         <w:t xml:space="preserve">2.1 Parastais </w:t>
       </w:r>
@@ -1948,7 +1958,7 @@
           <w:lang w:val="ru-RU"/>
         </w:rPr>
       </w:pPr>
-      <w:bookmarkStart w:id="5" w:name="_Toc168342358"/>
+      <w:bookmarkStart w:id="5" w:name="_Toc168347883"/>
       <w:r>
         <w:t>Cikls</w:t>
       </w:r>
@@ -2292,7 +2302,7 @@
           <w:lang w:val="ru-RU"/>
         </w:rPr>
       </w:pPr>
-      <w:bookmarkStart w:id="6" w:name="_Toc168342359"/>
+      <w:bookmarkStart w:id="6" w:name="_Toc168347884"/>
       <w:r>
         <w:t>Cikls ciklā</w:t>
       </w:r>
@@ -2300,13 +2310,7 @@
     </w:p>
     <w:p>
       <w:r>
-        <w:t>Cikla veids, kurā viens cikls tiek izpildīts citā ciklā, ļaujot veikt dažas darbības, kamēr tiek veiktas citas darbības. Šo veidu izmanto, lai aizpildītu un pārvietotos pa divdimensiju masīvu, lai izveidotu šķirošanas algoritmus</w:t>
-      </w:r>
-      <w:r>
-        <w:t xml:space="preserve"> (Bubble Sort, Selection Sort) </w:t>
-      </w:r>
-      <w:r>
-        <w:t>un citiem mērķiem. Cikla ciklā darbības principu var labāk izprast, aplūkojot piemēru:</w:t>
+        <w:t>Cikla veids, kurā viens cikls tiek izpildīts citā ciklā, ļaujot veikt dažas darbības, kamēr tiek veiktas citas darbības. Šo veidu izmanto, lai aizpildītu un pārvietotos pa divdimensiju masīvu, lai izveidotu šķirošanas algoritmus (Bubble Sort, Selection Sort) un citiem mērķiem. Cikla ciklā darbības principu var labāk izprast, aplūkojot piemēru:</w:t>
       </w:r>
     </w:p>
     <w:p>
@@ -2404,6 +2408,7 @@
       </w:r>
       <w:r>
         <w:rPr>
+          <w:noProof/>
           <w:lang w:val="ru-RU"/>
         </w:rPr>
         <w:drawing>
@@ -2503,13 +2508,7 @@
         <w:t xml:space="preserve"> </w:t>
       </w:r>
       <w:r>
-        <w:t xml:space="preserve">Katram masīva elementam tiek nejauši izveidots skaitlis no 1 līdz 9, un tas pats elements tiek parādīts ekrānā. Pēc katras rindas programma veic rindas </w:t>
-      </w:r>
-      <w:r>
-        <w:t>pārcelšanu</w:t>
-      </w:r>
-      <w:r>
-        <w:t>, lai masīvs izdrukātā formā būtu pārskatāmāks.</w:t>
+        <w:t>Katram masīva elementam tiek nejauši izveidots skaitlis no 1 līdz 9, un tas pats elements tiek parādīts ekrānā. Pēc katras rindas programma veic rindas pārcelšanu, lai masīvs izdrukātā formā būtu pārskatāmāks.</w:t>
       </w:r>
     </w:p>
     <w:p>
@@ -2539,6 +2538,9 @@
         <w:jc w:val="center"/>
       </w:pPr>
       <w:r>
+        <w:rPr>
+          <w:noProof/>
+        </w:rPr>
         <w:drawing>
           <wp:inline distT="0" distB="0" distL="0" distR="0" wp14:anchorId="7B0DD03F" wp14:editId="5BFAEF8E">
             <wp:extent cx="1838582" cy="1190791"/>
@@ -2612,7 +2614,7 @@
           <w:lang w:val="ru-RU"/>
         </w:rPr>
       </w:pPr>
-      <w:bookmarkStart w:id="7" w:name="_Toc168342360"/>
+      <w:bookmarkStart w:id="7" w:name="_Toc168347885"/>
       <w:r>
         <w:lastRenderedPageBreak/>
         <w:t xml:space="preserve">Bezgalīgs </w:t>
@@ -2817,7 +2819,7 @@
           </mc:Choice>
           <mc:Fallback>
             <w:pict>
-              <v:shape w14:anchorId="658E079E" id="_x0000_s1030" type="#_x0000_t202" style="position:absolute;left:0;text-align:left;margin-left:286.7pt;margin-top:118.05pt;width:123pt;height:15pt;z-index:251675648;visibility:visible;mso-wrap-style:square;mso-width-percent:0;mso-height-percent:0;mso-wrap-distance-left:9pt;mso-wrap-distance-top:0;mso-wrap-distance-right:9pt;mso-wrap-distance-bottom:0;mso-position-horizontal:absolute;mso-position-horizontal-relative:text;mso-position-vertical:absolute;mso-position-vertical-relative:text;mso-width-percent:0;mso-height-percent:0;mso-width-relative:margin;mso-height-relative:margin;v-text-anchor:top" o:gfxdata="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" stroked="f">
+              <v:shape w14:anchorId="658E079E" id="_x0000_s1030" type="#_x0000_t202" style="position:absolute;left:0;text-align:left;margin-left:286.7pt;margin-top:118.05pt;width:123pt;height:15pt;z-index:251675648;visibility:visible;mso-wrap-style:square;mso-width-percent:0;mso-height-percent:0;mso-wrap-distance-left:9pt;mso-wrap-distance-top:0;mso-wrap-distance-right:9pt;mso-wrap-distance-bottom:0;mso-position-horizontal:absolute;mso-position-horizontal-relative:text;mso-position-vertical:absolute;mso-position-vertical-relative:text;mso-width-percent:0;mso-height-percent:0;mso-width-relative:margin;mso-height-relative:margin;v-text-anchor:top" o:gfxdata="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" stroked="f">
                 <v:textbox inset="0,0,0,0">
                   <w:txbxContent>
                     <w:p>
@@ -2915,7 +2917,7 @@
           </mc:Choice>
           <mc:Fallback>
             <w:pict>
-              <v:shape w14:anchorId="2353D2EE" id="_x0000_s1031" type="#_x0000_t202" style="position:absolute;left:0;text-align:left;margin-left:53.3pt;margin-top:119.25pt;width:125.4pt;height:13.8pt;z-index:251673600;visibility:visible;mso-wrap-style:square;mso-width-percent:0;mso-height-percent:0;mso-wrap-distance-left:9pt;mso-wrap-distance-top:0;mso-wrap-distance-right:9pt;mso-wrap-distance-bottom:0;mso-position-horizontal:absolute;mso-position-horizontal-relative:text;mso-position-vertical:absolute;mso-position-vertical-relative:text;mso-width-percent:0;mso-height-percent:0;mso-width-relative:margin;mso-height-relative:margin;v-text-anchor:top" o:gfxdata="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" stroked="f">
+              <v:shape w14:anchorId="2353D2EE" id="_x0000_s1031" type="#_x0000_t202" style="position:absolute;left:0;text-align:left;margin-left:53.3pt;margin-top:119.25pt;width:125.4pt;height:13.8pt;z-index:251673600;visibility:visible;mso-wrap-style:square;mso-width-percent:0;mso-height-percent:0;mso-wrap-distance-left:9pt;mso-wrap-distance-top:0;mso-wrap-distance-right:9pt;mso-wrap-distance-bottom:0;mso-position-horizontal:absolute;mso-position-horizontal-relative:text;mso-position-vertical:absolute;mso-position-vertical-relative:text;mso-width-percent:0;mso-height-percent:0;mso-width-relative:margin;mso-height-relative:margin;v-text-anchor:top" o:gfxdata="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" stroked="f">
                 <v:textbox inset="0,0,0,0">
                   <w:txbxContent>
                     <w:p>
@@ -3178,55 +3180,369 @@
     <w:p>
       <w:pPr>
         <w:pStyle w:val="10"/>
-        <w:ind w:left="1211" w:firstLine="0"/>
+        <w:numPr>
+          <w:ilvl w:val="0"/>
+          <w:numId w:val="9"/>
+        </w:numPr>
+        <w:rPr>
+          <w:lang w:val="ru-RU"/>
+        </w:rPr>
       </w:pPr>
       <w:r>
         <w:br w:type="column"/>
       </w:r>
-      <w:bookmarkStart w:id="8" w:name="_Toc168342361"/>
+      <w:bookmarkStart w:id="8" w:name="_Toc168347886"/>
       <w:r>
         <w:lastRenderedPageBreak/>
-        <w:t xml:space="preserve">3. </w:t>
-      </w:r>
-      <w:r>
-        <w:t>Piemēri</w:t>
+        <w:t>Operatori darbam ar ciklu</w:t>
       </w:r>
       <w:bookmarkEnd w:id="8"/>
-    </w:p>
-    <w:p>
-      <w:pPr>
-        <w:spacing w:after="160" w:line="259" w:lineRule="auto"/>
+      <w:r>
+        <w:t xml:space="preserve"> </w:t>
+      </w:r>
+    </w:p>
+    <w:p>
+      <w:pPr>
+        <w:rPr>
+          <w:lang w:val="ru-RU"/>
+        </w:rPr>
+      </w:pPr>
+      <w:r>
+        <w:t>Operatori tiek izmantoti, lai, strādājot ar cikliem, noteiktos gadījumos varētu mainīt ciklu darbību. Tas palīdz samazināt koda garumu un palielina programmas efektivitāti gadījumos, kad cikls tiek pārtraukts priekšlaicīgi.</w:t>
+      </w:r>
+    </w:p>
+    <w:p>
+      <w:r>
+        <w:t>Ir daži populāri operatori, kas tiek izmantoti visbiežāk</w:t>
+      </w:r>
+      <w:r>
+        <w:t>:</w:t>
+      </w:r>
+    </w:p>
+    <w:p>
+      <w:pPr>
+        <w:pStyle w:val="a7"/>
+        <w:numPr>
+          <w:ilvl w:val="0"/>
+          <w:numId w:val="11"/>
+        </w:numPr>
+        <w:rPr>
+          <w:lang w:val="en-US"/>
+        </w:rPr>
+      </w:pPr>
+      <w:r>
+        <w:rPr>
+          <w:lang w:val="en-US"/>
+        </w:rPr>
+        <w:t xml:space="preserve">break </w:t>
+      </w:r>
+      <w:r>
+        <w:t xml:space="preserve">- </w:t>
+      </w:r>
+      <w:r>
+        <w:t>tiek izmantots, lai pilnībā izietu no cikla</w:t>
+      </w:r>
+      <w:r>
+        <w:t>.</w:t>
+      </w:r>
+    </w:p>
+    <w:p>
+      <w:pPr>
+        <w:pStyle w:val="a7"/>
+        <w:numPr>
+          <w:ilvl w:val="0"/>
+          <w:numId w:val="11"/>
+        </w:numPr>
+        <w:rPr>
+          <w:lang w:val="en-US"/>
+        </w:rPr>
+      </w:pPr>
+      <w:r>
+        <w:rPr>
+          <w:lang w:val="en-US"/>
+        </w:rPr>
+        <w:t xml:space="preserve">return </w:t>
+      </w:r>
+      <w:r>
+        <w:t xml:space="preserve">- </w:t>
+      </w:r>
+      <w:r>
+        <w:t>to izmanto arī, lai izietu no cikla.</w:t>
+      </w:r>
+    </w:p>
+    <w:p>
+      <w:pPr>
+        <w:pStyle w:val="a7"/>
+        <w:numPr>
+          <w:ilvl w:val="0"/>
+          <w:numId w:val="11"/>
+        </w:numPr>
+        <w:rPr>
+          <w:lang w:val="en-US"/>
+        </w:rPr>
+      </w:pPr>
+      <w:r>
+        <w:rPr>
+          <w:lang w:val="en-US"/>
+        </w:rPr>
+        <w:t xml:space="preserve">continue - </w:t>
+      </w:r>
+      <w:r>
+        <w:t>izlaiž vienu cikla iterāciju un pāriet uz nākamo.</w:t>
+      </w:r>
+    </w:p>
+    <w:p>
+      <w:r>
+        <w:t>For ciklā tiek izmantoti arī operatori, kas salīdzina un piešķir vērtības, piemēram, gala un sākuma vērtību salīdzinājumā un soļa piešķiršanā. Piemēram:</w:t>
+      </w:r>
+    </w:p>
+    <w:p>
+      <w:pPr>
+        <w:pStyle w:val="a7"/>
+        <w:numPr>
+          <w:ilvl w:val="0"/>
+          <w:numId w:val="12"/>
+        </w:numPr>
+      </w:pPr>
+      <w:r>
+        <w:t>++ - palielinājums.</w:t>
+      </w:r>
+    </w:p>
+    <w:p>
+      <w:pPr>
+        <w:pStyle w:val="a7"/>
+        <w:numPr>
+          <w:ilvl w:val="0"/>
+          <w:numId w:val="12"/>
+        </w:numPr>
+      </w:pPr>
+      <w:r>
+        <w:rPr>
+          <w:lang w:val="ru-RU"/>
+        </w:rPr>
+        <w:t xml:space="preserve">-- - </w:t>
+      </w:r>
+      <w:r>
+        <w:t>samazināšana.</w:t>
+      </w:r>
+    </w:p>
+    <w:p>
+      <w:pPr>
+        <w:pStyle w:val="a7"/>
+        <w:numPr>
+          <w:ilvl w:val="0"/>
+          <w:numId w:val="12"/>
+        </w:numPr>
+      </w:pPr>
+      <w:r>
+        <w:t>+= un -= saskaitīšana/atņemšana un piešķiršana.</w:t>
+      </w:r>
+    </w:p>
+    <w:p>
+      <w:pPr>
+        <w:pStyle w:val="a7"/>
+        <w:numPr>
+          <w:ilvl w:val="0"/>
+          <w:numId w:val="12"/>
+        </w:numPr>
+      </w:pPr>
+      <w:r>
+        <w:t xml:space="preserve">&gt; </w:t>
+      </w:r>
+      <w:r>
+        <w:t xml:space="preserve">vai &lt; - lielāks vai mazāks </w:t>
+      </w:r>
+    </w:p>
+    <w:p>
+      <w:pPr>
+        <w:pStyle w:val="a7"/>
+        <w:numPr>
+          <w:ilvl w:val="0"/>
+          <w:numId w:val="12"/>
+        </w:numPr>
+      </w:pPr>
+      <w:r>
+        <w:t>&gt;= vai &lt;= - lielāks/mazāks vai vienāds</w:t>
+      </w:r>
+    </w:p>
+    <w:p>
+      <w:pPr>
+        <w:pStyle w:val="a7"/>
+        <w:numPr>
+          <w:ilvl w:val="0"/>
+          <w:numId w:val="12"/>
+        </w:numPr>
+      </w:pPr>
+      <w:r>
+        <w:t>un daudzi citi.</w:t>
+      </w:r>
+    </w:p>
+    <w:p>
+      <w:pPr>
+        <w:rPr>
+          <w:lang w:val="ru-RU"/>
+        </w:rPr>
+      </w:pPr>
+    </w:p>
+    <w:p>
+      <w:r>
+        <w:t xml:space="preserve">Operatoru lietojuma piemērs </w:t>
+      </w:r>
+      <w:r>
+        <w:rPr>
+          <w:lang w:val="en-US"/>
+        </w:rPr>
+        <w:t>(</w:t>
+      </w:r>
+      <w:r>
+        <w:t>sk. pielikums 3.1.).:</w:t>
+      </w:r>
+    </w:p>
+    <w:p/>
+    <w:p>
+      <w:pPr>
+        <w:keepNext/>
+        <w:jc w:val="center"/>
+        <w:rPr>
+          <w:lang w:val="ru-RU"/>
+        </w:rPr>
+      </w:pPr>
+      <w:r>
+        <w:drawing>
+          <wp:inline distT="0" distB="0" distL="0" distR="0" wp14:anchorId="07D8A4CA" wp14:editId="1858081A">
+            <wp:extent cx="4671060" cy="2288665"/>
+            <wp:effectExtent l="0" t="0" r="0" b="0"/>
+            <wp:docPr id="1412085235" name="Рисунок 1"/>
+            <wp:cNvGraphicFramePr>
+              <a:graphicFrameLocks xmlns:a="http://schemas.openxmlformats.org/drawingml/2006/main" noChangeAspect="1"/>
+            </wp:cNvGraphicFramePr>
+            <a:graphic xmlns:a="http://schemas.openxmlformats.org/drawingml/2006/main">
+              <a:graphicData uri="http://schemas.openxmlformats.org/drawingml/2006/picture">
+                <pic:pic xmlns:pic="http://schemas.openxmlformats.org/drawingml/2006/picture">
+                  <pic:nvPicPr>
+                    <pic:cNvPr id="1412085235" name=""/>
+                    <pic:cNvPicPr/>
+                  </pic:nvPicPr>
+                  <pic:blipFill>
+                    <a:blip r:embed="rId20"/>
+                    <a:stretch>
+                      <a:fillRect/>
+                    </a:stretch>
+                  </pic:blipFill>
+                  <pic:spPr>
+                    <a:xfrm>
+                      <a:off x="0" y="0"/>
+                      <a:ext cx="4687582" cy="2296760"/>
+                    </a:xfrm>
+                    <a:prstGeom prst="rect">
+                      <a:avLst/>
+                    </a:prstGeom>
+                  </pic:spPr>
+                </pic:pic>
+              </a:graphicData>
+            </a:graphic>
+          </wp:inline>
+        </w:drawing>
+      </w:r>
+    </w:p>
+    <w:p>
+      <w:pPr>
+        <w:pStyle w:val="af5"/>
+        <w:jc w:val="center"/>
+        <w:rPr>
+          <w:lang w:val="en-US"/>
+        </w:rPr>
+      </w:pPr>
+      <w:r>
+        <w:t>Pielikums 3.1.</w:t>
+      </w:r>
+    </w:p>
+    <w:p>
+      <w:pPr>
         <w:ind w:firstLine="0"/>
-        <w:jc w:val="left"/>
+      </w:pPr>
+      <w:r>
+        <w:t>Konsole izvades rezultāts pēc programmas palaišanas</w:t>
+      </w:r>
+      <w:r>
+        <w:t xml:space="preserve"> (sk. pielikums 3.2.):</w:t>
+      </w:r>
+    </w:p>
+    <w:p>
+      <w:pPr>
+        <w:keepNext/>
+        <w:ind w:firstLine="0"/>
+        <w:jc w:val="center"/>
+      </w:pPr>
+      <w:r>
+        <w:drawing>
+          <wp:inline distT="0" distB="0" distL="0" distR="0" wp14:anchorId="0EE01353" wp14:editId="4373BC07">
+            <wp:extent cx="2149026" cy="1425063"/>
+            <wp:effectExtent l="0" t="0" r="3810" b="3810"/>
+            <wp:docPr id="1482826614" name="Рисунок 1" descr="Изображение выглядит как текст, снимок экрана, Шрифт, число&#10;&#10;Автоматически созданное описание"/>
+            <wp:cNvGraphicFramePr>
+              <a:graphicFrameLocks xmlns:a="http://schemas.openxmlformats.org/drawingml/2006/main" noChangeAspect="1"/>
+            </wp:cNvGraphicFramePr>
+            <a:graphic xmlns:a="http://schemas.openxmlformats.org/drawingml/2006/main">
+              <a:graphicData uri="http://schemas.openxmlformats.org/drawingml/2006/picture">
+                <pic:pic xmlns:pic="http://schemas.openxmlformats.org/drawingml/2006/picture">
+                  <pic:nvPicPr>
+                    <pic:cNvPr id="1482826614" name="Рисунок 1" descr="Изображение выглядит как текст, снимок экрана, Шрифт, число&#10;&#10;Автоматически созданное описание"/>
+                    <pic:cNvPicPr/>
+                  </pic:nvPicPr>
+                  <pic:blipFill>
+                    <a:blip r:embed="rId21"/>
+                    <a:stretch>
+                      <a:fillRect/>
+                    </a:stretch>
+                  </pic:blipFill>
+                  <pic:spPr>
+                    <a:xfrm>
+                      <a:off x="0" y="0"/>
+                      <a:ext cx="2149026" cy="1425063"/>
+                    </a:xfrm>
+                    <a:prstGeom prst="rect">
+                      <a:avLst/>
+                    </a:prstGeom>
+                  </pic:spPr>
+                </pic:pic>
+              </a:graphicData>
+            </a:graphic>
+          </wp:inline>
+        </w:drawing>
+      </w:r>
+    </w:p>
+    <w:p>
+      <w:pPr>
+        <w:pStyle w:val="af5"/>
+        <w:jc w:val="center"/>
         <w:rPr>
           <w:rFonts w:eastAsiaTheme="majorEastAsia" w:cstheme="majorBidi"/>
-          <w:b/>
           <w:sz w:val="40"/>
           <w:szCs w:val="40"/>
         </w:rPr>
       </w:pPr>
       <w:r>
-        <w:br w:type="page"/>
+        <w:t>pielikums 3.2.</w:t>
       </w:r>
     </w:p>
     <w:p>
       <w:pPr>
         <w:pStyle w:val="10"/>
-        <w:ind w:left="1211" w:firstLine="0"/>
-        <w:rPr>
-          <w:lang w:val="en-US"/>
-        </w:rPr>
-      </w:pPr>
-      <w:bookmarkStart w:id="9" w:name="_Toc168342362"/>
-      <w:r>
-        <w:rPr>
-          <w:lang w:val="en-US"/>
-        </w:rPr>
-        <w:lastRenderedPageBreak/>
+        <w:ind w:firstLine="0"/>
+        <w:jc w:val="both"/>
+      </w:pPr>
+      <w:bookmarkStart w:id="9" w:name="_Toc168347887"/>
+    </w:p>
+    <w:p>
+      <w:pPr>
+        <w:pStyle w:val="10"/>
+      </w:pPr>
+      <w:r>
         <w:t xml:space="preserve">4. </w:t>
       </w:r>
       <w:r>
-        <w:t>Operatori darbam ar ciklu</w:t>
+        <w:t>Piemēri</w:t>
       </w:r>
       <w:bookmarkEnd w:id="9"/>
     </w:p>
@@ -3239,7 +3555,6 @@
           <w:b w:val="0"/>
           <w:sz w:val="28"/>
           <w:szCs w:val="32"/>
-          <w:lang w:val="en-US"/>
         </w:rPr>
       </w:pPr>
       <w:r>
@@ -3251,7 +3566,7 @@
         <w:pStyle w:val="10"/>
         <w:ind w:left="1211" w:firstLine="0"/>
       </w:pPr>
-      <w:bookmarkStart w:id="10" w:name="_Toc168342363"/>
+      <w:bookmarkStart w:id="10" w:name="_Toc168347888"/>
       <w:r>
         <w:lastRenderedPageBreak/>
         <w:t>5.</w:t>
@@ -3272,7 +3587,7 @@
           <w:numId w:val="1"/>
         </w:numPr>
       </w:pPr>
-      <w:hyperlink r:id="rId20" w:history="1">
+      <w:hyperlink r:id="rId22" w:history="1">
         <w:r>
           <w:rPr>
             <w:rStyle w:val="af3"/>
@@ -3301,7 +3616,7 @@
           <w:numId w:val="1"/>
         </w:numPr>
       </w:pPr>
-      <w:hyperlink r:id="rId21" w:history="1">
+      <w:hyperlink r:id="rId23" w:history="1">
         <w:r>
           <w:rPr>
             <w:rStyle w:val="af3"/>
@@ -3318,7 +3633,7 @@
           <w:numId w:val="1"/>
         </w:numPr>
       </w:pPr>
-      <w:hyperlink r:id="rId22" w:history="1">
+      <w:hyperlink r:id="rId24" w:history="1">
         <w:r>
           <w:rPr>
             <w:rStyle w:val="af3"/>
@@ -3340,7 +3655,7 @@
       </w:r>
     </w:p>
     <w:sectPr>
-      <w:footerReference w:type="default" r:id="rId23"/>
+      <w:footerReference w:type="default" r:id="rId25"/>
       <w:type w:val="continuous"/>
       <w:pgSz w:w="11906" w:h="16838"/>
       <w:pgMar w:top="1418" w:right="1418" w:bottom="1418" w:left="1418" w:header="709" w:footer="709" w:gutter="0"/>
@@ -3713,6 +4028,118 @@
     </w:lvl>
   </w:abstractNum>
   <w:abstractNum w:abstractNumId="2" w15:restartNumberingAfterBreak="0">
+    <w:nsid w:val="2E14606D"/>
+    <w:multiLevelType w:val="hybridMultilevel"/>
+    <w:tmpl w:val="9598714A"/>
+    <w:lvl w:ilvl="0" w:tplc="04190001">
+      <w:start w:val="1"/>
+      <w:numFmt w:val="bullet"/>
+      <w:lvlText w:val=""/>
+      <w:lvlJc w:val="left"/>
+      <w:pPr>
+        <w:ind w:left="1571" w:hanging="360"/>
+      </w:pPr>
+      <w:rPr>
+        <w:rFonts w:ascii="Symbol" w:hAnsi="Symbol" w:hint="default"/>
+      </w:rPr>
+    </w:lvl>
+    <w:lvl w:ilvl="1" w:tplc="DD3A805E">
+      <w:numFmt w:val="bullet"/>
+      <w:lvlText w:val=""/>
+      <w:lvlJc w:val="left"/>
+      <w:pPr>
+        <w:ind w:left="2291" w:hanging="360"/>
+      </w:pPr>
+      <w:rPr>
+        <w:rFonts w:ascii="Wingdings" w:eastAsiaTheme="minorHAnsi" w:hAnsi="Wingdings" w:cstheme="minorBidi" w:hint="default"/>
+      </w:rPr>
+    </w:lvl>
+    <w:lvl w:ilvl="2" w:tplc="04190005" w:tentative="1">
+      <w:start w:val="1"/>
+      <w:numFmt w:val="bullet"/>
+      <w:lvlText w:val=""/>
+      <w:lvlJc w:val="left"/>
+      <w:pPr>
+        <w:ind w:left="3011" w:hanging="360"/>
+      </w:pPr>
+      <w:rPr>
+        <w:rFonts w:ascii="Wingdings" w:hAnsi="Wingdings" w:hint="default"/>
+      </w:rPr>
+    </w:lvl>
+    <w:lvl w:ilvl="3" w:tplc="04190001" w:tentative="1">
+      <w:start w:val="1"/>
+      <w:numFmt w:val="bullet"/>
+      <w:lvlText w:val=""/>
+      <w:lvlJc w:val="left"/>
+      <w:pPr>
+        <w:ind w:left="3731" w:hanging="360"/>
+      </w:pPr>
+      <w:rPr>
+        <w:rFonts w:ascii="Symbol" w:hAnsi="Symbol" w:hint="default"/>
+      </w:rPr>
+    </w:lvl>
+    <w:lvl w:ilvl="4" w:tplc="04190003" w:tentative="1">
+      <w:start w:val="1"/>
+      <w:numFmt w:val="bullet"/>
+      <w:lvlText w:val="o"/>
+      <w:lvlJc w:val="left"/>
+      <w:pPr>
+        <w:ind w:left="4451" w:hanging="360"/>
+      </w:pPr>
+      <w:rPr>
+        <w:rFonts w:ascii="Courier New" w:hAnsi="Courier New" w:cs="Courier New" w:hint="default"/>
+      </w:rPr>
+    </w:lvl>
+    <w:lvl w:ilvl="5" w:tplc="04190005" w:tentative="1">
+      <w:start w:val="1"/>
+      <w:numFmt w:val="bullet"/>
+      <w:lvlText w:val=""/>
+      <w:lvlJc w:val="left"/>
+      <w:pPr>
+        <w:ind w:left="5171" w:hanging="360"/>
+      </w:pPr>
+      <w:rPr>
+        <w:rFonts w:ascii="Wingdings" w:hAnsi="Wingdings" w:hint="default"/>
+      </w:rPr>
+    </w:lvl>
+    <w:lvl w:ilvl="6" w:tplc="04190001" w:tentative="1">
+      <w:start w:val="1"/>
+      <w:numFmt w:val="bullet"/>
+      <w:lvlText w:val=""/>
+      <w:lvlJc w:val="left"/>
+      <w:pPr>
+        <w:ind w:left="5891" w:hanging="360"/>
+      </w:pPr>
+      <w:rPr>
+        <w:rFonts w:ascii="Symbol" w:hAnsi="Symbol" w:hint="default"/>
+      </w:rPr>
+    </w:lvl>
+    <w:lvl w:ilvl="7" w:tplc="04190003" w:tentative="1">
+      <w:start w:val="1"/>
+      <w:numFmt w:val="bullet"/>
+      <w:lvlText w:val="o"/>
+      <w:lvlJc w:val="left"/>
+      <w:pPr>
+        <w:ind w:left="6611" w:hanging="360"/>
+      </w:pPr>
+      <w:rPr>
+        <w:rFonts w:ascii="Courier New" w:hAnsi="Courier New" w:cs="Courier New" w:hint="default"/>
+      </w:rPr>
+    </w:lvl>
+    <w:lvl w:ilvl="8" w:tplc="04190005" w:tentative="1">
+      <w:start w:val="1"/>
+      <w:numFmt w:val="bullet"/>
+      <w:lvlText w:val=""/>
+      <w:lvlJc w:val="left"/>
+      <w:pPr>
+        <w:ind w:left="7331" w:hanging="360"/>
+      </w:pPr>
+      <w:rPr>
+        <w:rFonts w:ascii="Wingdings" w:hAnsi="Wingdings" w:hint="default"/>
+      </w:rPr>
+    </w:lvl>
+  </w:abstractNum>
+  <w:abstractNum w:abstractNumId="3" w15:restartNumberingAfterBreak="0">
     <w:nsid w:val="34C77E88"/>
     <w:multiLevelType w:val="hybridMultilevel"/>
     <w:tmpl w:val="01428AA8"/>
@@ -3801,7 +4228,7 @@
       </w:pPr>
     </w:lvl>
   </w:abstractNum>
-  <w:abstractNum w:abstractNumId="3" w15:restartNumberingAfterBreak="0">
+  <w:abstractNum w:abstractNumId="4" w15:restartNumberingAfterBreak="0">
     <w:nsid w:val="37643451"/>
     <w:multiLevelType w:val="hybridMultilevel"/>
     <w:tmpl w:val="A928DC4A"/>
@@ -3914,7 +4341,120 @@
       </w:rPr>
     </w:lvl>
   </w:abstractNum>
-  <w:abstractNum w:abstractNumId="4" w15:restartNumberingAfterBreak="0">
+  <w:abstractNum w:abstractNumId="5" w15:restartNumberingAfterBreak="0">
+    <w:nsid w:val="3A917E73"/>
+    <w:multiLevelType w:val="hybridMultilevel"/>
+    <w:tmpl w:val="9FA88276"/>
+    <w:lvl w:ilvl="0" w:tplc="04190001">
+      <w:start w:val="1"/>
+      <w:numFmt w:val="bullet"/>
+      <w:lvlText w:val=""/>
+      <w:lvlJc w:val="left"/>
+      <w:pPr>
+        <w:ind w:left="1571" w:hanging="360"/>
+      </w:pPr>
+      <w:rPr>
+        <w:rFonts w:ascii="Symbol" w:hAnsi="Symbol" w:hint="default"/>
+      </w:rPr>
+    </w:lvl>
+    <w:lvl w:ilvl="1" w:tplc="04190003" w:tentative="1">
+      <w:start w:val="1"/>
+      <w:numFmt w:val="bullet"/>
+      <w:lvlText w:val="o"/>
+      <w:lvlJc w:val="left"/>
+      <w:pPr>
+        <w:ind w:left="2291" w:hanging="360"/>
+      </w:pPr>
+      <w:rPr>
+        <w:rFonts w:ascii="Courier New" w:hAnsi="Courier New" w:cs="Courier New" w:hint="default"/>
+      </w:rPr>
+    </w:lvl>
+    <w:lvl w:ilvl="2" w:tplc="04190005" w:tentative="1">
+      <w:start w:val="1"/>
+      <w:numFmt w:val="bullet"/>
+      <w:lvlText w:val=""/>
+      <w:lvlJc w:val="left"/>
+      <w:pPr>
+        <w:ind w:left="3011" w:hanging="360"/>
+      </w:pPr>
+      <w:rPr>
+        <w:rFonts w:ascii="Wingdings" w:hAnsi="Wingdings" w:hint="default"/>
+      </w:rPr>
+    </w:lvl>
+    <w:lvl w:ilvl="3" w:tplc="04190001" w:tentative="1">
+      <w:start w:val="1"/>
+      <w:numFmt w:val="bullet"/>
+      <w:lvlText w:val=""/>
+      <w:lvlJc w:val="left"/>
+      <w:pPr>
+        <w:ind w:left="3731" w:hanging="360"/>
+      </w:pPr>
+      <w:rPr>
+        <w:rFonts w:ascii="Symbol" w:hAnsi="Symbol" w:hint="default"/>
+      </w:rPr>
+    </w:lvl>
+    <w:lvl w:ilvl="4" w:tplc="04190003" w:tentative="1">
+      <w:start w:val="1"/>
+      <w:numFmt w:val="bullet"/>
+      <w:lvlText w:val="o"/>
+      <w:lvlJc w:val="left"/>
+      <w:pPr>
+        <w:ind w:left="4451" w:hanging="360"/>
+      </w:pPr>
+      <w:rPr>
+        <w:rFonts w:ascii="Courier New" w:hAnsi="Courier New" w:cs="Courier New" w:hint="default"/>
+      </w:rPr>
+    </w:lvl>
+    <w:lvl w:ilvl="5" w:tplc="04190005" w:tentative="1">
+      <w:start w:val="1"/>
+      <w:numFmt w:val="bullet"/>
+      <w:lvlText w:val=""/>
+      <w:lvlJc w:val="left"/>
+      <w:pPr>
+        <w:ind w:left="5171" w:hanging="360"/>
+      </w:pPr>
+      <w:rPr>
+        <w:rFonts w:ascii="Wingdings" w:hAnsi="Wingdings" w:hint="default"/>
+      </w:rPr>
+    </w:lvl>
+    <w:lvl w:ilvl="6" w:tplc="04190001" w:tentative="1">
+      <w:start w:val="1"/>
+      <w:numFmt w:val="bullet"/>
+      <w:lvlText w:val=""/>
+      <w:lvlJc w:val="left"/>
+      <w:pPr>
+        <w:ind w:left="5891" w:hanging="360"/>
+      </w:pPr>
+      <w:rPr>
+        <w:rFonts w:ascii="Symbol" w:hAnsi="Symbol" w:hint="default"/>
+      </w:rPr>
+    </w:lvl>
+    <w:lvl w:ilvl="7" w:tplc="04190003" w:tentative="1">
+      <w:start w:val="1"/>
+      <w:numFmt w:val="bullet"/>
+      <w:lvlText w:val="o"/>
+      <w:lvlJc w:val="left"/>
+      <w:pPr>
+        <w:ind w:left="6611" w:hanging="360"/>
+      </w:pPr>
+      <w:rPr>
+        <w:rFonts w:ascii="Courier New" w:hAnsi="Courier New" w:cs="Courier New" w:hint="default"/>
+      </w:rPr>
+    </w:lvl>
+    <w:lvl w:ilvl="8" w:tplc="04190005" w:tentative="1">
+      <w:start w:val="1"/>
+      <w:numFmt w:val="bullet"/>
+      <w:lvlText w:val=""/>
+      <w:lvlJc w:val="left"/>
+      <w:pPr>
+        <w:ind w:left="7331" w:hanging="360"/>
+      </w:pPr>
+      <w:rPr>
+        <w:rFonts w:ascii="Wingdings" w:hAnsi="Wingdings" w:hint="default"/>
+      </w:rPr>
+    </w:lvl>
+  </w:abstractNum>
+  <w:abstractNum w:abstractNumId="6" w15:restartNumberingAfterBreak="0">
     <w:nsid w:val="402F061C"/>
     <w:multiLevelType w:val="hybridMultilevel"/>
     <w:tmpl w:val="C51C70F8"/>
@@ -4004,7 +4544,7 @@
       </w:pPr>
     </w:lvl>
   </w:abstractNum>
-  <w:abstractNum w:abstractNumId="5" w15:restartNumberingAfterBreak="0">
+  <w:abstractNum w:abstractNumId="7" w15:restartNumberingAfterBreak="0">
     <w:nsid w:val="436076AA"/>
     <w:multiLevelType w:val="multilevel"/>
     <w:tmpl w:val="EEF02F9A"/>
@@ -4126,7 +4666,7 @@
       </w:rPr>
     </w:lvl>
   </w:abstractNum>
-  <w:abstractNum w:abstractNumId="6" w15:restartNumberingAfterBreak="0">
+  <w:abstractNum w:abstractNumId="8" w15:restartNumberingAfterBreak="0">
     <w:nsid w:val="49EE7BEC"/>
     <w:multiLevelType w:val="hybridMultilevel"/>
     <w:tmpl w:val="D9949A2E"/>
@@ -4212,7 +4752,7 @@
       </w:pPr>
     </w:lvl>
   </w:abstractNum>
-  <w:abstractNum w:abstractNumId="7" w15:restartNumberingAfterBreak="0">
+  <w:abstractNum w:abstractNumId="9" w15:restartNumberingAfterBreak="0">
     <w:nsid w:val="4E2471CB"/>
     <w:multiLevelType w:val="hybridMultilevel"/>
     <w:tmpl w:val="DF848940"/>
@@ -4301,7 +4841,7 @@
       </w:pPr>
     </w:lvl>
   </w:abstractNum>
-  <w:abstractNum w:abstractNumId="8" w15:restartNumberingAfterBreak="0">
+  <w:abstractNum w:abstractNumId="10" w15:restartNumberingAfterBreak="0">
     <w:nsid w:val="761733A1"/>
     <w:multiLevelType w:val="multilevel"/>
     <w:tmpl w:val="EEF02F9A"/>
@@ -4422,7 +4962,7 @@
       </w:rPr>
     </w:lvl>
   </w:abstractNum>
-  <w:abstractNum w:abstractNumId="9" w15:restartNumberingAfterBreak="0">
+  <w:abstractNum w:abstractNumId="11" w15:restartNumberingAfterBreak="0">
     <w:nsid w:val="7C0E7F4C"/>
     <w:multiLevelType w:val="hybridMultilevel"/>
     <w:tmpl w:val="29A62656"/>
@@ -4536,16 +5076,16 @@
     </w:lvl>
   </w:abstractNum>
   <w:num w:numId="1" w16cid:durableId="404186444">
-    <w:abstractNumId w:val="7"/>
+    <w:abstractNumId w:val="9"/>
   </w:num>
   <w:num w:numId="2" w16cid:durableId="1517814219">
-    <w:abstractNumId w:val="8"/>
+    <w:abstractNumId w:val="10"/>
   </w:num>
   <w:num w:numId="3" w16cid:durableId="1399672923">
-    <w:abstractNumId w:val="9"/>
+    <w:abstractNumId w:val="11"/>
   </w:num>
   <w:num w:numId="4" w16cid:durableId="1489663532">
-    <w:abstractNumId w:val="3"/>
+    <w:abstractNumId w:val="4"/>
   </w:num>
   <w:num w:numId="5" w16cid:durableId="1495874367">
     <w:abstractNumId w:val="0"/>
@@ -4554,16 +5094,22 @@
     <w:abstractNumId w:val="1"/>
   </w:num>
   <w:num w:numId="7" w16cid:durableId="423693083">
+    <w:abstractNumId w:val="8"/>
+  </w:num>
+  <w:num w:numId="8" w16cid:durableId="221794142">
+    <w:abstractNumId w:val="3"/>
+  </w:num>
+  <w:num w:numId="9" w16cid:durableId="905534911">
     <w:abstractNumId w:val="6"/>
   </w:num>
-  <w:num w:numId="8" w16cid:durableId="221794142">
+  <w:num w:numId="10" w16cid:durableId="664354755">
+    <w:abstractNumId w:val="7"/>
+  </w:num>
+  <w:num w:numId="11" w16cid:durableId="1242838217">
+    <w:abstractNumId w:val="5"/>
+  </w:num>
+  <w:num w:numId="12" w16cid:durableId="1310941648">
     <w:abstractNumId w:val="2"/>
-  </w:num>
-  <w:num w:numId="9" w16cid:durableId="905534911">
-    <w:abstractNumId w:val="4"/>
-  </w:num>
-  <w:num w:numId="10" w16cid:durableId="664354755">
-    <w:abstractNumId w:val="5"/>
   </w:num>
 </w:numbering>
 </file>

</xml_diff>

<commit_message>
Izdomāju visus jautājumus un izveidoju use-case diagrammu
</commit_message>
<xml_diff>
--- a/Macibu_materials_bokareva.docx
+++ b/Macibu_materials_bokareva.docx
@@ -2502,7 +2502,13 @@
         <w:t>)</w:t>
       </w:r>
       <w:r>
-        <w:t xml:space="preserve"> Pirms cikla izveides tiek izveidots divdimensiju masīvs ar nosaukumu “masivs”, kā arī klase Random, lai nākotnē masīvu piepildītu ar nejaušiem skaitļiem. Pēc tam tiek izveidots ārējais cikls, kas iet cauri visiem elementiem masīva rindās, un vēl viens for cikls, kas iet cauri elementiem masīva kolonnās. Abi cikli sākas no indeksa nulle un turpināsies, līdz beigsies masīva elementi. Ņemot vērā, ka masīva lielums ir trīs rindas un trīs kolonnas un ka ārējās un iekšējās ciklas atkārtojumu skaits ir jāreizina, šis cikls kopumā tiks izpildīts 9 reizes.</w:t>
+        <w:t xml:space="preserve"> Pirms cikla izveides tiek izveidots divdimensiju masīvs ar nosaukumu “masivs”, kā arī klase Random, lai nākotnē masīvu piepildītu ar nejaušiem skaitļiem. Pēc tam tiek izveidots ārējais cikls, kas iet cauri visiem elementiem masīva rindās, un vēl viens </w:t>
+      </w:r>
+      <w:r>
+        <w:t xml:space="preserve">iekšējais </w:t>
+      </w:r>
+      <w:r>
+        <w:t>for cikls, kas iet cauri elementiem masīva kolonnās. Abi cikli sākas no indeksa nulle un turpināsies, līdz beigsies masīva elementi. Ņemot vērā, ka masīva lielums ir trīs rindas un trīs kolonnas un ka ārējās un iekšējās ciklas atkārtojumu skaits ir jāreizina, šis cikls kopumā tiks izpildīts 9 reizes.</w:t>
       </w:r>
       <w:r>
         <w:t xml:space="preserve"> </w:t>
@@ -3202,21 +3208,13 @@
       </w:r>
     </w:p>
     <w:p>
-      <w:pPr>
-        <w:rPr>
-          <w:lang w:val="ru-RU"/>
-        </w:rPr>
-      </w:pPr>
       <w:r>
         <w:t>Operatori tiek izmantoti, lai, strādājot ar cikliem, noteiktos gadījumos varētu mainīt ciklu darbību. Tas palīdz samazināt koda garumu un palielina programmas efektivitāti gadījumos, kad cikls tiek pārtraukts priekšlaicīgi.</w:t>
       </w:r>
     </w:p>
     <w:p>
       <w:r>
-        <w:t>Ir daži populāri operatori, kas tiek izmantoti visbiežāk</w:t>
-      </w:r>
-      <w:r>
-        <w:t>:</w:t>
+        <w:t>Ir daži populāri operatori, kas tiek izmantoti visbiežāk:</w:t>
       </w:r>
     </w:p>
     <w:p>
@@ -3237,10 +3235,7 @@
         <w:t xml:space="preserve">break </w:t>
       </w:r>
       <w:r>
-        <w:t xml:space="preserve">- </w:t>
-      </w:r>
-      <w:r>
-        <w:t>tiek izmantots, lai pilnībā izietu no cikla</w:t>
+        <w:t>- tiek izmantots, lai pilnībā izietu no cikla</w:t>
       </w:r>
       <w:r>
         <w:t>.</w:t>
@@ -3264,10 +3259,7 @@
         <w:t xml:space="preserve">return </w:t>
       </w:r>
       <w:r>
-        <w:t xml:space="preserve">- </w:t>
-      </w:r>
-      <w:r>
-        <w:t>to izmanto arī, lai izietu no cikla.</w:t>
+        <w:t>- to izmanto arī, lai izietu no cikla.</w:t>
       </w:r>
     </w:p>
     <w:p>
@@ -3305,7 +3297,19 @@
         </w:numPr>
       </w:pPr>
       <w:r>
-        <w:t>++ - palielinājums.</w:t>
+        <w:t>++ - palielinājums</w:t>
+      </w:r>
+      <w:r>
+        <w:rPr>
+          <w:lang w:val="ru-RU"/>
+        </w:rPr>
+        <w:t xml:space="preserve"> (</w:t>
+      </w:r>
+      <w:r>
+        <w:t>solim)</w:t>
+      </w:r>
+      <w:r>
+        <w:t>.</w:t>
       </w:r>
     </w:p>
     <w:p>
@@ -3323,7 +3327,13 @@
         <w:t xml:space="preserve">-- - </w:t>
       </w:r>
       <w:r>
-        <w:t>samazināšana.</w:t>
+        <w:t>samazināšana</w:t>
+      </w:r>
+      <w:r>
+        <w:t xml:space="preserve"> (solim)</w:t>
+      </w:r>
+      <w:r>
+        <w:t>.</w:t>
       </w:r>
     </w:p>
     <w:p>
@@ -3335,7 +3345,25 @@
         </w:numPr>
       </w:pPr>
       <w:r>
-        <w:t>+= un -= saskaitīšana/atņemšana un piešķiršana.</w:t>
+        <w:t xml:space="preserve">+= un </w:t>
+      </w:r>
+      <w:r>
+        <w:t>-</w:t>
+      </w:r>
+      <w:r>
+        <w:t>= saskaitīšana/atņemšana un piešķiršana</w:t>
+      </w:r>
+      <w:r>
+        <w:t xml:space="preserve"> (</w:t>
+      </w:r>
+      <w:r>
+        <w:t>solim</w:t>
+      </w:r>
+      <w:r>
+        <w:t>)</w:t>
+      </w:r>
+      <w:r>
+        <w:t>.</w:t>
       </w:r>
     </w:p>
     <w:p>
@@ -3352,6 +3380,15 @@
       <w:r>
         <w:t xml:space="preserve">vai &lt; - lielāks vai mazāks </w:t>
       </w:r>
+      <w:r>
+        <w:t>(</w:t>
+      </w:r>
+      <w:r>
+        <w:t>beigu vērtību salīdzināšanai</w:t>
+      </w:r>
+      <w:r>
+        <w:t>).</w:t>
+      </w:r>
     </w:p>
     <w:p>
       <w:pPr>
@@ -3364,6 +3401,15 @@
       <w:r>
         <w:t>&gt;= vai &lt;= - lielāks/mazāks vai vienāds</w:t>
       </w:r>
+      <w:r>
+        <w:t xml:space="preserve"> (</w:t>
+      </w:r>
+      <w:r>
+        <w:t>beigu vērtību salīdzināšanai</w:t>
+      </w:r>
+      <w:r>
+        <w:t>).</w:t>
+      </w:r>
     </w:p>
     <w:p>
       <w:pPr>
@@ -3408,6 +3454,9 @@
         </w:rPr>
       </w:pPr>
       <w:r>
+        <w:rPr>
+          <w:noProof/>
+        </w:rPr>
         <w:drawing>
           <wp:inline distT="0" distB="0" distL="0" distR="0" wp14:anchorId="07D8A4CA" wp14:editId="1858081A">
             <wp:extent cx="4671060" cy="2288665"/>
@@ -3475,6 +3524,9 @@
         <w:jc w:val="center"/>
       </w:pPr>
       <w:r>
+        <w:rPr>
+          <w:noProof/>
+        </w:rPr>
         <w:drawing>
           <wp:inline distT="0" distB="0" distL="0" distR="0" wp14:anchorId="0EE01353" wp14:editId="4373BC07">
             <wp:extent cx="2149026" cy="1425063"/>

</xml_diff>

<commit_message>
Papildu mācību materiālu papildināšana
</commit_message>
<xml_diff>
--- a/Macibu_materials_bokareva.docx
+++ b/Macibu_materials_bokareva.docx
@@ -92,18 +92,10 @@
     <w:p>
       <w:pPr>
         <w:jc w:val="right"/>
-        <w:rPr>
-          <w:lang w:val="en-US"/>
-        </w:rPr>
-      </w:pPr>
-      <w:r>
-        <w:t xml:space="preserve">Darba autors: Alina </w:t>
-      </w:r>
-      <w:proofErr w:type="spellStart"/>
-      <w:r>
-        <w:t>Bokareva</w:t>
-      </w:r>
-      <w:proofErr w:type="spellEnd"/>
+      </w:pPr>
+      <w:r>
+        <w:t>Darba autors: Alina Bokareva</w:t>
+      </w:r>
     </w:p>
     <w:p>
       <w:pPr>
@@ -198,7 +190,7 @@
           <w:r>
             <w:fldChar w:fldCharType="separate"/>
           </w:r>
-          <w:hyperlink w:anchor="_Toc168347878" w:history="1">
+          <w:hyperlink w:anchor="_Toc168693397" w:history="1">
             <w:r>
               <w:rPr>
                 <w:rStyle w:val="af3"/>
@@ -241,7 +233,7 @@
                 <w:noProof/>
                 <w:webHidden/>
               </w:rPr>
-              <w:instrText xml:space="preserve"> PAGEREF _Toc168347878 \h </w:instrText>
+              <w:instrText xml:space="preserve"> PAGEREF _Toc168693397 \h </w:instrText>
             </w:r>
             <w:r>
               <w:rPr>
@@ -285,7 +277,7 @@
               <w:lang w:val="ru-RU" w:eastAsia="ru-RU"/>
             </w:rPr>
           </w:pPr>
-          <w:hyperlink w:anchor="_Toc168347879" w:history="1">
+          <w:hyperlink w:anchor="_Toc168693398" w:history="1">
             <w:r>
               <w:rPr>
                 <w:rStyle w:val="af3"/>
@@ -312,7 +304,7 @@
                 <w:noProof/>
                 <w:webHidden/>
               </w:rPr>
-              <w:instrText xml:space="preserve"> PAGEREF _Toc168347879 \h </w:instrText>
+              <w:instrText xml:space="preserve"> PAGEREF _Toc168693398 \h </w:instrText>
             </w:r>
             <w:r>
               <w:rPr>
@@ -357,7 +349,7 @@
               <w:lang w:val="ru-RU" w:eastAsia="ru-RU"/>
             </w:rPr>
           </w:pPr>
-          <w:hyperlink w:anchor="_Toc168347880" w:history="1">
+          <w:hyperlink w:anchor="_Toc168693399" w:history="1">
             <w:r>
               <w:rPr>
                 <w:rStyle w:val="af3"/>
@@ -401,7 +393,7 @@
                 <w:noProof/>
                 <w:webHidden/>
               </w:rPr>
-              <w:instrText xml:space="preserve"> PAGEREF _Toc168347880 \h </w:instrText>
+              <w:instrText xml:space="preserve"> PAGEREF _Toc168693399 \h </w:instrText>
             </w:r>
             <w:r>
               <w:rPr>
@@ -446,7 +438,7 @@
               <w:lang w:val="ru-RU" w:eastAsia="ru-RU"/>
             </w:rPr>
           </w:pPr>
-          <w:hyperlink w:anchor="_Toc168347881" w:history="1">
+          <w:hyperlink w:anchor="_Toc168693400" w:history="1">
             <w:r>
               <w:rPr>
                 <w:rStyle w:val="af3"/>
@@ -505,7 +497,7 @@
                 <w:noProof/>
                 <w:webHidden/>
               </w:rPr>
-              <w:instrText xml:space="preserve"> PAGEREF _Toc168347881 \h </w:instrText>
+              <w:instrText xml:space="preserve"> PAGEREF _Toc168693400 \h </w:instrText>
             </w:r>
             <w:r>
               <w:rPr>
@@ -549,7 +541,7 @@
               <w:lang w:val="ru-RU" w:eastAsia="ru-RU"/>
             </w:rPr>
           </w:pPr>
-          <w:hyperlink w:anchor="_Toc168347882" w:history="1">
+          <w:hyperlink w:anchor="_Toc168693401" w:history="1">
             <w:r>
               <w:rPr>
                 <w:rStyle w:val="af3"/>
@@ -576,7 +568,7 @@
                 <w:noProof/>
                 <w:webHidden/>
               </w:rPr>
-              <w:instrText xml:space="preserve"> PAGEREF _Toc168347882 \h </w:instrText>
+              <w:instrText xml:space="preserve"> PAGEREF _Toc168693401 \h </w:instrText>
             </w:r>
             <w:r>
               <w:rPr>
@@ -621,7 +613,7 @@
               <w:lang w:val="ru-RU" w:eastAsia="ru-RU"/>
             </w:rPr>
           </w:pPr>
-          <w:hyperlink w:anchor="_Toc168347883" w:history="1">
+          <w:hyperlink w:anchor="_Toc168693402" w:history="1">
             <w:r>
               <w:rPr>
                 <w:rStyle w:val="af3"/>
@@ -665,7 +657,7 @@
                 <w:noProof/>
                 <w:webHidden/>
               </w:rPr>
-              <w:instrText xml:space="preserve"> PAGEREF _Toc168347883 \h </w:instrText>
+              <w:instrText xml:space="preserve"> PAGEREF _Toc168693402 \h </w:instrText>
             </w:r>
             <w:r>
               <w:rPr>
@@ -710,7 +702,7 @@
               <w:lang w:val="ru-RU" w:eastAsia="ru-RU"/>
             </w:rPr>
           </w:pPr>
-          <w:hyperlink w:anchor="_Toc168347884" w:history="1">
+          <w:hyperlink w:anchor="_Toc168693403" w:history="1">
             <w:r>
               <w:rPr>
                 <w:rStyle w:val="af3"/>
@@ -754,7 +746,7 @@
                 <w:noProof/>
                 <w:webHidden/>
               </w:rPr>
-              <w:instrText xml:space="preserve"> PAGEREF _Toc168347884 \h </w:instrText>
+              <w:instrText xml:space="preserve"> PAGEREF _Toc168693403 \h </w:instrText>
             </w:r>
             <w:r>
               <w:rPr>
@@ -799,7 +791,7 @@
               <w:lang w:val="ru-RU" w:eastAsia="ru-RU"/>
             </w:rPr>
           </w:pPr>
-          <w:hyperlink w:anchor="_Toc168347885" w:history="1">
+          <w:hyperlink w:anchor="_Toc168693404" w:history="1">
             <w:r>
               <w:rPr>
                 <w:rStyle w:val="af3"/>
@@ -843,7 +835,7 @@
                 <w:noProof/>
                 <w:webHidden/>
               </w:rPr>
-              <w:instrText xml:space="preserve"> PAGEREF _Toc168347885 \h </w:instrText>
+              <w:instrText xml:space="preserve"> PAGEREF _Toc168693404 \h </w:instrText>
             </w:r>
             <w:r>
               <w:rPr>
@@ -888,7 +880,7 @@
               <w:lang w:val="ru-RU" w:eastAsia="ru-RU"/>
             </w:rPr>
           </w:pPr>
-          <w:hyperlink w:anchor="_Toc168347886" w:history="1">
+          <w:hyperlink w:anchor="_Toc168693405" w:history="1">
             <w:r>
               <w:rPr>
                 <w:rStyle w:val="af3"/>
@@ -932,7 +924,7 @@
                 <w:noProof/>
                 <w:webHidden/>
               </w:rPr>
-              <w:instrText xml:space="preserve"> PAGEREF _Toc168347886 \h </w:instrText>
+              <w:instrText xml:space="preserve"> PAGEREF _Toc168693405 \h </w:instrText>
             </w:r>
             <w:r>
               <w:rPr>
@@ -976,13 +968,13 @@
               <w:lang w:val="ru-RU" w:eastAsia="ru-RU"/>
             </w:rPr>
           </w:pPr>
-          <w:hyperlink w:anchor="_Toc168347887" w:history="1">
+          <w:hyperlink w:anchor="_Toc168693406" w:history="1">
             <w:r>
               <w:rPr>
                 <w:rStyle w:val="af3"/>
                 <w:noProof/>
               </w:rPr>
-              <w:t>4. Piemēri</w:t>
+              <w:t>4. Avoti</w:t>
             </w:r>
             <w:r>
               <w:rPr>
@@ -1003,7 +995,7 @@
                 <w:noProof/>
                 <w:webHidden/>
               </w:rPr>
-              <w:instrText xml:space="preserve"> PAGEREF _Toc168347887 \h </w:instrText>
+              <w:instrText xml:space="preserve"> PAGEREF _Toc168693406 \h </w:instrText>
             </w:r>
             <w:r>
               <w:rPr>
@@ -1024,77 +1016,6 @@
                 <w:webHidden/>
               </w:rPr>
               <w:t>6</w:t>
-            </w:r>
-            <w:r>
-              <w:rPr>
-                <w:noProof/>
-                <w:webHidden/>
-              </w:rPr>
-              <w:fldChar w:fldCharType="end"/>
-            </w:r>
-          </w:hyperlink>
-        </w:p>
-        <w:p>
-          <w:pPr>
-            <w:pStyle w:val="12"/>
-            <w:tabs>
-              <w:tab w:val="right" w:leader="dot" w:pos="9060"/>
-            </w:tabs>
-            <w:rPr>
-              <w:rFonts w:asciiTheme="minorHAnsi" w:eastAsiaTheme="minorEastAsia" w:hAnsiTheme="minorHAnsi"/>
-              <w:noProof/>
-              <w:szCs w:val="24"/>
-              <w:lang w:val="ru-RU" w:eastAsia="ru-RU"/>
-            </w:rPr>
-          </w:pPr>
-          <w:hyperlink w:anchor="_Toc168347888" w:history="1">
-            <w:r>
-              <w:rPr>
-                <w:rStyle w:val="af3"/>
-                <w:noProof/>
-              </w:rPr>
-              <w:t>5. Avoti</w:t>
-            </w:r>
-            <w:r>
-              <w:rPr>
-                <w:noProof/>
-                <w:webHidden/>
-              </w:rPr>
-              <w:tab/>
-            </w:r>
-            <w:r>
-              <w:rPr>
-                <w:noProof/>
-                <w:webHidden/>
-              </w:rPr>
-              <w:fldChar w:fldCharType="begin"/>
-            </w:r>
-            <w:r>
-              <w:rPr>
-                <w:noProof/>
-                <w:webHidden/>
-              </w:rPr>
-              <w:instrText xml:space="preserve"> PAGEREF _Toc168347888 \h </w:instrText>
-            </w:r>
-            <w:r>
-              <w:rPr>
-                <w:noProof/>
-                <w:webHidden/>
-              </w:rPr>
-            </w:r>
-            <w:r>
-              <w:rPr>
-                <w:noProof/>
-                <w:webHidden/>
-              </w:rPr>
-              <w:fldChar w:fldCharType="separate"/>
-            </w:r>
-            <w:r>
-              <w:rPr>
-                <w:noProof/>
-                <w:webHidden/>
-              </w:rPr>
-              <w:t>7</w:t>
             </w:r>
             <w:r>
               <w:rPr>
@@ -1141,7 +1062,7 @@
       <w:r>
         <w:br w:type="column"/>
       </w:r>
-      <w:bookmarkStart w:id="0" w:name="_Toc168347878"/>
+      <w:bookmarkStart w:id="0" w:name="_Toc168693397"/>
       <w:r>
         <w:lastRenderedPageBreak/>
         <w:t>Kas ir cikls ar skaitītāju?</w:t>
@@ -1217,7 +1138,7 @@
       <w:pPr>
         <w:pStyle w:val="2"/>
       </w:pPr>
-      <w:bookmarkStart w:id="1" w:name="_Toc168347879"/>
+      <w:bookmarkStart w:id="1" w:name="_Toc168693398"/>
       <w:r>
         <w:t xml:space="preserve">1.1 </w:t>
       </w:r>
@@ -1316,7 +1237,7 @@
           <w:lang w:val="ru-RU"/>
         </w:rPr>
       </w:pPr>
-      <w:bookmarkStart w:id="2" w:name="_Toc168347880"/>
+      <w:bookmarkStart w:id="2" w:name="_Toc168693399"/>
       <w:r>
         <w:t>Sintakse</w:t>
       </w:r>
@@ -1516,7 +1437,7 @@
           <w:lang w:val="en-US"/>
         </w:rPr>
       </w:pPr>
-      <w:bookmarkStart w:id="3" w:name="_Toc168347881"/>
+      <w:bookmarkStart w:id="3" w:name="_Toc168693400"/>
       <w:r>
         <w:t>For</w:t>
       </w:r>
@@ -1535,7 +1456,7 @@
       <w:pPr>
         <w:pStyle w:val="2"/>
       </w:pPr>
-      <w:bookmarkStart w:id="4" w:name="_Toc168347882"/>
+      <w:bookmarkStart w:id="4" w:name="_Toc168693401"/>
       <w:r>
         <w:t xml:space="preserve">2.1 Parastais </w:t>
       </w:r>
@@ -1767,7 +1688,7 @@
                 <v:stroke joinstyle="miter"/>
                 <v:path gradientshapeok="t" o:connecttype="rect"/>
               </v:shapetype>
-              <v:shape id="Надпись 1" o:spid="_x0000_s1026" type="#_x0000_t202" style="position:absolute;left:0;text-align:left;margin-left:244.1pt;margin-top:170.45pt;width:195pt;height:.05pt;z-index:251666432;visibility:visible;mso-wrap-style:square;mso-wrap-distance-left:9pt;mso-wrap-distance-top:0;mso-wrap-distance-right:9pt;mso-wrap-distance-bottom:0;mso-position-horizontal:absolute;mso-position-horizontal-relative:text;mso-position-vertical:absolute;mso-position-vertical-relative:text;v-text-anchor:top" o:gfxdata="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" stroked="f">
+              <v:shape id="_x0000_s1026" type="#_x0000_t202" style="position:absolute;left:0;text-align:left;margin-left:244.1pt;margin-top:170.45pt;width:195pt;height:.05pt;z-index:251666432;visibility:visible;mso-wrap-style:square;mso-wrap-distance-left:9pt;mso-wrap-distance-top:0;mso-wrap-distance-right:9pt;mso-wrap-distance-bottom:0;mso-position-horizontal:absolute;mso-position-horizontal-relative:text;mso-position-vertical:absolute;mso-position-vertical-relative:text;v-text-anchor:top" o:gfxdata="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" stroked="f">
                 <v:textbox style="mso-fit-shape-to-text:t" inset="0,0,0,0">
                   <w:txbxContent>
                     <w:p>
@@ -1958,7 +1879,7 @@
           <w:lang w:val="ru-RU"/>
         </w:rPr>
       </w:pPr>
-      <w:bookmarkStart w:id="5" w:name="_Toc168347883"/>
+      <w:bookmarkStart w:id="5" w:name="_Toc168693402"/>
       <w:r>
         <w:t>Cikls</w:t>
       </w:r>
@@ -2302,7 +2223,7 @@
           <w:lang w:val="ru-RU"/>
         </w:rPr>
       </w:pPr>
-      <w:bookmarkStart w:id="6" w:name="_Toc168347884"/>
+      <w:bookmarkStart w:id="6" w:name="_Toc168693403"/>
       <w:r>
         <w:t>Cikls ciklā</w:t>
       </w:r>
@@ -2620,7 +2541,7 @@
           <w:lang w:val="ru-RU"/>
         </w:rPr>
       </w:pPr>
-      <w:bookmarkStart w:id="7" w:name="_Toc168347885"/>
+      <w:bookmarkStart w:id="7" w:name="_Toc168693404"/>
       <w:r>
         <w:lastRenderedPageBreak/>
         <w:t xml:space="preserve">Bezgalīgs </w:t>
@@ -3197,7 +3118,7 @@
       <w:r>
         <w:br w:type="column"/>
       </w:r>
-      <w:bookmarkStart w:id="8" w:name="_Toc168347886"/>
+      <w:bookmarkStart w:id="8" w:name="_Toc168693405"/>
       <w:r>
         <w:lastRenderedPageBreak/>
         <w:t>Operatori darbam ar ciklu</w:t>
@@ -3381,13 +3302,7 @@
         <w:t xml:space="preserve">vai &lt; - lielāks vai mazāks </w:t>
       </w:r>
       <w:r>
-        <w:t>(</w:t>
-      </w:r>
-      <w:r>
-        <w:t>beigu vērtību salīdzināšanai</w:t>
-      </w:r>
-      <w:r>
-        <w:t>).</w:t>
+        <w:t>(beigu vērtību salīdzināšanai).</w:t>
       </w:r>
     </w:p>
     <w:p>
@@ -3402,13 +3317,7 @@
         <w:t>&gt;= vai &lt;= - lielāks/mazāks vai vienāds</w:t>
       </w:r>
       <w:r>
-        <w:t xml:space="preserve"> (</w:t>
-      </w:r>
-      <w:r>
-        <w:t>beigu vērtību salīdzināšanai</w:t>
-      </w:r>
-      <w:r>
-        <w:t>).</w:t>
+        <w:t xml:space="preserve"> (beigu vērtību salīdzināšanai).</w:t>
       </w:r>
     </w:p>
     <w:p>
@@ -3584,19 +3493,6 @@
         <w:ind w:firstLine="0"/>
         <w:jc w:val="both"/>
       </w:pPr>
-      <w:bookmarkStart w:id="9" w:name="_Toc168347887"/>
-    </w:p>
-    <w:p>
-      <w:pPr>
-        <w:pStyle w:val="10"/>
-      </w:pPr>
-      <w:r>
-        <w:t xml:space="preserve">4. </w:t>
-      </w:r>
-      <w:r>
-        <w:t>Piemēri</w:t>
-      </w:r>
-      <w:bookmarkEnd w:id="9"/>
     </w:p>
     <w:p>
       <w:pPr>
@@ -3604,13 +3500,722 @@
         <w:ind w:left="1211" w:firstLine="0"/>
         <w:jc w:val="both"/>
         <w:rPr>
-          <w:b w:val="0"/>
+          <w:lang w:val="ru-RU"/>
+        </w:rPr>
+      </w:pPr>
+      <w:r>
+        <w:br w:type="page"/>
+      </w:r>
+    </w:p>
+    <w:p>
+      <w:pPr>
+        <w:pStyle w:val="10"/>
+        <w:numPr>
+          <w:ilvl w:val="0"/>
+          <w:numId w:val="9"/>
+        </w:numPr>
+      </w:pPr>
+      <w:r>
+        <w:lastRenderedPageBreak/>
+        <w:t>Piemēri, kas parāda cikla</w:t>
+      </w:r>
+      <w:r>
+        <w:rPr>
+          <w:lang w:val="ru-RU"/>
+        </w:rPr>
+        <w:t xml:space="preserve"> </w:t>
+      </w:r>
+      <w:r>
+        <w:t>ar skaitītāju</w:t>
+      </w:r>
+      <w:r>
+        <w:t xml:space="preserve"> nozīmi</w:t>
+      </w:r>
+    </w:p>
+    <w:p>
+      <w:r>
+        <w:rPr>
+          <w:noProof/>
+        </w:rPr>
+        <mc:AlternateContent>
+          <mc:Choice Requires="wps">
+            <w:drawing>
+              <wp:anchor distT="0" distB="0" distL="114300" distR="114300" simplePos="0" relativeHeight="251678720" behindDoc="0" locked="0" layoutInCell="1" allowOverlap="1" wp14:anchorId="284A5CC4" wp14:editId="27D109DF">
+                <wp:simplePos x="0" y="0"/>
+                <wp:positionH relativeFrom="column">
+                  <wp:posOffset>59690</wp:posOffset>
+                </wp:positionH>
+                <wp:positionV relativeFrom="paragraph">
+                  <wp:posOffset>4911090</wp:posOffset>
+                </wp:positionV>
+                <wp:extent cx="5721350" cy="635"/>
+                <wp:effectExtent l="0" t="0" r="0" b="0"/>
+                <wp:wrapSquare wrapText="bothSides"/>
+                <wp:docPr id="972320399" name="Надпись 1"/>
+                <wp:cNvGraphicFramePr/>
+                <a:graphic xmlns:a="http://schemas.openxmlformats.org/drawingml/2006/main">
+                  <a:graphicData uri="http://schemas.microsoft.com/office/word/2010/wordprocessingShape">
+                    <wps:wsp>
+                      <wps:cNvSpPr txBox="1"/>
+                      <wps:spPr>
+                        <a:xfrm>
+                          <a:off x="0" y="0"/>
+                          <a:ext cx="5721350" cy="635"/>
+                        </a:xfrm>
+                        <a:prstGeom prst="rect">
+                          <a:avLst/>
+                        </a:prstGeom>
+                        <a:solidFill>
+                          <a:prstClr val="white"/>
+                        </a:solidFill>
+                        <a:ln>
+                          <a:noFill/>
+                        </a:ln>
+                      </wps:spPr>
+                      <wps:txbx>
+                        <w:txbxContent>
+                          <w:p>
+                            <w:pPr>
+                              <w:pStyle w:val="af5"/>
+                              <w:jc w:val="center"/>
+                              <w:rPr>
+                                <w:szCs w:val="22"/>
+                              </w:rPr>
+                            </w:pPr>
+                            <w:r>
+                              <w:t>pielikums 4.1.</w:t>
+                            </w:r>
+                          </w:p>
+                        </w:txbxContent>
+                      </wps:txbx>
+                      <wps:bodyPr rot="0" spcFirstLastPara="0" vertOverflow="overflow" horzOverflow="overflow" vert="horz" wrap="square" lIns="0" tIns="0" rIns="0" bIns="0" numCol="1" spcCol="0" rtlCol="0" fromWordArt="0" anchor="t" anchorCtr="0" forceAA="0" compatLnSpc="1">
+                        <a:prstTxWarp prst="textNoShape">
+                          <a:avLst/>
+                        </a:prstTxWarp>
+                        <a:spAutoFit/>
+                      </wps:bodyPr>
+                    </wps:wsp>
+                  </a:graphicData>
+                </a:graphic>
+              </wp:anchor>
+            </w:drawing>
+          </mc:Choice>
+          <mc:Fallback>
+            <w:pict>
+              <v:shape w14:anchorId="284A5CC4" id="_x0000_s1032" type="#_x0000_t202" style="position:absolute;left:0;text-align:left;margin-left:4.7pt;margin-top:386.7pt;width:450.5pt;height:.05pt;z-index:251678720;visibility:visible;mso-wrap-style:square;mso-wrap-distance-left:9pt;mso-wrap-distance-top:0;mso-wrap-distance-right:9pt;mso-wrap-distance-bottom:0;mso-position-horizontal:absolute;mso-position-horizontal-relative:text;mso-position-vertical:absolute;mso-position-vertical-relative:text;v-text-anchor:top" o:gfxdata="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" stroked="f">
+                <v:textbox style="mso-fit-shape-to-text:t" inset="0,0,0,0">
+                  <w:txbxContent>
+                    <w:p>
+                      <w:pPr>
+                        <w:pStyle w:val="af5"/>
+                        <w:jc w:val="center"/>
+                        <w:rPr>
+                          <w:szCs w:val="22"/>
+                        </w:rPr>
+                      </w:pPr>
+                      <w:r>
+                        <w:t>pielikums 4.1.</w:t>
+                      </w:r>
+                    </w:p>
+                  </w:txbxContent>
+                </v:textbox>
+                <w10:wrap type="square"/>
+              </v:shape>
+            </w:pict>
+          </mc:Fallback>
+        </mc:AlternateContent>
+      </w:r>
+      <w:r>
+        <w:drawing>
+          <wp:anchor distT="0" distB="0" distL="114300" distR="114300" simplePos="0" relativeHeight="251676672" behindDoc="0" locked="0" layoutInCell="1" allowOverlap="1" wp14:anchorId="773EDB1B" wp14:editId="761C5DBB">
+            <wp:simplePos x="0" y="0"/>
+            <wp:positionH relativeFrom="column">
+              <wp:posOffset>97790</wp:posOffset>
+            </wp:positionH>
+            <wp:positionV relativeFrom="paragraph">
+              <wp:posOffset>1822450</wp:posOffset>
+            </wp:positionV>
+            <wp:extent cx="5721350" cy="3085465"/>
+            <wp:effectExtent l="0" t="0" r="0" b="635"/>
+            <wp:wrapSquare wrapText="bothSides"/>
+            <wp:docPr id="901357617" name="Рисунок 1"/>
+            <wp:cNvGraphicFramePr>
+              <a:graphicFrameLocks xmlns:a="http://schemas.openxmlformats.org/drawingml/2006/main" noChangeAspect="1"/>
+            </wp:cNvGraphicFramePr>
+            <a:graphic xmlns:a="http://schemas.openxmlformats.org/drawingml/2006/main">
+              <a:graphicData uri="http://schemas.openxmlformats.org/drawingml/2006/picture">
+                <pic:pic xmlns:pic="http://schemas.openxmlformats.org/drawingml/2006/picture">
+                  <pic:nvPicPr>
+                    <pic:cNvPr id="901357617" name=""/>
+                    <pic:cNvPicPr/>
+                  </pic:nvPicPr>
+                  <pic:blipFill rotWithShape="1">
+                    <a:blip r:embed="rId22">
+                      <a:extLst>
+                        <a:ext uri="{28A0092B-C50C-407E-A947-70E740481C1C}">
+                          <a14:useLocalDpi xmlns:a14="http://schemas.microsoft.com/office/drawing/2010/main" val="0"/>
+                        </a:ext>
+                      </a:extLst>
+                    </a:blip>
+                    <a:srcRect l="662" t="1219"/>
+                    <a:stretch/>
+                  </pic:blipFill>
+                  <pic:spPr bwMode="auto">
+                    <a:xfrm>
+                      <a:off x="0" y="0"/>
+                      <a:ext cx="5721350" cy="3085465"/>
+                    </a:xfrm>
+                    <a:prstGeom prst="rect">
+                      <a:avLst/>
+                    </a:prstGeom>
+                    <a:ln>
+                      <a:noFill/>
+                    </a:ln>
+                    <a:extLst>
+                      <a:ext uri="{53640926-AAD7-44D8-BBD7-CCE9431645EC}">
+                        <a14:shadowObscured xmlns:a14="http://schemas.microsoft.com/office/drawing/2010/main"/>
+                      </a:ext>
+                    </a:extLst>
+                  </pic:spPr>
+                </pic:pic>
+              </a:graphicData>
+            </a:graphic>
+          </wp:anchor>
+        </w:drawing>
+      </w:r>
+      <w:r>
+        <w:t>Pirmajā</w:t>
+      </w:r>
+      <w:r>
+        <w:t xml:space="preserve"> piemērā parādīts</w:t>
+      </w:r>
+      <w:r>
+        <w:t xml:space="preserve"> (</w:t>
+      </w:r>
+      <w:r>
+        <w:rPr>
+          <w:i/>
+          <w:iCs/>
+        </w:rPr>
+        <w:t>sk. pielikums 4.1.</w:t>
+      </w:r>
+      <w:r>
+        <w:t>)</w:t>
+      </w:r>
+      <w:r>
+        <w:t>, kā For cikls samazina koda rindu skaitu. Šim nolūkam tika izdomāts neliels un ļoti vienkāršs uzdevums: aprēķināt visu masīva elementu summu. Sākumā izveidoju masīvu “skaitli” ar datu tipu int un pievienoju tam 5 skaitļus no 1 līdz 5. Pēc tam izveidojām atsevišķu mainīgu “summa”, kas ir vienāds ar 0: to izmantosim kā mainīgo, kuram pievienosim katru masīva "skaitli" elementu. Tālāk tika izveidota pati cikla ar skaitītāju, kura sākotnējā vērtība ir vienāda ar 0, pēdējai vērtībai jābūt mazākai par masīva "</w:t>
+      </w:r>
+      <w:r>
+        <w:t>skaitli</w:t>
+      </w:r>
+      <w:r>
+        <w:t>"</w:t>
+      </w:r>
+      <w:r>
+        <w:t xml:space="preserve"> garumu</w:t>
+      </w:r>
+      <w:r>
+        <w:t xml:space="preserve"> (</w:t>
+      </w:r>
+      <w:r>
+        <w:rPr>
+          <w:b/>
+          <w:bCs/>
+          <w:i/>
+          <w:iCs/>
+        </w:rPr>
+        <w:t>svarīgi!</w:t>
+      </w:r>
+      <w:r>
+        <w:t xml:space="preserve"> </w:t>
+      </w:r>
+      <w:r>
+        <w:rPr>
+          <w:i/>
+          <w:iCs/>
+        </w:rPr>
+        <w:t>length ir īpašība, kas atgriež masīva lielumu, bet length() ir metode, kas atdod simbolu skaitu teksta virknē</w:t>
+      </w:r>
+      <w:r>
+        <w:t>), un noslēgumā cikla solis ir viens. Cikla ķermenī i vērtība, kas satur masīva elementu, tiks pakāpeniski pievienota mainīgajam summa, un šī darbība turpināsies, līdz būs saskaitīti visi masīva elementi.</w:t>
+      </w:r>
+    </w:p>
+    <w:p>
+      <w:r>
+        <w:t>Pēc tam logā JOptionPane uz ekrāna tiek parādīts izpildes rezultāts pēc programmas palaišanas</w:t>
+      </w:r>
+      <w:r>
+        <w:t xml:space="preserve"> (</w:t>
+      </w:r>
+      <w:r>
+        <w:rPr>
+          <w:i/>
+          <w:iCs/>
+        </w:rPr>
+        <w:t>sk. pielikums 4.2</w:t>
+      </w:r>
+      <w:r>
+        <w:t>.):</w:t>
+      </w:r>
+    </w:p>
+    <w:p>
+      <w:pPr>
+        <w:keepNext/>
+        <w:jc w:val="center"/>
+      </w:pPr>
+      <w:r>
+        <w:drawing>
+          <wp:inline distT="0" distB="0" distL="0" distR="0" wp14:anchorId="6DE81C24" wp14:editId="365DD3B9">
+            <wp:extent cx="3096057" cy="1419423"/>
+            <wp:effectExtent l="0" t="0" r="9525" b="9525"/>
+            <wp:docPr id="269860591" name="Рисунок 1" descr="Изображение выглядит как текст, снимок экрана, Шрифт&#10;&#10;Автоматически созданное описание"/>
+            <wp:cNvGraphicFramePr>
+              <a:graphicFrameLocks xmlns:a="http://schemas.openxmlformats.org/drawingml/2006/main" noChangeAspect="1"/>
+            </wp:cNvGraphicFramePr>
+            <a:graphic xmlns:a="http://schemas.openxmlformats.org/drawingml/2006/main">
+              <a:graphicData uri="http://schemas.openxmlformats.org/drawingml/2006/picture">
+                <pic:pic xmlns:pic="http://schemas.openxmlformats.org/drawingml/2006/picture">
+                  <pic:nvPicPr>
+                    <pic:cNvPr id="269860591" name="Рисунок 1" descr="Изображение выглядит как текст, снимок экрана, Шрифт&#10;&#10;Автоматически созданное описание"/>
+                    <pic:cNvPicPr/>
+                  </pic:nvPicPr>
+                  <pic:blipFill>
+                    <a:blip r:embed="rId23"/>
+                    <a:stretch>
+                      <a:fillRect/>
+                    </a:stretch>
+                  </pic:blipFill>
+                  <pic:spPr>
+                    <a:xfrm>
+                      <a:off x="0" y="0"/>
+                      <a:ext cx="3096057" cy="1419423"/>
+                    </a:xfrm>
+                    <a:prstGeom prst="rect">
+                      <a:avLst/>
+                    </a:prstGeom>
+                  </pic:spPr>
+                </pic:pic>
+              </a:graphicData>
+            </a:graphic>
+          </wp:inline>
+        </w:drawing>
+      </w:r>
+    </w:p>
+    <w:p>
+      <w:pPr>
+        <w:pStyle w:val="af5"/>
+        <w:jc w:val="center"/>
+      </w:pPr>
+      <w:r>
+        <w:t>pielikums 4.2</w:t>
+      </w:r>
+    </w:p>
+    <w:p>
+      <w:r>
+        <w:t>Neizmantojot ciklu for, vienu un to pašu koda rindu piecas reizes bija jāraksta, lai katru masīva “skai</w:t>
+      </w:r>
+      <w:r>
+        <w:t>t</w:t>
+      </w:r>
+      <w:r>
+        <w:t>li” elementu pievienotu mainīgajam “summa”. Tas nozīmē, ka cikls ar skaitītāju patiešām optimizē programmu, un tas ir skaidri redzams.</w:t>
+      </w:r>
+    </w:p>
+    <w:p>
+      <w:r>
+        <w:br w:type="column"/>
+      </w:r>
+      <w:r>
+        <w:lastRenderedPageBreak/>
+        <w:t xml:space="preserve">Otrajā piemērā </w:t>
+      </w:r>
+      <w:r>
+        <w:t>(</w:t>
+      </w:r>
+      <w:r>
+        <w:rPr>
+          <w:i/>
+          <w:iCs/>
+        </w:rPr>
+        <w:t>sk. pielikums 4.3</w:t>
+      </w:r>
+      <w:r>
+        <w:t>.)</w:t>
+      </w:r>
+      <w:r>
+        <w:t xml:space="preserve"> </w:t>
+      </w:r>
+      <w:r>
+        <w:t>parādīts, kā operatorus break un continue var izmantot ciklā for. Uzdevums ir vienkāršs: ir jāatrod konkrēts elements masīvā.</w:t>
+      </w:r>
+      <w:r>
+        <w:t xml:space="preserve"> </w:t>
+      </w:r>
+      <w:r>
+        <w:t>Tiek izveidots masīvs “skaitli”, kurā tiek saglabāti skaitļi no 1 līdz 10. Tad tiek izveidots mainīgais "atrast", kurā tiek saglabāts nejaušs skaitlis no 1 līdz 10 un teksta virkne “apskatitie”. Ciklā ar skaitītāju visi nosacījumi ir tādi paši kā iepriekšējā uzdevumā: cikls sākas ar 0 elementu, darbojas tik ilgi, kamēr sākotnējā vērtība ir mazāka par masīva “skaitli” izmēru un cikla solis ir viens. Pats cikls satur pārbaudi: ja i vērtība ir vienāda ar mainīgā “atrast” vērtību, cikls pārtrauc savu darbu un parāda programmas rezultātu</w:t>
+      </w:r>
+      <w:r>
+        <w:t xml:space="preserve"> (</w:t>
+      </w:r>
+      <w:r>
+        <w:rPr>
+          <w:i/>
+          <w:iCs/>
+        </w:rPr>
+        <w:t>sk. pielikums 4.4</w:t>
+      </w:r>
+      <w:r>
+        <w:t>.</w:t>
+      </w:r>
+      <w:r>
+        <w:t>)</w:t>
+      </w:r>
+      <w:r>
+        <w:t>, pretējā gadījumā cikls pievieno i elementu virknei “apskatitie” un turpina darbu, līdz tiek atrasts vajadzīgais elements.</w:t>
+      </w:r>
+    </w:p>
+    <w:p>
+      <w:pPr>
+        <w:pStyle w:val="af5"/>
+        <w:ind w:firstLine="0"/>
+      </w:pPr>
+      <w:r>
+        <w:drawing>
+          <wp:anchor distT="0" distB="0" distL="114300" distR="114300" simplePos="0" relativeHeight="251683840" behindDoc="0" locked="0" layoutInCell="1" allowOverlap="1" wp14:anchorId="6451807A" wp14:editId="375AB66C">
+            <wp:simplePos x="0" y="0"/>
+            <wp:positionH relativeFrom="column">
+              <wp:posOffset>1766863</wp:posOffset>
+            </wp:positionH>
+            <wp:positionV relativeFrom="paragraph">
+              <wp:posOffset>4166235</wp:posOffset>
+            </wp:positionV>
+            <wp:extent cx="2994660" cy="1092942"/>
+            <wp:effectExtent l="0" t="0" r="0" b="0"/>
+            <wp:wrapSquare wrapText="bothSides"/>
+            <wp:docPr id="1788216737" name="Рисунок 1" descr="Изображение выглядит как текст, снимок экрана, Шрифт&#10;&#10;Автоматически созданное описание"/>
+            <wp:cNvGraphicFramePr>
+              <a:graphicFrameLocks xmlns:a="http://schemas.openxmlformats.org/drawingml/2006/main" noChangeAspect="1"/>
+            </wp:cNvGraphicFramePr>
+            <a:graphic xmlns:a="http://schemas.openxmlformats.org/drawingml/2006/main">
+              <a:graphicData uri="http://schemas.openxmlformats.org/drawingml/2006/picture">
+                <pic:pic xmlns:pic="http://schemas.openxmlformats.org/drawingml/2006/picture">
+                  <pic:nvPicPr>
+                    <pic:cNvPr id="1788216737" name="Рисунок 1" descr="Изображение выглядит как текст, снимок экрана, Шрифт&#10;&#10;Автоматически созданное описание"/>
+                    <pic:cNvPicPr/>
+                  </pic:nvPicPr>
+                  <pic:blipFill>
+                    <a:blip r:embed="rId24">
+                      <a:extLst>
+                        <a:ext uri="{28A0092B-C50C-407E-A947-70E740481C1C}">
+                          <a14:useLocalDpi xmlns:a14="http://schemas.microsoft.com/office/drawing/2010/main" val="0"/>
+                        </a:ext>
+                      </a:extLst>
+                    </a:blip>
+                    <a:stretch>
+                      <a:fillRect/>
+                    </a:stretch>
+                  </pic:blipFill>
+                  <pic:spPr>
+                    <a:xfrm>
+                      <a:off x="0" y="0"/>
+                      <a:ext cx="2994660" cy="1092942"/>
+                    </a:xfrm>
+                    <a:prstGeom prst="rect">
+                      <a:avLst/>
+                    </a:prstGeom>
+                  </pic:spPr>
+                </pic:pic>
+              </a:graphicData>
+            </a:graphic>
+          </wp:anchor>
+        </w:drawing>
+      </w:r>
+      <w:r>
+        <w:rPr>
+          <w:noProof/>
+        </w:rPr>
+        <mc:AlternateContent>
+          <mc:Choice Requires="wps">
+            <w:drawing>
+              <wp:anchor distT="0" distB="0" distL="114300" distR="114300" simplePos="0" relativeHeight="251685888" behindDoc="0" locked="0" layoutInCell="1" allowOverlap="1" wp14:anchorId="202D221A" wp14:editId="14FF1154">
+                <wp:simplePos x="0" y="0"/>
+                <wp:positionH relativeFrom="column">
+                  <wp:posOffset>935990</wp:posOffset>
+                </wp:positionH>
+                <wp:positionV relativeFrom="paragraph">
+                  <wp:posOffset>3670300</wp:posOffset>
+                </wp:positionV>
+                <wp:extent cx="4365625" cy="635"/>
+                <wp:effectExtent l="0" t="0" r="0" b="0"/>
+                <wp:wrapSquare wrapText="bothSides"/>
+                <wp:docPr id="1074534958" name="Надпись 1"/>
+                <wp:cNvGraphicFramePr/>
+                <a:graphic xmlns:a="http://schemas.openxmlformats.org/drawingml/2006/main">
+                  <a:graphicData uri="http://schemas.microsoft.com/office/word/2010/wordprocessingShape">
+                    <wps:wsp>
+                      <wps:cNvSpPr txBox="1"/>
+                      <wps:spPr>
+                        <a:xfrm>
+                          <a:off x="0" y="0"/>
+                          <a:ext cx="4365625" cy="635"/>
+                        </a:xfrm>
+                        <a:prstGeom prst="rect">
+                          <a:avLst/>
+                        </a:prstGeom>
+                        <a:solidFill>
+                          <a:prstClr val="white"/>
+                        </a:solidFill>
+                        <a:ln>
+                          <a:noFill/>
+                        </a:ln>
+                      </wps:spPr>
+                      <wps:txbx>
+                        <w:txbxContent>
+                          <w:p>
+                            <w:pPr>
+                              <w:pStyle w:val="af5"/>
+                              <w:jc w:val="center"/>
+                              <w:rPr>
+                                <w:lang w:val="ru-RU"/>
+                              </w:rPr>
+                            </w:pPr>
+                            <w:r>
+                              <w:t xml:space="preserve">pielikums </w:t>
+                            </w:r>
+                            <w:r>
+                              <w:rPr>
+                                <w:lang w:val="ru-RU"/>
+                              </w:rPr>
+                              <w:t>4.3.</w:t>
+                            </w:r>
+                          </w:p>
+                        </w:txbxContent>
+                      </wps:txbx>
+                      <wps:bodyPr rot="0" spcFirstLastPara="0" vertOverflow="overflow" horzOverflow="overflow" vert="horz" wrap="square" lIns="0" tIns="0" rIns="0" bIns="0" numCol="1" spcCol="0" rtlCol="0" fromWordArt="0" anchor="t" anchorCtr="0" forceAA="0" compatLnSpc="1">
+                        <a:prstTxWarp prst="textNoShape">
+                          <a:avLst/>
+                        </a:prstTxWarp>
+                        <a:spAutoFit/>
+                      </wps:bodyPr>
+                    </wps:wsp>
+                  </a:graphicData>
+                </a:graphic>
+              </wp:anchor>
+            </w:drawing>
+          </mc:Choice>
+          <mc:Fallback>
+            <w:pict>
+              <v:shape w14:anchorId="202D221A" id="_x0000_s1033" type="#_x0000_t202" style="position:absolute;left:0;text-align:left;margin-left:73.7pt;margin-top:289pt;width:343.75pt;height:.05pt;z-index:251685888;visibility:visible;mso-wrap-style:square;mso-wrap-distance-left:9pt;mso-wrap-distance-top:0;mso-wrap-distance-right:9pt;mso-wrap-distance-bottom:0;mso-position-horizontal:absolute;mso-position-horizontal-relative:text;mso-position-vertical:absolute;mso-position-vertical-relative:text;v-text-anchor:top" o:gfxdata="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" stroked="f">
+                <v:textbox style="mso-fit-shape-to-text:t" inset="0,0,0,0">
+                  <w:txbxContent>
+                    <w:p>
+                      <w:pPr>
+                        <w:pStyle w:val="af5"/>
+                        <w:jc w:val="center"/>
+                        <w:rPr>
+                          <w:lang w:val="ru-RU"/>
+                        </w:rPr>
+                      </w:pPr>
+                      <w:r>
+                        <w:t xml:space="preserve">pielikums </w:t>
+                      </w:r>
+                      <w:r>
+                        <w:rPr>
+                          <w:lang w:val="ru-RU"/>
+                        </w:rPr>
+                        <w:t>4.3.</w:t>
+                      </w:r>
+                    </w:p>
+                  </w:txbxContent>
+                </v:textbox>
+                <w10:wrap type="square"/>
+              </v:shape>
+            </w:pict>
+          </mc:Fallback>
+        </mc:AlternateContent>
+      </w:r>
+      <w:r>
+        <w:drawing>
+          <wp:anchor distT="0" distB="0" distL="114300" distR="114300" simplePos="0" relativeHeight="251682816" behindDoc="0" locked="0" layoutInCell="1" allowOverlap="1" wp14:anchorId="41CFB302" wp14:editId="02876F14">
+            <wp:simplePos x="0" y="0"/>
+            <wp:positionH relativeFrom="column">
+              <wp:posOffset>935990</wp:posOffset>
+            </wp:positionH>
+            <wp:positionV relativeFrom="paragraph">
+              <wp:posOffset>97790</wp:posOffset>
+            </wp:positionV>
+            <wp:extent cx="4365625" cy="3515360"/>
+            <wp:effectExtent l="0" t="0" r="0" b="8890"/>
+            <wp:wrapSquare wrapText="bothSides"/>
+            <wp:docPr id="1906965183" name="Рисунок 1" descr="Изображение выглядит как текст, снимок экрана, Шрифт&#10;&#10;Автоматически созданное описание"/>
+            <wp:cNvGraphicFramePr>
+              <a:graphicFrameLocks xmlns:a="http://schemas.openxmlformats.org/drawingml/2006/main" noChangeAspect="1"/>
+            </wp:cNvGraphicFramePr>
+            <a:graphic xmlns:a="http://schemas.openxmlformats.org/drawingml/2006/main">
+              <a:graphicData uri="http://schemas.openxmlformats.org/drawingml/2006/picture">
+                <pic:pic xmlns:pic="http://schemas.openxmlformats.org/drawingml/2006/picture">
+                  <pic:nvPicPr>
+                    <pic:cNvPr id="1906965183" name="Рисунок 1" descr="Изображение выглядит как текст, снимок экрана, Шрифт&#10;&#10;Автоматически созданное описание"/>
+                    <pic:cNvPicPr/>
+                  </pic:nvPicPr>
+                  <pic:blipFill rotWithShape="1">
+                    <a:blip r:embed="rId25">
+                      <a:extLst>
+                        <a:ext uri="{28A0092B-C50C-407E-A947-70E740481C1C}">
+                          <a14:useLocalDpi xmlns:a14="http://schemas.microsoft.com/office/drawing/2010/main" val="0"/>
+                        </a:ext>
+                      </a:extLst>
+                    </a:blip>
+                    <a:srcRect l="865"/>
+                    <a:stretch/>
+                  </pic:blipFill>
+                  <pic:spPr bwMode="auto">
+                    <a:xfrm>
+                      <a:off x="0" y="0"/>
+                      <a:ext cx="4365625" cy="3515360"/>
+                    </a:xfrm>
+                    <a:prstGeom prst="rect">
+                      <a:avLst/>
+                    </a:prstGeom>
+                    <a:ln>
+                      <a:noFill/>
+                    </a:ln>
+                    <a:extLst>
+                      <a:ext uri="{53640926-AAD7-44D8-BBD7-CCE9431645EC}">
+                        <a14:shadowObscured xmlns:a14="http://schemas.microsoft.com/office/drawing/2010/main"/>
+                      </a:ext>
+                    </a:extLst>
+                  </pic:spPr>
+                </pic:pic>
+              </a:graphicData>
+            </a:graphic>
+          </wp:anchor>
+        </w:drawing>
+      </w:r>
+      <w:r>
+        <w:t>.</w:t>
+      </w:r>
+    </w:p>
+    <w:p>
+      <w:pPr>
+        <w:pStyle w:val="10"/>
+        <w:ind w:left="1211" w:firstLine="0"/>
+        <w:rPr>
+          <w:lang w:val="ru-RU"/>
+        </w:rPr>
+      </w:pPr>
+      <w:r>
+        <w:rPr>
+          <w:noProof/>
+        </w:rPr>
+        <mc:AlternateContent>
+          <mc:Choice Requires="wps">
+            <w:drawing>
+              <wp:inline distT="0" distB="0" distL="0" distR="0" wp14:anchorId="2E0B4FEF" wp14:editId="6326962E">
+                <wp:extent cx="2994660" cy="635"/>
+                <wp:effectExtent l="0" t="0" r="0" b="8255"/>
+                <wp:docPr id="1867831137" name="Надпись 1"/>
+                <wp:cNvGraphicFramePr/>
+                <a:graphic xmlns:a="http://schemas.openxmlformats.org/drawingml/2006/main">
+                  <a:graphicData uri="http://schemas.microsoft.com/office/word/2010/wordprocessingShape">
+                    <wps:wsp>
+                      <wps:cNvSpPr txBox="1"/>
+                      <wps:spPr>
+                        <a:xfrm>
+                          <a:off x="0" y="0"/>
+                          <a:ext cx="2994660" cy="635"/>
+                        </a:xfrm>
+                        <a:prstGeom prst="rect">
+                          <a:avLst/>
+                        </a:prstGeom>
+                        <a:solidFill>
+                          <a:prstClr val="white"/>
+                        </a:solidFill>
+                        <a:ln>
+                          <a:noFill/>
+                        </a:ln>
+                      </wps:spPr>
+                      <wps:txbx>
+                        <w:txbxContent>
+                          <w:p>
+                            <w:pPr>
+                              <w:pStyle w:val="af5"/>
+                              <w:ind w:left="1416" w:firstLine="708"/>
+                              <w:rPr>
+                                <w:lang w:val="ru-RU"/>
+                              </w:rPr>
+                            </w:pPr>
+                            <w:r>
+                              <w:t>pielikums 4.</w:t>
+                            </w:r>
+                            <w:r>
+                              <w:rPr>
+                                <w:lang w:val="ru-RU"/>
+                              </w:rPr>
+                              <w:t>4.</w:t>
+                            </w:r>
+                          </w:p>
+                        </w:txbxContent>
+                      </wps:txbx>
+                      <wps:bodyPr rot="0" spcFirstLastPara="0" vertOverflow="overflow" horzOverflow="overflow" vert="horz" wrap="square" lIns="0" tIns="0" rIns="0" bIns="0" numCol="1" spcCol="0" rtlCol="0" fromWordArt="0" anchor="t" anchorCtr="0" forceAA="0" compatLnSpc="1">
+                        <a:prstTxWarp prst="textNoShape">
+                          <a:avLst/>
+                        </a:prstTxWarp>
+                        <a:spAutoFit/>
+                      </wps:bodyPr>
+                    </wps:wsp>
+                  </a:graphicData>
+                </a:graphic>
+              </wp:inline>
+            </w:drawing>
+          </mc:Choice>
+          <mc:Fallback>
+            <w:pict>
+              <v:shape w14:anchorId="2E0B4FEF" id="Надпись 1" o:spid="_x0000_s1034" type="#_x0000_t202" style="width:235.8pt;height:.05pt;visibility:visible;mso-wrap-style:square;mso-left-percent:-10001;mso-top-percent:-10001;mso-position-horizontal:absolute;mso-position-horizontal-relative:char;mso-position-vertical:absolute;mso-position-vertical-relative:line;mso-left-percent:-10001;mso-top-percent:-10001;v-text-anchor:top" o:gfxdata="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" stroked="f">
+                <v:textbox style="mso-fit-shape-to-text:t" inset="0,0,0,0">
+                  <w:txbxContent>
+                    <w:p>
+                      <w:pPr>
+                        <w:pStyle w:val="af5"/>
+                        <w:ind w:left="1416" w:firstLine="708"/>
+                        <w:rPr>
+                          <w:lang w:val="ru-RU"/>
+                        </w:rPr>
+                      </w:pPr>
+                      <w:r>
+                        <w:t>pielikums 4.</w:t>
+                      </w:r>
+                      <w:r>
+                        <w:rPr>
+                          <w:lang w:val="ru-RU"/>
+                        </w:rPr>
+                        <w:t>4.</w:t>
+                      </w:r>
+                    </w:p>
+                  </w:txbxContent>
+                </v:textbox>
+                <w10:anchorlock/>
+              </v:shape>
+            </w:pict>
+          </mc:Fallback>
+        </mc:AlternateContent>
+      </w:r>
+    </w:p>
+    <w:p>
+      <w:r>
+        <w:t>Šis piemērs parāda, ka dažos gadījumos operatori break un continue patiešām ir jāizmanto un tie var ietekmēt programmas darbību.</w:t>
+      </w:r>
+    </w:p>
+    <w:p>
+      <w:pPr>
+        <w:rPr>
+          <w:b/>
           <w:sz w:val="28"/>
           <w:szCs w:val="32"/>
         </w:rPr>
       </w:pPr>
       <w:r>
-        <w:br w:type="page"/>
+        <w:br w:type="column"/>
       </w:r>
     </w:p>
     <w:p>
@@ -3618,10 +4223,12 @@
         <w:pStyle w:val="10"/>
         <w:ind w:left="1211" w:firstLine="0"/>
       </w:pPr>
-      <w:bookmarkStart w:id="10" w:name="_Toc168347888"/>
-      <w:r>
-        <w:lastRenderedPageBreak/>
-        <w:t>5.</w:t>
+      <w:bookmarkStart w:id="9" w:name="_Toc168693406"/>
+      <w:r>
+        <w:t>5</w:t>
+      </w:r>
+      <w:r>
+        <w:t>.</w:t>
       </w:r>
       <w:r>
         <w:t xml:space="preserve"> </w:t>
@@ -3629,7 +4236,7 @@
       <w:r>
         <w:t>Avoti</w:t>
       </w:r>
-      <w:bookmarkEnd w:id="10"/>
+      <w:bookmarkEnd w:id="9"/>
     </w:p>
     <w:p>
       <w:pPr>
@@ -3639,7 +4246,7 @@
           <w:numId w:val="1"/>
         </w:numPr>
       </w:pPr>
-      <w:hyperlink r:id="rId22" w:history="1">
+      <w:hyperlink r:id="rId26" w:history="1">
         <w:r>
           <w:rPr>
             <w:rStyle w:val="af3"/>
@@ -3668,7 +4275,7 @@
           <w:numId w:val="1"/>
         </w:numPr>
       </w:pPr>
-      <w:hyperlink r:id="rId23" w:history="1">
+      <w:hyperlink r:id="rId27" w:history="1">
         <w:r>
           <w:rPr>
             <w:rStyle w:val="af3"/>
@@ -3685,7 +4292,7 @@
           <w:numId w:val="1"/>
         </w:numPr>
       </w:pPr>
-      <w:hyperlink r:id="rId24" w:history="1">
+      <w:hyperlink r:id="rId28" w:history="1">
         <w:r>
           <w:rPr>
             <w:rStyle w:val="af3"/>
@@ -3702,12 +4309,41 @@
           <w:numId w:val="1"/>
         </w:numPr>
       </w:pPr>
-      <w:r>
-        <w:t>https://gb.ru/blog/czikly-v-java-kak-sozdat-i-prervat/</w:t>
-      </w:r>
+      <w:hyperlink r:id="rId29" w:history="1">
+        <w:r>
+          <w:rPr>
+            <w:rStyle w:val="af3"/>
+          </w:rPr>
+          <w:t>https://gb.ru/blog/czikly-v-java-kak-sozdat-i-prervat/</w:t>
+        </w:r>
+      </w:hyperlink>
+    </w:p>
+    <w:p>
+      <w:pPr>
+        <w:pStyle w:val="a7"/>
+        <w:numPr>
+          <w:ilvl w:val="0"/>
+          <w:numId w:val="1"/>
+        </w:numPr>
+      </w:pPr>
+      <w:hyperlink r:id="rId30" w:history="1">
+        <w:r>
+          <w:rPr>
+            <w:rStyle w:val="af3"/>
+          </w:rPr>
+          <w:t>https://www.programiz.com/java-programming/for-loop</w:t>
+        </w:r>
+      </w:hyperlink>
+    </w:p>
+    <w:p>
+      <w:pPr>
+        <w:rPr>
+          <w:lang w:val="ru-RU"/>
+        </w:rPr>
+      </w:pPr>
     </w:p>
     <w:sectPr>
-      <w:footerReference w:type="default" r:id="rId25"/>
+      <w:footerReference w:type="default" r:id="rId31"/>
       <w:type w:val="continuous"/>
       <w:pgSz w:w="11906" w:h="16838"/>
       <w:pgMar w:top="1418" w:right="1418" w:bottom="1418" w:left="1418" w:header="709" w:footer="709" w:gutter="0"/>

</xml_diff>

<commit_message>
Mācību materiāls ir papildināts ar piemēriem
</commit_message>
<xml_diff>
--- a/Macibu_materials_bokareva.docx
+++ b/Macibu_materials_bokareva.docx
@@ -190,7 +190,7 @@
           <w:r>
             <w:fldChar w:fldCharType="separate"/>
           </w:r>
-          <w:hyperlink w:anchor="_Toc168693397" w:history="1">
+          <w:hyperlink w:anchor="_Toc168842452" w:history="1">
             <w:r>
               <w:rPr>
                 <w:rStyle w:val="af3"/>
@@ -233,7 +233,7 @@
                 <w:noProof/>
                 <w:webHidden/>
               </w:rPr>
-              <w:instrText xml:space="preserve"> PAGEREF _Toc168693397 \h </w:instrText>
+              <w:instrText xml:space="preserve"> PAGEREF _Toc168842452 \h </w:instrText>
             </w:r>
             <w:r>
               <w:rPr>
@@ -277,7 +277,7 @@
               <w:lang w:val="ru-RU" w:eastAsia="ru-RU"/>
             </w:rPr>
           </w:pPr>
-          <w:hyperlink w:anchor="_Toc168693398" w:history="1">
+          <w:hyperlink w:anchor="_Toc168842453" w:history="1">
             <w:r>
               <w:rPr>
                 <w:rStyle w:val="af3"/>
@@ -304,7 +304,7 @@
                 <w:noProof/>
                 <w:webHidden/>
               </w:rPr>
-              <w:instrText xml:space="preserve"> PAGEREF _Toc168693398 \h </w:instrText>
+              <w:instrText xml:space="preserve"> PAGEREF _Toc168842453 \h </w:instrText>
             </w:r>
             <w:r>
               <w:rPr>
@@ -349,7 +349,7 @@
               <w:lang w:val="ru-RU" w:eastAsia="ru-RU"/>
             </w:rPr>
           </w:pPr>
-          <w:hyperlink w:anchor="_Toc168693399" w:history="1">
+          <w:hyperlink w:anchor="_Toc168842454" w:history="1">
             <w:r>
               <w:rPr>
                 <w:rStyle w:val="af3"/>
@@ -393,7 +393,7 @@
                 <w:noProof/>
                 <w:webHidden/>
               </w:rPr>
-              <w:instrText xml:space="preserve"> PAGEREF _Toc168693399 \h </w:instrText>
+              <w:instrText xml:space="preserve"> PAGEREF _Toc168842454 \h </w:instrText>
             </w:r>
             <w:r>
               <w:rPr>
@@ -438,7 +438,7 @@
               <w:lang w:val="ru-RU" w:eastAsia="ru-RU"/>
             </w:rPr>
           </w:pPr>
-          <w:hyperlink w:anchor="_Toc168693400" w:history="1">
+          <w:hyperlink w:anchor="_Toc168842455" w:history="1">
             <w:r>
               <w:rPr>
                 <w:rStyle w:val="af3"/>
@@ -497,7 +497,7 @@
                 <w:noProof/>
                 <w:webHidden/>
               </w:rPr>
-              <w:instrText xml:space="preserve"> PAGEREF _Toc168693400 \h </w:instrText>
+              <w:instrText xml:space="preserve"> PAGEREF _Toc168842455 \h </w:instrText>
             </w:r>
             <w:r>
               <w:rPr>
@@ -541,7 +541,7 @@
               <w:lang w:val="ru-RU" w:eastAsia="ru-RU"/>
             </w:rPr>
           </w:pPr>
-          <w:hyperlink w:anchor="_Toc168693401" w:history="1">
+          <w:hyperlink w:anchor="_Toc168842456" w:history="1">
             <w:r>
               <w:rPr>
                 <w:rStyle w:val="af3"/>
@@ -568,7 +568,7 @@
                 <w:noProof/>
                 <w:webHidden/>
               </w:rPr>
-              <w:instrText xml:space="preserve"> PAGEREF _Toc168693401 \h </w:instrText>
+              <w:instrText xml:space="preserve"> PAGEREF _Toc168842456 \h </w:instrText>
             </w:r>
             <w:r>
               <w:rPr>
@@ -613,7 +613,7 @@
               <w:lang w:val="ru-RU" w:eastAsia="ru-RU"/>
             </w:rPr>
           </w:pPr>
-          <w:hyperlink w:anchor="_Toc168693402" w:history="1">
+          <w:hyperlink w:anchor="_Toc168842457" w:history="1">
             <w:r>
               <w:rPr>
                 <w:rStyle w:val="af3"/>
@@ -657,7 +657,7 @@
                 <w:noProof/>
                 <w:webHidden/>
               </w:rPr>
-              <w:instrText xml:space="preserve"> PAGEREF _Toc168693402 \h </w:instrText>
+              <w:instrText xml:space="preserve"> PAGEREF _Toc168842457 \h </w:instrText>
             </w:r>
             <w:r>
               <w:rPr>
@@ -702,7 +702,7 @@
               <w:lang w:val="ru-RU" w:eastAsia="ru-RU"/>
             </w:rPr>
           </w:pPr>
-          <w:hyperlink w:anchor="_Toc168693403" w:history="1">
+          <w:hyperlink w:anchor="_Toc168842458" w:history="1">
             <w:r>
               <w:rPr>
                 <w:rStyle w:val="af3"/>
@@ -746,7 +746,7 @@
                 <w:noProof/>
                 <w:webHidden/>
               </w:rPr>
-              <w:instrText xml:space="preserve"> PAGEREF _Toc168693403 \h </w:instrText>
+              <w:instrText xml:space="preserve"> PAGEREF _Toc168842458 \h </w:instrText>
             </w:r>
             <w:r>
               <w:rPr>
@@ -791,7 +791,7 @@
               <w:lang w:val="ru-RU" w:eastAsia="ru-RU"/>
             </w:rPr>
           </w:pPr>
-          <w:hyperlink w:anchor="_Toc168693404" w:history="1">
+          <w:hyperlink w:anchor="_Toc168842459" w:history="1">
             <w:r>
               <w:rPr>
                 <w:rStyle w:val="af3"/>
@@ -835,7 +835,7 @@
                 <w:noProof/>
                 <w:webHidden/>
               </w:rPr>
-              <w:instrText xml:space="preserve"> PAGEREF _Toc168693404 \h </w:instrText>
+              <w:instrText xml:space="preserve"> PAGEREF _Toc168842459 \h </w:instrText>
             </w:r>
             <w:r>
               <w:rPr>
@@ -880,7 +880,7 @@
               <w:lang w:val="ru-RU" w:eastAsia="ru-RU"/>
             </w:rPr>
           </w:pPr>
-          <w:hyperlink w:anchor="_Toc168693405" w:history="1">
+          <w:hyperlink w:anchor="_Toc168842460" w:history="1">
             <w:r>
               <w:rPr>
                 <w:rStyle w:val="af3"/>
@@ -924,7 +924,7 @@
                 <w:noProof/>
                 <w:webHidden/>
               </w:rPr>
-              <w:instrText xml:space="preserve"> PAGEREF _Toc168693405 \h </w:instrText>
+              <w:instrText xml:space="preserve"> PAGEREF _Toc168842460 \h </w:instrText>
             </w:r>
             <w:r>
               <w:rPr>
@@ -945,6 +945,323 @@
                 <w:webHidden/>
               </w:rPr>
               <w:t>5</w:t>
+            </w:r>
+            <w:r>
+              <w:rPr>
+                <w:noProof/>
+                <w:webHidden/>
+              </w:rPr>
+              <w:fldChar w:fldCharType="end"/>
+            </w:r>
+          </w:hyperlink>
+        </w:p>
+        <w:p>
+          <w:pPr>
+            <w:pStyle w:val="12"/>
+            <w:tabs>
+              <w:tab w:val="left" w:pos="1440"/>
+              <w:tab w:val="right" w:leader="dot" w:pos="9060"/>
+            </w:tabs>
+            <w:rPr>
+              <w:rFonts w:asciiTheme="minorHAnsi" w:eastAsiaTheme="minorEastAsia" w:hAnsiTheme="minorHAnsi"/>
+              <w:noProof/>
+              <w:szCs w:val="24"/>
+              <w:lang w:val="ru-RU" w:eastAsia="ru-RU"/>
+            </w:rPr>
+          </w:pPr>
+          <w:hyperlink w:anchor="_Toc168842461" w:history="1">
+            <w:r>
+              <w:rPr>
+                <w:rStyle w:val="af3"/>
+                <w:noProof/>
+                <w:lang w:val="ru-RU"/>
+              </w:rPr>
+              <w:t>4.</w:t>
+            </w:r>
+            <w:r>
+              <w:rPr>
+                <w:rFonts w:asciiTheme="minorHAnsi" w:eastAsiaTheme="minorEastAsia" w:hAnsiTheme="minorHAnsi"/>
+                <w:noProof/>
+                <w:szCs w:val="24"/>
+                <w:lang w:val="ru-RU" w:eastAsia="ru-RU"/>
+              </w:rPr>
+              <w:tab/>
+            </w:r>
+            <w:r>
+              <w:rPr>
+                <w:rStyle w:val="af3"/>
+                <w:noProof/>
+              </w:rPr>
+              <w:t>Piemēri, kas parāda cikla</w:t>
+            </w:r>
+            <w:r>
+              <w:rPr>
+                <w:rStyle w:val="af3"/>
+                <w:noProof/>
+                <w:lang w:val="ru-RU"/>
+              </w:rPr>
+              <w:t xml:space="preserve"> </w:t>
+            </w:r>
+            <w:r>
+              <w:rPr>
+                <w:rStyle w:val="af3"/>
+                <w:noProof/>
+              </w:rPr>
+              <w:t>ar skaitītāju nozīmi</w:t>
+            </w:r>
+            <w:r>
+              <w:rPr>
+                <w:noProof/>
+                <w:webHidden/>
+              </w:rPr>
+              <w:tab/>
+            </w:r>
+            <w:r>
+              <w:rPr>
+                <w:noProof/>
+                <w:webHidden/>
+              </w:rPr>
+              <w:fldChar w:fldCharType="begin"/>
+            </w:r>
+            <w:r>
+              <w:rPr>
+                <w:noProof/>
+                <w:webHidden/>
+              </w:rPr>
+              <w:instrText xml:space="preserve"> PAGEREF _Toc168842461 \h </w:instrText>
+            </w:r>
+            <w:r>
+              <w:rPr>
+                <w:noProof/>
+                <w:webHidden/>
+              </w:rPr>
+            </w:r>
+            <w:r>
+              <w:rPr>
+                <w:noProof/>
+                <w:webHidden/>
+              </w:rPr>
+              <w:fldChar w:fldCharType="separate"/>
+            </w:r>
+            <w:r>
+              <w:rPr>
+                <w:noProof/>
+                <w:webHidden/>
+              </w:rPr>
+              <w:t>6</w:t>
+            </w:r>
+            <w:r>
+              <w:rPr>
+                <w:noProof/>
+                <w:webHidden/>
+              </w:rPr>
+              <w:fldChar w:fldCharType="end"/>
+            </w:r>
+          </w:hyperlink>
+        </w:p>
+        <w:p>
+          <w:pPr>
+            <w:pStyle w:val="23"/>
+            <w:tabs>
+              <w:tab w:val="right" w:leader="dot" w:pos="9060"/>
+            </w:tabs>
+            <w:rPr>
+              <w:rFonts w:asciiTheme="minorHAnsi" w:eastAsiaTheme="minorEastAsia" w:hAnsiTheme="minorHAnsi"/>
+              <w:noProof/>
+              <w:szCs w:val="24"/>
+              <w:lang w:val="ru-RU" w:eastAsia="ru-RU"/>
+            </w:rPr>
+          </w:pPr>
+          <w:hyperlink w:anchor="_Toc168842462" w:history="1">
+            <w:r>
+              <w:rPr>
+                <w:rStyle w:val="af3"/>
+                <w:noProof/>
+              </w:rPr>
+              <w:t>4.1 piemērs</w:t>
+            </w:r>
+            <w:r>
+              <w:rPr>
+                <w:noProof/>
+                <w:webHidden/>
+              </w:rPr>
+              <w:tab/>
+            </w:r>
+            <w:r>
+              <w:rPr>
+                <w:noProof/>
+                <w:webHidden/>
+              </w:rPr>
+              <w:fldChar w:fldCharType="begin"/>
+            </w:r>
+            <w:r>
+              <w:rPr>
+                <w:noProof/>
+                <w:webHidden/>
+              </w:rPr>
+              <w:instrText xml:space="preserve"> PAGEREF _Toc168842462 \h </w:instrText>
+            </w:r>
+            <w:r>
+              <w:rPr>
+                <w:noProof/>
+                <w:webHidden/>
+              </w:rPr>
+            </w:r>
+            <w:r>
+              <w:rPr>
+                <w:noProof/>
+                <w:webHidden/>
+              </w:rPr>
+              <w:fldChar w:fldCharType="separate"/>
+            </w:r>
+            <w:r>
+              <w:rPr>
+                <w:noProof/>
+                <w:webHidden/>
+              </w:rPr>
+              <w:t>6</w:t>
+            </w:r>
+            <w:r>
+              <w:rPr>
+                <w:noProof/>
+                <w:webHidden/>
+              </w:rPr>
+              <w:fldChar w:fldCharType="end"/>
+            </w:r>
+          </w:hyperlink>
+        </w:p>
+        <w:p>
+          <w:pPr>
+            <w:pStyle w:val="23"/>
+            <w:tabs>
+              <w:tab w:val="right" w:leader="dot" w:pos="9060"/>
+            </w:tabs>
+            <w:rPr>
+              <w:rFonts w:asciiTheme="minorHAnsi" w:eastAsiaTheme="minorEastAsia" w:hAnsiTheme="minorHAnsi"/>
+              <w:noProof/>
+              <w:szCs w:val="24"/>
+              <w:lang w:val="ru-RU" w:eastAsia="ru-RU"/>
+            </w:rPr>
+          </w:pPr>
+          <w:hyperlink w:anchor="_Toc168842463" w:history="1">
+            <w:r>
+              <w:rPr>
+                <w:rStyle w:val="af3"/>
+                <w:noProof/>
+              </w:rPr>
+              <w:t>4.2 piemērs</w:t>
+            </w:r>
+            <w:r>
+              <w:rPr>
+                <w:noProof/>
+                <w:webHidden/>
+              </w:rPr>
+              <w:tab/>
+            </w:r>
+            <w:r>
+              <w:rPr>
+                <w:noProof/>
+                <w:webHidden/>
+              </w:rPr>
+              <w:fldChar w:fldCharType="begin"/>
+            </w:r>
+            <w:r>
+              <w:rPr>
+                <w:noProof/>
+                <w:webHidden/>
+              </w:rPr>
+              <w:instrText xml:space="preserve"> PAGEREF _Toc168842463 \h </w:instrText>
+            </w:r>
+            <w:r>
+              <w:rPr>
+                <w:noProof/>
+                <w:webHidden/>
+              </w:rPr>
+            </w:r>
+            <w:r>
+              <w:rPr>
+                <w:noProof/>
+                <w:webHidden/>
+              </w:rPr>
+              <w:fldChar w:fldCharType="separate"/>
+            </w:r>
+            <w:r>
+              <w:rPr>
+                <w:noProof/>
+                <w:webHidden/>
+              </w:rPr>
+              <w:t>7</w:t>
+            </w:r>
+            <w:r>
+              <w:rPr>
+                <w:noProof/>
+                <w:webHidden/>
+              </w:rPr>
+              <w:fldChar w:fldCharType="end"/>
+            </w:r>
+          </w:hyperlink>
+        </w:p>
+        <w:p>
+          <w:pPr>
+            <w:pStyle w:val="23"/>
+            <w:tabs>
+              <w:tab w:val="right" w:leader="dot" w:pos="9060"/>
+            </w:tabs>
+            <w:rPr>
+              <w:rFonts w:asciiTheme="minorHAnsi" w:eastAsiaTheme="minorEastAsia" w:hAnsiTheme="minorHAnsi"/>
+              <w:noProof/>
+              <w:szCs w:val="24"/>
+              <w:lang w:val="ru-RU" w:eastAsia="ru-RU"/>
+            </w:rPr>
+          </w:pPr>
+          <w:hyperlink w:anchor="_Toc168842465" w:history="1">
+            <w:r>
+              <w:rPr>
+                <w:rStyle w:val="af3"/>
+                <w:noProof/>
+              </w:rPr>
+              <w:t>4.3 piemērs</w:t>
+            </w:r>
+            <w:r>
+              <w:rPr>
+                <w:noProof/>
+                <w:webHidden/>
+              </w:rPr>
+              <w:tab/>
+            </w:r>
+            <w:r>
+              <w:rPr>
+                <w:noProof/>
+                <w:webHidden/>
+              </w:rPr>
+              <w:fldChar w:fldCharType="begin"/>
+            </w:r>
+            <w:r>
+              <w:rPr>
+                <w:noProof/>
+                <w:webHidden/>
+              </w:rPr>
+              <w:instrText xml:space="preserve"> PAGEREF _Toc168842465 \h </w:instrText>
+            </w:r>
+            <w:r>
+              <w:rPr>
+                <w:noProof/>
+                <w:webHidden/>
+              </w:rPr>
+            </w:r>
+            <w:r>
+              <w:rPr>
+                <w:noProof/>
+                <w:webHidden/>
+              </w:rPr>
+              <w:fldChar w:fldCharType="separate"/>
+            </w:r>
+            <w:r>
+              <w:rPr>
+                <w:noProof/>
+                <w:webHidden/>
+              </w:rPr>
+              <w:t>8</w:t>
             </w:r>
             <w:r>
               <w:rPr>
@@ -968,13 +1285,13 @@
               <w:lang w:val="ru-RU" w:eastAsia="ru-RU"/>
             </w:rPr>
           </w:pPr>
-          <w:hyperlink w:anchor="_Toc168693406" w:history="1">
+          <w:hyperlink w:anchor="_Toc168842466" w:history="1">
             <w:r>
               <w:rPr>
                 <w:rStyle w:val="af3"/>
                 <w:noProof/>
               </w:rPr>
-              <w:t>4. Avoti</w:t>
+              <w:t>5. Avoti</w:t>
             </w:r>
             <w:r>
               <w:rPr>
@@ -995,7 +1312,7 @@
                 <w:noProof/>
                 <w:webHidden/>
               </w:rPr>
-              <w:instrText xml:space="preserve"> PAGEREF _Toc168693406 \h </w:instrText>
+              <w:instrText xml:space="preserve"> PAGEREF _Toc168842466 \h </w:instrText>
             </w:r>
             <w:r>
               <w:rPr>
@@ -1015,7 +1332,7 @@
                 <w:noProof/>
                 <w:webHidden/>
               </w:rPr>
-              <w:t>6</w:t>
+              <w:t>9</w:t>
             </w:r>
             <w:r>
               <w:rPr>
@@ -1062,7 +1379,7 @@
       <w:r>
         <w:br w:type="column"/>
       </w:r>
-      <w:bookmarkStart w:id="0" w:name="_Toc168693397"/>
+      <w:bookmarkStart w:id="0" w:name="_Toc168842452"/>
       <w:r>
         <w:lastRenderedPageBreak/>
         <w:t>Kas ir cikls ar skaitītāju?</w:t>
@@ -1138,7 +1455,7 @@
       <w:pPr>
         <w:pStyle w:val="2"/>
       </w:pPr>
-      <w:bookmarkStart w:id="1" w:name="_Toc168693398"/>
+      <w:bookmarkStart w:id="1" w:name="_Toc168842453"/>
       <w:r>
         <w:t xml:space="preserve">1.1 </w:t>
       </w:r>
@@ -1237,7 +1554,7 @@
           <w:lang w:val="ru-RU"/>
         </w:rPr>
       </w:pPr>
-      <w:bookmarkStart w:id="2" w:name="_Toc168693399"/>
+      <w:bookmarkStart w:id="2" w:name="_Toc168842454"/>
       <w:r>
         <w:t>Sintakse</w:t>
       </w:r>
@@ -1437,7 +1754,7 @@
           <w:lang w:val="en-US"/>
         </w:rPr>
       </w:pPr>
-      <w:bookmarkStart w:id="3" w:name="_Toc168693400"/>
+      <w:bookmarkStart w:id="3" w:name="_Toc168842455"/>
       <w:r>
         <w:t>For</w:t>
       </w:r>
@@ -1456,7 +1773,7 @@
       <w:pPr>
         <w:pStyle w:val="2"/>
       </w:pPr>
-      <w:bookmarkStart w:id="4" w:name="_Toc168693401"/>
+      <w:bookmarkStart w:id="4" w:name="_Toc168842456"/>
       <w:r>
         <w:t xml:space="preserve">2.1 Parastais </w:t>
       </w:r>
@@ -1879,7 +2196,7 @@
           <w:lang w:val="ru-RU"/>
         </w:rPr>
       </w:pPr>
-      <w:bookmarkStart w:id="5" w:name="_Toc168693402"/>
+      <w:bookmarkStart w:id="5" w:name="_Toc168842457"/>
       <w:r>
         <w:t>Cikls</w:t>
       </w:r>
@@ -2223,7 +2540,7 @@
           <w:lang w:val="ru-RU"/>
         </w:rPr>
       </w:pPr>
-      <w:bookmarkStart w:id="6" w:name="_Toc168693403"/>
+      <w:bookmarkStart w:id="6" w:name="_Toc168842458"/>
       <w:r>
         <w:t>Cikls ciklā</w:t>
       </w:r>
@@ -2541,7 +2858,7 @@
           <w:lang w:val="ru-RU"/>
         </w:rPr>
       </w:pPr>
-      <w:bookmarkStart w:id="7" w:name="_Toc168693404"/>
+      <w:bookmarkStart w:id="7" w:name="_Toc168842459"/>
       <w:r>
         <w:lastRenderedPageBreak/>
         <w:t xml:space="preserve">Bezgalīgs </w:t>
@@ -3118,7 +3435,7 @@
       <w:r>
         <w:br w:type="column"/>
       </w:r>
-      <w:bookmarkStart w:id="8" w:name="_Toc168693405"/>
+      <w:bookmarkStart w:id="8" w:name="_Toc168842460"/>
       <w:r>
         <w:lastRenderedPageBreak/>
         <w:t>Operatori darbam ar ciklu</w:t>
@@ -3412,7 +3729,10 @@
         </w:rPr>
       </w:pPr>
       <w:r>
-        <w:t>Pielikums 3.1.</w:t>
+        <w:t>p</w:t>
+      </w:r>
+      <w:r>
+        <w:t>ielikums 3.1.</w:t>
       </w:r>
     </w:p>
     <w:p>
@@ -3514,7 +3834,11 @@
           <w:ilvl w:val="0"/>
           <w:numId w:val="9"/>
         </w:numPr>
-      </w:pPr>
+        <w:rPr>
+          <w:lang w:val="ru-RU"/>
+        </w:rPr>
+      </w:pPr>
+      <w:bookmarkStart w:id="9" w:name="_Toc168842461"/>
       <w:r>
         <w:lastRenderedPageBreak/>
         <w:t>Piemēri, kas parāda cikla</w:t>
@@ -3526,11 +3850,19 @@
         <w:t xml:space="preserve"> </w:t>
       </w:r>
       <w:r>
-        <w:t>ar skaitītāju</w:t>
-      </w:r>
-      <w:r>
-        <w:t xml:space="preserve"> nozīmi</w:t>
-      </w:r>
+        <w:t>ar skaitītāju nozīmi</w:t>
+      </w:r>
+      <w:bookmarkEnd w:id="9"/>
+    </w:p>
+    <w:p>
+      <w:pPr>
+        <w:pStyle w:val="2"/>
+      </w:pPr>
+      <w:bookmarkStart w:id="10" w:name="_Toc168842462"/>
+      <w:r>
+        <w:t>4.1 piemērs</w:t>
+      </w:r>
+      <w:bookmarkEnd w:id="10"/>
     </w:p>
     <w:p>
       <w:r>
@@ -3626,6 +3958,9 @@
         </mc:AlternateContent>
       </w:r>
       <w:r>
+        <w:rPr>
+          <w:noProof/>
+        </w:rPr>
         <w:drawing>
           <wp:anchor distT="0" distB="0" distL="114300" distR="114300" simplePos="0" relativeHeight="251676672" behindDoc="0" locked="0" layoutInCell="1" allowOverlap="1" wp14:anchorId="773EDB1B" wp14:editId="761C5DBB">
             <wp:simplePos x="0" y="0"/>
@@ -3706,13 +4041,7 @@
         <w:t>, kā For cikls samazina koda rindu skaitu. Šim nolūkam tika izdomāts neliels un ļoti vienkāršs uzdevums: aprēķināt visu masīva elementu summu. Sākumā izveidoju masīvu “skaitli” ar datu tipu int un pievienoju tam 5 skaitļus no 1 līdz 5. Pēc tam izveidojām atsevišķu mainīgu “summa”, kas ir vienāds ar 0: to izmantosim kā mainīgo, kuram pievienosim katru masīva "skaitli" elementu. Tālāk tika izveidota pati cikla ar skaitītāju, kura sākotnējā vērtība ir vienāda ar 0, pēdējai vērtībai jābūt mazākai par masīva "</w:t>
       </w:r>
       <w:r>
-        <w:t>skaitli</w:t>
-      </w:r>
-      <w:r>
-        <w:t>"</w:t>
-      </w:r>
-      <w:r>
-        <w:t xml:space="preserve"> garumu</w:t>
+        <w:t>skaitli" garumu</w:t>
       </w:r>
       <w:r>
         <w:t xml:space="preserve"> (</w:t>
@@ -3764,6 +4093,9 @@
         <w:jc w:val="center"/>
       </w:pPr>
       <w:r>
+        <w:rPr>
+          <w:noProof/>
+        </w:rPr>
         <w:drawing>
           <wp:inline distT="0" distB="0" distL="0" distR="0" wp14:anchorId="6DE81C24" wp14:editId="365DD3B9">
             <wp:extent cx="3096057" cy="1419423"/>
@@ -3822,15 +4154,25 @@
       </w:r>
     </w:p>
     <w:p>
+      <w:pPr>
+        <w:pStyle w:val="2"/>
+      </w:pPr>
       <w:r>
         <w:br w:type="column"/>
       </w:r>
+      <w:bookmarkStart w:id="11" w:name="_Toc168842463"/>
       <w:r>
         <w:lastRenderedPageBreak/>
-        <w:t xml:space="preserve">Otrajā piemērā </w:t>
-      </w:r>
-      <w:r>
-        <w:t>(</w:t>
+        <w:t>4.2</w:t>
+      </w:r>
+      <w:r>
+        <w:t xml:space="preserve"> piemērs</w:t>
+      </w:r>
+      <w:bookmarkEnd w:id="11"/>
+    </w:p>
+    <w:p>
+      <w:r>
+        <w:t>Otrajā piemērā (</w:t>
       </w:r>
       <w:r>
         <w:rPr>
@@ -3843,16 +4185,7 @@
         <w:t>.)</w:t>
       </w:r>
       <w:r>
-        <w:t xml:space="preserve"> </w:t>
-      </w:r>
-      <w:r>
-        <w:t>parādīts, kā operatorus break un continue var izmantot ciklā for. Uzdevums ir vienkāršs: ir jāatrod konkrēts elements masīvā.</w:t>
-      </w:r>
-      <w:r>
-        <w:t xml:space="preserve"> </w:t>
-      </w:r>
-      <w:r>
-        <w:t>Tiek izveidots masīvs “skaitli”, kurā tiek saglabāti skaitļi no 1 līdz 10. Tad tiek izveidots mainīgais "atrast", kurā tiek saglabāts nejaušs skaitlis no 1 līdz 10 un teksta virkne “apskatitie”. Ciklā ar skaitītāju visi nosacījumi ir tādi paši kā iepriekšējā uzdevumā: cikls sākas ar 0 elementu, darbojas tik ilgi, kamēr sākotnējā vērtība ir mazāka par masīva “skaitli” izmēru un cikla solis ir viens. Pats cikls satur pārbaudi: ja i vērtība ir vienāda ar mainīgā “atrast” vērtību, cikls pārtrauc savu darbu un parāda programmas rezultātu</w:t>
+        <w:t xml:space="preserve"> parādīts, kā operatorus break un continue var izmantot ciklā for. Uzdevums ir vienkāršs: ir jāatrod konkrēts elements masīvā. Tiek izveidots masīvs “skaitli”, kurā tiek saglabāti skaitļi no 1 līdz 10. Tad tiek izveidots mainīgais "atrast", kurā tiek saglabāts nejaušs skaitlis no 1 līdz 10 un teksta virkne “apskatitie”. Ciklā ar skaitītāju visi nosacījumi ir tādi paši kā iepriekšējā uzdevumā: cikls sākas ar 0 elementu, darbojas tik ilgi, kamēr sākotnējā vērtība ir mazāka par masīva “skaitli” izmēru un cikla solis ir viens. Pats cikls satur pārbaudi: ja i vērtība ir vienāda ar mainīgā “atrast” vērtību, cikls pārtrauc savu darbu un parāda programmas rezultātu</w:t>
       </w:r>
       <w:r>
         <w:t xml:space="preserve"> (</w:t>
@@ -3880,6 +4213,9 @@
         <w:ind w:firstLine="0"/>
       </w:pPr>
       <w:r>
+        <w:rPr>
+          <w:noProof/>
+        </w:rPr>
         <w:drawing>
           <wp:anchor distT="0" distB="0" distL="114300" distR="114300" simplePos="0" relativeHeight="251683840" behindDoc="0" locked="0" layoutInCell="1" allowOverlap="1" wp14:anchorId="6451807A" wp14:editId="375AB66C">
             <wp:simplePos x="0" y="0"/>
@@ -4005,7 +4341,7 @@
           </mc:Choice>
           <mc:Fallback>
             <w:pict>
-              <v:shape w14:anchorId="202D221A" id="_x0000_s1033" type="#_x0000_t202" style="position:absolute;left:0;text-align:left;margin-left:73.7pt;margin-top:289pt;width:343.75pt;height:.05pt;z-index:251685888;visibility:visible;mso-wrap-style:square;mso-wrap-distance-left:9pt;mso-wrap-distance-top:0;mso-wrap-distance-right:9pt;mso-wrap-distance-bottom:0;mso-position-horizontal:absolute;mso-position-horizontal-relative:text;mso-position-vertical:absolute;mso-position-vertical-relative:text;v-text-anchor:top" o:gfxdata="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" stroked="f">
+              <v:shape w14:anchorId="202D221A" id="_x0000_s1033" type="#_x0000_t202" style="position:absolute;left:0;text-align:left;margin-left:73.7pt;margin-top:289pt;width:343.75pt;height:.05pt;z-index:251685888;visibility:visible;mso-wrap-style:square;mso-wrap-distance-left:9pt;mso-wrap-distance-top:0;mso-wrap-distance-right:9pt;mso-wrap-distance-bottom:0;mso-position-horizontal:absolute;mso-position-horizontal-relative:text;mso-position-vertical:absolute;mso-position-vertical-relative:text;v-text-anchor:top" o:gfxdata="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" stroked="f">
                 <v:textbox style="mso-fit-shape-to-text:t" inset="0,0,0,0">
                   <w:txbxContent>
                     <w:p>
@@ -4035,6 +4371,9 @@
         </mc:AlternateContent>
       </w:r>
       <w:r>
+        <w:rPr>
+          <w:noProof/>
+        </w:rPr>
         <w:drawing>
           <wp:anchor distT="0" distB="0" distL="114300" distR="114300" simplePos="0" relativeHeight="251682816" behindDoc="0" locked="0" layoutInCell="1" allowOverlap="1" wp14:anchorId="41CFB302" wp14:editId="02876F14">
             <wp:simplePos x="0" y="0"/>
@@ -4104,6 +4443,8 @@
           <w:lang w:val="ru-RU"/>
         </w:rPr>
       </w:pPr>
+      <w:bookmarkStart w:id="12" w:name="_Toc168837329"/>
+      <w:bookmarkStart w:id="13" w:name="_Toc168842464"/>
       <w:r>
         <w:rPr>
           <w:noProof/>
@@ -4200,6 +4541,8 @@
           </mc:Fallback>
         </mc:AlternateContent>
       </w:r>
+      <w:bookmarkEnd w:id="12"/>
+      <w:bookmarkEnd w:id="13"/>
     </w:p>
     <w:p>
       <w:r>
@@ -4208,6 +4551,305 @@
     </w:p>
     <w:p>
       <w:pPr>
+        <w:pStyle w:val="2"/>
+      </w:pPr>
+      <w:r>
+        <w:br w:type="column"/>
+      </w:r>
+      <w:bookmarkStart w:id="14" w:name="_Toc168842465"/>
+      <w:r>
+        <w:lastRenderedPageBreak/>
+        <w:t>4.3 piemērs</w:t>
+      </w:r>
+      <w:bookmarkEnd w:id="14"/>
+    </w:p>
+    <w:p>
+      <w:r>
+        <w:rPr>
+          <w:noProof/>
+        </w:rPr>
+        <mc:AlternateContent>
+          <mc:Choice Requires="wps">
+            <w:drawing>
+              <wp:anchor distT="0" distB="0" distL="114300" distR="114300" simplePos="0" relativeHeight="251688960" behindDoc="0" locked="0" layoutInCell="1" allowOverlap="1" wp14:anchorId="7C0E69A0" wp14:editId="74B453CC">
+                <wp:simplePos x="0" y="0"/>
+                <wp:positionH relativeFrom="column">
+                  <wp:posOffset>-656590</wp:posOffset>
+                </wp:positionH>
+                <wp:positionV relativeFrom="paragraph">
+                  <wp:posOffset>5132070</wp:posOffset>
+                </wp:positionV>
+                <wp:extent cx="3155950" cy="635"/>
+                <wp:effectExtent l="0" t="0" r="0" b="0"/>
+                <wp:wrapSquare wrapText="bothSides"/>
+                <wp:docPr id="1136050363" name="Надпись 1"/>
+                <wp:cNvGraphicFramePr/>
+                <a:graphic xmlns:a="http://schemas.openxmlformats.org/drawingml/2006/main">
+                  <a:graphicData uri="http://schemas.microsoft.com/office/word/2010/wordprocessingShape">
+                    <wps:wsp>
+                      <wps:cNvSpPr txBox="1"/>
+                      <wps:spPr>
+                        <a:xfrm>
+                          <a:off x="0" y="0"/>
+                          <a:ext cx="3155950" cy="635"/>
+                        </a:xfrm>
+                        <a:prstGeom prst="rect">
+                          <a:avLst/>
+                        </a:prstGeom>
+                        <a:solidFill>
+                          <a:prstClr val="white"/>
+                        </a:solidFill>
+                        <a:ln>
+                          <a:noFill/>
+                        </a:ln>
+                      </wps:spPr>
+                      <wps:txbx>
+                        <w:txbxContent>
+                          <w:p>
+                            <w:pPr>
+                              <w:pStyle w:val="af5"/>
+                              <w:jc w:val="center"/>
+                              <w:rPr>
+                                <w:szCs w:val="22"/>
+                              </w:rPr>
+                            </w:pPr>
+                            <w:r>
+                              <w:t>pielikums 4.5.</w:t>
+                            </w:r>
+                          </w:p>
+                        </w:txbxContent>
+                      </wps:txbx>
+                      <wps:bodyPr rot="0" spcFirstLastPara="0" vertOverflow="overflow" horzOverflow="overflow" vert="horz" wrap="square" lIns="0" tIns="0" rIns="0" bIns="0" numCol="1" spcCol="0" rtlCol="0" fromWordArt="0" anchor="t" anchorCtr="0" forceAA="0" compatLnSpc="1">
+                        <a:prstTxWarp prst="textNoShape">
+                          <a:avLst/>
+                        </a:prstTxWarp>
+                        <a:spAutoFit/>
+                      </wps:bodyPr>
+                    </wps:wsp>
+                  </a:graphicData>
+                </a:graphic>
+              </wp:anchor>
+            </w:drawing>
+          </mc:Choice>
+          <mc:Fallback>
+            <w:pict>
+              <v:shape w14:anchorId="7C0E69A0" id="_x0000_s1035" type="#_x0000_t202" style="position:absolute;left:0;text-align:left;margin-left:-51.7pt;margin-top:404.1pt;width:248.5pt;height:.05pt;z-index:251688960;visibility:visible;mso-wrap-style:square;mso-wrap-distance-left:9pt;mso-wrap-distance-top:0;mso-wrap-distance-right:9pt;mso-wrap-distance-bottom:0;mso-position-horizontal:absolute;mso-position-horizontal-relative:text;mso-position-vertical:absolute;mso-position-vertical-relative:text;v-text-anchor:top" o:gfxdata="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" stroked="f">
+                <v:textbox style="mso-fit-shape-to-text:t" inset="0,0,0,0">
+                  <w:txbxContent>
+                    <w:p>
+                      <w:pPr>
+                        <w:pStyle w:val="af5"/>
+                        <w:jc w:val="center"/>
+                        <w:rPr>
+                          <w:szCs w:val="22"/>
+                        </w:rPr>
+                      </w:pPr>
+                      <w:r>
+                        <w:t>pielikums 4.5.</w:t>
+                      </w:r>
+                    </w:p>
+                  </w:txbxContent>
+                </v:textbox>
+                <w10:wrap type="square"/>
+              </v:shape>
+            </w:pict>
+          </mc:Fallback>
+        </mc:AlternateContent>
+      </w:r>
+      <w:r>
+        <w:drawing>
+          <wp:anchor distT="0" distB="0" distL="114300" distR="114300" simplePos="0" relativeHeight="251686912" behindDoc="0" locked="0" layoutInCell="1" allowOverlap="1" wp14:anchorId="2B5C79B3" wp14:editId="4639D671">
+            <wp:simplePos x="0" y="0"/>
+            <wp:positionH relativeFrom="column">
+              <wp:posOffset>-656590</wp:posOffset>
+            </wp:positionH>
+            <wp:positionV relativeFrom="paragraph">
+              <wp:posOffset>510540</wp:posOffset>
+            </wp:positionV>
+            <wp:extent cx="3155950" cy="4564380"/>
+            <wp:effectExtent l="0" t="0" r="6350" b="7620"/>
+            <wp:wrapSquare wrapText="bothSides"/>
+            <wp:docPr id="1293600630" name="Рисунок 1"/>
+            <wp:cNvGraphicFramePr>
+              <a:graphicFrameLocks xmlns:a="http://schemas.openxmlformats.org/drawingml/2006/main" noChangeAspect="1"/>
+            </wp:cNvGraphicFramePr>
+            <a:graphic xmlns:a="http://schemas.openxmlformats.org/drawingml/2006/main">
+              <a:graphicData uri="http://schemas.openxmlformats.org/drawingml/2006/picture">
+                <pic:pic xmlns:pic="http://schemas.openxmlformats.org/drawingml/2006/picture">
+                  <pic:nvPicPr>
+                    <pic:cNvPr id="1293600630" name=""/>
+                    <pic:cNvPicPr/>
+                  </pic:nvPicPr>
+                  <pic:blipFill rotWithShape="1">
+                    <a:blip r:embed="rId26">
+                      <a:extLst>
+                        <a:ext uri="{28A0092B-C50C-407E-A947-70E740481C1C}">
+                          <a14:useLocalDpi xmlns:a14="http://schemas.microsoft.com/office/drawing/2010/main" val="0"/>
+                        </a:ext>
+                      </a:extLst>
+                    </a:blip>
+                    <a:srcRect t="804" b="1"/>
+                    <a:stretch/>
+                  </pic:blipFill>
+                  <pic:spPr bwMode="auto">
+                    <a:xfrm>
+                      <a:off x="0" y="0"/>
+                      <a:ext cx="3155950" cy="4564380"/>
+                    </a:xfrm>
+                    <a:prstGeom prst="rect">
+                      <a:avLst/>
+                    </a:prstGeom>
+                    <a:ln>
+                      <a:noFill/>
+                    </a:ln>
+                    <a:extLst>
+                      <a:ext uri="{53640926-AAD7-44D8-BBD7-CCE9431645EC}">
+                        <a14:shadowObscured xmlns:a14="http://schemas.microsoft.com/office/drawing/2010/main"/>
+                      </a:ext>
+                    </a:extLst>
+                  </pic:spPr>
+                </pic:pic>
+              </a:graphicData>
+            </a:graphic>
+            <wp14:sizeRelH relativeFrom="margin">
+              <wp14:pctWidth>0</wp14:pctWidth>
+            </wp14:sizeRelH>
+            <wp14:sizeRelV relativeFrom="margin">
+              <wp14:pctHeight>0</wp14:pctHeight>
+            </wp14:sizeRelV>
+          </wp:anchor>
+        </w:drawing>
+      </w:r>
+      <w:r>
+        <w:t xml:space="preserve">Trešajā piemērā </w:t>
+      </w:r>
+      <w:r>
+        <w:t>(</w:t>
+      </w:r>
+      <w:r>
+        <w:rPr>
+          <w:i/>
+          <w:iCs/>
+        </w:rPr>
+        <w:t>sk. pielikums 4.5</w:t>
+      </w:r>
+      <w:r>
+        <w:t xml:space="preserve">.) </w:t>
+      </w:r>
+      <w:r>
+        <w:t>šķirošana tiek veikta, izmantojot burbuļu šķirošanas algoritmu. Ir izveidoti divi masīvi: divdimensiju masīvs “skaitli”, kura lielums ir 3 rindas un 3 kolonnas, un viendimensiju masīvs “pagMas”, kura lielums ir masīva “skaitli” rindu reizinājums ar tā paša masīva kolonnām. Masīvs “pagMas” tika izveidots, lai uzglabātu masīva “skaitli” elementus, un nākotnē būs vieglāk kārtot skaitļus viendimensiju masīvā. Pēc tam nesašķiroto masīvu izvada ekrānā, izmantojot ciklu ciklā (darbības principu var aplūkot 2.3. tēmā).</w:t>
+      </w:r>
+    </w:p>
+    <w:p>
+      <w:r>
+        <w:t>Tālāk tiek izveidots mainīgais “mag”, kurā turpmāk īslaicīgi glabāsies masīva elementi. Tālāk tiek izveidota ārējais cikls, kas pakāpeniski apstaigās katru masīva “pagMas” elementu: cikla sākuma elements ir 0, un cikls beigsies pirms pēdējā elementa, kas nozīmē, ka tas darbosies vienu reizi mazāk, jo pēdējais elements automātiski sakārtosies pats.</w:t>
+      </w:r>
+      <w:r>
+        <w:t xml:space="preserve"> </w:t>
+      </w:r>
+      <w:r>
+        <w:t>Iekšējais cikls arī sākas ar 0 elementu, un galīgā vērtība norāda, ka ar katru cikla atkārtojumu pārbaudāmo elementu skaits samazinās, jo katrs elements ieņem savu pozīciju. Iekšējās cikls pārbauda: vai pašreizējais elements ir lielāks par nākamo elementu? Ja tas tā ir, tad pašreizējais elements tiek saglabāts mainīgajā “mag”, nākamā masīva vērtība tiek ievietota pašreizējā elementa vietā, un pēc tam vērtība, ko esam saglabājuši mainīgajā “mag”, tiek pārvietota uz nākamā elementa vietu, tas nozīmē: pašreizējais un nākamais elements mainās vietām.</w:t>
+      </w:r>
+      <w:r>
+        <w:t xml:space="preserve"> </w:t>
+      </w:r>
+      <w:r>
+        <w:t>Pēdējā koda daļa parāda sakārtoto masīvu uz ekrāna.</w:t>
+      </w:r>
+    </w:p>
+    <w:p/>
+    <w:p>
+      <w:pPr>
+        <w:rPr>
+          <w:lang w:val="en-US"/>
+        </w:rPr>
+      </w:pPr>
+      <w:r>
+        <w:t>Programmas darbības rezultāts</w:t>
+      </w:r>
+      <w:r>
+        <w:rPr>
+          <w:lang w:val="en-US"/>
+        </w:rPr>
+        <w:t xml:space="preserve"> (</w:t>
+      </w:r>
+      <w:r>
+        <w:rPr>
+          <w:i/>
+          <w:iCs/>
+        </w:rPr>
+        <w:t>sk. pielikums 4.6</w:t>
+      </w:r>
+      <w:r>
+        <w:t>.)</w:t>
+      </w:r>
+      <w:r>
+        <w:t>:</w:t>
+      </w:r>
+    </w:p>
+    <w:p>
+      <w:pPr>
+        <w:keepNext/>
+      </w:pPr>
+      <w:r>
+        <w:rPr>
+          <w:lang w:val="ru-RU"/>
+        </w:rPr>
+        <w:drawing>
+          <wp:inline distT="0" distB="0" distL="0" distR="0" wp14:anchorId="1CA1E1BC" wp14:editId="5AA3C096">
+            <wp:extent cx="1150620" cy="1559729"/>
+            <wp:effectExtent l="0" t="0" r="0" b="2540"/>
+            <wp:docPr id="1133182324" name="Рисунок 1" descr="Изображение выглядит как текст, снимок экрана, Шрифт, число&#10;&#10;Автоматически созданное описание"/>
+            <wp:cNvGraphicFramePr>
+              <a:graphicFrameLocks xmlns:a="http://schemas.openxmlformats.org/drawingml/2006/main" noChangeAspect="1"/>
+            </wp:cNvGraphicFramePr>
+            <a:graphic xmlns:a="http://schemas.openxmlformats.org/drawingml/2006/main">
+              <a:graphicData uri="http://schemas.openxmlformats.org/drawingml/2006/picture">
+                <pic:pic xmlns:pic="http://schemas.openxmlformats.org/drawingml/2006/picture">
+                  <pic:nvPicPr>
+                    <pic:cNvPr id="1133182324" name="Рисунок 1" descr="Изображение выглядит как текст, снимок экрана, Шрифт, число&#10;&#10;Автоматически созданное описание"/>
+                    <pic:cNvPicPr/>
+                  </pic:nvPicPr>
+                  <pic:blipFill>
+                    <a:blip r:embed="rId27"/>
+                    <a:stretch>
+                      <a:fillRect/>
+                    </a:stretch>
+                  </pic:blipFill>
+                  <pic:spPr>
+                    <a:xfrm>
+                      <a:off x="0" y="0"/>
+                      <a:ext cx="1154763" cy="1565345"/>
+                    </a:xfrm>
+                    <a:prstGeom prst="rect">
+                      <a:avLst/>
+                    </a:prstGeom>
+                  </pic:spPr>
+                </pic:pic>
+              </a:graphicData>
+            </a:graphic>
+          </wp:inline>
+        </w:drawing>
+      </w:r>
+    </w:p>
+    <w:p>
+      <w:pPr>
+        <w:pStyle w:val="af5"/>
+        <w:jc w:val="left"/>
+      </w:pPr>
+      <w:r>
+        <w:t xml:space="preserve">          pielikums 4.6.</w:t>
+      </w:r>
+    </w:p>
+    <w:p/>
+    <w:p>
+      <w:r>
+        <w:t>Сikls ar skaitītāju tiek izmantots arī masīva elementu šķirošanai. Tā nav visefektīvākā metode, tā var būt mulsinoša, bet, neskatoties uz to, tā tiek izmantota un labi parāda, kā darbojas For cikls.</w:t>
+      </w:r>
+    </w:p>
+    <w:p>
+      <w:pPr>
+        <w:ind w:firstLine="0"/>
         <w:rPr>
           <w:b/>
           <w:sz w:val="28"/>
@@ -4223,7 +4865,7 @@
         <w:pStyle w:val="10"/>
         <w:ind w:left="1211" w:firstLine="0"/>
       </w:pPr>
-      <w:bookmarkStart w:id="9" w:name="_Toc168693406"/>
+      <w:bookmarkStart w:id="15" w:name="_Toc168842466"/>
       <w:r>
         <w:t>5</w:t>
       </w:r>
@@ -4236,7 +4878,7 @@
       <w:r>
         <w:t>Avoti</w:t>
       </w:r>
-      <w:bookmarkEnd w:id="9"/>
+      <w:bookmarkEnd w:id="15"/>
     </w:p>
     <w:p>
       <w:pPr>
@@ -4246,7 +4888,7 @@
           <w:numId w:val="1"/>
         </w:numPr>
       </w:pPr>
-      <w:hyperlink r:id="rId26" w:history="1">
+      <w:hyperlink r:id="rId28" w:history="1">
         <w:r>
           <w:rPr>
             <w:rStyle w:val="af3"/>
@@ -4275,7 +4917,7 @@
           <w:numId w:val="1"/>
         </w:numPr>
       </w:pPr>
-      <w:hyperlink r:id="rId27" w:history="1">
+      <w:hyperlink r:id="rId29" w:history="1">
         <w:r>
           <w:rPr>
             <w:rStyle w:val="af3"/>
@@ -4292,7 +4934,7 @@
           <w:numId w:val="1"/>
         </w:numPr>
       </w:pPr>
-      <w:hyperlink r:id="rId28" w:history="1">
+      <w:hyperlink r:id="rId30" w:history="1">
         <w:r>
           <w:rPr>
             <w:rStyle w:val="af3"/>
@@ -4309,7 +4951,7 @@
           <w:numId w:val="1"/>
         </w:numPr>
       </w:pPr>
-      <w:hyperlink r:id="rId29" w:history="1">
+      <w:hyperlink r:id="rId31" w:history="1">
         <w:r>
           <w:rPr>
             <w:rStyle w:val="af3"/>
@@ -4326,7 +4968,7 @@
           <w:numId w:val="1"/>
         </w:numPr>
       </w:pPr>
-      <w:hyperlink r:id="rId30" w:history="1">
+      <w:hyperlink r:id="rId32" w:history="1">
         <w:r>
           <w:rPr>
             <w:rStyle w:val="af3"/>
@@ -4335,15 +4977,9 @@
         </w:r>
       </w:hyperlink>
     </w:p>
-    <w:p>
-      <w:pPr>
-        <w:rPr>
-          <w:lang w:val="ru-RU"/>
-        </w:rPr>
-      </w:pPr>
-    </w:p>
+    <w:p/>
     <w:sectPr>
-      <w:footerReference w:type="default" r:id="rId31"/>
+      <w:footerReference w:type="default" r:id="rId33"/>
       <w:type w:val="continuous"/>
       <w:pgSz w:w="11906" w:h="16838"/>
       <w:pgMar w:top="1418" w:right="1418" w:bottom="1418" w:left="1418" w:header="709" w:footer="709" w:gutter="0"/>
@@ -4603,6 +5239,119 @@
     </w:lvl>
   </w:abstractNum>
   <w:abstractNum w:abstractNumId="1" w15:restartNumberingAfterBreak="0">
+    <w:nsid w:val="1F023983"/>
+    <w:multiLevelType w:val="multilevel"/>
+    <w:tmpl w:val="145A0494"/>
+    <w:lvl w:ilvl="0">
+      <w:start w:val="4"/>
+      <w:numFmt w:val="decimal"/>
+      <w:lvlText w:val="%1"/>
+      <w:lvlJc w:val="left"/>
+      <w:pPr>
+        <w:ind w:left="360" w:hanging="360"/>
+      </w:pPr>
+      <w:rPr>
+        <w:rFonts w:hint="default"/>
+      </w:rPr>
+    </w:lvl>
+    <w:lvl w:ilvl="1">
+      <w:start w:val="1"/>
+      <w:numFmt w:val="decimal"/>
+      <w:lvlText w:val="%1.%2"/>
+      <w:lvlJc w:val="left"/>
+      <w:pPr>
+        <w:ind w:left="1211" w:hanging="360"/>
+      </w:pPr>
+      <w:rPr>
+        <w:rFonts w:hint="default"/>
+      </w:rPr>
+    </w:lvl>
+    <w:lvl w:ilvl="2">
+      <w:start w:val="1"/>
+      <w:numFmt w:val="decimal"/>
+      <w:lvlText w:val="%1.%2.%3"/>
+      <w:lvlJc w:val="left"/>
+      <w:pPr>
+        <w:ind w:left="2422" w:hanging="720"/>
+      </w:pPr>
+      <w:rPr>
+        <w:rFonts w:hint="default"/>
+      </w:rPr>
+    </w:lvl>
+    <w:lvl w:ilvl="3">
+      <w:start w:val="1"/>
+      <w:numFmt w:val="decimal"/>
+      <w:lvlText w:val="%1.%2.%3.%4"/>
+      <w:lvlJc w:val="left"/>
+      <w:pPr>
+        <w:ind w:left="3273" w:hanging="720"/>
+      </w:pPr>
+      <w:rPr>
+        <w:rFonts w:hint="default"/>
+      </w:rPr>
+    </w:lvl>
+    <w:lvl w:ilvl="4">
+      <w:start w:val="1"/>
+      <w:numFmt w:val="decimal"/>
+      <w:lvlText w:val="%1.%2.%3.%4.%5"/>
+      <w:lvlJc w:val="left"/>
+      <w:pPr>
+        <w:ind w:left="4484" w:hanging="1080"/>
+      </w:pPr>
+      <w:rPr>
+        <w:rFonts w:hint="default"/>
+      </w:rPr>
+    </w:lvl>
+    <w:lvl w:ilvl="5">
+      <w:start w:val="1"/>
+      <w:numFmt w:val="decimal"/>
+      <w:lvlText w:val="%1.%2.%3.%4.%5.%6"/>
+      <w:lvlJc w:val="left"/>
+      <w:pPr>
+        <w:ind w:left="5335" w:hanging="1080"/>
+      </w:pPr>
+      <w:rPr>
+        <w:rFonts w:hint="default"/>
+      </w:rPr>
+    </w:lvl>
+    <w:lvl w:ilvl="6">
+      <w:start w:val="1"/>
+      <w:numFmt w:val="decimal"/>
+      <w:lvlText w:val="%1.%2.%3.%4.%5.%6.%7"/>
+      <w:lvlJc w:val="left"/>
+      <w:pPr>
+        <w:ind w:left="6546" w:hanging="1440"/>
+      </w:pPr>
+      <w:rPr>
+        <w:rFonts w:hint="default"/>
+      </w:rPr>
+    </w:lvl>
+    <w:lvl w:ilvl="7">
+      <w:start w:val="1"/>
+      <w:numFmt w:val="decimal"/>
+      <w:lvlText w:val="%1.%2.%3.%4.%5.%6.%7.%8"/>
+      <w:lvlJc w:val="left"/>
+      <w:pPr>
+        <w:ind w:left="7397" w:hanging="1440"/>
+      </w:pPr>
+      <w:rPr>
+        <w:rFonts w:hint="default"/>
+      </w:rPr>
+    </w:lvl>
+    <w:lvl w:ilvl="8">
+      <w:start w:val="1"/>
+      <w:numFmt w:val="decimal"/>
+      <w:lvlText w:val="%1.%2.%3.%4.%5.%6.%7.%8.%9"/>
+      <w:lvlJc w:val="left"/>
+      <w:pPr>
+        <w:ind w:left="8608" w:hanging="1800"/>
+      </w:pPr>
+      <w:rPr>
+        <w:rFonts w:hint="default"/>
+      </w:rPr>
+    </w:lvl>
+  </w:abstractNum>
+  <w:abstractNum w:abstractNumId="2" w15:restartNumberingAfterBreak="0">
     <w:nsid w:val="221232E3"/>
     <w:multiLevelType w:val="hybridMultilevel"/>
     <w:tmpl w:val="BE5A13B2"/>
@@ -4715,7 +5464,120 @@
       </w:rPr>
     </w:lvl>
   </w:abstractNum>
-  <w:abstractNum w:abstractNumId="2" w15:restartNumberingAfterBreak="0">
+  <w:abstractNum w:abstractNumId="3" w15:restartNumberingAfterBreak="0">
+    <w:nsid w:val="25363947"/>
+    <w:multiLevelType w:val="multilevel"/>
+    <w:tmpl w:val="30F81D8A"/>
+    <w:lvl w:ilvl="0">
+      <w:start w:val="4"/>
+      <w:numFmt w:val="decimal"/>
+      <w:lvlText w:val="%1"/>
+      <w:lvlJc w:val="left"/>
+      <w:pPr>
+        <w:ind w:left="360" w:hanging="360"/>
+      </w:pPr>
+      <w:rPr>
+        <w:rFonts w:hint="default"/>
+      </w:rPr>
+    </w:lvl>
+    <w:lvl w:ilvl="1">
+      <w:start w:val="3"/>
+      <w:numFmt w:val="decimal"/>
+      <w:lvlText w:val="%1.%2"/>
+      <w:lvlJc w:val="left"/>
+      <w:pPr>
+        <w:ind w:left="1211" w:hanging="360"/>
+      </w:pPr>
+      <w:rPr>
+        <w:rFonts w:hint="default"/>
+      </w:rPr>
+    </w:lvl>
+    <w:lvl w:ilvl="2">
+      <w:start w:val="1"/>
+      <w:numFmt w:val="decimal"/>
+      <w:lvlText w:val="%1.%2.%3"/>
+      <w:lvlJc w:val="left"/>
+      <w:pPr>
+        <w:ind w:left="2422" w:hanging="720"/>
+      </w:pPr>
+      <w:rPr>
+        <w:rFonts w:hint="default"/>
+      </w:rPr>
+    </w:lvl>
+    <w:lvl w:ilvl="3">
+      <w:start w:val="1"/>
+      <w:numFmt w:val="decimal"/>
+      <w:lvlText w:val="%1.%2.%3.%4"/>
+      <w:lvlJc w:val="left"/>
+      <w:pPr>
+        <w:ind w:left="3273" w:hanging="720"/>
+      </w:pPr>
+      <w:rPr>
+        <w:rFonts w:hint="default"/>
+      </w:rPr>
+    </w:lvl>
+    <w:lvl w:ilvl="4">
+      <w:start w:val="1"/>
+      <w:numFmt w:val="decimal"/>
+      <w:lvlText w:val="%1.%2.%3.%4.%5"/>
+      <w:lvlJc w:val="left"/>
+      <w:pPr>
+        <w:ind w:left="4484" w:hanging="1080"/>
+      </w:pPr>
+      <w:rPr>
+        <w:rFonts w:hint="default"/>
+      </w:rPr>
+    </w:lvl>
+    <w:lvl w:ilvl="5">
+      <w:start w:val="1"/>
+      <w:numFmt w:val="decimal"/>
+      <w:lvlText w:val="%1.%2.%3.%4.%5.%6"/>
+      <w:lvlJc w:val="left"/>
+      <w:pPr>
+        <w:ind w:left="5335" w:hanging="1080"/>
+      </w:pPr>
+      <w:rPr>
+        <w:rFonts w:hint="default"/>
+      </w:rPr>
+    </w:lvl>
+    <w:lvl w:ilvl="6">
+      <w:start w:val="1"/>
+      <w:numFmt w:val="decimal"/>
+      <w:lvlText w:val="%1.%2.%3.%4.%5.%6.%7"/>
+      <w:lvlJc w:val="left"/>
+      <w:pPr>
+        <w:ind w:left="6546" w:hanging="1440"/>
+      </w:pPr>
+      <w:rPr>
+        <w:rFonts w:hint="default"/>
+      </w:rPr>
+    </w:lvl>
+    <w:lvl w:ilvl="7">
+      <w:start w:val="1"/>
+      <w:numFmt w:val="decimal"/>
+      <w:lvlText w:val="%1.%2.%3.%4.%5.%6.%7.%8"/>
+      <w:lvlJc w:val="left"/>
+      <w:pPr>
+        <w:ind w:left="7397" w:hanging="1440"/>
+      </w:pPr>
+      <w:rPr>
+        <w:rFonts w:hint="default"/>
+      </w:rPr>
+    </w:lvl>
+    <w:lvl w:ilvl="8">
+      <w:start w:val="1"/>
+      <w:numFmt w:val="decimal"/>
+      <w:lvlText w:val="%1.%2.%3.%4.%5.%6.%7.%8.%9"/>
+      <w:lvlJc w:val="left"/>
+      <w:pPr>
+        <w:ind w:left="8608" w:hanging="1800"/>
+      </w:pPr>
+      <w:rPr>
+        <w:rFonts w:hint="default"/>
+      </w:rPr>
+    </w:lvl>
+  </w:abstractNum>
+  <w:abstractNum w:abstractNumId="4" w15:restartNumberingAfterBreak="0">
     <w:nsid w:val="2E14606D"/>
     <w:multiLevelType w:val="hybridMultilevel"/>
     <w:tmpl w:val="9598714A"/>
@@ -4827,7 +5689,7 @@
       </w:rPr>
     </w:lvl>
   </w:abstractNum>
-  <w:abstractNum w:abstractNumId="3" w15:restartNumberingAfterBreak="0">
+  <w:abstractNum w:abstractNumId="5" w15:restartNumberingAfterBreak="0">
     <w:nsid w:val="34C77E88"/>
     <w:multiLevelType w:val="hybridMultilevel"/>
     <w:tmpl w:val="01428AA8"/>
@@ -4916,7 +5778,7 @@
       </w:pPr>
     </w:lvl>
   </w:abstractNum>
-  <w:abstractNum w:abstractNumId="4" w15:restartNumberingAfterBreak="0">
+  <w:abstractNum w:abstractNumId="6" w15:restartNumberingAfterBreak="0">
     <w:nsid w:val="37643451"/>
     <w:multiLevelType w:val="hybridMultilevel"/>
     <w:tmpl w:val="A928DC4A"/>
@@ -5029,7 +5891,7 @@
       </w:rPr>
     </w:lvl>
   </w:abstractNum>
-  <w:abstractNum w:abstractNumId="5" w15:restartNumberingAfterBreak="0">
+  <w:abstractNum w:abstractNumId="7" w15:restartNumberingAfterBreak="0">
     <w:nsid w:val="3A917E73"/>
     <w:multiLevelType w:val="hybridMultilevel"/>
     <w:tmpl w:val="9FA88276"/>
@@ -5142,11 +6004,11 @@
       </w:rPr>
     </w:lvl>
   </w:abstractNum>
-  <w:abstractNum w:abstractNumId="6" w15:restartNumberingAfterBreak="0">
+  <w:abstractNum w:abstractNumId="8" w15:restartNumberingAfterBreak="0">
     <w:nsid w:val="402F061C"/>
-    <w:multiLevelType w:val="hybridMultilevel"/>
-    <w:tmpl w:val="C51C70F8"/>
-    <w:lvl w:ilvl="0" w:tplc="43CA13EC">
+    <w:multiLevelType w:val="multilevel"/>
+    <w:tmpl w:val="274CD1B8"/>
+    <w:lvl w:ilvl="0">
       <w:start w:val="1"/>
       <w:numFmt w:val="decimal"/>
       <w:lvlText w:val="%1."/>
@@ -5159,80 +6021,112 @@
         <w:iCs w:val="0"/>
       </w:rPr>
     </w:lvl>
-    <w:lvl w:ilvl="1" w:tplc="04190019" w:tentative="1">
-      <w:start w:val="1"/>
-      <w:numFmt w:val="lowerLetter"/>
-      <w:lvlText w:val="%2."/>
-      <w:lvlJc w:val="left"/>
-      <w:pPr>
-        <w:ind w:left="2291" w:hanging="360"/>
-      </w:pPr>
-    </w:lvl>
-    <w:lvl w:ilvl="2" w:tplc="0419001B" w:tentative="1">
-      <w:start w:val="1"/>
-      <w:numFmt w:val="lowerRoman"/>
-      <w:lvlText w:val="%3."/>
-      <w:lvlJc w:val="right"/>
-      <w:pPr>
-        <w:ind w:left="3011" w:hanging="180"/>
-      </w:pPr>
-    </w:lvl>
-    <w:lvl w:ilvl="3" w:tplc="0419000F" w:tentative="1">
+    <w:lvl w:ilvl="1">
       <w:start w:val="1"/>
       <w:numFmt w:val="decimal"/>
-      <w:lvlText w:val="%4."/>
-      <w:lvlJc w:val="left"/>
-      <w:pPr>
-        <w:ind w:left="3731" w:hanging="360"/>
-      </w:pPr>
-    </w:lvl>
-    <w:lvl w:ilvl="4" w:tplc="04190019" w:tentative="1">
-      <w:start w:val="1"/>
-      <w:numFmt w:val="lowerLetter"/>
-      <w:lvlText w:val="%5."/>
-      <w:lvlJc w:val="left"/>
-      <w:pPr>
-        <w:ind w:left="4451" w:hanging="360"/>
-      </w:pPr>
-    </w:lvl>
-    <w:lvl w:ilvl="5" w:tplc="0419001B" w:tentative="1">
-      <w:start w:val="1"/>
-      <w:numFmt w:val="lowerRoman"/>
-      <w:lvlText w:val="%6."/>
-      <w:lvlJc w:val="right"/>
-      <w:pPr>
-        <w:ind w:left="5171" w:hanging="180"/>
-      </w:pPr>
-    </w:lvl>
-    <w:lvl w:ilvl="6" w:tplc="0419000F" w:tentative="1">
+      <w:isLgl/>
+      <w:lvlText w:val="%1.%2."/>
+      <w:lvlJc w:val="left"/>
+      <w:pPr>
+        <w:ind w:left="1571" w:hanging="360"/>
+      </w:pPr>
+      <w:rPr>
+        <w:rFonts w:hint="default"/>
+      </w:rPr>
+    </w:lvl>
+    <w:lvl w:ilvl="2">
       <w:start w:val="1"/>
       <w:numFmt w:val="decimal"/>
-      <w:lvlText w:val="%7."/>
-      <w:lvlJc w:val="left"/>
-      <w:pPr>
-        <w:ind w:left="5891" w:hanging="360"/>
-      </w:pPr>
-    </w:lvl>
-    <w:lvl w:ilvl="7" w:tplc="04190019" w:tentative="1">
-      <w:start w:val="1"/>
-      <w:numFmt w:val="lowerLetter"/>
-      <w:lvlText w:val="%8."/>
-      <w:lvlJc w:val="left"/>
-      <w:pPr>
-        <w:ind w:left="6611" w:hanging="360"/>
-      </w:pPr>
-    </w:lvl>
-    <w:lvl w:ilvl="8" w:tplc="0419001B" w:tentative="1">
-      <w:start w:val="1"/>
-      <w:numFmt w:val="lowerRoman"/>
-      <w:lvlText w:val="%9."/>
-      <w:lvlJc w:val="right"/>
-      <w:pPr>
-        <w:ind w:left="7331" w:hanging="180"/>
-      </w:pPr>
+      <w:isLgl/>
+      <w:lvlText w:val="%1.%2.%3."/>
+      <w:lvlJc w:val="left"/>
+      <w:pPr>
+        <w:ind w:left="1931" w:hanging="720"/>
+      </w:pPr>
+      <w:rPr>
+        <w:rFonts w:hint="default"/>
+      </w:rPr>
+    </w:lvl>
+    <w:lvl w:ilvl="3">
+      <w:start w:val="1"/>
+      <w:numFmt w:val="decimal"/>
+      <w:isLgl/>
+      <w:lvlText w:val="%1.%2.%3.%4."/>
+      <w:lvlJc w:val="left"/>
+      <w:pPr>
+        <w:ind w:left="1931" w:hanging="720"/>
+      </w:pPr>
+      <w:rPr>
+        <w:rFonts w:hint="default"/>
+      </w:rPr>
+    </w:lvl>
+    <w:lvl w:ilvl="4">
+      <w:start w:val="1"/>
+      <w:numFmt w:val="decimal"/>
+      <w:isLgl/>
+      <w:lvlText w:val="%1.%2.%3.%4.%5."/>
+      <w:lvlJc w:val="left"/>
+      <w:pPr>
+        <w:ind w:left="2291" w:hanging="1080"/>
+      </w:pPr>
+      <w:rPr>
+        <w:rFonts w:hint="default"/>
+      </w:rPr>
+    </w:lvl>
+    <w:lvl w:ilvl="5">
+      <w:start w:val="1"/>
+      <w:numFmt w:val="decimal"/>
+      <w:isLgl/>
+      <w:lvlText w:val="%1.%2.%3.%4.%5.%6."/>
+      <w:lvlJc w:val="left"/>
+      <w:pPr>
+        <w:ind w:left="2291" w:hanging="1080"/>
+      </w:pPr>
+      <w:rPr>
+        <w:rFonts w:hint="default"/>
+      </w:rPr>
+    </w:lvl>
+    <w:lvl w:ilvl="6">
+      <w:start w:val="1"/>
+      <w:numFmt w:val="decimal"/>
+      <w:isLgl/>
+      <w:lvlText w:val="%1.%2.%3.%4.%5.%6.%7."/>
+      <w:lvlJc w:val="left"/>
+      <w:pPr>
+        <w:ind w:left="2651" w:hanging="1440"/>
+      </w:pPr>
+      <w:rPr>
+        <w:rFonts w:hint="default"/>
+      </w:rPr>
+    </w:lvl>
+    <w:lvl w:ilvl="7">
+      <w:start w:val="1"/>
+      <w:numFmt w:val="decimal"/>
+      <w:isLgl/>
+      <w:lvlText w:val="%1.%2.%3.%4.%5.%6.%7.%8."/>
+      <w:lvlJc w:val="left"/>
+      <w:pPr>
+        <w:ind w:left="2651" w:hanging="1440"/>
+      </w:pPr>
+      <w:rPr>
+        <w:rFonts w:hint="default"/>
+      </w:rPr>
+    </w:lvl>
+    <w:lvl w:ilvl="8">
+      <w:start w:val="1"/>
+      <w:numFmt w:val="decimal"/>
+      <w:isLgl/>
+      <w:lvlText w:val="%1.%2.%3.%4.%5.%6.%7.%8.%9."/>
+      <w:lvlJc w:val="left"/>
+      <w:pPr>
+        <w:ind w:left="3011" w:hanging="1800"/>
+      </w:pPr>
+      <w:rPr>
+        <w:rFonts w:hint="default"/>
+      </w:rPr>
     </w:lvl>
   </w:abstractNum>
-  <w:abstractNum w:abstractNumId="7" w15:restartNumberingAfterBreak="0">
+  <w:abstractNum w:abstractNumId="9" w15:restartNumberingAfterBreak="0">
     <w:nsid w:val="436076AA"/>
     <w:multiLevelType w:val="multilevel"/>
     <w:tmpl w:val="EEF02F9A"/>
@@ -5354,7 +6248,7 @@
       </w:rPr>
     </w:lvl>
   </w:abstractNum>
-  <w:abstractNum w:abstractNumId="8" w15:restartNumberingAfterBreak="0">
+  <w:abstractNum w:abstractNumId="10" w15:restartNumberingAfterBreak="0">
     <w:nsid w:val="49EE7BEC"/>
     <w:multiLevelType w:val="hybridMultilevel"/>
     <w:tmpl w:val="D9949A2E"/>
@@ -5440,7 +6334,7 @@
       </w:pPr>
     </w:lvl>
   </w:abstractNum>
-  <w:abstractNum w:abstractNumId="9" w15:restartNumberingAfterBreak="0">
+  <w:abstractNum w:abstractNumId="11" w15:restartNumberingAfterBreak="0">
     <w:nsid w:val="4E2471CB"/>
     <w:multiLevelType w:val="hybridMultilevel"/>
     <w:tmpl w:val="DF848940"/>
@@ -5529,7 +6423,96 @@
       </w:pPr>
     </w:lvl>
   </w:abstractNum>
-  <w:abstractNum w:abstractNumId="10" w15:restartNumberingAfterBreak="0">
+  <w:abstractNum w:abstractNumId="12" w15:restartNumberingAfterBreak="0">
+    <w:nsid w:val="59E74AFE"/>
+    <w:multiLevelType w:val="hybridMultilevel"/>
+    <w:tmpl w:val="7326D6CC"/>
+    <w:lvl w:ilvl="0" w:tplc="82CE7D96">
+      <w:start w:val="1"/>
+      <w:numFmt w:val="decimal"/>
+      <w:lvlText w:val="%1."/>
+      <w:lvlJc w:val="left"/>
+      <w:pPr>
+        <w:ind w:left="1211" w:hanging="360"/>
+      </w:pPr>
+      <w:rPr>
+        <w:rFonts w:hint="default"/>
+      </w:rPr>
+    </w:lvl>
+    <w:lvl w:ilvl="1" w:tplc="04190019" w:tentative="1">
+      <w:start w:val="1"/>
+      <w:numFmt w:val="lowerLetter"/>
+      <w:lvlText w:val="%2."/>
+      <w:lvlJc w:val="left"/>
+      <w:pPr>
+        <w:ind w:left="1931" w:hanging="360"/>
+      </w:pPr>
+    </w:lvl>
+    <w:lvl w:ilvl="2" w:tplc="0419001B" w:tentative="1">
+      <w:start w:val="1"/>
+      <w:numFmt w:val="lowerRoman"/>
+      <w:lvlText w:val="%3."/>
+      <w:lvlJc w:val="right"/>
+      <w:pPr>
+        <w:ind w:left="2651" w:hanging="180"/>
+      </w:pPr>
+    </w:lvl>
+    <w:lvl w:ilvl="3" w:tplc="0419000F" w:tentative="1">
+      <w:start w:val="1"/>
+      <w:numFmt w:val="decimal"/>
+      <w:lvlText w:val="%4."/>
+      <w:lvlJc w:val="left"/>
+      <w:pPr>
+        <w:ind w:left="3371" w:hanging="360"/>
+      </w:pPr>
+    </w:lvl>
+    <w:lvl w:ilvl="4" w:tplc="04190019" w:tentative="1">
+      <w:start w:val="1"/>
+      <w:numFmt w:val="lowerLetter"/>
+      <w:lvlText w:val="%5."/>
+      <w:lvlJc w:val="left"/>
+      <w:pPr>
+        <w:ind w:left="4091" w:hanging="360"/>
+      </w:pPr>
+    </w:lvl>
+    <w:lvl w:ilvl="5" w:tplc="0419001B" w:tentative="1">
+      <w:start w:val="1"/>
+      <w:numFmt w:val="lowerRoman"/>
+      <w:lvlText w:val="%6."/>
+      <w:lvlJc w:val="right"/>
+      <w:pPr>
+        <w:ind w:left="4811" w:hanging="180"/>
+      </w:pPr>
+    </w:lvl>
+    <w:lvl w:ilvl="6" w:tplc="0419000F" w:tentative="1">
+      <w:start w:val="1"/>
+      <w:numFmt w:val="decimal"/>
+      <w:lvlText w:val="%7."/>
+      <w:lvlJc w:val="left"/>
+      <w:pPr>
+        <w:ind w:left="5531" w:hanging="360"/>
+      </w:pPr>
+    </w:lvl>
+    <w:lvl w:ilvl="7" w:tplc="04190019" w:tentative="1">
+      <w:start w:val="1"/>
+      <w:numFmt w:val="lowerLetter"/>
+      <w:lvlText w:val="%8."/>
+      <w:lvlJc w:val="left"/>
+      <w:pPr>
+        <w:ind w:left="6251" w:hanging="360"/>
+      </w:pPr>
+    </w:lvl>
+    <w:lvl w:ilvl="8" w:tplc="0419001B" w:tentative="1">
+      <w:start w:val="1"/>
+      <w:numFmt w:val="lowerRoman"/>
+      <w:lvlText w:val="%9."/>
+      <w:lvlJc w:val="right"/>
+      <w:pPr>
+        <w:ind w:left="6971" w:hanging="180"/>
+      </w:pPr>
+    </w:lvl>
+  </w:abstractNum>
+  <w:abstractNum w:abstractNumId="13" w15:restartNumberingAfterBreak="0">
     <w:nsid w:val="761733A1"/>
     <w:multiLevelType w:val="multilevel"/>
     <w:tmpl w:val="EEF02F9A"/>
@@ -5650,7 +6633,7 @@
       </w:rPr>
     </w:lvl>
   </w:abstractNum>
-  <w:abstractNum w:abstractNumId="11" w15:restartNumberingAfterBreak="0">
+  <w:abstractNum w:abstractNumId="14" w15:restartNumberingAfterBreak="0">
     <w:nsid w:val="7C0E7F4C"/>
     <w:multiLevelType w:val="hybridMultilevel"/>
     <w:tmpl w:val="29A62656"/>
@@ -5764,40 +6747,49 @@
     </w:lvl>
   </w:abstractNum>
   <w:num w:numId="1" w16cid:durableId="404186444">
-    <w:abstractNumId w:val="9"/>
+    <w:abstractNumId w:val="11"/>
   </w:num>
   <w:num w:numId="2" w16cid:durableId="1517814219">
-    <w:abstractNumId w:val="10"/>
+    <w:abstractNumId w:val="13"/>
   </w:num>
   <w:num w:numId="3" w16cid:durableId="1399672923">
-    <w:abstractNumId w:val="11"/>
+    <w:abstractNumId w:val="14"/>
   </w:num>
   <w:num w:numId="4" w16cid:durableId="1489663532">
-    <w:abstractNumId w:val="4"/>
+    <w:abstractNumId w:val="6"/>
   </w:num>
   <w:num w:numId="5" w16cid:durableId="1495874367">
     <w:abstractNumId w:val="0"/>
   </w:num>
   <w:num w:numId="6" w16cid:durableId="385491673">
+    <w:abstractNumId w:val="2"/>
+  </w:num>
+  <w:num w:numId="7" w16cid:durableId="423693083">
+    <w:abstractNumId w:val="10"/>
+  </w:num>
+  <w:num w:numId="8" w16cid:durableId="221794142">
+    <w:abstractNumId w:val="5"/>
+  </w:num>
+  <w:num w:numId="9" w16cid:durableId="905534911">
+    <w:abstractNumId w:val="8"/>
+  </w:num>
+  <w:num w:numId="10" w16cid:durableId="664354755">
+    <w:abstractNumId w:val="9"/>
+  </w:num>
+  <w:num w:numId="11" w16cid:durableId="1242838217">
+    <w:abstractNumId w:val="7"/>
+  </w:num>
+  <w:num w:numId="12" w16cid:durableId="1310941648">
+    <w:abstractNumId w:val="4"/>
+  </w:num>
+  <w:num w:numId="13" w16cid:durableId="1743258198">
+    <w:abstractNumId w:val="12"/>
+  </w:num>
+  <w:num w:numId="14" w16cid:durableId="34164339">
     <w:abstractNumId w:val="1"/>
   </w:num>
-  <w:num w:numId="7" w16cid:durableId="423693083">
-    <w:abstractNumId w:val="8"/>
-  </w:num>
-  <w:num w:numId="8" w16cid:durableId="221794142">
+  <w:num w:numId="15" w16cid:durableId="1503089040">
     <w:abstractNumId w:val="3"/>
-  </w:num>
-  <w:num w:numId="9" w16cid:durableId="905534911">
-    <w:abstractNumId w:val="6"/>
-  </w:num>
-  <w:num w:numId="10" w16cid:durableId="664354755">
-    <w:abstractNumId w:val="7"/>
-  </w:num>
-  <w:num w:numId="11" w16cid:durableId="1242838217">
-    <w:abstractNumId w:val="5"/>
-  </w:num>
-  <w:num w:numId="12" w16cid:durableId="1310941648">
-    <w:abstractNumId w:val="2"/>
   </w:num>
 </w:numbering>
 </file>
@@ -6415,7 +7407,6 @@
   <w:style w:type="character" w:default="1" w:styleId="a0">
     <w:name w:val="Default Paragraph Font"/>
     <w:uiPriority w:val="1"/>
-    <w:semiHidden/>
     <w:unhideWhenUsed/>
   </w:style>
   <w:style w:type="table" w:default="1" w:styleId="a1">

</xml_diff>